<commit_message>
Dono especificación de requerimientos funcionales
</commit_message>
<xml_diff>
--- a/Método de la ingeniería/INFORME DE INGENIERÍA.docx
+++ b/Método de la ingeniería/INFORME DE INGENIERÍA.docx
@@ -400,24 +400,173 @@
           <w:rFonts w:ascii="Times New Roman" w:hAnsi="Times New Roman" w:cs="Times New Roman"/>
           <w:b/>
         </w:rPr>
+        <w:t>Justificación</w:t>
+      </w:r>
+    </w:p>
+    <w:p>
+      <w:pPr>
+        <w:jc w:val="both"/>
+        <w:rPr>
+          <w:rFonts w:ascii="Times New Roman" w:hAnsi="Times New Roman" w:cs="Times New Roman"/>
+          <w:b/>
+        </w:rPr>
+      </w:pPr>
+      <w:r>
+        <w:rPr>
+          <w:rFonts w:ascii="Times New Roman" w:hAnsi="Times New Roman" w:cs="Times New Roman"/>
+          <w:b/>
+        </w:rPr>
         <w:t xml:space="preserve">Requerimientos funcionales </w:t>
       </w:r>
     </w:p>
     <w:p>
       <w:pPr>
+        <w:pStyle w:val="Prrafodelista"/>
+        <w:numPr>
+          <w:ilvl w:val="0"/>
+          <w:numId w:val="13"/>
+        </w:numPr>
         <w:jc w:val="both"/>
         <w:rPr>
           <w:rFonts w:ascii="Times New Roman" w:hAnsi="Times New Roman" w:cs="Times New Roman"/>
-          <w:b/>
+          <w:sz w:val="24"/>
         </w:rPr>
       </w:pPr>
       <w:r>
         <w:rPr>
           <w:rFonts w:ascii="Times New Roman" w:hAnsi="Times New Roman" w:cs="Times New Roman"/>
-          <w:b/>
-        </w:rPr>
-        <w:t>Requerimientos no funcionales</w:t>
+          <w:sz w:val="24"/>
+        </w:rPr>
+        <w:t xml:space="preserve">Dada una habitación de la mansión se debe encontrar el camino más rápido, en minutos, desde esa habitación hasta la salida. Si la habitación no tiene salida, de debe mostrar un mensaje de advertencia. </w:t>
       </w:r>
+    </w:p>
+    <w:p>
+      <w:pPr>
+        <w:pStyle w:val="Prrafodelista"/>
+        <w:numPr>
+          <w:ilvl w:val="0"/>
+          <w:numId w:val="13"/>
+        </w:numPr>
+        <w:jc w:val="both"/>
+        <w:rPr>
+          <w:rFonts w:ascii="Times New Roman" w:hAnsi="Times New Roman" w:cs="Times New Roman"/>
+          <w:sz w:val="24"/>
+        </w:rPr>
+      </w:pPr>
+      <w:r>
+        <w:rPr>
+          <w:rFonts w:ascii="Times New Roman" w:hAnsi="Times New Roman" w:cs="Times New Roman"/>
+          <w:sz w:val="24"/>
+        </w:rPr>
+        <w:t>El sistema debe encontrar el camino que pase por menos habitaciones desde un punto a otro de la mansión. El usuario debe ingresar el punto de partida y el de llegada, y recibe una secuencia de habitaciones incluyendo el punto de partida y el de llegada.</w:t>
+      </w:r>
+    </w:p>
+    <w:p>
+      <w:pPr>
+        <w:pStyle w:val="Prrafodelista"/>
+        <w:numPr>
+          <w:ilvl w:val="0"/>
+          <w:numId w:val="13"/>
+        </w:numPr>
+        <w:jc w:val="both"/>
+        <w:rPr>
+          <w:rFonts w:ascii="Times New Roman" w:hAnsi="Times New Roman" w:cs="Times New Roman"/>
+          <w:sz w:val="24"/>
+        </w:rPr>
+      </w:pPr>
+      <w:r>
+        <w:rPr>
+          <w:rFonts w:ascii="Times New Roman" w:hAnsi="Times New Roman" w:cs="Times New Roman"/>
+          <w:sz w:val="24"/>
+        </w:rPr>
+        <w:t xml:space="preserve">El sistema debe transmitir el mensaje de cierre a todos los rincones de la casa, de manera que este llegue de la manera más rápida posible teniendo en cuenta lo que se demora cruzar de una habitación a otra, desde la entrada de la mansión. </w:t>
+      </w:r>
+    </w:p>
+    <w:p>
+      <w:pPr>
+        <w:pStyle w:val="Prrafodelista"/>
+        <w:numPr>
+          <w:ilvl w:val="0"/>
+          <w:numId w:val="13"/>
+        </w:numPr>
+        <w:jc w:val="both"/>
+        <w:rPr>
+          <w:rFonts w:ascii="Times New Roman" w:hAnsi="Times New Roman" w:cs="Times New Roman"/>
+          <w:sz w:val="24"/>
+        </w:rPr>
+      </w:pPr>
+      <w:r>
+        <w:rPr>
+          <w:rFonts w:ascii="Times New Roman" w:hAnsi="Times New Roman" w:cs="Times New Roman"/>
+          <w:sz w:val="24"/>
+        </w:rPr>
+        <w:t xml:space="preserve">Añadir una habitación a la mansión. La nueva habitación debe contener el indicador, las habitaciones a las cuales se puede llegar a través de ella, y las habitaciones de las cuales se puede llegar a ella. </w:t>
+      </w:r>
+    </w:p>
+    <w:p>
+      <w:pPr>
+        <w:pStyle w:val="Prrafodelista"/>
+        <w:numPr>
+          <w:ilvl w:val="0"/>
+          <w:numId w:val="13"/>
+        </w:numPr>
+        <w:jc w:val="both"/>
+        <w:rPr>
+          <w:rFonts w:ascii="Times New Roman" w:hAnsi="Times New Roman" w:cs="Times New Roman"/>
+          <w:sz w:val="24"/>
+        </w:rPr>
+      </w:pPr>
+      <w:r>
+        <w:rPr>
+          <w:rFonts w:ascii="Times New Roman" w:hAnsi="Times New Roman" w:cs="Times New Roman"/>
+          <w:sz w:val="24"/>
+        </w:rPr>
+        <w:t xml:space="preserve">Dado el indicador de la habitación se debe eliminar la habitación del mapa. Si la habitación contenía tesoros, estos deben quedar en el registro de tesoros encontrados. </w:t>
+      </w:r>
+    </w:p>
+    <w:p>
+      <w:pPr>
+        <w:pStyle w:val="Prrafodelista"/>
+        <w:numPr>
+          <w:ilvl w:val="0"/>
+          <w:numId w:val="13"/>
+        </w:numPr>
+        <w:jc w:val="both"/>
+        <w:rPr>
+          <w:rFonts w:ascii="Times New Roman" w:hAnsi="Times New Roman" w:cs="Times New Roman"/>
+          <w:sz w:val="24"/>
+        </w:rPr>
+      </w:pPr>
+      <w:r>
+        <w:rPr>
+          <w:rFonts w:ascii="Times New Roman" w:hAnsi="Times New Roman" w:cs="Times New Roman"/>
+          <w:sz w:val="24"/>
+        </w:rPr>
+        <w:t>Dado el indicador de la habitación se deben registrar tesoros encontrados. Se debe añadir el nombre y el valor del tesoro y la habitación a la cual pertenece. Si la habitación es eliminada el tesoro quedará solo en el registro y será enviado al museo.</w:t>
+      </w:r>
+    </w:p>
+    <w:p>
+      <w:pPr>
+        <w:pStyle w:val="Prrafodelista"/>
+        <w:numPr>
+          <w:ilvl w:val="0"/>
+          <w:numId w:val="13"/>
+        </w:numPr>
+        <w:jc w:val="both"/>
+        <w:rPr>
+          <w:rFonts w:ascii="Times New Roman" w:hAnsi="Times New Roman" w:cs="Times New Roman"/>
+          <w:sz w:val="24"/>
+        </w:rPr>
+      </w:pPr>
+      <w:r>
+        <w:rPr>
+          <w:rFonts w:ascii="Times New Roman" w:hAnsi="Times New Roman" w:cs="Times New Roman"/>
+          <w:sz w:val="24"/>
+        </w:rPr>
+        <w:t xml:space="preserve">Visualizar los tesoros encontrados, ya sea que aún pertenezcan a la habitación o que pertenezcan al museo. Se debe mostrar su nombre, valor, habitación a la que pertenece o, en su defecto, que pertenece al museo. </w:t>
+      </w:r>
+      <w:bookmarkStart w:id="0" w:name="_GoBack"/>
+      <w:bookmarkEnd w:id="0"/>
     </w:p>
     <w:p>
       <w:pPr>
@@ -938,6 +1087,7 @@
           <w:rFonts w:ascii="Times New Roman" w:hAnsi="Times New Roman" w:cs="Times New Roman"/>
           <w:b/>
         </w:rPr>
+        <w:lastRenderedPageBreak/>
         <w:t>D</w:t>
       </w:r>
       <w:r>
@@ -963,8 +1113,6 @@
         </w:rPr>
         <w:t>Diagrama de objetos</w:t>
       </w:r>
-      <w:bookmarkStart w:id="0" w:name="_GoBack"/>
-      <w:bookmarkEnd w:id="0"/>
     </w:p>
     <w:p>
       <w:pPr>
@@ -2520,6 +2668,92 @@
     </w:lvl>
   </w:abstractNum>
   <w:abstractNum w:abstractNumId="10" w15:restartNumberingAfterBreak="0">
+    <w:nsid w:val="723F1C34"/>
+    <w:multiLevelType w:val="hybridMultilevel"/>
+    <w:tmpl w:val="7C7635AE"/>
+    <w:lvl w:ilvl="0" w:tplc="240A000F">
+      <w:start w:val="1"/>
+      <w:numFmt w:val="decimal"/>
+      <w:lvlText w:val="%1."/>
+      <w:lvlJc w:val="left"/>
+      <w:pPr>
+        <w:ind w:left="720" w:hanging="360"/>
+      </w:pPr>
+    </w:lvl>
+    <w:lvl w:ilvl="1" w:tplc="240A0019" w:tentative="1">
+      <w:start w:val="1"/>
+      <w:numFmt w:val="lowerLetter"/>
+      <w:lvlText w:val="%2."/>
+      <w:lvlJc w:val="left"/>
+      <w:pPr>
+        <w:ind w:left="1440" w:hanging="360"/>
+      </w:pPr>
+    </w:lvl>
+    <w:lvl w:ilvl="2" w:tplc="240A001B" w:tentative="1">
+      <w:start w:val="1"/>
+      <w:numFmt w:val="lowerRoman"/>
+      <w:lvlText w:val="%3."/>
+      <w:lvlJc w:val="right"/>
+      <w:pPr>
+        <w:ind w:left="2160" w:hanging="180"/>
+      </w:pPr>
+    </w:lvl>
+    <w:lvl w:ilvl="3" w:tplc="240A000F" w:tentative="1">
+      <w:start w:val="1"/>
+      <w:numFmt w:val="decimal"/>
+      <w:lvlText w:val="%4."/>
+      <w:lvlJc w:val="left"/>
+      <w:pPr>
+        <w:ind w:left="2880" w:hanging="360"/>
+      </w:pPr>
+    </w:lvl>
+    <w:lvl w:ilvl="4" w:tplc="240A0019" w:tentative="1">
+      <w:start w:val="1"/>
+      <w:numFmt w:val="lowerLetter"/>
+      <w:lvlText w:val="%5."/>
+      <w:lvlJc w:val="left"/>
+      <w:pPr>
+        <w:ind w:left="3600" w:hanging="360"/>
+      </w:pPr>
+    </w:lvl>
+    <w:lvl w:ilvl="5" w:tplc="240A001B" w:tentative="1">
+      <w:start w:val="1"/>
+      <w:numFmt w:val="lowerRoman"/>
+      <w:lvlText w:val="%6."/>
+      <w:lvlJc w:val="right"/>
+      <w:pPr>
+        <w:ind w:left="4320" w:hanging="180"/>
+      </w:pPr>
+    </w:lvl>
+    <w:lvl w:ilvl="6" w:tplc="240A000F" w:tentative="1">
+      <w:start w:val="1"/>
+      <w:numFmt w:val="decimal"/>
+      <w:lvlText w:val="%7."/>
+      <w:lvlJc w:val="left"/>
+      <w:pPr>
+        <w:ind w:left="5040" w:hanging="360"/>
+      </w:pPr>
+    </w:lvl>
+    <w:lvl w:ilvl="7" w:tplc="240A0019" w:tentative="1">
+      <w:start w:val="1"/>
+      <w:numFmt w:val="lowerLetter"/>
+      <w:lvlText w:val="%8."/>
+      <w:lvlJc w:val="left"/>
+      <w:pPr>
+        <w:ind w:left="5760" w:hanging="360"/>
+      </w:pPr>
+    </w:lvl>
+    <w:lvl w:ilvl="8" w:tplc="240A001B" w:tentative="1">
+      <w:start w:val="1"/>
+      <w:numFmt w:val="lowerRoman"/>
+      <w:lvlText w:val="%9."/>
+      <w:lvlJc w:val="right"/>
+      <w:pPr>
+        <w:ind w:left="6480" w:hanging="180"/>
+      </w:pPr>
+    </w:lvl>
+  </w:abstractNum>
+  <w:abstractNum w:abstractNumId="11" w15:restartNumberingAfterBreak="0">
     <w:nsid w:val="7E611304"/>
     <w:multiLevelType w:val="hybridMultilevel"/>
     <w:tmpl w:val="A3022AF2"/>
@@ -2647,7 +2881,7 @@
     <w:abstractNumId w:val="7"/>
   </w:num>
   <w:num w:numId="6">
-    <w:abstractNumId w:val="10"/>
+    <w:abstractNumId w:val="11"/>
   </w:num>
   <w:num w:numId="7">
     <w:abstractNumId w:val="3"/>
@@ -2693,6 +2927,9 @@
   </w:num>
   <w:num w:numId="12">
     <w:abstractNumId w:val="0"/>
+  </w:num>
+  <w:num w:numId="13">
+    <w:abstractNumId w:val="10"/>
   </w:num>
 </w:numbering>
 </file>
@@ -3551,7 +3788,7 @@
 </file>
 
 <file path=customXml/itemProps1.xml><?xml version="1.0" encoding="utf-8"?>
-<ds:datastoreItem xmlns:ds="http://schemas.openxmlformats.org/officeDocument/2006/customXml" ds:itemID="{AAD98018-9F09-4DFD-A59E-D033F57C525A}">
+<ds:datastoreItem xmlns:ds="http://schemas.openxmlformats.org/officeDocument/2006/customXml" ds:itemID="{502A502E-88BF-4E82-BAAC-A46F80503EBD}">
   <ds:schemaRefs>
     <ds:schemaRef ds:uri="http://schemas.openxmlformats.org/officeDocument/2006/bibliography"/>
   </ds:schemaRefs>

</xml_diff>

<commit_message>
Creado proyecto en Maven
Y tambien el ToDo el método de la ingeniería
</commit_message>
<xml_diff>
--- a/Método de la ingeniería/INFORME DE INGENIERÍA.docx
+++ b/Método de la ingeniería/INFORME DE INGENIERÍA.docx
@@ -395,6 +395,15 @@
           <w:b/>
         </w:rPr>
       </w:pPr>
+    </w:p>
+    <w:p>
+      <w:pPr>
+        <w:jc w:val="both"/>
+        <w:rPr>
+          <w:rFonts w:ascii="Times New Roman" w:hAnsi="Times New Roman" w:cs="Times New Roman"/>
+          <w:b/>
+        </w:rPr>
+      </w:pPr>
       <w:r>
         <w:rPr>
           <w:rFonts w:ascii="Times New Roman" w:hAnsi="Times New Roman" w:cs="Times New Roman"/>
@@ -402,6 +411,15 @@
         </w:rPr>
         <w:t>Justificación</w:t>
       </w:r>
+    </w:p>
+    <w:p>
+      <w:pPr>
+        <w:jc w:val="both"/>
+        <w:rPr>
+          <w:rFonts w:ascii="Times New Roman" w:hAnsi="Times New Roman" w:cs="Times New Roman"/>
+          <w:b/>
+        </w:rPr>
+      </w:pPr>
     </w:p>
     <w:p>
       <w:pPr>
@@ -565,8 +583,6 @@
         </w:rPr>
         <w:t xml:space="preserve">Visualizar los tesoros encontrados, ya sea que aún pertenezcan a la habitación o que pertenezcan al museo. Se debe mostrar su nombre, valor, habitación a la que pertenece o, en su defecto, que pertenece al museo. </w:t>
       </w:r>
-      <w:bookmarkStart w:id="0" w:name="_GoBack"/>
-      <w:bookmarkEnd w:id="0"/>
     </w:p>
     <w:p>
       <w:pPr>
@@ -592,6 +608,15 @@
           <w:b/>
         </w:rPr>
       </w:pPr>
+    </w:p>
+    <w:p>
+      <w:pPr>
+        <w:jc w:val="both"/>
+        <w:rPr>
+          <w:rFonts w:ascii="Times New Roman" w:hAnsi="Times New Roman" w:cs="Times New Roman"/>
+          <w:b/>
+        </w:rPr>
+      </w:pPr>
       <w:r>
         <w:rPr>
           <w:rFonts w:ascii="Times New Roman" w:hAnsi="Times New Roman" w:cs="Times New Roman"/>
@@ -599,6 +624,15 @@
         </w:rPr>
         <w:t>Paso 3: Búsqueda de soluciones creativas</w:t>
       </w:r>
+    </w:p>
+    <w:p>
+      <w:pPr>
+        <w:jc w:val="both"/>
+        <w:rPr>
+          <w:rFonts w:ascii="Times New Roman" w:hAnsi="Times New Roman" w:cs="Times New Roman"/>
+          <w:b/>
+        </w:rPr>
+      </w:pPr>
     </w:p>
     <w:p>
       <w:pPr>
@@ -629,6 +663,15 @@
         </w:rPr>
         <w:t xml:space="preserve">iseños preliminares </w:t>
       </w:r>
+    </w:p>
+    <w:p>
+      <w:pPr>
+        <w:jc w:val="both"/>
+        <w:rPr>
+          <w:rFonts w:ascii="Times New Roman" w:hAnsi="Times New Roman" w:cs="Times New Roman"/>
+          <w:b/>
+        </w:rPr>
+      </w:pPr>
     </w:p>
     <w:p>
       <w:pPr>
@@ -1087,7 +1130,6 @@
           <w:rFonts w:ascii="Times New Roman" w:hAnsi="Times New Roman" w:cs="Times New Roman"/>
           <w:b/>
         </w:rPr>
-        <w:lastRenderedPageBreak/>
         <w:t>D</w:t>
       </w:r>
       <w:r>
@@ -1106,6 +1148,15 @@
           <w:b/>
         </w:rPr>
       </w:pPr>
+    </w:p>
+    <w:p>
+      <w:pPr>
+        <w:jc w:val="both"/>
+        <w:rPr>
+          <w:rFonts w:ascii="Times New Roman" w:hAnsi="Times New Roman" w:cs="Times New Roman"/>
+          <w:b/>
+        </w:rPr>
+      </w:pPr>
       <w:r>
         <w:rPr>
           <w:rFonts w:ascii="Times New Roman" w:hAnsi="Times New Roman" w:cs="Times New Roman"/>
@@ -1113,6 +1164,17 @@
         </w:rPr>
         <w:t>Diagrama de objetos</w:t>
       </w:r>
+    </w:p>
+    <w:p>
+      <w:pPr>
+        <w:jc w:val="both"/>
+        <w:rPr>
+          <w:rFonts w:ascii="Times New Roman" w:hAnsi="Times New Roman" w:cs="Times New Roman"/>
+          <w:b/>
+        </w:rPr>
+      </w:pPr>
+      <w:bookmarkStart w:id="0" w:name="_GoBack"/>
+      <w:bookmarkEnd w:id="0"/>
     </w:p>
     <w:p>
       <w:pPr>
@@ -3788,7 +3850,7 @@
 </file>
 
 <file path=customXml/itemProps1.xml><?xml version="1.0" encoding="utf-8"?>
-<ds:datastoreItem xmlns:ds="http://schemas.openxmlformats.org/officeDocument/2006/customXml" ds:itemID="{502A502E-88BF-4E82-BAAC-A46F80503EBD}">
+<ds:datastoreItem xmlns:ds="http://schemas.openxmlformats.org/officeDocument/2006/customXml" ds:itemID="{9BB7FEFD-3594-42E2-8F2B-088BC84EDB10}">
   <ds:schemaRefs>
     <ds:schemaRef ds:uri="http://schemas.openxmlformats.org/officeDocument/2006/bibliography"/>
   </ds:schemaRefs>

</xml_diff>

<commit_message>
Justificacuin y Definicion del Problema
</commit_message>
<xml_diff>
--- a/Método de la ingeniería/INFORME DE INGENIERÍA.docx
+++ b/Método de la ingeniería/INFORME DE INGENIERÍA.docx
@@ -392,9 +392,28 @@
         <w:jc w:val="both"/>
         <w:rPr>
           <w:rFonts w:ascii="Times New Roman" w:hAnsi="Times New Roman" w:cs="Times New Roman"/>
-          <w:b/>
-        </w:rPr>
-      </w:pPr>
+        </w:rPr>
+      </w:pPr>
+      <w:r>
+        <w:rPr>
+          <w:rFonts w:ascii="Times New Roman" w:hAnsi="Times New Roman" w:cs="Times New Roman"/>
+        </w:rPr>
+        <w:t xml:space="preserve">Se busca implementar un mapa útil junto </w:t>
+      </w:r>
+      <w:r>
+        <w:rPr>
+          <w:rFonts w:ascii="Times New Roman" w:hAnsi="Times New Roman" w:cs="Times New Roman"/>
+        </w:rPr>
+        <w:t>a un</w:t>
+      </w:r>
+      <w:bookmarkStart w:id="0" w:name="_GoBack"/>
+      <w:bookmarkEnd w:id="0"/>
+      <w:r>
+        <w:rPr>
+          <w:rFonts w:ascii="Times New Roman" w:hAnsi="Times New Roman" w:cs="Times New Roman"/>
+        </w:rPr>
+        <w:t xml:space="preserve"> sistema de información mediante grafos para la mansión Winchester.</w:t>
+      </w:r>
     </w:p>
     <w:p>
       <w:pPr>
@@ -417,9 +436,62 @@
         <w:jc w:val="both"/>
         <w:rPr>
           <w:rFonts w:ascii="Times New Roman" w:hAnsi="Times New Roman" w:cs="Times New Roman"/>
-          <w:b/>
-        </w:rPr>
-      </w:pPr>
+        </w:rPr>
+      </w:pPr>
+      <w:r>
+        <w:rPr>
+          <w:rFonts w:ascii="Times New Roman" w:hAnsi="Times New Roman" w:cs="Times New Roman"/>
+        </w:rPr>
+        <w:t xml:space="preserve">La mansión Winchester ha existido por una gran cantidad de tiempo y al convertirse en un museo se ha decidido implementar una renovación al tipo de planificación utilizado la mansión. Primero, se ha buscado implementar un nuevo mapa </w:t>
+      </w:r>
+      <w:r>
+        <w:rPr>
+          <w:rFonts w:ascii="Times New Roman" w:hAnsi="Times New Roman" w:cs="Times New Roman"/>
+        </w:rPr>
+        <w:t xml:space="preserve">que innove y facilite la movilidad de los visitantes de una sala a otra y que les sirva como guía para llegar a una sala que ellos quieran. </w:t>
+      </w:r>
+      <w:r>
+        <w:rPr>
+          <w:rFonts w:ascii="Times New Roman" w:hAnsi="Times New Roman" w:cs="Times New Roman"/>
+        </w:rPr>
+        <w:t>Además</w:t>
+      </w:r>
+      <w:r>
+        <w:rPr>
+          <w:rFonts w:ascii="Times New Roman" w:hAnsi="Times New Roman" w:cs="Times New Roman"/>
+        </w:rPr>
+        <w:t xml:space="preserve">, han decidido modificar el sistema de inventario de la mansión ya que se han descubierto las misteriosas desapariciones de objetos valiosos de algunas habitaciones y así evitar la perdida de estos valiosos objetos. Inclusive, se ha tomado en cuenta que la mansión al tener una gran antigüedad se requiere la demolición y reconstrucción o </w:t>
+      </w:r>
+      <w:r>
+        <w:rPr>
+          <w:rFonts w:ascii="Times New Roman" w:hAnsi="Times New Roman" w:cs="Times New Roman"/>
+        </w:rPr>
+        <w:t>adición</w:t>
+      </w:r>
+      <w:r>
+        <w:rPr>
+          <w:rFonts w:ascii="Times New Roman" w:hAnsi="Times New Roman" w:cs="Times New Roman"/>
+        </w:rPr>
+        <w:t xml:space="preserve"> de nuevas habitaciones para que el museo logre mantenerse abierto al publico y no imponer algún tipo de riesgo a cualquier visitante. Por </w:t>
+      </w:r>
+      <w:r>
+        <w:rPr>
+          <w:rFonts w:ascii="Times New Roman" w:hAnsi="Times New Roman" w:cs="Times New Roman"/>
+        </w:rPr>
+        <w:t>último</w:t>
+      </w:r>
+      <w:r>
+        <w:rPr>
+          <w:rFonts w:ascii="Times New Roman" w:hAnsi="Times New Roman" w:cs="Times New Roman"/>
+        </w:rPr>
+        <w:t xml:space="preserve">, entre estos nuevos planes se ha hecho una inversión mayor en los sistemas de comunicación dentro de la mansión para permitir </w:t>
+      </w:r>
+      <w:r>
+        <w:rPr>
+          <w:rFonts w:ascii="Times New Roman" w:hAnsi="Times New Roman" w:cs="Times New Roman"/>
+        </w:rPr>
+        <w:t>una mayor facilidad de comunicación entre el museo y los visitantes en caso del cierre del museo y así evitar que algunas personas terminan encerradas dentro de la casa embrujada como ha ocurrido antes.</w:t>
+      </w:r>
     </w:p>
     <w:p>
       <w:pPr>
@@ -1173,8 +1245,6 @@
           <w:b/>
         </w:rPr>
       </w:pPr>
-      <w:bookmarkStart w:id="0" w:name="_GoBack"/>
-      <w:bookmarkEnd w:id="0"/>
     </w:p>
     <w:p>
       <w:pPr>
@@ -3850,7 +3920,7 @@
 </file>
 
 <file path=customXml/itemProps1.xml><?xml version="1.0" encoding="utf-8"?>
-<ds:datastoreItem xmlns:ds="http://schemas.openxmlformats.org/officeDocument/2006/customXml" ds:itemID="{9BB7FEFD-3594-42E2-8F2B-088BC84EDB10}">
+<ds:datastoreItem xmlns:ds="http://schemas.openxmlformats.org/officeDocument/2006/customXml" ds:itemID="{134E309D-3937-473F-BF9D-CCEC3876671C}">
   <ds:schemaRefs>
     <ds:schemaRef ds:uri="http://schemas.openxmlformats.org/officeDocument/2006/bibliography"/>
   </ds:schemaRefs>

</xml_diff>

<commit_message>
Grafo, BFS,DFS, Disjtrak,Warshall, Ford
</commit_message>
<xml_diff>
--- a/Método de la ingeniería/INFORME DE INGENIERÍA.docx
+++ b/Método de la ingeniería/INFORME DE INGENIERÍA.docx
@@ -406,8 +406,6 @@
         </w:rPr>
         <w:t>a un</w:t>
       </w:r>
-      <w:bookmarkStart w:id="0" w:name="_GoBack"/>
-      <w:bookmarkEnd w:id="0"/>
       <w:r>
         <w:rPr>
           <w:rFonts w:ascii="Times New Roman" w:hAnsi="Times New Roman" w:cs="Times New Roman"/>
@@ -671,6 +669,936 @@
         </w:rPr>
         <w:t>Paso 2: Recopilación de la información</w:t>
       </w:r>
+    </w:p>
+    <w:p>
+      <w:pPr>
+        <w:jc w:val="both"/>
+        <w:rPr>
+          <w:rFonts w:ascii="Times New Roman" w:hAnsi="Times New Roman" w:cs="Times New Roman"/>
+          <w:b/>
+        </w:rPr>
+      </w:pPr>
+      <w:r>
+        <w:rPr>
+          <w:rFonts w:ascii="Times New Roman" w:hAnsi="Times New Roman" w:cs="Times New Roman"/>
+          <w:b/>
+        </w:rPr>
+        <w:lastRenderedPageBreak/>
+        <w:t>Grafo</w:t>
+      </w:r>
+    </w:p>
+    <w:p>
+      <w:pPr>
+        <w:jc w:val="both"/>
+        <w:rPr>
+          <w:rFonts w:ascii="Times New Roman" w:hAnsi="Times New Roman" w:cs="Times New Roman"/>
+        </w:rPr>
+      </w:pPr>
+      <w:r>
+        <w:rPr>
+          <w:rFonts w:ascii="Times New Roman" w:hAnsi="Times New Roman" w:cs="Times New Roman"/>
+          <w:b/>
+        </w:rPr>
+        <w:tab/>
+      </w:r>
+      <w:r>
+        <w:rPr>
+          <w:rFonts w:ascii="Times New Roman" w:hAnsi="Times New Roman" w:cs="Times New Roman"/>
+        </w:rPr>
+        <w:t xml:space="preserve">Un grafo es una estructura de datos no linear que se compone de Vértices y Aristas. Los vértices o </w:t>
+      </w:r>
+      <w:r>
+        <w:rPr>
+          <w:rFonts w:ascii="Times New Roman" w:hAnsi="Times New Roman" w:cs="Times New Roman"/>
+        </w:rPr>
+        <w:t>nodos</w:t>
+      </w:r>
+      <w:r>
+        <w:rPr>
+          <w:rFonts w:ascii="Times New Roman" w:hAnsi="Times New Roman" w:cs="Times New Roman"/>
+        </w:rPr>
+        <w:t xml:space="preserve"> son los componentes del grafo que contienen un objeto y las aristas son caminos que conectan </w:t>
+      </w:r>
+      <w:proofErr w:type="gramStart"/>
+      <w:r>
+        <w:rPr>
+          <w:rFonts w:ascii="Times New Roman" w:hAnsi="Times New Roman" w:cs="Times New Roman"/>
+        </w:rPr>
+        <w:t xml:space="preserve">una </w:t>
+      </w:r>
+      <w:r>
+        <w:rPr>
+          <w:rFonts w:ascii="Times New Roman" w:hAnsi="Times New Roman" w:cs="Times New Roman"/>
+        </w:rPr>
+        <w:t>vértice</w:t>
+      </w:r>
+      <w:proofErr w:type="gramEnd"/>
+      <w:r>
+        <w:rPr>
+          <w:rFonts w:ascii="Times New Roman" w:hAnsi="Times New Roman" w:cs="Times New Roman"/>
+        </w:rPr>
+        <w:t xml:space="preserve"> a otra.</w:t>
+      </w:r>
+      <w:r>
+        <w:rPr>
+          <w:rFonts w:ascii="Times New Roman" w:hAnsi="Times New Roman" w:cs="Times New Roman"/>
+        </w:rPr>
+        <w:t xml:space="preserve"> Un grafo puede ser direccionado o no direccionado, en el cual si este es direccionado solo puede ir de un vértice inicial a un final sin poder devolverse a la inicial a menos de que exista una arista que conecte este nodo con el inicial. El grafo no direccionado tiene aristas que permiten el viaje entre </w:t>
+      </w:r>
+      <w:r>
+        <w:rPr>
+          <w:rFonts w:ascii="Times New Roman" w:hAnsi="Times New Roman" w:cs="Times New Roman"/>
+        </w:rPr>
+        <w:t>vértices</w:t>
+      </w:r>
+      <w:r>
+        <w:rPr>
+          <w:rFonts w:ascii="Times New Roman" w:hAnsi="Times New Roman" w:cs="Times New Roman"/>
+        </w:rPr>
+        <w:t xml:space="preserve"> mediante el uso de una sola arista ya que no tiene ningún limitante.</w:t>
+      </w:r>
+      <w:r>
+        <w:rPr>
+          <w:rFonts w:ascii="Times New Roman" w:hAnsi="Times New Roman" w:cs="Times New Roman"/>
+        </w:rPr>
+        <w:t xml:space="preserve"> Un grafo se considera conexo cuando se encuentra completamente conectado y no existe mas de un grafo, el no conexo esta separado en dos subgrafos.</w:t>
+      </w:r>
+    </w:p>
+    <w:p>
+      <w:pPr>
+        <w:jc w:val="both"/>
+        <w:rPr>
+          <w:rFonts w:ascii="Times New Roman" w:hAnsi="Times New Roman" w:cs="Times New Roman"/>
+        </w:rPr>
+      </w:pPr>
+      <w:r>
+        <w:rPr>
+          <w:rFonts w:ascii="Times New Roman" w:hAnsi="Times New Roman" w:cs="Times New Roman"/>
+        </w:rPr>
+        <w:t xml:space="preserve"> Tomado de </w:t>
+      </w:r>
+      <w:hyperlink r:id="rId6" w:history="1">
+        <w:r>
+          <w:rPr>
+            <w:rStyle w:val="Hipervnculo"/>
+            <w:rFonts w:ascii="Times New Roman" w:hAnsi="Times New Roman" w:cs="Times New Roman"/>
+          </w:rPr>
+          <w:t>https://www.geeksforgeeks.org/graph-and-its-representations/</w:t>
+        </w:r>
+      </w:hyperlink>
+      <w:r>
+        <w:rPr>
+          <w:rFonts w:ascii="Times New Roman" w:hAnsi="Times New Roman" w:cs="Times New Roman"/>
+        </w:rPr>
+        <w:t xml:space="preserve"> &amp; </w:t>
+      </w:r>
+      <w:hyperlink r:id="rId7" w:history="1">
+        <w:r>
+          <w:rPr>
+            <w:rStyle w:val="Hipervnculo"/>
+            <w:rFonts w:ascii="Times New Roman" w:hAnsi="Times New Roman" w:cs="Times New Roman"/>
+          </w:rPr>
+          <w:t>https://www.geeksforgeeks.org/graph-data-structure-and-algorithms/</w:t>
+        </w:r>
+      </w:hyperlink>
+      <w:r>
+        <w:rPr>
+          <w:rFonts w:ascii="Times New Roman" w:hAnsi="Times New Roman" w:cs="Times New Roman"/>
+        </w:rPr>
+        <w:t xml:space="preserve"> </w:t>
+      </w:r>
+    </w:p>
+    <w:p>
+      <w:pPr>
+        <w:jc w:val="both"/>
+        <w:rPr>
+          <w:rFonts w:ascii="Times New Roman" w:hAnsi="Times New Roman" w:cs="Times New Roman"/>
+        </w:rPr>
+      </w:pPr>
+      <w:r>
+        <w:rPr>
+          <w:rFonts w:ascii="Times New Roman" w:hAnsi="Times New Roman" w:cs="Times New Roman"/>
+        </w:rPr>
+        <w:t xml:space="preserve">Como representar un Grafo: </w:t>
+      </w:r>
+    </w:p>
+    <w:p>
+      <w:pPr>
+        <w:pStyle w:val="Prrafodelista"/>
+        <w:numPr>
+          <w:ilvl w:val="0"/>
+          <w:numId w:val="15"/>
+        </w:numPr>
+        <w:jc w:val="both"/>
+        <w:rPr>
+          <w:rFonts w:ascii="Times New Roman" w:hAnsi="Times New Roman" w:cs="Times New Roman"/>
+        </w:rPr>
+      </w:pPr>
+      <w:r>
+        <w:rPr>
+          <w:rFonts w:ascii="Times New Roman" w:hAnsi="Times New Roman" w:cs="Times New Roman"/>
+        </w:rPr>
+        <w:t xml:space="preserve">Lista de Adyacencia: Es una </w:t>
+      </w:r>
+      <w:r>
+        <w:rPr>
+          <w:rFonts w:ascii="Times New Roman" w:hAnsi="Times New Roman" w:cs="Times New Roman"/>
+        </w:rPr>
+        <w:t xml:space="preserve">Lista de Listas que contiene todos los vértices y marca dentro de cada una en base a un vértice si tiene aristas que los conectan entre </w:t>
+      </w:r>
+      <w:proofErr w:type="spellStart"/>
+      <w:r>
+        <w:rPr>
+          <w:rFonts w:ascii="Times New Roman" w:hAnsi="Times New Roman" w:cs="Times New Roman"/>
+        </w:rPr>
+        <w:t>si</w:t>
+      </w:r>
+      <w:proofErr w:type="spellEnd"/>
+      <w:r>
+        <w:rPr>
+          <w:rFonts w:ascii="Times New Roman" w:hAnsi="Times New Roman" w:cs="Times New Roman"/>
+        </w:rPr>
+        <w:t>.</w:t>
+      </w:r>
+    </w:p>
+    <w:p>
+      <w:pPr>
+        <w:pStyle w:val="Prrafodelista"/>
+        <w:numPr>
+          <w:ilvl w:val="0"/>
+          <w:numId w:val="15"/>
+        </w:numPr>
+        <w:jc w:val="both"/>
+        <w:rPr>
+          <w:rFonts w:ascii="Times New Roman" w:hAnsi="Times New Roman" w:cs="Times New Roman"/>
+        </w:rPr>
+      </w:pPr>
+      <w:r>
+        <w:rPr>
+          <w:rFonts w:ascii="Times New Roman" w:hAnsi="Times New Roman" w:cs="Times New Roman"/>
+        </w:rPr>
+        <w:t>Matriz de Adyacencia:</w:t>
+      </w:r>
+      <w:r>
+        <w:rPr>
+          <w:rFonts w:ascii="Times New Roman" w:hAnsi="Times New Roman" w:cs="Times New Roman"/>
+        </w:rPr>
+        <w:t xml:space="preserve"> Es una matriz de vértices que compara cada vértice con otro y si alguno tiene un vértice que lo conecta con otro se marca dentro de la intersección de la matriz la existencia de la arista, con su peso o un uno.</w:t>
+      </w:r>
+    </w:p>
+    <w:p>
+      <w:pPr>
+        <w:jc w:val="both"/>
+        <w:rPr>
+          <w:rFonts w:ascii="Times New Roman" w:hAnsi="Times New Roman" w:cs="Times New Roman"/>
+          <w:b/>
+        </w:rPr>
+      </w:pPr>
+      <w:r>
+        <w:rPr>
+          <w:rFonts w:ascii="Times New Roman" w:hAnsi="Times New Roman" w:cs="Times New Roman"/>
+          <w:b/>
+        </w:rPr>
+        <w:t>DFS</w:t>
+      </w:r>
+    </w:p>
+    <w:p>
+      <w:pPr>
+        <w:jc w:val="both"/>
+        <w:rPr>
+          <w:rFonts w:ascii="Times New Roman" w:hAnsi="Times New Roman" w:cs="Times New Roman"/>
+        </w:rPr>
+      </w:pPr>
+      <w:r>
+        <w:rPr>
+          <w:rFonts w:ascii="Times New Roman" w:hAnsi="Times New Roman" w:cs="Times New Roman"/>
+          <w:b/>
+        </w:rPr>
+        <w:tab/>
+      </w:r>
+      <w:r>
+        <w:rPr>
+          <w:rFonts w:ascii="Times New Roman" w:hAnsi="Times New Roman" w:cs="Times New Roman"/>
+        </w:rPr>
+        <w:t xml:space="preserve">DFS o Depth </w:t>
+      </w:r>
+      <w:proofErr w:type="spellStart"/>
+      <w:r>
+        <w:rPr>
+          <w:rFonts w:ascii="Times New Roman" w:hAnsi="Times New Roman" w:cs="Times New Roman"/>
+        </w:rPr>
+        <w:t>First</w:t>
+      </w:r>
+      <w:proofErr w:type="spellEnd"/>
+      <w:r>
+        <w:rPr>
+          <w:rFonts w:ascii="Times New Roman" w:hAnsi="Times New Roman" w:cs="Times New Roman"/>
+        </w:rPr>
+        <w:t xml:space="preserve"> </w:t>
+      </w:r>
+      <w:proofErr w:type="spellStart"/>
+      <w:r>
+        <w:rPr>
+          <w:rFonts w:ascii="Times New Roman" w:hAnsi="Times New Roman" w:cs="Times New Roman"/>
+        </w:rPr>
+        <w:t>Search</w:t>
+      </w:r>
+      <w:proofErr w:type="spellEnd"/>
+      <w:r>
+        <w:rPr>
+          <w:rFonts w:ascii="Times New Roman" w:hAnsi="Times New Roman" w:cs="Times New Roman"/>
+        </w:rPr>
+        <w:t>, es un algoritmo q</w:t>
+      </w:r>
+      <w:r>
+        <w:rPr>
+          <w:rFonts w:ascii="Times New Roman" w:hAnsi="Times New Roman" w:cs="Times New Roman"/>
+        </w:rPr>
+        <w:t xml:space="preserve">ue crea un recorrido desde un nodo inicial A, hacia el resto sin repetir los nodos que visita. Este algoritmo recorre la profundidad de un nodo hasta que no existan más nodos por los cuales se puede recorrer, antes de pasar al siguiente. Este método utiliza un arreglo booleano que mantiene un chequeo de los nodos o </w:t>
+      </w:r>
+      <w:r>
+        <w:rPr>
+          <w:rFonts w:ascii="Times New Roman" w:hAnsi="Times New Roman" w:cs="Times New Roman"/>
+        </w:rPr>
+        <w:t>vértices</w:t>
+      </w:r>
+      <w:r>
+        <w:rPr>
+          <w:rFonts w:ascii="Times New Roman" w:hAnsi="Times New Roman" w:cs="Times New Roman"/>
+        </w:rPr>
+        <w:t xml:space="preserve"> ya visitados por la búsqueda. Al final se retorna un árbol con los </w:t>
+      </w:r>
+      <w:r>
+        <w:rPr>
+          <w:rFonts w:ascii="Times New Roman" w:hAnsi="Times New Roman" w:cs="Times New Roman"/>
+        </w:rPr>
+        <w:t>órdenes de los vértices</w:t>
+      </w:r>
+      <w:r>
+        <w:rPr>
+          <w:rFonts w:ascii="Times New Roman" w:hAnsi="Times New Roman" w:cs="Times New Roman"/>
+        </w:rPr>
+        <w:t xml:space="preserve"> mediante profundidad.</w:t>
+      </w:r>
+    </w:p>
+    <w:p>
+      <w:pPr>
+        <w:jc w:val="both"/>
+        <w:rPr>
+          <w:rFonts w:ascii="Times New Roman" w:hAnsi="Times New Roman" w:cs="Times New Roman"/>
+        </w:rPr>
+      </w:pPr>
+      <w:r>
+        <w:rPr>
+          <w:rFonts w:ascii="Times New Roman" w:hAnsi="Times New Roman" w:cs="Times New Roman"/>
+        </w:rPr>
+        <w:t xml:space="preserve">Tomado de </w:t>
+      </w:r>
+      <w:hyperlink r:id="rId8" w:history="1">
+        <w:r>
+          <w:rPr>
+            <w:rStyle w:val="Hipervnculo"/>
+            <w:rFonts w:ascii="Times New Roman" w:hAnsi="Times New Roman" w:cs="Times New Roman"/>
+          </w:rPr>
+          <w:t>https://www.geeksforgeeks.org/depth-first-search-or-dfs-for-a-graph/</w:t>
+        </w:r>
+      </w:hyperlink>
+      <w:r>
+        <w:rPr>
+          <w:rFonts w:ascii="Times New Roman" w:hAnsi="Times New Roman" w:cs="Times New Roman"/>
+        </w:rPr>
+        <w:t xml:space="preserve"> </w:t>
+      </w:r>
+    </w:p>
+    <w:p>
+      <w:pPr>
+        <w:jc w:val="both"/>
+        <w:rPr>
+          <w:rFonts w:ascii="Times New Roman" w:hAnsi="Times New Roman" w:cs="Times New Roman"/>
+          <w:b/>
+        </w:rPr>
+      </w:pPr>
+      <w:r>
+        <w:rPr>
+          <w:rFonts w:ascii="Times New Roman" w:hAnsi="Times New Roman" w:cs="Times New Roman"/>
+          <w:b/>
+        </w:rPr>
+        <w:t>BFS</w:t>
+      </w:r>
+    </w:p>
+    <w:p>
+      <w:pPr>
+        <w:jc w:val="both"/>
+        <w:rPr>
+          <w:rFonts w:ascii="Times New Roman" w:hAnsi="Times New Roman" w:cs="Times New Roman"/>
+        </w:rPr>
+      </w:pPr>
+      <w:r>
+        <w:rPr>
+          <w:rFonts w:ascii="Times New Roman" w:hAnsi="Times New Roman" w:cs="Times New Roman"/>
+        </w:rPr>
+        <w:tab/>
+      </w:r>
+      <w:r>
+        <w:rPr>
+          <w:rFonts w:ascii="Times New Roman" w:hAnsi="Times New Roman" w:cs="Times New Roman"/>
+        </w:rPr>
+        <w:t xml:space="preserve">BFS o </w:t>
+      </w:r>
+      <w:proofErr w:type="spellStart"/>
+      <w:r>
+        <w:rPr>
+          <w:rFonts w:ascii="Times New Roman" w:hAnsi="Times New Roman" w:cs="Times New Roman"/>
+        </w:rPr>
+        <w:t>Breath</w:t>
+      </w:r>
+      <w:proofErr w:type="spellEnd"/>
+      <w:r>
+        <w:rPr>
+          <w:rFonts w:ascii="Times New Roman" w:hAnsi="Times New Roman" w:cs="Times New Roman"/>
+        </w:rPr>
+        <w:t xml:space="preserve"> </w:t>
+      </w:r>
+      <w:proofErr w:type="spellStart"/>
+      <w:r>
+        <w:rPr>
+          <w:rFonts w:ascii="Times New Roman" w:hAnsi="Times New Roman" w:cs="Times New Roman"/>
+        </w:rPr>
+        <w:t>First</w:t>
+      </w:r>
+      <w:proofErr w:type="spellEnd"/>
+      <w:r>
+        <w:rPr>
+          <w:rFonts w:ascii="Times New Roman" w:hAnsi="Times New Roman" w:cs="Times New Roman"/>
+        </w:rPr>
+        <w:t xml:space="preserve"> </w:t>
+      </w:r>
+      <w:proofErr w:type="spellStart"/>
+      <w:r>
+        <w:rPr>
+          <w:rFonts w:ascii="Times New Roman" w:hAnsi="Times New Roman" w:cs="Times New Roman"/>
+        </w:rPr>
+        <w:t>Search</w:t>
+      </w:r>
+      <w:proofErr w:type="spellEnd"/>
+      <w:r>
+        <w:rPr>
+          <w:rFonts w:ascii="Times New Roman" w:hAnsi="Times New Roman" w:cs="Times New Roman"/>
+        </w:rPr>
+        <w:t xml:space="preserve">, </w:t>
+      </w:r>
+      <w:r>
+        <w:rPr>
+          <w:rFonts w:ascii="Times New Roman" w:hAnsi="Times New Roman" w:cs="Times New Roman"/>
+        </w:rPr>
+        <w:t>es un algoritmo que</w:t>
+      </w:r>
+      <w:r>
+        <w:rPr>
+          <w:rFonts w:ascii="Times New Roman" w:hAnsi="Times New Roman" w:cs="Times New Roman"/>
+        </w:rPr>
+        <w:t xml:space="preserve"> </w:t>
+      </w:r>
+      <w:r>
+        <w:rPr>
+          <w:rFonts w:ascii="Times New Roman" w:hAnsi="Times New Roman" w:cs="Times New Roman"/>
+        </w:rPr>
+        <w:t xml:space="preserve">recorre desde un nodo inicial A, a todos los demás, sin repetir visitas. Este algoritmo recorre todos los nodos adyacentes antes de seguir bajando niveles dentro de cada nodo. </w:t>
+      </w:r>
+      <w:r>
+        <w:rPr>
+          <w:rFonts w:ascii="Times New Roman" w:hAnsi="Times New Roman" w:cs="Times New Roman"/>
+        </w:rPr>
+        <w:t xml:space="preserve">Este método utiliza un arreglo booleano que mantiene un chequeo de los nodos o </w:t>
+      </w:r>
+      <w:r>
+        <w:rPr>
+          <w:rFonts w:ascii="Times New Roman" w:hAnsi="Times New Roman" w:cs="Times New Roman"/>
+        </w:rPr>
+        <w:t>vértices</w:t>
+      </w:r>
+      <w:r>
+        <w:rPr>
+          <w:rFonts w:ascii="Times New Roman" w:hAnsi="Times New Roman" w:cs="Times New Roman"/>
+        </w:rPr>
+        <w:t xml:space="preserve"> ya visitados por la búsqueda. Al final se retorna un árbol con los </w:t>
+      </w:r>
+      <w:r>
+        <w:rPr>
+          <w:rFonts w:ascii="Times New Roman" w:hAnsi="Times New Roman" w:cs="Times New Roman"/>
+        </w:rPr>
+        <w:t>órdenes</w:t>
+      </w:r>
+      <w:r>
+        <w:rPr>
+          <w:rFonts w:ascii="Times New Roman" w:hAnsi="Times New Roman" w:cs="Times New Roman"/>
+        </w:rPr>
+        <w:t xml:space="preserve"> de los </w:t>
+      </w:r>
+      <w:r>
+        <w:rPr>
+          <w:rFonts w:ascii="Times New Roman" w:hAnsi="Times New Roman" w:cs="Times New Roman"/>
+        </w:rPr>
+        <w:t>vértices</w:t>
+      </w:r>
+      <w:r>
+        <w:rPr>
+          <w:rFonts w:ascii="Times New Roman" w:hAnsi="Times New Roman" w:cs="Times New Roman"/>
+        </w:rPr>
+        <w:t xml:space="preserve"> mediante </w:t>
+      </w:r>
+      <w:r>
+        <w:rPr>
+          <w:rFonts w:ascii="Times New Roman" w:hAnsi="Times New Roman" w:cs="Times New Roman"/>
+        </w:rPr>
+        <w:t>su nivel de adyacencia</w:t>
+      </w:r>
+      <w:r>
+        <w:rPr>
+          <w:rFonts w:ascii="Times New Roman" w:hAnsi="Times New Roman" w:cs="Times New Roman"/>
+        </w:rPr>
+        <w:t>.</w:t>
+      </w:r>
+    </w:p>
+    <w:p>
+      <w:pPr>
+        <w:jc w:val="both"/>
+        <w:rPr>
+          <w:rFonts w:ascii="Times New Roman" w:hAnsi="Times New Roman" w:cs="Times New Roman"/>
+        </w:rPr>
+      </w:pPr>
+      <w:r>
+        <w:rPr>
+          <w:rFonts w:ascii="Times New Roman" w:hAnsi="Times New Roman" w:cs="Times New Roman"/>
+        </w:rPr>
+        <w:t xml:space="preserve">Tomado de </w:t>
+      </w:r>
+      <w:hyperlink r:id="rId9" w:history="1">
+        <w:r>
+          <w:rPr>
+            <w:rStyle w:val="Hipervnculo"/>
+            <w:rFonts w:ascii="Times New Roman" w:hAnsi="Times New Roman" w:cs="Times New Roman"/>
+          </w:rPr>
+          <w:t>https://www.geeksforgeeks.org/breadth-first-search-or-bfs-for-a-graph/</w:t>
+        </w:r>
+      </w:hyperlink>
+      <w:r>
+        <w:rPr>
+          <w:rFonts w:ascii="Times New Roman" w:hAnsi="Times New Roman" w:cs="Times New Roman"/>
+        </w:rPr>
+        <w:t xml:space="preserve"> </w:t>
+      </w:r>
+    </w:p>
+    <w:p>
+      <w:pPr>
+        <w:jc w:val="both"/>
+        <w:rPr>
+          <w:rFonts w:ascii="Times New Roman" w:hAnsi="Times New Roman" w:cs="Times New Roman"/>
+          <w:b/>
+        </w:rPr>
+      </w:pPr>
+      <w:r>
+        <w:rPr>
+          <w:rFonts w:ascii="Times New Roman" w:hAnsi="Times New Roman" w:cs="Times New Roman"/>
+          <w:b/>
+        </w:rPr>
+        <w:t>Recorrido de Camino Mínimo</w:t>
+      </w:r>
+    </w:p>
+    <w:p>
+      <w:pPr>
+        <w:jc w:val="both"/>
+        <w:rPr>
+          <w:rFonts w:ascii="Times New Roman" w:hAnsi="Times New Roman" w:cs="Times New Roman"/>
+        </w:rPr>
+      </w:pPr>
+      <w:r>
+        <w:rPr>
+          <w:rFonts w:ascii="Times New Roman" w:hAnsi="Times New Roman" w:cs="Times New Roman"/>
+        </w:rPr>
+        <w:t>Existen tres algoritmos de búsqueda de camino mínimo:</w:t>
+      </w:r>
+    </w:p>
+    <w:p>
+      <w:pPr>
+        <w:pStyle w:val="Prrafodelista"/>
+        <w:numPr>
+          <w:ilvl w:val="0"/>
+          <w:numId w:val="16"/>
+        </w:numPr>
+        <w:jc w:val="both"/>
+        <w:rPr>
+          <w:rFonts w:ascii="Times New Roman" w:hAnsi="Times New Roman" w:cs="Times New Roman"/>
+        </w:rPr>
+      </w:pPr>
+      <w:r>
+        <w:rPr>
+          <w:rFonts w:ascii="Times New Roman" w:hAnsi="Times New Roman" w:cs="Times New Roman"/>
+        </w:rPr>
+        <w:t>Disjtrak</w:t>
+      </w:r>
+      <w:r>
+        <w:rPr>
+          <w:rFonts w:ascii="Times New Roman" w:hAnsi="Times New Roman" w:cs="Times New Roman"/>
+        </w:rPr>
+        <w:t xml:space="preserve">: Este es un algoritmo que genera un árbol de camino más corto en el cual empieza desde un </w:t>
+      </w:r>
+      <w:r>
+        <w:rPr>
+          <w:rFonts w:ascii="Times New Roman" w:hAnsi="Times New Roman" w:cs="Times New Roman"/>
+        </w:rPr>
+        <w:t>Vértice</w:t>
+      </w:r>
+      <w:r>
+        <w:rPr>
+          <w:rFonts w:ascii="Times New Roman" w:hAnsi="Times New Roman" w:cs="Times New Roman"/>
+        </w:rPr>
+        <w:t xml:space="preserve"> Inicial y se asignan todos los valores a cada </w:t>
+      </w:r>
+      <w:r>
+        <w:rPr>
+          <w:rFonts w:ascii="Times New Roman" w:hAnsi="Times New Roman" w:cs="Times New Roman"/>
+        </w:rPr>
+        <w:t>vértice</w:t>
+      </w:r>
+      <w:r>
+        <w:rPr>
+          <w:rFonts w:ascii="Times New Roman" w:hAnsi="Times New Roman" w:cs="Times New Roman"/>
+        </w:rPr>
+        <w:t xml:space="preserve"> como infinito o un numero extremadamente grande</w:t>
+      </w:r>
+      <w:r>
+        <w:rPr>
+          <w:rFonts w:ascii="Times New Roman" w:hAnsi="Times New Roman" w:cs="Times New Roman"/>
+        </w:rPr>
+        <w:t>, y se empieza a recorrer cada vértice sumando sus pesos y asignándoselos al mismo, y evalúa si otro nodo por otro lado llega a ese mismo vértice y evalúa cual es menor. Al final arma un árbol con los caminos más bajos desde el nodo elegido.</w:t>
+      </w:r>
+    </w:p>
+    <w:p>
+      <w:pPr>
+        <w:ind w:left="360"/>
+        <w:jc w:val="both"/>
+        <w:rPr>
+          <w:rFonts w:ascii="Times New Roman" w:hAnsi="Times New Roman" w:cs="Times New Roman"/>
+        </w:rPr>
+      </w:pPr>
+      <w:r>
+        <w:rPr>
+          <w:rFonts w:ascii="Times New Roman" w:hAnsi="Times New Roman" w:cs="Times New Roman"/>
+        </w:rPr>
+        <w:t xml:space="preserve">Tomado de </w:t>
+      </w:r>
+      <w:hyperlink r:id="rId10" w:history="1">
+        <w:r>
+          <w:rPr>
+            <w:rStyle w:val="Hipervnculo"/>
+            <w:rFonts w:ascii="Times New Roman" w:hAnsi="Times New Roman" w:cs="Times New Roman"/>
+          </w:rPr>
+          <w:t>https://www.geeksforgeeks.org/dijkstras-shortest-path-algorithm-greedy-algo-7/</w:t>
+        </w:r>
+      </w:hyperlink>
+      <w:r>
+        <w:rPr>
+          <w:rFonts w:ascii="Times New Roman" w:hAnsi="Times New Roman" w:cs="Times New Roman"/>
+        </w:rPr>
+        <w:t xml:space="preserve"> </w:t>
+      </w:r>
+    </w:p>
+    <w:p>
+      <w:pPr>
+        <w:pStyle w:val="Prrafodelista"/>
+        <w:numPr>
+          <w:ilvl w:val="0"/>
+          <w:numId w:val="16"/>
+        </w:numPr>
+        <w:jc w:val="both"/>
+        <w:rPr>
+          <w:rFonts w:ascii="Times New Roman" w:hAnsi="Times New Roman" w:cs="Times New Roman"/>
+        </w:rPr>
+      </w:pPr>
+      <w:r>
+        <w:rPr>
+          <w:rFonts w:ascii="Times New Roman" w:hAnsi="Times New Roman" w:cs="Times New Roman"/>
+        </w:rPr>
+        <w:lastRenderedPageBreak/>
+        <w:t>Bellman-Ford</w:t>
+      </w:r>
+      <w:r>
+        <w:rPr>
+          <w:rFonts w:ascii="Times New Roman" w:hAnsi="Times New Roman" w:cs="Times New Roman"/>
+        </w:rPr>
+        <w:t xml:space="preserve">: Este es un algoritmo que logra hacer lo mismo que el algoritmo de Disjtrak, solo que este es capaz de manejar los </w:t>
+      </w:r>
+      <w:r>
+        <w:rPr>
+          <w:rFonts w:ascii="Times New Roman" w:hAnsi="Times New Roman" w:cs="Times New Roman"/>
+        </w:rPr>
+        <w:t>vértices</w:t>
+      </w:r>
+      <w:r>
+        <w:rPr>
+          <w:rFonts w:ascii="Times New Roman" w:hAnsi="Times New Roman" w:cs="Times New Roman"/>
+        </w:rPr>
+        <w:t xml:space="preserve"> que tienen pesos negativos sin llegar a un bucle infinito. Este método consiste en crear una lista de todos los </w:t>
+      </w:r>
+      <w:r>
+        <w:rPr>
+          <w:rFonts w:ascii="Times New Roman" w:hAnsi="Times New Roman" w:cs="Times New Roman"/>
+        </w:rPr>
+        <w:t>vértices</w:t>
+      </w:r>
+      <w:r>
+        <w:rPr>
+          <w:rFonts w:ascii="Times New Roman" w:hAnsi="Times New Roman" w:cs="Times New Roman"/>
+        </w:rPr>
+        <w:t xml:space="preserve"> que contendrá la distancias de </w:t>
+      </w:r>
+      <w:proofErr w:type="gramStart"/>
+      <w:r>
+        <w:rPr>
+          <w:rFonts w:ascii="Times New Roman" w:hAnsi="Times New Roman" w:cs="Times New Roman"/>
+        </w:rPr>
+        <w:t>los mismos</w:t>
+      </w:r>
+      <w:proofErr w:type="gramEnd"/>
+      <w:r>
+        <w:rPr>
+          <w:rFonts w:ascii="Times New Roman" w:hAnsi="Times New Roman" w:cs="Times New Roman"/>
+        </w:rPr>
+        <w:t xml:space="preserve"> </w:t>
+      </w:r>
+      <w:r>
+        <w:rPr>
+          <w:rFonts w:ascii="Times New Roman" w:hAnsi="Times New Roman" w:cs="Times New Roman"/>
+        </w:rPr>
+        <w:t>a la inicial</w:t>
+      </w:r>
+      <w:r>
+        <w:rPr>
+          <w:rFonts w:ascii="Times New Roman" w:hAnsi="Times New Roman" w:cs="Times New Roman"/>
+        </w:rPr>
+        <w:t xml:space="preserve">. Todas las distancias se colocan como infinitas excepto la </w:t>
+      </w:r>
+      <w:r>
+        <w:rPr>
+          <w:rFonts w:ascii="Times New Roman" w:hAnsi="Times New Roman" w:cs="Times New Roman"/>
+        </w:rPr>
+        <w:t>de la inicial</w:t>
+      </w:r>
+      <w:r>
+        <w:rPr>
+          <w:rFonts w:ascii="Times New Roman" w:hAnsi="Times New Roman" w:cs="Times New Roman"/>
+        </w:rPr>
+        <w:t xml:space="preserve"> </w:t>
+      </w:r>
+      <w:r>
+        <w:rPr>
+          <w:rFonts w:ascii="Times New Roman" w:hAnsi="Times New Roman" w:cs="Times New Roman"/>
+        </w:rPr>
+        <w:t>y luego se van llenando las distancias con un recorrido, y al mismo tiempo se evalúa si por otro vértice existe una conexión y este camino tiene menor peso al ya establecido</w:t>
+      </w:r>
+    </w:p>
+    <w:p>
+      <w:pPr>
+        <w:pStyle w:val="Prrafodelista"/>
+        <w:numPr>
+          <w:ilvl w:val="1"/>
+          <w:numId w:val="16"/>
+        </w:numPr>
+        <w:jc w:val="both"/>
+        <w:rPr>
+          <w:rFonts w:ascii="Times New Roman" w:hAnsi="Times New Roman" w:cs="Times New Roman"/>
+        </w:rPr>
+      </w:pPr>
+      <w:r>
+        <w:rPr>
+          <w:rFonts w:ascii="Times New Roman" w:hAnsi="Times New Roman" w:cs="Times New Roman"/>
+        </w:rPr>
+        <w:t>Este método maneja los pesos negativos a través de una comparación en la cual la distancia de V es mayor a la distancia de U mas la arista entre UV, existe un valor negativo.</w:t>
+      </w:r>
+    </w:p>
+    <w:p>
+      <w:pPr>
+        <w:jc w:val="both"/>
+        <w:rPr>
+          <w:rFonts w:ascii="Times New Roman" w:hAnsi="Times New Roman" w:cs="Times New Roman"/>
+        </w:rPr>
+      </w:pPr>
+      <w:r>
+        <w:rPr>
+          <w:rFonts w:ascii="Times New Roman" w:hAnsi="Times New Roman" w:cs="Times New Roman"/>
+        </w:rPr>
+        <w:t xml:space="preserve">Tomado de </w:t>
+      </w:r>
+      <w:hyperlink r:id="rId11" w:history="1">
+        <w:r>
+          <w:rPr>
+            <w:rStyle w:val="Hipervnculo"/>
+            <w:rFonts w:ascii="Times New Roman" w:hAnsi="Times New Roman" w:cs="Times New Roman"/>
+          </w:rPr>
+          <w:t>https://www.geeksforgeeks.org/bellman-ford-algorithm-dp-23/</w:t>
+        </w:r>
+      </w:hyperlink>
+      <w:r>
+        <w:rPr>
+          <w:rFonts w:ascii="Times New Roman" w:hAnsi="Times New Roman" w:cs="Times New Roman"/>
+        </w:rPr>
+        <w:t xml:space="preserve"> </w:t>
+      </w:r>
+    </w:p>
+    <w:p>
+      <w:pPr>
+        <w:pStyle w:val="Prrafodelista"/>
+        <w:numPr>
+          <w:ilvl w:val="0"/>
+          <w:numId w:val="16"/>
+        </w:numPr>
+        <w:jc w:val="both"/>
+        <w:rPr>
+          <w:rFonts w:ascii="Times New Roman" w:hAnsi="Times New Roman" w:cs="Times New Roman"/>
+        </w:rPr>
+      </w:pPr>
+      <w:r>
+        <w:rPr>
+          <w:rFonts w:ascii="Times New Roman" w:hAnsi="Times New Roman" w:cs="Times New Roman"/>
+        </w:rPr>
+        <w:t>Floyd-</w:t>
+      </w:r>
+      <w:proofErr w:type="spellStart"/>
+      <w:r>
+        <w:rPr>
+          <w:rFonts w:ascii="Times New Roman" w:hAnsi="Times New Roman" w:cs="Times New Roman"/>
+        </w:rPr>
+        <w:t>Warshall</w:t>
+      </w:r>
+      <w:proofErr w:type="spellEnd"/>
+      <w:r>
+        <w:rPr>
+          <w:rFonts w:ascii="Times New Roman" w:hAnsi="Times New Roman" w:cs="Times New Roman"/>
+        </w:rPr>
+        <w:t xml:space="preserve">: este método genera un bosque de arboles </w:t>
+      </w:r>
+      <w:r>
+        <w:rPr>
+          <w:rFonts w:ascii="Times New Roman" w:hAnsi="Times New Roman" w:cs="Times New Roman"/>
+        </w:rPr>
+        <w:t xml:space="preserve">de caminos más cortos, y lo aplica para cada uno de los </w:t>
+      </w:r>
+      <w:r>
+        <w:rPr>
+          <w:rFonts w:ascii="Times New Roman" w:hAnsi="Times New Roman" w:cs="Times New Roman"/>
+        </w:rPr>
+        <w:t>vértices</w:t>
+      </w:r>
+      <w:r>
+        <w:rPr>
+          <w:rFonts w:ascii="Times New Roman" w:hAnsi="Times New Roman" w:cs="Times New Roman"/>
+        </w:rPr>
+        <w:t xml:space="preserve">. Este algoritmo mediante una matriz de </w:t>
+      </w:r>
+      <w:r>
+        <w:rPr>
+          <w:rFonts w:ascii="Times New Roman" w:hAnsi="Times New Roman" w:cs="Times New Roman"/>
+        </w:rPr>
+        <w:t>vértices</w:t>
+      </w:r>
+      <w:r>
+        <w:rPr>
+          <w:rFonts w:ascii="Times New Roman" w:hAnsi="Times New Roman" w:cs="Times New Roman"/>
+        </w:rPr>
+        <w:t xml:space="preserve"> para buscar el camino más corto en cada árbol y así crear el bosque de </w:t>
+      </w:r>
+      <w:proofErr w:type="spellStart"/>
+      <w:r>
+        <w:rPr>
+          <w:rFonts w:ascii="Times New Roman" w:hAnsi="Times New Roman" w:cs="Times New Roman"/>
+        </w:rPr>
+        <w:t>arboles</w:t>
+      </w:r>
+      <w:proofErr w:type="spellEnd"/>
+      <w:r>
+        <w:rPr>
+          <w:rFonts w:ascii="Times New Roman" w:hAnsi="Times New Roman" w:cs="Times New Roman"/>
+        </w:rPr>
+        <w:t>.</w:t>
+      </w:r>
+      <w:r>
+        <w:rPr>
+          <w:rFonts w:ascii="Times New Roman" w:hAnsi="Times New Roman" w:cs="Times New Roman"/>
+        </w:rPr>
+        <w:t xml:space="preserve"> Utiliza un método muy parecido al de Disjtrak para evaluar las distancias dentro de los </w:t>
+      </w:r>
+      <w:proofErr w:type="spellStart"/>
+      <w:r>
+        <w:rPr>
+          <w:rFonts w:ascii="Times New Roman" w:hAnsi="Times New Roman" w:cs="Times New Roman"/>
+        </w:rPr>
+        <w:t>arboles</w:t>
+      </w:r>
+      <w:proofErr w:type="spellEnd"/>
+      <w:r>
+        <w:rPr>
+          <w:rFonts w:ascii="Times New Roman" w:hAnsi="Times New Roman" w:cs="Times New Roman"/>
+        </w:rPr>
+        <w:t>.</w:t>
+      </w:r>
+      <w:bookmarkStart w:id="0" w:name="_GoBack"/>
+      <w:bookmarkEnd w:id="0"/>
+    </w:p>
+    <w:p>
+      <w:pPr>
+        <w:pStyle w:val="Prrafodelista"/>
+        <w:jc w:val="both"/>
+        <w:rPr>
+          <w:rFonts w:ascii="Times New Roman" w:hAnsi="Times New Roman" w:cs="Times New Roman"/>
+        </w:rPr>
+      </w:pPr>
+      <w:r>
+        <w:rPr>
+          <w:rFonts w:ascii="Times New Roman" w:hAnsi="Times New Roman" w:cs="Times New Roman"/>
+        </w:rPr>
+        <w:t xml:space="preserve">Tomado de </w:t>
+      </w:r>
+      <w:hyperlink r:id="rId12" w:history="1">
+        <w:r>
+          <w:rPr>
+            <w:rStyle w:val="Hipervnculo"/>
+            <w:rFonts w:ascii="Times New Roman" w:hAnsi="Times New Roman" w:cs="Times New Roman"/>
+          </w:rPr>
+          <w:t>https://www.geeksforgeeks.org/floyd-warshall-algorithm-dp-16/</w:t>
+        </w:r>
+      </w:hyperlink>
+      <w:r>
+        <w:rPr>
+          <w:rFonts w:ascii="Times New Roman" w:hAnsi="Times New Roman" w:cs="Times New Roman"/>
+        </w:rPr>
+        <w:t xml:space="preserve"> </w:t>
+      </w:r>
+    </w:p>
+    <w:p>
+      <w:pPr>
+        <w:jc w:val="both"/>
+        <w:rPr>
+          <w:rFonts w:ascii="Times New Roman" w:hAnsi="Times New Roman" w:cs="Times New Roman"/>
+          <w:b/>
+        </w:rPr>
+      </w:pPr>
+      <w:r>
+        <w:rPr>
+          <w:rFonts w:ascii="Times New Roman" w:hAnsi="Times New Roman" w:cs="Times New Roman"/>
+          <w:b/>
+        </w:rPr>
+        <w:t>Arboles de Recubrimiento</w:t>
+      </w:r>
+    </w:p>
+    <w:p>
+      <w:pPr>
+        <w:jc w:val="both"/>
+        <w:rPr>
+          <w:rFonts w:ascii="Times New Roman" w:hAnsi="Times New Roman" w:cs="Times New Roman"/>
+          <w:b/>
+        </w:rPr>
+      </w:pPr>
     </w:p>
     <w:p>
       <w:pPr>
@@ -1292,6 +2220,7 @@
               <w:rPr>
                 <w:rFonts w:ascii="Times New Roman" w:hAnsi="Times New Roman" w:cs="Times New Roman"/>
               </w:rPr>
+              <w:lastRenderedPageBreak/>
               <w:t xml:space="preserve">Prueba 1: </w:t>
             </w:r>
           </w:p>
@@ -1969,6 +2898,119 @@
     </w:lvl>
   </w:abstractNum>
   <w:abstractNum w:abstractNumId="2" w15:restartNumberingAfterBreak="0">
+    <w:nsid w:val="12271E47"/>
+    <w:multiLevelType w:val="hybridMultilevel"/>
+    <w:tmpl w:val="734EDE96"/>
+    <w:lvl w:ilvl="0" w:tplc="04090001">
+      <w:start w:val="1"/>
+      <w:numFmt w:val="bullet"/>
+      <w:lvlText w:val=""/>
+      <w:lvlJc w:val="left"/>
+      <w:pPr>
+        <w:ind w:left="720" w:hanging="360"/>
+      </w:pPr>
+      <w:rPr>
+        <w:rFonts w:ascii="Symbol" w:hAnsi="Symbol" w:hint="default"/>
+      </w:rPr>
+    </w:lvl>
+    <w:lvl w:ilvl="1" w:tplc="04090003" w:tentative="1">
+      <w:start w:val="1"/>
+      <w:numFmt w:val="bullet"/>
+      <w:lvlText w:val="o"/>
+      <w:lvlJc w:val="left"/>
+      <w:pPr>
+        <w:ind w:left="1440" w:hanging="360"/>
+      </w:pPr>
+      <w:rPr>
+        <w:rFonts w:ascii="Courier New" w:hAnsi="Courier New" w:cs="Courier New" w:hint="default"/>
+      </w:rPr>
+    </w:lvl>
+    <w:lvl w:ilvl="2" w:tplc="04090005" w:tentative="1">
+      <w:start w:val="1"/>
+      <w:numFmt w:val="bullet"/>
+      <w:lvlText w:val=""/>
+      <w:lvlJc w:val="left"/>
+      <w:pPr>
+        <w:ind w:left="2160" w:hanging="360"/>
+      </w:pPr>
+      <w:rPr>
+        <w:rFonts w:ascii="Wingdings" w:hAnsi="Wingdings" w:hint="default"/>
+      </w:rPr>
+    </w:lvl>
+    <w:lvl w:ilvl="3" w:tplc="04090001" w:tentative="1">
+      <w:start w:val="1"/>
+      <w:numFmt w:val="bullet"/>
+      <w:lvlText w:val=""/>
+      <w:lvlJc w:val="left"/>
+      <w:pPr>
+        <w:ind w:left="2880" w:hanging="360"/>
+      </w:pPr>
+      <w:rPr>
+        <w:rFonts w:ascii="Symbol" w:hAnsi="Symbol" w:hint="default"/>
+      </w:rPr>
+    </w:lvl>
+    <w:lvl w:ilvl="4" w:tplc="04090003" w:tentative="1">
+      <w:start w:val="1"/>
+      <w:numFmt w:val="bullet"/>
+      <w:lvlText w:val="o"/>
+      <w:lvlJc w:val="left"/>
+      <w:pPr>
+        <w:ind w:left="3600" w:hanging="360"/>
+      </w:pPr>
+      <w:rPr>
+        <w:rFonts w:ascii="Courier New" w:hAnsi="Courier New" w:cs="Courier New" w:hint="default"/>
+      </w:rPr>
+    </w:lvl>
+    <w:lvl w:ilvl="5" w:tplc="04090005" w:tentative="1">
+      <w:start w:val="1"/>
+      <w:numFmt w:val="bullet"/>
+      <w:lvlText w:val=""/>
+      <w:lvlJc w:val="left"/>
+      <w:pPr>
+        <w:ind w:left="4320" w:hanging="360"/>
+      </w:pPr>
+      <w:rPr>
+        <w:rFonts w:ascii="Wingdings" w:hAnsi="Wingdings" w:hint="default"/>
+      </w:rPr>
+    </w:lvl>
+    <w:lvl w:ilvl="6" w:tplc="04090001" w:tentative="1">
+      <w:start w:val="1"/>
+      <w:numFmt w:val="bullet"/>
+      <w:lvlText w:val=""/>
+      <w:lvlJc w:val="left"/>
+      <w:pPr>
+        <w:ind w:left="5040" w:hanging="360"/>
+      </w:pPr>
+      <w:rPr>
+        <w:rFonts w:ascii="Symbol" w:hAnsi="Symbol" w:hint="default"/>
+      </w:rPr>
+    </w:lvl>
+    <w:lvl w:ilvl="7" w:tplc="04090003" w:tentative="1">
+      <w:start w:val="1"/>
+      <w:numFmt w:val="bullet"/>
+      <w:lvlText w:val="o"/>
+      <w:lvlJc w:val="left"/>
+      <w:pPr>
+        <w:ind w:left="5760" w:hanging="360"/>
+      </w:pPr>
+      <w:rPr>
+        <w:rFonts w:ascii="Courier New" w:hAnsi="Courier New" w:cs="Courier New" w:hint="default"/>
+      </w:rPr>
+    </w:lvl>
+    <w:lvl w:ilvl="8" w:tplc="04090005" w:tentative="1">
+      <w:start w:val="1"/>
+      <w:numFmt w:val="bullet"/>
+      <w:lvlText w:val=""/>
+      <w:lvlJc w:val="left"/>
+      <w:pPr>
+        <w:ind w:left="6480" w:hanging="360"/>
+      </w:pPr>
+      <w:rPr>
+        <w:rFonts w:ascii="Wingdings" w:hAnsi="Wingdings" w:hint="default"/>
+      </w:rPr>
+    </w:lvl>
+  </w:abstractNum>
+  <w:abstractNum w:abstractNumId="3" w15:restartNumberingAfterBreak="0">
     <w:nsid w:val="1AA55CF9"/>
     <w:multiLevelType w:val="hybridMultilevel"/>
     <w:tmpl w:val="9F3EB6B8"/>
@@ -2057,7 +3099,7 @@
       </w:pPr>
     </w:lvl>
   </w:abstractNum>
-  <w:abstractNum w:abstractNumId="3" w15:restartNumberingAfterBreak="0">
+  <w:abstractNum w:abstractNumId="4" w15:restartNumberingAfterBreak="0">
     <w:nsid w:val="1D476884"/>
     <w:multiLevelType w:val="hybridMultilevel"/>
     <w:tmpl w:val="B346F720"/>
@@ -2170,7 +3212,7 @@
       </w:rPr>
     </w:lvl>
   </w:abstractNum>
-  <w:abstractNum w:abstractNumId="4" w15:restartNumberingAfterBreak="0">
+  <w:abstractNum w:abstractNumId="5" w15:restartNumberingAfterBreak="0">
     <w:nsid w:val="234E1AA4"/>
     <w:multiLevelType w:val="hybridMultilevel"/>
     <w:tmpl w:val="A642DD5A"/>
@@ -2259,7 +3301,7 @@
       </w:pPr>
     </w:lvl>
   </w:abstractNum>
-  <w:abstractNum w:abstractNumId="5" w15:restartNumberingAfterBreak="0">
+  <w:abstractNum w:abstractNumId="6" w15:restartNumberingAfterBreak="0">
     <w:nsid w:val="2415680D"/>
     <w:multiLevelType w:val="hybridMultilevel"/>
     <w:tmpl w:val="0B8AEC42"/>
@@ -2372,7 +3414,7 @@
       </w:rPr>
     </w:lvl>
   </w:abstractNum>
-  <w:abstractNum w:abstractNumId="6" w15:restartNumberingAfterBreak="0">
+  <w:abstractNum w:abstractNumId="7" w15:restartNumberingAfterBreak="0">
     <w:nsid w:val="26361FE1"/>
     <w:multiLevelType w:val="hybridMultilevel"/>
     <w:tmpl w:val="57D01C84"/>
@@ -2485,7 +3527,7 @@
       </w:rPr>
     </w:lvl>
   </w:abstractNum>
-  <w:abstractNum w:abstractNumId="7" w15:restartNumberingAfterBreak="0">
+  <w:abstractNum w:abstractNumId="8" w15:restartNumberingAfterBreak="0">
     <w:nsid w:val="40250F51"/>
     <w:multiLevelType w:val="hybridMultilevel"/>
     <w:tmpl w:val="A8160266"/>
@@ -2597,7 +3639,7 @@
       </w:rPr>
     </w:lvl>
   </w:abstractNum>
-  <w:abstractNum w:abstractNumId="8" w15:restartNumberingAfterBreak="0">
+  <w:abstractNum w:abstractNumId="9" w15:restartNumberingAfterBreak="0">
     <w:nsid w:val="470C6E08"/>
     <w:multiLevelType w:val="hybridMultilevel"/>
     <w:tmpl w:val="E47C0206"/>
@@ -2710,7 +3752,120 @@
       </w:rPr>
     </w:lvl>
   </w:abstractNum>
-  <w:abstractNum w:abstractNumId="9" w15:restartNumberingAfterBreak="0">
+  <w:abstractNum w:abstractNumId="10" w15:restartNumberingAfterBreak="0">
+    <w:nsid w:val="5BBD2212"/>
+    <w:multiLevelType w:val="hybridMultilevel"/>
+    <w:tmpl w:val="75547A86"/>
+    <w:lvl w:ilvl="0" w:tplc="04090001">
+      <w:start w:val="1"/>
+      <w:numFmt w:val="bullet"/>
+      <w:lvlText w:val=""/>
+      <w:lvlJc w:val="left"/>
+      <w:pPr>
+        <w:ind w:left="720" w:hanging="360"/>
+      </w:pPr>
+      <w:rPr>
+        <w:rFonts w:ascii="Symbol" w:hAnsi="Symbol" w:hint="default"/>
+      </w:rPr>
+    </w:lvl>
+    <w:lvl w:ilvl="1" w:tplc="04090003">
+      <w:start w:val="1"/>
+      <w:numFmt w:val="bullet"/>
+      <w:lvlText w:val="o"/>
+      <w:lvlJc w:val="left"/>
+      <w:pPr>
+        <w:ind w:left="1440" w:hanging="360"/>
+      </w:pPr>
+      <w:rPr>
+        <w:rFonts w:ascii="Courier New" w:hAnsi="Courier New" w:cs="Courier New" w:hint="default"/>
+      </w:rPr>
+    </w:lvl>
+    <w:lvl w:ilvl="2" w:tplc="04090005" w:tentative="1">
+      <w:start w:val="1"/>
+      <w:numFmt w:val="bullet"/>
+      <w:lvlText w:val=""/>
+      <w:lvlJc w:val="left"/>
+      <w:pPr>
+        <w:ind w:left="2160" w:hanging="360"/>
+      </w:pPr>
+      <w:rPr>
+        <w:rFonts w:ascii="Wingdings" w:hAnsi="Wingdings" w:hint="default"/>
+      </w:rPr>
+    </w:lvl>
+    <w:lvl w:ilvl="3" w:tplc="04090001" w:tentative="1">
+      <w:start w:val="1"/>
+      <w:numFmt w:val="bullet"/>
+      <w:lvlText w:val=""/>
+      <w:lvlJc w:val="left"/>
+      <w:pPr>
+        <w:ind w:left="2880" w:hanging="360"/>
+      </w:pPr>
+      <w:rPr>
+        <w:rFonts w:ascii="Symbol" w:hAnsi="Symbol" w:hint="default"/>
+      </w:rPr>
+    </w:lvl>
+    <w:lvl w:ilvl="4" w:tplc="04090003" w:tentative="1">
+      <w:start w:val="1"/>
+      <w:numFmt w:val="bullet"/>
+      <w:lvlText w:val="o"/>
+      <w:lvlJc w:val="left"/>
+      <w:pPr>
+        <w:ind w:left="3600" w:hanging="360"/>
+      </w:pPr>
+      <w:rPr>
+        <w:rFonts w:ascii="Courier New" w:hAnsi="Courier New" w:cs="Courier New" w:hint="default"/>
+      </w:rPr>
+    </w:lvl>
+    <w:lvl w:ilvl="5" w:tplc="04090005" w:tentative="1">
+      <w:start w:val="1"/>
+      <w:numFmt w:val="bullet"/>
+      <w:lvlText w:val=""/>
+      <w:lvlJc w:val="left"/>
+      <w:pPr>
+        <w:ind w:left="4320" w:hanging="360"/>
+      </w:pPr>
+      <w:rPr>
+        <w:rFonts w:ascii="Wingdings" w:hAnsi="Wingdings" w:hint="default"/>
+      </w:rPr>
+    </w:lvl>
+    <w:lvl w:ilvl="6" w:tplc="04090001" w:tentative="1">
+      <w:start w:val="1"/>
+      <w:numFmt w:val="bullet"/>
+      <w:lvlText w:val=""/>
+      <w:lvlJc w:val="left"/>
+      <w:pPr>
+        <w:ind w:left="5040" w:hanging="360"/>
+      </w:pPr>
+      <w:rPr>
+        <w:rFonts w:ascii="Symbol" w:hAnsi="Symbol" w:hint="default"/>
+      </w:rPr>
+    </w:lvl>
+    <w:lvl w:ilvl="7" w:tplc="04090003" w:tentative="1">
+      <w:start w:val="1"/>
+      <w:numFmt w:val="bullet"/>
+      <w:lvlText w:val="o"/>
+      <w:lvlJc w:val="left"/>
+      <w:pPr>
+        <w:ind w:left="5760" w:hanging="360"/>
+      </w:pPr>
+      <w:rPr>
+        <w:rFonts w:ascii="Courier New" w:hAnsi="Courier New" w:cs="Courier New" w:hint="default"/>
+      </w:rPr>
+    </w:lvl>
+    <w:lvl w:ilvl="8" w:tplc="04090005" w:tentative="1">
+      <w:start w:val="1"/>
+      <w:numFmt w:val="bullet"/>
+      <w:lvlText w:val=""/>
+      <w:lvlJc w:val="left"/>
+      <w:pPr>
+        <w:ind w:left="6480" w:hanging="360"/>
+      </w:pPr>
+      <w:rPr>
+        <w:rFonts w:ascii="Wingdings" w:hAnsi="Wingdings" w:hint="default"/>
+      </w:rPr>
+    </w:lvl>
+  </w:abstractNum>
+  <w:abstractNum w:abstractNumId="11" w15:restartNumberingAfterBreak="0">
     <w:nsid w:val="63D77DC1"/>
     <w:multiLevelType w:val="hybridMultilevel"/>
     <w:tmpl w:val="9F3EB6B8"/>
@@ -2799,7 +3954,7 @@
       </w:pPr>
     </w:lvl>
   </w:abstractNum>
-  <w:abstractNum w:abstractNumId="10" w15:restartNumberingAfterBreak="0">
+  <w:abstractNum w:abstractNumId="12" w15:restartNumberingAfterBreak="0">
     <w:nsid w:val="723F1C34"/>
     <w:multiLevelType w:val="hybridMultilevel"/>
     <w:tmpl w:val="7C7635AE"/>
@@ -2885,7 +4040,120 @@
       </w:pPr>
     </w:lvl>
   </w:abstractNum>
-  <w:abstractNum w:abstractNumId="11" w15:restartNumberingAfterBreak="0">
+  <w:abstractNum w:abstractNumId="13" w15:restartNumberingAfterBreak="0">
+    <w:nsid w:val="781872C0"/>
+    <w:multiLevelType w:val="hybridMultilevel"/>
+    <w:tmpl w:val="F20445B4"/>
+    <w:lvl w:ilvl="0" w:tplc="04090001">
+      <w:start w:val="1"/>
+      <w:numFmt w:val="bullet"/>
+      <w:lvlText w:val=""/>
+      <w:lvlJc w:val="left"/>
+      <w:pPr>
+        <w:ind w:left="720" w:hanging="360"/>
+      </w:pPr>
+      <w:rPr>
+        <w:rFonts w:ascii="Symbol" w:hAnsi="Symbol" w:hint="default"/>
+      </w:rPr>
+    </w:lvl>
+    <w:lvl w:ilvl="1" w:tplc="04090003" w:tentative="1">
+      <w:start w:val="1"/>
+      <w:numFmt w:val="bullet"/>
+      <w:lvlText w:val="o"/>
+      <w:lvlJc w:val="left"/>
+      <w:pPr>
+        <w:ind w:left="1440" w:hanging="360"/>
+      </w:pPr>
+      <w:rPr>
+        <w:rFonts w:ascii="Courier New" w:hAnsi="Courier New" w:cs="Courier New" w:hint="default"/>
+      </w:rPr>
+    </w:lvl>
+    <w:lvl w:ilvl="2" w:tplc="04090005" w:tentative="1">
+      <w:start w:val="1"/>
+      <w:numFmt w:val="bullet"/>
+      <w:lvlText w:val=""/>
+      <w:lvlJc w:val="left"/>
+      <w:pPr>
+        <w:ind w:left="2160" w:hanging="360"/>
+      </w:pPr>
+      <w:rPr>
+        <w:rFonts w:ascii="Wingdings" w:hAnsi="Wingdings" w:hint="default"/>
+      </w:rPr>
+    </w:lvl>
+    <w:lvl w:ilvl="3" w:tplc="04090001" w:tentative="1">
+      <w:start w:val="1"/>
+      <w:numFmt w:val="bullet"/>
+      <w:lvlText w:val=""/>
+      <w:lvlJc w:val="left"/>
+      <w:pPr>
+        <w:ind w:left="2880" w:hanging="360"/>
+      </w:pPr>
+      <w:rPr>
+        <w:rFonts w:ascii="Symbol" w:hAnsi="Symbol" w:hint="default"/>
+      </w:rPr>
+    </w:lvl>
+    <w:lvl w:ilvl="4" w:tplc="04090003" w:tentative="1">
+      <w:start w:val="1"/>
+      <w:numFmt w:val="bullet"/>
+      <w:lvlText w:val="o"/>
+      <w:lvlJc w:val="left"/>
+      <w:pPr>
+        <w:ind w:left="3600" w:hanging="360"/>
+      </w:pPr>
+      <w:rPr>
+        <w:rFonts w:ascii="Courier New" w:hAnsi="Courier New" w:cs="Courier New" w:hint="default"/>
+      </w:rPr>
+    </w:lvl>
+    <w:lvl w:ilvl="5" w:tplc="04090005" w:tentative="1">
+      <w:start w:val="1"/>
+      <w:numFmt w:val="bullet"/>
+      <w:lvlText w:val=""/>
+      <w:lvlJc w:val="left"/>
+      <w:pPr>
+        <w:ind w:left="4320" w:hanging="360"/>
+      </w:pPr>
+      <w:rPr>
+        <w:rFonts w:ascii="Wingdings" w:hAnsi="Wingdings" w:hint="default"/>
+      </w:rPr>
+    </w:lvl>
+    <w:lvl w:ilvl="6" w:tplc="04090001" w:tentative="1">
+      <w:start w:val="1"/>
+      <w:numFmt w:val="bullet"/>
+      <w:lvlText w:val=""/>
+      <w:lvlJc w:val="left"/>
+      <w:pPr>
+        <w:ind w:left="5040" w:hanging="360"/>
+      </w:pPr>
+      <w:rPr>
+        <w:rFonts w:ascii="Symbol" w:hAnsi="Symbol" w:hint="default"/>
+      </w:rPr>
+    </w:lvl>
+    <w:lvl w:ilvl="7" w:tplc="04090003" w:tentative="1">
+      <w:start w:val="1"/>
+      <w:numFmt w:val="bullet"/>
+      <w:lvlText w:val="o"/>
+      <w:lvlJc w:val="left"/>
+      <w:pPr>
+        <w:ind w:left="5760" w:hanging="360"/>
+      </w:pPr>
+      <w:rPr>
+        <w:rFonts w:ascii="Courier New" w:hAnsi="Courier New" w:cs="Courier New" w:hint="default"/>
+      </w:rPr>
+    </w:lvl>
+    <w:lvl w:ilvl="8" w:tplc="04090005" w:tentative="1">
+      <w:start w:val="1"/>
+      <w:numFmt w:val="bullet"/>
+      <w:lvlText w:val=""/>
+      <w:lvlJc w:val="left"/>
+      <w:pPr>
+        <w:ind w:left="6480" w:hanging="360"/>
+      </w:pPr>
+      <w:rPr>
+        <w:rFonts w:ascii="Wingdings" w:hAnsi="Wingdings" w:hint="default"/>
+      </w:rPr>
+    </w:lvl>
+  </w:abstractNum>
+  <w:abstractNum w:abstractNumId="14" w15:restartNumberingAfterBreak="0">
     <w:nsid w:val="7E611304"/>
     <w:multiLevelType w:val="hybridMultilevel"/>
     <w:tmpl w:val="A3022AF2"/>
@@ -2998,31 +4266,31 @@
     </w:lvl>
   </w:abstractNum>
   <w:num w:numId="1">
-    <w:abstractNumId w:val="8"/>
+    <w:abstractNumId w:val="9"/>
   </w:num>
   <w:num w:numId="2">
-    <w:abstractNumId w:val="5"/>
+    <w:abstractNumId w:val="6"/>
   </w:num>
   <w:num w:numId="3">
-    <w:abstractNumId w:val="6"/>
+    <w:abstractNumId w:val="7"/>
   </w:num>
   <w:num w:numId="4">
     <w:abstractNumId w:val="1"/>
   </w:num>
   <w:num w:numId="5">
-    <w:abstractNumId w:val="7"/>
+    <w:abstractNumId w:val="8"/>
   </w:num>
   <w:num w:numId="6">
+    <w:abstractNumId w:val="14"/>
+  </w:num>
+  <w:num w:numId="7">
+    <w:abstractNumId w:val="4"/>
+  </w:num>
+  <w:num w:numId="8">
     <w:abstractNumId w:val="11"/>
   </w:num>
-  <w:num w:numId="7">
-    <w:abstractNumId w:val="3"/>
-  </w:num>
-  <w:num w:numId="8">
-    <w:abstractNumId w:val="9"/>
-  </w:num>
   <w:num w:numId="9">
-    <w:abstractNumId w:val="9"/>
+    <w:abstractNumId w:val="11"/>
     <w:lvlOverride w:ilvl="0">
       <w:startOverride w:val="1"/>
     </w:lvlOverride>
@@ -3052,15 +4320,24 @@
     </w:lvlOverride>
   </w:num>
   <w:num w:numId="10">
-    <w:abstractNumId w:val="2"/>
+    <w:abstractNumId w:val="3"/>
   </w:num>
   <w:num w:numId="11">
-    <w:abstractNumId w:val="4"/>
+    <w:abstractNumId w:val="5"/>
   </w:num>
   <w:num w:numId="12">
     <w:abstractNumId w:val="0"/>
   </w:num>
   <w:num w:numId="13">
+    <w:abstractNumId w:val="12"/>
+  </w:num>
+  <w:num w:numId="14">
+    <w:abstractNumId w:val="2"/>
+  </w:num>
+  <w:num w:numId="15">
+    <w:abstractNumId w:val="13"/>
+  </w:num>
+  <w:num w:numId="16">
     <w:abstractNumId w:val="10"/>
   </w:num>
 </w:numbering>
@@ -3920,7 +5197,7 @@
 </file>
 
 <file path=customXml/itemProps1.xml><?xml version="1.0" encoding="utf-8"?>
-<ds:datastoreItem xmlns:ds="http://schemas.openxmlformats.org/officeDocument/2006/customXml" ds:itemID="{134E309D-3937-473F-BF9D-CCEC3876671C}">
+<ds:datastoreItem xmlns:ds="http://schemas.openxmlformats.org/officeDocument/2006/customXml" ds:itemID="{4E9A5AE7-AECC-4F8C-83C0-597C86760881}">
   <ds:schemaRefs>
     <ds:schemaRef ds:uri="http://schemas.openxmlformats.org/officeDocument/2006/bibliography"/>
   </ds:schemaRefs>

</xml_diff>

<commit_message>
Update Informe y ToDo
</commit_message>
<xml_diff>
--- a/Método de la ingeniería/INFORME DE INGENIERÍA.docx
+++ b/Método de la ingeniería/INFORME DE INGENIERÍA.docx
@@ -398,19 +398,7 @@
         <w:rPr>
           <w:rFonts w:ascii="Times New Roman" w:hAnsi="Times New Roman" w:cs="Times New Roman"/>
         </w:rPr>
-        <w:t xml:space="preserve">Se busca implementar un mapa útil junto </w:t>
-      </w:r>
-      <w:r>
-        <w:rPr>
-          <w:rFonts w:ascii="Times New Roman" w:hAnsi="Times New Roman" w:cs="Times New Roman"/>
-        </w:rPr>
-        <w:t>a un</w:t>
-      </w:r>
-      <w:r>
-        <w:rPr>
-          <w:rFonts w:ascii="Times New Roman" w:hAnsi="Times New Roman" w:cs="Times New Roman"/>
-        </w:rPr>
-        <w:t xml:space="preserve"> sistema de información mediante grafos para la mansión Winchester.</w:t>
+        <w:t>Implementar mediante el uso de grafos una guía, como un plano, para los visitantes de la mansión Winchester.</w:t>
       </w:r>
     </w:p>
     <w:p>
@@ -659,14 +647,24 @@
         <w:jc w:val="both"/>
         <w:rPr>
           <w:rFonts w:ascii="Times New Roman" w:hAnsi="Times New Roman" w:cs="Times New Roman"/>
-          <w:b/>
-        </w:rPr>
-      </w:pPr>
-      <w:r>
-        <w:rPr>
-          <w:rFonts w:ascii="Times New Roman" w:hAnsi="Times New Roman" w:cs="Times New Roman"/>
-          <w:b/>
-        </w:rPr>
+          <w:sz w:val="24"/>
+        </w:rPr>
+      </w:pPr>
+    </w:p>
+    <w:p>
+      <w:pPr>
+        <w:jc w:val="both"/>
+        <w:rPr>
+          <w:rFonts w:ascii="Times New Roman" w:hAnsi="Times New Roman" w:cs="Times New Roman"/>
+          <w:b/>
+        </w:rPr>
+      </w:pPr>
+      <w:r>
+        <w:rPr>
+          <w:rFonts w:ascii="Times New Roman" w:hAnsi="Times New Roman" w:cs="Times New Roman"/>
+          <w:b/>
+        </w:rPr>
+        <w:lastRenderedPageBreak/>
         <w:t>Paso 2: Recopilación de la información</w:t>
       </w:r>
     </w:p>
@@ -683,7 +681,6 @@
           <w:rFonts w:ascii="Times New Roman" w:hAnsi="Times New Roman" w:cs="Times New Roman"/>
           <w:b/>
         </w:rPr>
-        <w:lastRenderedPageBreak/>
         <w:t>Grafo</w:t>
       </w:r>
     </w:p>
@@ -697,13 +694,6 @@
       <w:r>
         <w:rPr>
           <w:rFonts w:ascii="Times New Roman" w:hAnsi="Times New Roman" w:cs="Times New Roman"/>
-          <w:b/>
-        </w:rPr>
-        <w:tab/>
-      </w:r>
-      <w:r>
-        <w:rPr>
-          <w:rFonts w:ascii="Times New Roman" w:hAnsi="Times New Roman" w:cs="Times New Roman"/>
         </w:rPr>
         <w:t xml:space="preserve">Un grafo es una estructura de datos no linear que se compone de Vértices y Aristas. Los vértices o </w:t>
       </w:r>
@@ -717,14 +707,19 @@
         <w:rPr>
           <w:rFonts w:ascii="Times New Roman" w:hAnsi="Times New Roman" w:cs="Times New Roman"/>
         </w:rPr>
-        <w:t xml:space="preserve"> son los componentes del grafo que contienen un objeto y las aristas son caminos que conectan </w:t>
-      </w:r>
-      <w:proofErr w:type="gramStart"/>
-      <w:r>
-        <w:rPr>
-          <w:rFonts w:ascii="Times New Roman" w:hAnsi="Times New Roman" w:cs="Times New Roman"/>
-        </w:rPr>
-        <w:t xml:space="preserve">una </w:t>
+        <w:t xml:space="preserve"> son los componentes del grafo que contienen un objeto y las aris</w:t>
+      </w:r>
+      <w:r>
+        <w:rPr>
+          <w:rFonts w:ascii="Times New Roman" w:hAnsi="Times New Roman" w:cs="Times New Roman"/>
+        </w:rPr>
+        <w:t>tas son caminos que conectan un</w:t>
+      </w:r>
+      <w:r>
+        <w:rPr>
+          <w:rFonts w:ascii="Times New Roman" w:hAnsi="Times New Roman" w:cs="Times New Roman"/>
+        </w:rPr>
+        <w:t xml:space="preserve"> </w:t>
       </w:r>
       <w:r>
         <w:rPr>
@@ -732,7 +727,6 @@
         </w:rPr>
         <w:t>vértice</w:t>
       </w:r>
-      <w:proofErr w:type="gramEnd"/>
       <w:r>
         <w:rPr>
           <w:rFonts w:ascii="Times New Roman" w:hAnsi="Times New Roman" w:cs="Times New Roman"/>
@@ -912,13 +906,6 @@
       <w:r>
         <w:rPr>
           <w:rFonts w:ascii="Times New Roman" w:hAnsi="Times New Roman" w:cs="Times New Roman"/>
-          <w:b/>
-        </w:rPr>
-        <w:tab/>
-      </w:r>
-      <w:r>
-        <w:rPr>
-          <w:rFonts w:ascii="Times New Roman" w:hAnsi="Times New Roman" w:cs="Times New Roman"/>
         </w:rPr>
         <w:t xml:space="preserve">DFS o Depth </w:t>
       </w:r>
@@ -1037,12 +1024,6 @@
         <w:rPr>
           <w:rFonts w:ascii="Times New Roman" w:hAnsi="Times New Roman" w:cs="Times New Roman"/>
         </w:rPr>
-        <w:tab/>
-      </w:r>
-      <w:r>
-        <w:rPr>
-          <w:rFonts w:ascii="Times New Roman" w:hAnsi="Times New Roman" w:cs="Times New Roman"/>
-        </w:rPr>
         <w:t xml:space="preserve">BFS o </w:t>
       </w:r>
       <w:proofErr w:type="spellStart"/>
@@ -1103,61 +1084,7 @@
         <w:rPr>
           <w:rFonts w:ascii="Times New Roman" w:hAnsi="Times New Roman" w:cs="Times New Roman"/>
         </w:rPr>
-        <w:t xml:space="preserve">recorre desde un nodo inicial A, a todos los demás, sin repetir visitas. Este algoritmo recorre todos los nodos adyacentes antes de seguir bajando niveles dentro de cada nodo. </w:t>
-      </w:r>
-      <w:r>
-        <w:rPr>
-          <w:rFonts w:ascii="Times New Roman" w:hAnsi="Times New Roman" w:cs="Times New Roman"/>
-        </w:rPr>
-        <w:t xml:space="preserve">Este método utiliza un arreglo booleano que mantiene un chequeo de los nodos o </w:t>
-      </w:r>
-      <w:r>
-        <w:rPr>
-          <w:rFonts w:ascii="Times New Roman" w:hAnsi="Times New Roman" w:cs="Times New Roman"/>
-        </w:rPr>
-        <w:t>vértices</w:t>
-      </w:r>
-      <w:r>
-        <w:rPr>
-          <w:rFonts w:ascii="Times New Roman" w:hAnsi="Times New Roman" w:cs="Times New Roman"/>
-        </w:rPr>
-        <w:t xml:space="preserve"> ya visitados por la búsqueda. Al final se retorna un árbol con los </w:t>
-      </w:r>
-      <w:r>
-        <w:rPr>
-          <w:rFonts w:ascii="Times New Roman" w:hAnsi="Times New Roman" w:cs="Times New Roman"/>
-        </w:rPr>
-        <w:t>órdenes</w:t>
-      </w:r>
-      <w:r>
-        <w:rPr>
-          <w:rFonts w:ascii="Times New Roman" w:hAnsi="Times New Roman" w:cs="Times New Roman"/>
-        </w:rPr>
-        <w:t xml:space="preserve"> de los </w:t>
-      </w:r>
-      <w:r>
-        <w:rPr>
-          <w:rFonts w:ascii="Times New Roman" w:hAnsi="Times New Roman" w:cs="Times New Roman"/>
-        </w:rPr>
-        <w:t>vértices</w:t>
-      </w:r>
-      <w:r>
-        <w:rPr>
-          <w:rFonts w:ascii="Times New Roman" w:hAnsi="Times New Roman" w:cs="Times New Roman"/>
-        </w:rPr>
-        <w:t xml:space="preserve"> mediante </w:t>
-      </w:r>
-      <w:r>
-        <w:rPr>
-          <w:rFonts w:ascii="Times New Roman" w:hAnsi="Times New Roman" w:cs="Times New Roman"/>
-        </w:rPr>
-        <w:t>su nivel de adyacencia</w:t>
-      </w:r>
-      <w:r>
-        <w:rPr>
-          <w:rFonts w:ascii="Times New Roman" w:hAnsi="Times New Roman" w:cs="Times New Roman"/>
-        </w:rPr>
-        <w:t>.</w:t>
+        <w:t>recorre desde un nodo inicial A, a todos los demás, sin repetir visitas. Este algoritmo recorre todos los nodos adyacentes antes de seguir bajando niveles dentro de cada nodo. Este método utiliza un arreglo booleano que mantiene un chequeo de los nodos o vértices ya visitados por la búsqueda. Al final se retorna un árbol con los órdenes de los vértices mediante su nivel de adyacencia.</w:t>
       </w:r>
     </w:p>
     <w:p>
@@ -1286,6 +1213,7 @@
         <w:rPr>
           <w:rFonts w:ascii="Times New Roman" w:hAnsi="Times New Roman" w:cs="Times New Roman"/>
         </w:rPr>
+        <w:lastRenderedPageBreak/>
         <w:t xml:space="preserve">Tomado de </w:t>
       </w:r>
       <w:hyperlink r:id="rId10" w:history="1">
@@ -1320,7 +1248,6 @@
         <w:rPr>
           <w:rFonts w:ascii="Times New Roman" w:hAnsi="Times New Roman" w:cs="Times New Roman"/>
         </w:rPr>
-        <w:lastRenderedPageBreak/>
         <w:t>Bellman-Ford</w:t>
       </w:r>
       <w:r>
@@ -1508,14 +1435,12 @@
         </w:rPr>
         <w:t xml:space="preserve"> para buscar el camino más corto en cada árbol y así crear el bosque de </w:t>
       </w:r>
-      <w:proofErr w:type="spellStart"/>
-      <w:r>
-        <w:rPr>
-          <w:rFonts w:ascii="Times New Roman" w:hAnsi="Times New Roman" w:cs="Times New Roman"/>
-        </w:rPr>
-        <w:t>arboles</w:t>
-      </w:r>
-      <w:proofErr w:type="spellEnd"/>
+      <w:r>
+        <w:rPr>
+          <w:rFonts w:ascii="Times New Roman" w:hAnsi="Times New Roman" w:cs="Times New Roman"/>
+        </w:rPr>
+        <w:t>árboles</w:t>
+      </w:r>
       <w:r>
         <w:rPr>
           <w:rFonts w:ascii="Times New Roman" w:hAnsi="Times New Roman" w:cs="Times New Roman"/>
@@ -1528,22 +1453,18 @@
         </w:rPr>
         <w:t xml:space="preserve"> Utiliza un método muy parecido al de Disjtrak para evaluar las distancias dentro de los </w:t>
       </w:r>
-      <w:proofErr w:type="spellStart"/>
-      <w:r>
-        <w:rPr>
-          <w:rFonts w:ascii="Times New Roman" w:hAnsi="Times New Roman" w:cs="Times New Roman"/>
-        </w:rPr>
-        <w:t>arboles</w:t>
-      </w:r>
-      <w:proofErr w:type="spellEnd"/>
+      <w:r>
+        <w:rPr>
+          <w:rFonts w:ascii="Times New Roman" w:hAnsi="Times New Roman" w:cs="Times New Roman"/>
+        </w:rPr>
+        <w:t>árboles</w:t>
+      </w:r>
       <w:r>
         <w:rPr>
           <w:rFonts w:ascii="Times New Roman" w:hAnsi="Times New Roman" w:cs="Times New Roman"/>
         </w:rPr>
         <w:t>.</w:t>
       </w:r>
-      <w:bookmarkStart w:id="0" w:name="_GoBack"/>
-      <w:bookmarkEnd w:id="0"/>
     </w:p>
     <w:p>
       <w:pPr>
@@ -1590,15 +1511,22 @@
         </w:rPr>
         <w:t>Arboles de Recubrimiento</w:t>
       </w:r>
-    </w:p>
-    <w:p>
-      <w:pPr>
-        <w:jc w:val="both"/>
-        <w:rPr>
-          <w:rFonts w:ascii="Times New Roman" w:hAnsi="Times New Roman" w:cs="Times New Roman"/>
-          <w:b/>
-        </w:rPr>
-      </w:pPr>
+      <w:r>
+        <w:rPr>
+          <w:rFonts w:ascii="Times New Roman" w:hAnsi="Times New Roman" w:cs="Times New Roman"/>
+          <w:b/>
+        </w:rPr>
+        <w:t xml:space="preserve"> </w:t>
+      </w:r>
+      <w:proofErr w:type="spellStart"/>
+      <w:r>
+        <w:rPr>
+          <w:rFonts w:ascii="Times New Roman" w:hAnsi="Times New Roman" w:cs="Times New Roman"/>
+          <w:b/>
+        </w:rPr>
+        <w:t>minímo</w:t>
+      </w:r>
+      <w:proofErr w:type="spellEnd"/>
     </w:p>
     <w:p>
       <w:pPr>
@@ -1630,9 +1558,10 @@
         <w:jc w:val="both"/>
         <w:rPr>
           <w:rFonts w:ascii="Times New Roman" w:hAnsi="Times New Roman" w:cs="Times New Roman"/>
-          <w:b/>
-        </w:rPr>
-      </w:pPr>
+        </w:rPr>
+      </w:pPr>
+      <w:bookmarkStart w:id="0" w:name="_GoBack"/>
+      <w:bookmarkEnd w:id="0"/>
     </w:p>
     <w:p>
       <w:pPr>
@@ -5197,7 +5126,7 @@
 </file>
 
 <file path=customXml/itemProps1.xml><?xml version="1.0" encoding="utf-8"?>
-<ds:datastoreItem xmlns:ds="http://schemas.openxmlformats.org/officeDocument/2006/customXml" ds:itemID="{4E9A5AE7-AECC-4F8C-83C0-597C86760881}">
+<ds:datastoreItem xmlns:ds="http://schemas.openxmlformats.org/officeDocument/2006/customXml" ds:itemID="{8B26F851-C0B0-4EBE-AF3E-A33D7CB60267}">
   <ds:schemaRefs>
     <ds:schemaRef ds:uri="http://schemas.openxmlformats.org/officeDocument/2006/bibliography"/>
   </ds:schemaRefs>

</xml_diff>

<commit_message>
Fase 2 método terminada y comenzada fase 3
</commit_message>
<xml_diff>
--- a/Método de la ingeniería/INFORME DE INGENIERÍA.docx
+++ b/Método de la ingeniería/INFORME DE INGENIERÍA.docx
@@ -398,7 +398,19 @@
         <w:rPr>
           <w:rFonts w:ascii="Times New Roman" w:hAnsi="Times New Roman" w:cs="Times New Roman"/>
         </w:rPr>
-        <w:t>Implementar mediante el uso de grafos una guía, como un plano, para los visitantes de la mansión Winchester.</w:t>
+        <w:t>Imple</w:t>
+      </w:r>
+      <w:r>
+        <w:rPr>
+          <w:rFonts w:ascii="Times New Roman" w:hAnsi="Times New Roman" w:cs="Times New Roman"/>
+        </w:rPr>
+        <w:t>mentar</w:t>
+      </w:r>
+      <w:r>
+        <w:rPr>
+          <w:rFonts w:ascii="Times New Roman" w:hAnsi="Times New Roman" w:cs="Times New Roman"/>
+        </w:rPr>
+        <w:t xml:space="preserve"> una guía, como un plano, para los visitantes de la mansión Winchester.</w:t>
       </w:r>
     </w:p>
     <w:p>
@@ -681,6 +693,397 @@
           <w:rFonts w:ascii="Times New Roman" w:hAnsi="Times New Roman" w:cs="Times New Roman"/>
           <w:b/>
         </w:rPr>
+        <w:t>Sobre la mansión Winchester</w:t>
+      </w:r>
+    </w:p>
+    <w:p>
+      <w:pPr>
+        <w:jc w:val="both"/>
+        <w:rPr>
+          <w:rFonts w:ascii="Times New Roman" w:hAnsi="Times New Roman" w:cs="Times New Roman"/>
+        </w:rPr>
+      </w:pPr>
+      <w:r>
+        <w:rPr>
+          <w:rFonts w:ascii="Times New Roman" w:hAnsi="Times New Roman" w:cs="Times New Roman"/>
+        </w:rPr>
+        <w:t>Se sabe que la mansión Winchester fue empezada a construir alrededor de los años 1881</w:t>
+      </w:r>
+      <w:r>
+        <w:rPr>
+          <w:rFonts w:ascii="Times New Roman" w:hAnsi="Times New Roman" w:cs="Times New Roman"/>
+        </w:rPr>
+        <w:t xml:space="preserve"> en California</w:t>
+      </w:r>
+      <w:r>
+        <w:rPr>
+          <w:rFonts w:ascii="Times New Roman" w:hAnsi="Times New Roman" w:cs="Times New Roman"/>
+        </w:rPr>
+        <w:t xml:space="preserve">, luego de la muerte de William Winchester, </w:t>
+      </w:r>
+      <w:r>
+        <w:rPr>
+          <w:rFonts w:ascii="Times New Roman" w:hAnsi="Times New Roman" w:cs="Times New Roman"/>
+        </w:rPr>
+        <w:t xml:space="preserve">y no cesó hasta el fallecimiento </w:t>
+      </w:r>
+      <w:r>
+        <w:rPr>
+          <w:rFonts w:ascii="Times New Roman" w:hAnsi="Times New Roman" w:cs="Times New Roman"/>
+        </w:rPr>
+        <w:t>de Sarah Winchester, quien ponía reglas muy claras a los obreros: nada de planos. Por ende, nadie saber ciertamente como está compuesta, pero de lo que se ha logrado apreciar tiene:</w:t>
+      </w:r>
+    </w:p>
+    <w:p>
+      <w:pPr>
+        <w:pStyle w:val="Prrafodelista"/>
+        <w:numPr>
+          <w:ilvl w:val="0"/>
+          <w:numId w:val="17"/>
+        </w:numPr>
+        <w:jc w:val="both"/>
+        <w:rPr>
+          <w:rFonts w:ascii="Times New Roman" w:hAnsi="Times New Roman" w:cs="Times New Roman"/>
+        </w:rPr>
+      </w:pPr>
+      <w:r>
+        <w:rPr>
+          <w:rFonts w:ascii="Times New Roman" w:hAnsi="Times New Roman" w:cs="Times New Roman"/>
+        </w:rPr>
+        <w:t>Cuatro</w:t>
+      </w:r>
+      <w:r>
+        <w:rPr>
+          <w:rFonts w:ascii="Times New Roman" w:hAnsi="Times New Roman" w:cs="Times New Roman"/>
+        </w:rPr>
+        <w:t xml:space="preserve"> pisos</w:t>
+      </w:r>
+      <w:r>
+        <w:rPr>
+          <w:rFonts w:ascii="Times New Roman" w:hAnsi="Times New Roman" w:cs="Times New Roman"/>
+        </w:rPr>
+        <w:t>, aunque hubo un tiempo donde alcanzó a tener siete pisos</w:t>
+      </w:r>
+    </w:p>
+    <w:p>
+      <w:pPr>
+        <w:pStyle w:val="Prrafodelista"/>
+        <w:numPr>
+          <w:ilvl w:val="0"/>
+          <w:numId w:val="17"/>
+        </w:numPr>
+        <w:jc w:val="both"/>
+        <w:rPr>
+          <w:rFonts w:ascii="Times New Roman" w:hAnsi="Times New Roman" w:cs="Times New Roman"/>
+        </w:rPr>
+      </w:pPr>
+      <w:r>
+        <w:rPr>
+          <w:rFonts w:ascii="Times New Roman" w:hAnsi="Times New Roman" w:cs="Times New Roman"/>
+        </w:rPr>
+        <w:t>Dos</w:t>
+      </w:r>
+      <w:r>
+        <w:rPr>
+          <w:rFonts w:ascii="Times New Roman" w:hAnsi="Times New Roman" w:cs="Times New Roman"/>
+        </w:rPr>
+        <w:t xml:space="preserve"> hectáreas de longitud. </w:t>
+      </w:r>
+    </w:p>
+    <w:p>
+      <w:pPr>
+        <w:pStyle w:val="Prrafodelista"/>
+        <w:numPr>
+          <w:ilvl w:val="0"/>
+          <w:numId w:val="17"/>
+        </w:numPr>
+        <w:jc w:val="both"/>
+        <w:rPr>
+          <w:rFonts w:ascii="Times New Roman" w:hAnsi="Times New Roman" w:cs="Times New Roman"/>
+        </w:rPr>
+      </w:pPr>
+      <w:r>
+        <w:rPr>
+          <w:rFonts w:ascii="Times New Roman" w:hAnsi="Times New Roman" w:cs="Times New Roman"/>
+        </w:rPr>
+        <w:t>160 cuartos</w:t>
+      </w:r>
+    </w:p>
+    <w:p>
+      <w:pPr>
+        <w:pStyle w:val="Prrafodelista"/>
+        <w:numPr>
+          <w:ilvl w:val="0"/>
+          <w:numId w:val="17"/>
+        </w:numPr>
+        <w:jc w:val="both"/>
+        <w:rPr>
+          <w:rFonts w:ascii="Times New Roman" w:hAnsi="Times New Roman" w:cs="Times New Roman"/>
+        </w:rPr>
+      </w:pPr>
+      <w:r>
+        <w:rPr>
+          <w:rFonts w:ascii="Times New Roman" w:hAnsi="Times New Roman" w:cs="Times New Roman"/>
+        </w:rPr>
+        <w:t>40 recámaras</w:t>
+      </w:r>
+    </w:p>
+    <w:p>
+      <w:pPr>
+        <w:pStyle w:val="Prrafodelista"/>
+        <w:numPr>
+          <w:ilvl w:val="0"/>
+          <w:numId w:val="17"/>
+        </w:numPr>
+        <w:jc w:val="both"/>
+        <w:rPr>
+          <w:rFonts w:ascii="Times New Roman" w:hAnsi="Times New Roman" w:cs="Times New Roman"/>
+        </w:rPr>
+      </w:pPr>
+      <w:r>
+        <w:rPr>
+          <w:rFonts w:ascii="Times New Roman" w:hAnsi="Times New Roman" w:cs="Times New Roman"/>
+        </w:rPr>
+        <w:t>Dos salones de baile</w:t>
+      </w:r>
+    </w:p>
+    <w:p>
+      <w:pPr>
+        <w:pStyle w:val="Prrafodelista"/>
+        <w:numPr>
+          <w:ilvl w:val="0"/>
+          <w:numId w:val="17"/>
+        </w:numPr>
+        <w:jc w:val="both"/>
+        <w:rPr>
+          <w:rFonts w:ascii="Times New Roman" w:hAnsi="Times New Roman" w:cs="Times New Roman"/>
+        </w:rPr>
+      </w:pPr>
+      <w:r>
+        <w:rPr>
+          <w:rFonts w:ascii="Times New Roman" w:hAnsi="Times New Roman" w:cs="Times New Roman"/>
+        </w:rPr>
+        <w:t>Habitaciones secretas</w:t>
+      </w:r>
+    </w:p>
+    <w:p>
+      <w:pPr>
+        <w:pStyle w:val="Prrafodelista"/>
+        <w:numPr>
+          <w:ilvl w:val="0"/>
+          <w:numId w:val="17"/>
+        </w:numPr>
+        <w:jc w:val="both"/>
+        <w:rPr>
+          <w:rFonts w:ascii="Times New Roman" w:hAnsi="Times New Roman" w:cs="Times New Roman"/>
+        </w:rPr>
+      </w:pPr>
+      <w:r>
+        <w:rPr>
+          <w:rFonts w:ascii="Times New Roman" w:hAnsi="Times New Roman" w:cs="Times New Roman"/>
+        </w:rPr>
+        <w:t xml:space="preserve">Infinitud de ventanas, puertas y muchas de ellas </w:t>
+      </w:r>
+      <w:r>
+        <w:rPr>
+          <w:rFonts w:ascii="Times New Roman" w:hAnsi="Times New Roman" w:cs="Times New Roman"/>
+        </w:rPr>
+        <w:t xml:space="preserve">conducen a una pared o al </w:t>
+      </w:r>
+      <w:proofErr w:type="spellStart"/>
+      <w:r>
+        <w:rPr>
+          <w:rFonts w:ascii="Times New Roman" w:hAnsi="Times New Roman" w:cs="Times New Roman"/>
+        </w:rPr>
+        <w:t>vací</w:t>
+      </w:r>
+      <w:proofErr w:type="spellEnd"/>
+      <w:r>
+        <w:rPr>
+          <w:rFonts w:ascii="Times New Roman" w:hAnsi="Times New Roman" w:cs="Times New Roman"/>
+        </w:rPr>
+        <w:t>.</w:t>
+      </w:r>
+    </w:p>
+    <w:p>
+      <w:pPr>
+        <w:pStyle w:val="Prrafodelista"/>
+        <w:numPr>
+          <w:ilvl w:val="0"/>
+          <w:numId w:val="17"/>
+        </w:numPr>
+        <w:jc w:val="both"/>
+        <w:rPr>
+          <w:rFonts w:ascii="Times New Roman" w:hAnsi="Times New Roman" w:cs="Times New Roman"/>
+        </w:rPr>
+      </w:pPr>
+      <w:r>
+        <w:rPr>
+          <w:rFonts w:ascii="Times New Roman" w:hAnsi="Times New Roman" w:cs="Times New Roman"/>
+        </w:rPr>
+        <w:t>Decoraciones con el número 13 (candelabros con 13 velas, ventanas con 13 vidrios, mosaicos con 13 particiones).</w:t>
+      </w:r>
+    </w:p>
+    <w:p>
+      <w:pPr>
+        <w:pStyle w:val="Prrafodelista"/>
+        <w:numPr>
+          <w:ilvl w:val="0"/>
+          <w:numId w:val="17"/>
+        </w:numPr>
+        <w:jc w:val="both"/>
+        <w:rPr>
+          <w:rFonts w:ascii="Times New Roman" w:hAnsi="Times New Roman" w:cs="Times New Roman"/>
+        </w:rPr>
+      </w:pPr>
+      <w:r>
+        <w:rPr>
+          <w:rFonts w:ascii="Times New Roman" w:hAnsi="Times New Roman" w:cs="Times New Roman"/>
+        </w:rPr>
+        <w:t>476 e</w:t>
+      </w:r>
+      <w:r>
+        <w:rPr>
+          <w:rFonts w:ascii="Times New Roman" w:hAnsi="Times New Roman" w:cs="Times New Roman"/>
+        </w:rPr>
+        <w:t>ntradas.</w:t>
+      </w:r>
+    </w:p>
+    <w:p>
+      <w:pPr>
+        <w:jc w:val="both"/>
+        <w:rPr>
+          <w:rFonts w:ascii="Times New Roman" w:hAnsi="Times New Roman" w:cs="Times New Roman"/>
+          <w:b/>
+        </w:rPr>
+      </w:pPr>
+      <w:r>
+        <w:rPr>
+          <w:rFonts w:ascii="Times New Roman" w:hAnsi="Times New Roman" w:cs="Times New Roman"/>
+          <w:b/>
+        </w:rPr>
+        <w:t>Aproximación de la mansión Winchester</w:t>
+      </w:r>
+    </w:p>
+    <w:p>
+      <w:pPr>
+        <w:jc w:val="both"/>
+        <w:rPr>
+          <w:rFonts w:ascii="Times New Roman" w:hAnsi="Times New Roman" w:cs="Times New Roman"/>
+        </w:rPr>
+      </w:pPr>
+      <w:r>
+        <w:rPr>
+          <w:rFonts w:ascii="Times New Roman" w:hAnsi="Times New Roman" w:cs="Times New Roman"/>
+        </w:rPr>
+        <w:t>De manera muy general, la mansión Winchester se aproxima a lo que es un laberinto, y puede ser visto de la siguiente manera:</w:t>
+      </w:r>
+    </w:p>
+    <w:p>
+      <w:pPr>
+        <w:jc w:val="center"/>
+        <w:rPr>
+          <w:rFonts w:ascii="Times New Roman" w:hAnsi="Times New Roman" w:cs="Times New Roman"/>
+        </w:rPr>
+      </w:pPr>
+      <w:r>
+        <w:rPr>
+          <w:rFonts w:ascii="Times New Roman" w:hAnsi="Times New Roman" w:cs="Times New Roman"/>
+          <w:noProof/>
+        </w:rPr>
+        <w:drawing>
+          <wp:inline distT="0" distB="0" distL="0" distR="0" wp14:anchorId="6DC902F4" wp14:editId="50003853">
+            <wp:extent cx="3591763" cy="1869846"/>
+            <wp:effectExtent l="0" t="0" r="8890" b="0"/>
+            <wp:docPr id="1" name="Imagen 1" descr="Imagen que contiene texto, mapa&#10;&#10;Descripción generada con confianza muy alta"/>
+            <wp:cNvGraphicFramePr>
+              <a:graphicFrameLocks xmlns:a="http://schemas.openxmlformats.org/drawingml/2006/main" noChangeAspect="1"/>
+            </wp:cNvGraphicFramePr>
+            <a:graphic xmlns:a="http://schemas.openxmlformats.org/drawingml/2006/main">
+              <a:graphicData uri="http://schemas.openxmlformats.org/drawingml/2006/picture">
+                <pic:pic xmlns:pic="http://schemas.openxmlformats.org/drawingml/2006/picture">
+                  <pic:nvPicPr>
+                    <pic:cNvPr id="1" name="a1_2.jpg"/>
+                    <pic:cNvPicPr/>
+                  </pic:nvPicPr>
+                  <pic:blipFill>
+                    <a:blip r:embed="rId6" cstate="print">
+                      <a:extLst>
+                        <a:ext uri="{28A0092B-C50C-407E-A947-70E740481C1C}">
+                          <a14:useLocalDpi xmlns:a14="http://schemas.microsoft.com/office/drawing/2010/main" val="0"/>
+                        </a:ext>
+                      </a:extLst>
+                    </a:blip>
+                    <a:stretch>
+                      <a:fillRect/>
+                    </a:stretch>
+                  </pic:blipFill>
+                  <pic:spPr>
+                    <a:xfrm>
+                      <a:off x="0" y="0"/>
+                      <a:ext cx="3610697" cy="1879703"/>
+                    </a:xfrm>
+                    <a:prstGeom prst="rect">
+                      <a:avLst/>
+                    </a:prstGeom>
+                  </pic:spPr>
+                </pic:pic>
+              </a:graphicData>
+            </a:graphic>
+          </wp:inline>
+        </w:drawing>
+      </w:r>
+    </w:p>
+    <w:p>
+      <w:pPr>
+        <w:rPr>
+          <w:rFonts w:ascii="Times New Roman" w:hAnsi="Times New Roman" w:cs="Times New Roman"/>
+        </w:rPr>
+      </w:pPr>
+      <w:r>
+        <w:rPr>
+          <w:rFonts w:ascii="Times New Roman" w:hAnsi="Times New Roman" w:cs="Times New Roman"/>
+        </w:rPr>
+        <w:t xml:space="preserve">Donde se puede </w:t>
+      </w:r>
+      <w:r>
+        <w:rPr>
+          <w:rFonts w:ascii="Times New Roman" w:hAnsi="Times New Roman" w:cs="Times New Roman"/>
+        </w:rPr>
+        <w:t>concluir</w:t>
+      </w:r>
+      <w:r>
+        <w:rPr>
+          <w:rFonts w:ascii="Times New Roman" w:hAnsi="Times New Roman" w:cs="Times New Roman"/>
+        </w:rPr>
+        <w:t xml:space="preserve"> que los pasos de un lado a otro se conectan y hay puntos de salida y puntos de llegada, lo que puede representarse en</w:t>
+      </w:r>
+      <w:r>
+        <w:rPr>
+          <w:rFonts w:ascii="Times New Roman" w:hAnsi="Times New Roman" w:cs="Times New Roman"/>
+        </w:rPr>
+        <w:t xml:space="preserve"> un grafo donde a) es</w:t>
+      </w:r>
+      <w:r>
+        <w:rPr>
+          <w:rFonts w:ascii="Times New Roman" w:hAnsi="Times New Roman" w:cs="Times New Roman"/>
+        </w:rPr>
+        <w:t xml:space="preserve"> una aproximación de una matriz de adyacencia, y en b) como la gráfica del grafo como tal.</w:t>
+      </w:r>
+    </w:p>
+    <w:p>
+      <w:pPr>
+        <w:jc w:val="both"/>
+        <w:rPr>
+          <w:rFonts w:ascii="Times New Roman" w:hAnsi="Times New Roman" w:cs="Times New Roman"/>
+          <w:b/>
+        </w:rPr>
+      </w:pPr>
+      <w:r>
+        <w:rPr>
+          <w:rFonts w:ascii="Times New Roman" w:hAnsi="Times New Roman" w:cs="Times New Roman"/>
+          <w:b/>
+        </w:rPr>
         <w:t>Grafo</w:t>
       </w:r>
     </w:p>
@@ -769,9 +1172,10 @@
         <w:rPr>
           <w:rFonts w:ascii="Times New Roman" w:hAnsi="Times New Roman" w:cs="Times New Roman"/>
         </w:rPr>
+        <w:lastRenderedPageBreak/>
         <w:t xml:space="preserve"> Tomado de </w:t>
       </w:r>
-      <w:hyperlink r:id="rId6" w:history="1">
+      <w:hyperlink r:id="rId7" w:history="1">
         <w:r>
           <w:rPr>
             <w:rStyle w:val="Hipervnculo"/>
@@ -786,7 +1190,7 @@
         </w:rPr>
         <w:t xml:space="preserve"> &amp; </w:t>
       </w:r>
-      <w:hyperlink r:id="rId7" w:history="1">
+      <w:hyperlink r:id="rId8" w:history="1">
         <w:r>
           <w:rPr>
             <w:rStyle w:val="Hipervnculo"/>
@@ -981,7 +1385,7 @@
         </w:rPr>
         <w:t xml:space="preserve">Tomado de </w:t>
       </w:r>
-      <w:hyperlink r:id="rId8" w:history="1">
+      <w:hyperlink r:id="rId9" w:history="1">
         <w:r>
           <w:rPr>
             <w:rStyle w:val="Hipervnculo"/>
@@ -1100,7 +1504,7 @@
         </w:rPr>
         <w:t xml:space="preserve">Tomado de </w:t>
       </w:r>
-      <w:hyperlink r:id="rId9" w:history="1">
+      <w:hyperlink r:id="rId10" w:history="1">
         <w:r>
           <w:rPr>
             <w:rStyle w:val="Hipervnculo"/>
@@ -1213,10 +1617,9 @@
         <w:rPr>
           <w:rFonts w:ascii="Times New Roman" w:hAnsi="Times New Roman" w:cs="Times New Roman"/>
         </w:rPr>
-        <w:lastRenderedPageBreak/>
         <w:t xml:space="preserve">Tomado de </w:t>
       </w:r>
-      <w:hyperlink r:id="rId10" w:history="1">
+      <w:hyperlink r:id="rId11" w:history="1">
         <w:r>
           <w:rPr>
             <w:rStyle w:val="Hipervnculo"/>
@@ -1280,14 +1683,12 @@
         </w:rPr>
         <w:t xml:space="preserve"> que contendrá la distancias de </w:t>
       </w:r>
-      <w:proofErr w:type="gramStart"/>
-      <w:r>
-        <w:rPr>
-          <w:rFonts w:ascii="Times New Roman" w:hAnsi="Times New Roman" w:cs="Times New Roman"/>
-        </w:rPr>
-        <w:t>los mismos</w:t>
-      </w:r>
-      <w:proofErr w:type="gramEnd"/>
+      <w:r>
+        <w:rPr>
+          <w:rFonts w:ascii="Times New Roman" w:hAnsi="Times New Roman" w:cs="Times New Roman"/>
+        </w:rPr>
+        <w:t>estos</w:t>
+      </w:r>
       <w:r>
         <w:rPr>
           <w:rFonts w:ascii="Times New Roman" w:hAnsi="Times New Roman" w:cs="Times New Roman"/>
@@ -1355,9 +1756,10 @@
         <w:rPr>
           <w:rFonts w:ascii="Times New Roman" w:hAnsi="Times New Roman" w:cs="Times New Roman"/>
         </w:rPr>
+        <w:lastRenderedPageBreak/>
         <w:t xml:space="preserve">Tomado de </w:t>
       </w:r>
-      <w:hyperlink r:id="rId11" w:history="1">
+      <w:hyperlink r:id="rId12" w:history="1">
         <w:r>
           <w:rPr>
             <w:rStyle w:val="Hipervnculo"/>
@@ -1480,7 +1882,7 @@
         </w:rPr>
         <w:t xml:space="preserve">Tomado de </w:t>
       </w:r>
-      <w:hyperlink r:id="rId12" w:history="1">
+      <w:hyperlink r:id="rId13" w:history="1">
         <w:r>
           <w:rPr>
             <w:rStyle w:val="Hipervnculo"/>
@@ -1518,89 +1920,410 @@
         </w:rPr>
         <w:t xml:space="preserve"> </w:t>
       </w:r>
+      <w:r>
+        <w:rPr>
+          <w:rFonts w:ascii="Times New Roman" w:hAnsi="Times New Roman" w:cs="Times New Roman"/>
+          <w:b/>
+        </w:rPr>
+        <w:t>mínimo</w:t>
+      </w:r>
+    </w:p>
+    <w:p>
+      <w:pPr>
+        <w:jc w:val="both"/>
+        <w:rPr>
+          <w:rFonts w:ascii="Times New Roman" w:hAnsi="Times New Roman" w:cs="Times New Roman"/>
+          <w:b/>
+        </w:rPr>
+      </w:pPr>
+    </w:p>
+    <w:p>
+      <w:pPr>
+        <w:jc w:val="both"/>
+        <w:rPr>
+          <w:rFonts w:ascii="Times New Roman" w:hAnsi="Times New Roman" w:cs="Times New Roman"/>
+          <w:b/>
+        </w:rPr>
+      </w:pPr>
+      <w:r>
+        <w:rPr>
+          <w:rFonts w:ascii="Times New Roman" w:hAnsi="Times New Roman" w:cs="Times New Roman"/>
+          <w:b/>
+        </w:rPr>
+        <w:t>Paso 3: Búsqueda de soluciones creativas</w:t>
+      </w:r>
+    </w:p>
+    <w:p>
+      <w:pPr>
+        <w:jc w:val="both"/>
+        <w:rPr>
+          <w:rFonts w:ascii="Times New Roman" w:hAnsi="Times New Roman" w:cs="Times New Roman"/>
+          <w:b/>
+        </w:rPr>
+      </w:pPr>
+      <w:r>
+        <w:rPr>
+          <w:rFonts w:ascii="Times New Roman" w:hAnsi="Times New Roman" w:cs="Times New Roman"/>
+          <w:b/>
+        </w:rPr>
+        <w:t>Para la guía</w:t>
+      </w:r>
+    </w:p>
+    <w:p>
+      <w:pPr>
+        <w:jc w:val="both"/>
+        <w:rPr>
+          <w:rFonts w:ascii="Times New Roman" w:hAnsi="Times New Roman" w:cs="Times New Roman"/>
+        </w:rPr>
+      </w:pPr>
+      <w:r>
+        <w:rPr>
+          <w:rFonts w:ascii="Times New Roman" w:hAnsi="Times New Roman" w:cs="Times New Roman"/>
+        </w:rPr>
+        <w:t xml:space="preserve">Se realizó una </w:t>
+      </w:r>
+      <w:r>
+        <w:rPr>
+          <w:rFonts w:ascii="Times New Roman" w:hAnsi="Times New Roman" w:cs="Times New Roman"/>
+        </w:rPr>
+        <w:t>lista de atributos para determinar la estructura de datos a usar para implementar la guía en la cual se resumen todas las características que debe cumplir y sus restricciones:</w:t>
+      </w:r>
+    </w:p>
+    <w:p>
+      <w:pPr>
+        <w:pStyle w:val="Prrafodelista"/>
+        <w:numPr>
+          <w:ilvl w:val="0"/>
+          <w:numId w:val="18"/>
+        </w:numPr>
+        <w:jc w:val="both"/>
+        <w:rPr>
+          <w:rFonts w:ascii="Times New Roman" w:hAnsi="Times New Roman" w:cs="Times New Roman"/>
+        </w:rPr>
+      </w:pPr>
+      <w:r>
+        <w:rPr>
+          <w:rFonts w:ascii="Times New Roman" w:hAnsi="Times New Roman" w:cs="Times New Roman"/>
+        </w:rPr>
+        <w:t>Un punto donde guardar el objeto habitación.</w:t>
+      </w:r>
+    </w:p>
+    <w:p>
+      <w:pPr>
+        <w:pStyle w:val="Prrafodelista"/>
+        <w:numPr>
+          <w:ilvl w:val="0"/>
+          <w:numId w:val="18"/>
+        </w:numPr>
+        <w:jc w:val="both"/>
+        <w:rPr>
+          <w:rFonts w:ascii="Times New Roman" w:hAnsi="Times New Roman" w:cs="Times New Roman"/>
+        </w:rPr>
+      </w:pPr>
+      <w:r>
+        <w:rPr>
+          <w:rFonts w:ascii="Times New Roman" w:hAnsi="Times New Roman" w:cs="Times New Roman"/>
+        </w:rPr>
+        <w:t xml:space="preserve">Conexión entre habitaciones, las cuales deben permitir ir de una a otra, pero no necesariamente el regreso. </w:t>
+      </w:r>
+    </w:p>
+    <w:p>
+      <w:pPr>
+        <w:pStyle w:val="Prrafodelista"/>
+        <w:numPr>
+          <w:ilvl w:val="0"/>
+          <w:numId w:val="18"/>
+        </w:numPr>
+        <w:jc w:val="both"/>
+        <w:rPr>
+          <w:rFonts w:ascii="Times New Roman" w:hAnsi="Times New Roman" w:cs="Times New Roman"/>
+        </w:rPr>
+      </w:pPr>
+      <w:r>
+        <w:rPr>
+          <w:rFonts w:ascii="Times New Roman" w:hAnsi="Times New Roman" w:cs="Times New Roman"/>
+        </w:rPr>
+        <w:t>Habitaciones que no conduzcan a ninguna parte.</w:t>
+      </w:r>
+    </w:p>
+    <w:p>
+      <w:pPr>
+        <w:pStyle w:val="Prrafodelista"/>
+        <w:numPr>
+          <w:ilvl w:val="0"/>
+          <w:numId w:val="18"/>
+        </w:numPr>
+        <w:jc w:val="both"/>
+        <w:rPr>
+          <w:rFonts w:ascii="Times New Roman" w:hAnsi="Times New Roman" w:cs="Times New Roman"/>
+        </w:rPr>
+      </w:pPr>
+      <w:r>
+        <w:rPr>
+          <w:rFonts w:ascii="Times New Roman" w:hAnsi="Times New Roman" w:cs="Times New Roman"/>
+        </w:rPr>
+        <w:t>Caminos para llegar a la salida.</w:t>
+      </w:r>
+    </w:p>
+    <w:p>
+      <w:pPr>
+        <w:pStyle w:val="Prrafodelista"/>
+        <w:numPr>
+          <w:ilvl w:val="0"/>
+          <w:numId w:val="18"/>
+        </w:numPr>
+        <w:jc w:val="both"/>
+        <w:rPr>
+          <w:rFonts w:ascii="Times New Roman" w:hAnsi="Times New Roman" w:cs="Times New Roman"/>
+        </w:rPr>
+      </w:pPr>
+      <w:r>
+        <w:rPr>
+          <w:rFonts w:ascii="Times New Roman" w:hAnsi="Times New Roman" w:cs="Times New Roman"/>
+        </w:rPr>
+        <w:t>Permitir agregar y borrar conexiones y habitaciones.</w:t>
+      </w:r>
+    </w:p>
+    <w:p>
+      <w:pPr>
+        <w:jc w:val="both"/>
+        <w:rPr>
+          <w:rFonts w:ascii="Times New Roman" w:hAnsi="Times New Roman" w:cs="Times New Roman"/>
+        </w:rPr>
+      </w:pPr>
+      <w:r>
+        <w:rPr>
+          <w:rFonts w:ascii="Times New Roman" w:hAnsi="Times New Roman" w:cs="Times New Roman"/>
+        </w:rPr>
+        <w:t>Debido a los atributos que la estructura requiere se llegó a la conclusión de que las siguientes alternativas corresponden a una solución para el problema:</w:t>
+      </w:r>
+    </w:p>
+    <w:p>
+      <w:pPr>
+        <w:pStyle w:val="Prrafodelista"/>
+        <w:numPr>
+          <w:ilvl w:val="0"/>
+          <w:numId w:val="19"/>
+        </w:numPr>
+        <w:jc w:val="both"/>
+        <w:rPr>
+          <w:rFonts w:ascii="Times New Roman" w:hAnsi="Times New Roman" w:cs="Times New Roman"/>
+        </w:rPr>
+      </w:pPr>
+      <w:r>
+        <w:rPr>
+          <w:rFonts w:ascii="Times New Roman" w:hAnsi="Times New Roman" w:cs="Times New Roman"/>
+        </w:rPr>
+        <w:t>Grafo simple</w:t>
+      </w:r>
+    </w:p>
+    <w:p>
+      <w:pPr>
+        <w:pStyle w:val="Prrafodelista"/>
+        <w:numPr>
+          <w:ilvl w:val="0"/>
+          <w:numId w:val="19"/>
+        </w:numPr>
+        <w:jc w:val="both"/>
+        <w:rPr>
+          <w:rFonts w:ascii="Times New Roman" w:hAnsi="Times New Roman" w:cs="Times New Roman"/>
+        </w:rPr>
+      </w:pPr>
       <w:proofErr w:type="spellStart"/>
       <w:r>
         <w:rPr>
           <w:rFonts w:ascii="Times New Roman" w:hAnsi="Times New Roman" w:cs="Times New Roman"/>
-          <w:b/>
-        </w:rPr>
-        <w:t>minímo</w:t>
+        </w:rPr>
+        <w:t>Multigrafo</w:t>
       </w:r>
       <w:proofErr w:type="spellEnd"/>
     </w:p>
     <w:p>
       <w:pPr>
-        <w:jc w:val="both"/>
-        <w:rPr>
-          <w:rFonts w:ascii="Times New Roman" w:hAnsi="Times New Roman" w:cs="Times New Roman"/>
-          <w:b/>
-        </w:rPr>
-      </w:pPr>
-    </w:p>
-    <w:p>
-      <w:pPr>
-        <w:jc w:val="both"/>
-        <w:rPr>
-          <w:rFonts w:ascii="Times New Roman" w:hAnsi="Times New Roman" w:cs="Times New Roman"/>
-          <w:b/>
-        </w:rPr>
-      </w:pPr>
-      <w:r>
-        <w:rPr>
-          <w:rFonts w:ascii="Times New Roman" w:hAnsi="Times New Roman" w:cs="Times New Roman"/>
-          <w:b/>
-        </w:rPr>
-        <w:t>Paso 3: Búsqueda de soluciones creativas</w:t>
-      </w:r>
-    </w:p>
-    <w:p>
-      <w:pPr>
-        <w:jc w:val="both"/>
-        <w:rPr>
-          <w:rFonts w:ascii="Times New Roman" w:hAnsi="Times New Roman" w:cs="Times New Roman"/>
+        <w:pStyle w:val="Prrafodelista"/>
+        <w:numPr>
+          <w:ilvl w:val="0"/>
+          <w:numId w:val="19"/>
+        </w:numPr>
+        <w:jc w:val="both"/>
+        <w:rPr>
+          <w:rFonts w:ascii="Times New Roman" w:hAnsi="Times New Roman" w:cs="Times New Roman"/>
+        </w:rPr>
+      </w:pPr>
+      <w:proofErr w:type="spellStart"/>
+      <w:r>
+        <w:rPr>
+          <w:rFonts w:ascii="Times New Roman" w:hAnsi="Times New Roman" w:cs="Times New Roman"/>
+        </w:rPr>
+        <w:t>Pseudografo</w:t>
+      </w:r>
+      <w:proofErr w:type="spellEnd"/>
+    </w:p>
+    <w:p>
+      <w:pPr>
+        <w:pStyle w:val="Prrafodelista"/>
+        <w:numPr>
+          <w:ilvl w:val="0"/>
+          <w:numId w:val="19"/>
+        </w:numPr>
+        <w:jc w:val="both"/>
+        <w:rPr>
+          <w:rFonts w:ascii="Times New Roman" w:hAnsi="Times New Roman" w:cs="Times New Roman"/>
+        </w:rPr>
+      </w:pPr>
+      <w:r>
+        <w:rPr>
+          <w:rFonts w:ascii="Times New Roman" w:hAnsi="Times New Roman" w:cs="Times New Roman"/>
+        </w:rPr>
+        <w:t>Grafo dirigido</w:t>
+      </w:r>
+    </w:p>
+    <w:p>
+      <w:pPr>
+        <w:pStyle w:val="Prrafodelista"/>
+        <w:numPr>
+          <w:ilvl w:val="0"/>
+          <w:numId w:val="19"/>
+        </w:numPr>
+        <w:jc w:val="both"/>
+        <w:rPr>
+          <w:rFonts w:ascii="Times New Roman" w:hAnsi="Times New Roman" w:cs="Times New Roman"/>
+        </w:rPr>
+      </w:pPr>
+      <w:proofErr w:type="spellStart"/>
+      <w:r>
+        <w:rPr>
+          <w:rFonts w:ascii="Times New Roman" w:hAnsi="Times New Roman" w:cs="Times New Roman"/>
+        </w:rPr>
+        <w:t>Multigrafo</w:t>
+      </w:r>
+      <w:proofErr w:type="spellEnd"/>
+      <w:r>
+        <w:rPr>
+          <w:rFonts w:ascii="Times New Roman" w:hAnsi="Times New Roman" w:cs="Times New Roman"/>
+        </w:rPr>
+        <w:t xml:space="preserve"> dirigido</w:t>
+      </w:r>
+    </w:p>
+    <w:p>
+      <w:pPr>
+        <w:pStyle w:val="Prrafodelista"/>
+        <w:numPr>
+          <w:ilvl w:val="0"/>
+          <w:numId w:val="19"/>
+        </w:numPr>
+        <w:jc w:val="both"/>
+        <w:rPr>
+          <w:rFonts w:ascii="Times New Roman" w:hAnsi="Times New Roman" w:cs="Times New Roman"/>
+        </w:rPr>
+      </w:pPr>
+      <w:r>
+        <w:rPr>
+          <w:rFonts w:ascii="Times New Roman" w:hAnsi="Times New Roman" w:cs="Times New Roman"/>
+        </w:rPr>
+        <w:t>Árbol n-ario</w:t>
+      </w:r>
+    </w:p>
+    <w:p>
+      <w:pPr>
+        <w:pStyle w:val="Prrafodelista"/>
+        <w:numPr>
+          <w:ilvl w:val="0"/>
+          <w:numId w:val="19"/>
+        </w:numPr>
+        <w:jc w:val="both"/>
+        <w:rPr>
+          <w:rFonts w:ascii="Times New Roman" w:hAnsi="Times New Roman" w:cs="Times New Roman"/>
+        </w:rPr>
+      </w:pPr>
+      <w:r>
+        <w:rPr>
+          <w:rFonts w:ascii="Times New Roman" w:hAnsi="Times New Roman" w:cs="Times New Roman"/>
+        </w:rPr>
+        <w:t>Hash Table</w:t>
+      </w:r>
+    </w:p>
+    <w:p>
+      <w:pPr>
+        <w:jc w:val="both"/>
+        <w:rPr>
+          <w:rFonts w:ascii="Times New Roman" w:hAnsi="Times New Roman" w:cs="Times New Roman"/>
+          <w:b/>
+        </w:rPr>
+      </w:pPr>
+      <w:r>
+        <w:rPr>
+          <w:rFonts w:ascii="Times New Roman" w:hAnsi="Times New Roman" w:cs="Times New Roman"/>
+          <w:b/>
+        </w:rPr>
+        <w:t>Para la recolección de tesoros</w:t>
+      </w:r>
+    </w:p>
+    <w:p>
+      <w:pPr>
+        <w:jc w:val="both"/>
+        <w:rPr>
+          <w:rFonts w:ascii="Times New Roman" w:hAnsi="Times New Roman" w:cs="Times New Roman"/>
+          <w:b/>
+        </w:rPr>
+      </w:pPr>
+    </w:p>
+    <w:p>
+      <w:pPr>
+        <w:jc w:val="both"/>
+        <w:rPr>
+          <w:rFonts w:ascii="Times New Roman" w:hAnsi="Times New Roman" w:cs="Times New Roman"/>
+          <w:b/>
+        </w:rPr>
+      </w:pPr>
+      <w:r>
+        <w:rPr>
+          <w:rFonts w:ascii="Times New Roman" w:hAnsi="Times New Roman" w:cs="Times New Roman"/>
+          <w:b/>
+        </w:rPr>
+        <w:t xml:space="preserve">Paso 4: </w:t>
+      </w:r>
+      <w:r>
+        <w:rPr>
+          <w:rFonts w:ascii="Times New Roman" w:hAnsi="Times New Roman" w:cs="Times New Roman"/>
+          <w:b/>
+        </w:rPr>
+        <w:t>Transición de ideas a los d</w:t>
+      </w:r>
+      <w:r>
+        <w:rPr>
+          <w:rFonts w:ascii="Times New Roman" w:hAnsi="Times New Roman" w:cs="Times New Roman"/>
+          <w:b/>
+        </w:rPr>
+        <w:t xml:space="preserve">iseños preliminares </w:t>
+      </w:r>
+    </w:p>
+    <w:p>
+      <w:pPr>
+        <w:jc w:val="both"/>
+        <w:rPr>
+          <w:rFonts w:ascii="Times New Roman" w:hAnsi="Times New Roman" w:cs="Times New Roman"/>
+          <w:b/>
+        </w:rPr>
+      </w:pPr>
+      <w:r>
+        <w:rPr>
+          <w:rFonts w:ascii="Times New Roman" w:hAnsi="Times New Roman" w:cs="Times New Roman"/>
+          <w:b/>
+        </w:rPr>
+        <w:t>Para la guía</w:t>
+      </w:r>
+    </w:p>
+    <w:p>
+      <w:pPr>
+        <w:jc w:val="both"/>
+        <w:rPr>
+          <w:rFonts w:ascii="Times New Roman" w:hAnsi="Times New Roman" w:cs="Times New Roman"/>
+          <w:b/>
         </w:rPr>
       </w:pPr>
       <w:bookmarkStart w:id="0" w:name="_GoBack"/>
       <w:bookmarkEnd w:id="0"/>
-    </w:p>
-    <w:p>
-      <w:pPr>
-        <w:jc w:val="both"/>
-        <w:rPr>
-          <w:rFonts w:ascii="Times New Roman" w:hAnsi="Times New Roman" w:cs="Times New Roman"/>
-          <w:b/>
-        </w:rPr>
-      </w:pPr>
-      <w:r>
-        <w:rPr>
-          <w:rFonts w:ascii="Times New Roman" w:hAnsi="Times New Roman" w:cs="Times New Roman"/>
-          <w:b/>
-        </w:rPr>
-        <w:t xml:space="preserve">Paso 4: </w:t>
-      </w:r>
-      <w:r>
-        <w:rPr>
-          <w:rFonts w:ascii="Times New Roman" w:hAnsi="Times New Roman" w:cs="Times New Roman"/>
-          <w:b/>
-        </w:rPr>
-        <w:t>Transición de ideas a los d</w:t>
-      </w:r>
-      <w:r>
-        <w:rPr>
-          <w:rFonts w:ascii="Times New Roman" w:hAnsi="Times New Roman" w:cs="Times New Roman"/>
-          <w:b/>
-        </w:rPr>
-        <w:t xml:space="preserve">iseños preliminares </w:t>
-      </w:r>
-    </w:p>
-    <w:p>
-      <w:pPr>
-        <w:jc w:val="both"/>
-        <w:rPr>
-          <w:rFonts w:ascii="Times New Roman" w:hAnsi="Times New Roman" w:cs="Times New Roman"/>
-          <w:b/>
-        </w:rPr>
-      </w:pPr>
     </w:p>
     <w:p>
       <w:pPr>
@@ -2149,7 +2872,6 @@
               <w:rPr>
                 <w:rFonts w:ascii="Times New Roman" w:hAnsi="Times New Roman" w:cs="Times New Roman"/>
               </w:rPr>
-              <w:lastRenderedPageBreak/>
               <w:t xml:space="preserve">Prueba 1: </w:t>
             </w:r>
           </w:p>
@@ -2612,7 +3334,259 @@
         <w:t xml:space="preserve">Bibliografía </w:t>
       </w:r>
     </w:p>
-    <w:p/>
+    <w:p>
+      <w:pPr>
+        <w:jc w:val="both"/>
+        <w:rPr>
+          <w:rFonts w:ascii="Times New Roman" w:hAnsi="Times New Roman" w:cs="Times New Roman"/>
+          <w:sz w:val="24"/>
+        </w:rPr>
+      </w:pPr>
+      <w:r>
+        <w:rPr>
+          <w:rFonts w:ascii="Times New Roman" w:hAnsi="Times New Roman" w:cs="Times New Roman"/>
+          <w:sz w:val="24"/>
+          <w:szCs w:val="24"/>
+        </w:rPr>
+        <w:t xml:space="preserve">Anónimo. (Desconocido). “Algoritmo de Prim”. Tomado de: </w:t>
+      </w:r>
+      <w:hyperlink r:id="rId14" w:history="1">
+        <w:r>
+          <w:rPr>
+            <w:rStyle w:val="Hipervnculo"/>
+            <w:rFonts w:ascii="Times New Roman" w:hAnsi="Times New Roman" w:cs="Times New Roman"/>
+            <w:sz w:val="24"/>
+            <w:szCs w:val="24"/>
+          </w:rPr>
+          <w:t>https://sites.google.com/site/complejidadalgoritmicaes/prim</w:t>
+        </w:r>
+      </w:hyperlink>
+      <w:r>
+        <w:rPr>
+          <w:rFonts w:ascii="Times New Roman" w:hAnsi="Times New Roman" w:cs="Times New Roman"/>
+          <w:sz w:val="24"/>
+        </w:rPr>
+        <w:t xml:space="preserve"> </w:t>
+      </w:r>
+    </w:p>
+    <w:p>
+      <w:pPr>
+        <w:jc w:val="both"/>
+        <w:rPr>
+          <w:rFonts w:ascii="Times New Roman" w:hAnsi="Times New Roman" w:cs="Times New Roman"/>
+          <w:sz w:val="24"/>
+          <w:szCs w:val="24"/>
+        </w:rPr>
+      </w:pPr>
+      <w:r>
+        <w:rPr>
+          <w:rFonts w:ascii="Times New Roman" w:hAnsi="Times New Roman" w:cs="Times New Roman"/>
+          <w:sz w:val="24"/>
+          <w:szCs w:val="24"/>
+        </w:rPr>
+        <w:t xml:space="preserve">Miller, B. (2014, julio 2) “El tipo abstracto de datos grafo”. Tomado de: </w:t>
+      </w:r>
+      <w:hyperlink r:id="rId15" w:history="1">
+        <w:r>
+          <w:rPr>
+            <w:rStyle w:val="Hipervnculo"/>
+            <w:rFonts w:ascii="Times New Roman" w:hAnsi="Times New Roman" w:cs="Times New Roman"/>
+            <w:sz w:val="24"/>
+            <w:szCs w:val="24"/>
+          </w:rPr>
+          <w:t>http://interactivepython.org/runestone/static/pythoned/Graphs/ElTipoAbstractoDeDatosGrafo.html</w:t>
+        </w:r>
+      </w:hyperlink>
+      <w:r>
+        <w:rPr>
+          <w:rFonts w:ascii="Times New Roman" w:hAnsi="Times New Roman" w:cs="Times New Roman"/>
+          <w:sz w:val="24"/>
+          <w:szCs w:val="24"/>
+        </w:rPr>
+        <w:t xml:space="preserve"> </w:t>
+      </w:r>
+    </w:p>
+    <w:p>
+      <w:pPr>
+        <w:jc w:val="both"/>
+        <w:rPr>
+          <w:rFonts w:ascii="Times New Roman" w:hAnsi="Times New Roman" w:cs="Times New Roman"/>
+          <w:sz w:val="24"/>
+          <w:szCs w:val="24"/>
+        </w:rPr>
+      </w:pPr>
+      <w:proofErr w:type="spellStart"/>
+      <w:r>
+        <w:rPr>
+          <w:rFonts w:ascii="Times New Roman" w:hAnsi="Times New Roman" w:cs="Times New Roman"/>
+          <w:sz w:val="24"/>
+          <w:szCs w:val="24"/>
+        </w:rPr>
+        <w:t>Peréz</w:t>
+      </w:r>
+      <w:proofErr w:type="spellEnd"/>
+      <w:r>
+        <w:rPr>
+          <w:rFonts w:ascii="Times New Roman" w:hAnsi="Times New Roman" w:cs="Times New Roman"/>
+          <w:sz w:val="24"/>
+          <w:szCs w:val="24"/>
+        </w:rPr>
+        <w:t>, L. (Desconocido). “</w:t>
+      </w:r>
+      <w:r>
+        <w:rPr>
+          <w:rFonts w:ascii="Times New Roman" w:hAnsi="Times New Roman" w:cs="Times New Roman"/>
+          <w:sz w:val="24"/>
+          <w:szCs w:val="24"/>
+        </w:rPr>
+        <w:t>¿Visitarías una mansión embrujada de 2 hectáreas? Conoce la historia de la Mansión Winchester</w:t>
+      </w:r>
+      <w:r>
+        <w:rPr>
+          <w:rFonts w:ascii="Times New Roman" w:hAnsi="Times New Roman" w:cs="Times New Roman"/>
+          <w:sz w:val="24"/>
+          <w:szCs w:val="24"/>
+        </w:rPr>
+        <w:t xml:space="preserve">”. Tomado de: </w:t>
+      </w:r>
+      <w:hyperlink r:id="rId16" w:history="1">
+        <w:r>
+          <w:rPr>
+            <w:rStyle w:val="Hipervnculo"/>
+            <w:rFonts w:ascii="Times New Roman" w:hAnsi="Times New Roman" w:cs="Times New Roman"/>
+            <w:sz w:val="24"/>
+            <w:szCs w:val="24"/>
+          </w:rPr>
+          <w:t>https://www.vix.com/es/mundo/190470/visitarias-una-mansion-embrujada-de-2-hectareas-conoce-la-historia-de-l</w:t>
+        </w:r>
+        <w:r>
+          <w:rPr>
+            <w:rStyle w:val="Hipervnculo"/>
+            <w:rFonts w:ascii="Times New Roman" w:hAnsi="Times New Roman" w:cs="Times New Roman"/>
+            <w:sz w:val="24"/>
+            <w:szCs w:val="24"/>
+          </w:rPr>
+          <w:t>a</w:t>
+        </w:r>
+        <w:r>
+          <w:rPr>
+            <w:rStyle w:val="Hipervnculo"/>
+            <w:rFonts w:ascii="Times New Roman" w:hAnsi="Times New Roman" w:cs="Times New Roman"/>
+            <w:sz w:val="24"/>
+            <w:szCs w:val="24"/>
+          </w:rPr>
+          <w:t>-</w:t>
+        </w:r>
+        <w:r>
+          <w:rPr>
+            <w:rStyle w:val="Hipervnculo"/>
+            <w:rFonts w:ascii="Times New Roman" w:hAnsi="Times New Roman" w:cs="Times New Roman"/>
+            <w:sz w:val="24"/>
+            <w:szCs w:val="24"/>
+          </w:rPr>
+          <w:t>mansion-w</w:t>
+        </w:r>
+        <w:r>
+          <w:rPr>
+            <w:rStyle w:val="Hipervnculo"/>
+            <w:rFonts w:ascii="Times New Roman" w:hAnsi="Times New Roman" w:cs="Times New Roman"/>
+            <w:sz w:val="24"/>
+            <w:szCs w:val="24"/>
+          </w:rPr>
+          <w:t>i</w:t>
+        </w:r>
+        <w:r>
+          <w:rPr>
+            <w:rStyle w:val="Hipervnculo"/>
+            <w:rFonts w:ascii="Times New Roman" w:hAnsi="Times New Roman" w:cs="Times New Roman"/>
+            <w:sz w:val="24"/>
+            <w:szCs w:val="24"/>
+          </w:rPr>
+          <w:t>nchester</w:t>
+        </w:r>
+      </w:hyperlink>
+      <w:r>
+        <w:rPr>
+          <w:rFonts w:ascii="Times New Roman" w:hAnsi="Times New Roman" w:cs="Times New Roman"/>
+          <w:sz w:val="24"/>
+          <w:szCs w:val="24"/>
+        </w:rPr>
+        <w:t xml:space="preserve"> </w:t>
+      </w:r>
+    </w:p>
+    <w:p>
+      <w:pPr>
+        <w:jc w:val="both"/>
+        <w:rPr>
+          <w:rFonts w:ascii="Times New Roman" w:hAnsi="Times New Roman" w:cs="Times New Roman"/>
+          <w:sz w:val="24"/>
+          <w:szCs w:val="24"/>
+        </w:rPr>
+      </w:pPr>
+    </w:p>
+    <w:p>
+      <w:pPr>
+        <w:jc w:val="both"/>
+        <w:rPr>
+          <w:rFonts w:ascii="Times New Roman" w:hAnsi="Times New Roman" w:cs="Times New Roman"/>
+          <w:sz w:val="24"/>
+          <w:szCs w:val="24"/>
+        </w:rPr>
+      </w:pPr>
+      <w:hyperlink r:id="rId17" w:history="1">
+        <w:r>
+          <w:rPr>
+            <w:rStyle w:val="Hipervnculo"/>
+            <w:rFonts w:ascii="Times New Roman" w:hAnsi="Times New Roman" w:cs="Times New Roman"/>
+            <w:sz w:val="24"/>
+            <w:szCs w:val="24"/>
+          </w:rPr>
+          <w:t>https://culturizando.com/la-tenebrosa-historia-de-la-casa/</w:t>
+        </w:r>
+      </w:hyperlink>
+    </w:p>
+    <w:p>
+      <w:pPr>
+        <w:jc w:val="both"/>
+        <w:rPr>
+          <w:rFonts w:ascii="Times New Roman" w:hAnsi="Times New Roman" w:cs="Times New Roman"/>
+          <w:sz w:val="24"/>
+          <w:szCs w:val="24"/>
+        </w:rPr>
+      </w:pPr>
+      <w:hyperlink r:id="rId18" w:history="1">
+        <w:r>
+          <w:rPr>
+            <w:rStyle w:val="Hipervnculo"/>
+            <w:rFonts w:ascii="Times New Roman" w:hAnsi="Times New Roman" w:cs="Times New Roman"/>
+            <w:sz w:val="24"/>
+            <w:szCs w:val="24"/>
+          </w:rPr>
+          <w:t>https://winchestermysteryhouse.com/sarahs-story/</w:t>
+        </w:r>
+      </w:hyperlink>
+      <w:r>
+        <w:rPr>
+          <w:rFonts w:ascii="Times New Roman" w:hAnsi="Times New Roman" w:cs="Times New Roman"/>
+          <w:sz w:val="24"/>
+          <w:szCs w:val="24"/>
+        </w:rPr>
+        <w:t xml:space="preserve"> </w:t>
+      </w:r>
+    </w:p>
+    <w:p>
+      <w:hyperlink r:id="rId19" w:history="1">
+        <w:r>
+          <w:rPr>
+            <w:rStyle w:val="Hipervnculo"/>
+          </w:rPr>
+          <w:t>http://www.ma.uva.es/~antonio/Industriales/Apuntes_05-06/LabM/B_T-Grafos.pdf</w:t>
+        </w:r>
+      </w:hyperlink>
+      <w:r>
+        <w:t xml:space="preserve"> </w:t>
+      </w:r>
+    </w:p>
     <w:sectPr>
       <w:pgSz w:w="12240" w:h="15840"/>
       <w:pgMar w:top="1417" w:right="1701" w:bottom="1417" w:left="1701" w:header="708" w:footer="708" w:gutter="0"/>
@@ -3142,6 +4116,119 @@
     </w:lvl>
   </w:abstractNum>
   <w:abstractNum w:abstractNumId="5" w15:restartNumberingAfterBreak="0">
+    <w:nsid w:val="22374B93"/>
+    <w:multiLevelType w:val="hybridMultilevel"/>
+    <w:tmpl w:val="F4DA1034"/>
+    <w:lvl w:ilvl="0" w:tplc="240A0001">
+      <w:start w:val="1"/>
+      <w:numFmt w:val="bullet"/>
+      <w:lvlText w:val=""/>
+      <w:lvlJc w:val="left"/>
+      <w:pPr>
+        <w:ind w:left="720" w:hanging="360"/>
+      </w:pPr>
+      <w:rPr>
+        <w:rFonts w:ascii="Symbol" w:hAnsi="Symbol" w:hint="default"/>
+      </w:rPr>
+    </w:lvl>
+    <w:lvl w:ilvl="1" w:tplc="240A0003" w:tentative="1">
+      <w:start w:val="1"/>
+      <w:numFmt w:val="bullet"/>
+      <w:lvlText w:val="o"/>
+      <w:lvlJc w:val="left"/>
+      <w:pPr>
+        <w:ind w:left="1440" w:hanging="360"/>
+      </w:pPr>
+      <w:rPr>
+        <w:rFonts w:ascii="Courier New" w:hAnsi="Courier New" w:cs="Courier New" w:hint="default"/>
+      </w:rPr>
+    </w:lvl>
+    <w:lvl w:ilvl="2" w:tplc="240A0005" w:tentative="1">
+      <w:start w:val="1"/>
+      <w:numFmt w:val="bullet"/>
+      <w:lvlText w:val=""/>
+      <w:lvlJc w:val="left"/>
+      <w:pPr>
+        <w:ind w:left="2160" w:hanging="360"/>
+      </w:pPr>
+      <w:rPr>
+        <w:rFonts w:ascii="Wingdings" w:hAnsi="Wingdings" w:hint="default"/>
+      </w:rPr>
+    </w:lvl>
+    <w:lvl w:ilvl="3" w:tplc="240A0001" w:tentative="1">
+      <w:start w:val="1"/>
+      <w:numFmt w:val="bullet"/>
+      <w:lvlText w:val=""/>
+      <w:lvlJc w:val="left"/>
+      <w:pPr>
+        <w:ind w:left="2880" w:hanging="360"/>
+      </w:pPr>
+      <w:rPr>
+        <w:rFonts w:ascii="Symbol" w:hAnsi="Symbol" w:hint="default"/>
+      </w:rPr>
+    </w:lvl>
+    <w:lvl w:ilvl="4" w:tplc="240A0003" w:tentative="1">
+      <w:start w:val="1"/>
+      <w:numFmt w:val="bullet"/>
+      <w:lvlText w:val="o"/>
+      <w:lvlJc w:val="left"/>
+      <w:pPr>
+        <w:ind w:left="3600" w:hanging="360"/>
+      </w:pPr>
+      <w:rPr>
+        <w:rFonts w:ascii="Courier New" w:hAnsi="Courier New" w:cs="Courier New" w:hint="default"/>
+      </w:rPr>
+    </w:lvl>
+    <w:lvl w:ilvl="5" w:tplc="240A0005" w:tentative="1">
+      <w:start w:val="1"/>
+      <w:numFmt w:val="bullet"/>
+      <w:lvlText w:val=""/>
+      <w:lvlJc w:val="left"/>
+      <w:pPr>
+        <w:ind w:left="4320" w:hanging="360"/>
+      </w:pPr>
+      <w:rPr>
+        <w:rFonts w:ascii="Wingdings" w:hAnsi="Wingdings" w:hint="default"/>
+      </w:rPr>
+    </w:lvl>
+    <w:lvl w:ilvl="6" w:tplc="240A0001" w:tentative="1">
+      <w:start w:val="1"/>
+      <w:numFmt w:val="bullet"/>
+      <w:lvlText w:val=""/>
+      <w:lvlJc w:val="left"/>
+      <w:pPr>
+        <w:ind w:left="5040" w:hanging="360"/>
+      </w:pPr>
+      <w:rPr>
+        <w:rFonts w:ascii="Symbol" w:hAnsi="Symbol" w:hint="default"/>
+      </w:rPr>
+    </w:lvl>
+    <w:lvl w:ilvl="7" w:tplc="240A0003" w:tentative="1">
+      <w:start w:val="1"/>
+      <w:numFmt w:val="bullet"/>
+      <w:lvlText w:val="o"/>
+      <w:lvlJc w:val="left"/>
+      <w:pPr>
+        <w:ind w:left="5760" w:hanging="360"/>
+      </w:pPr>
+      <w:rPr>
+        <w:rFonts w:ascii="Courier New" w:hAnsi="Courier New" w:cs="Courier New" w:hint="default"/>
+      </w:rPr>
+    </w:lvl>
+    <w:lvl w:ilvl="8" w:tplc="240A0005" w:tentative="1">
+      <w:start w:val="1"/>
+      <w:numFmt w:val="bullet"/>
+      <w:lvlText w:val=""/>
+      <w:lvlJc w:val="left"/>
+      <w:pPr>
+        <w:ind w:left="6480" w:hanging="360"/>
+      </w:pPr>
+      <w:rPr>
+        <w:rFonts w:ascii="Wingdings" w:hAnsi="Wingdings" w:hint="default"/>
+      </w:rPr>
+    </w:lvl>
+  </w:abstractNum>
+  <w:abstractNum w:abstractNumId="6" w15:restartNumberingAfterBreak="0">
     <w:nsid w:val="234E1AA4"/>
     <w:multiLevelType w:val="hybridMultilevel"/>
     <w:tmpl w:val="A642DD5A"/>
@@ -3230,7 +4317,7 @@
       </w:pPr>
     </w:lvl>
   </w:abstractNum>
-  <w:abstractNum w:abstractNumId="6" w15:restartNumberingAfterBreak="0">
+  <w:abstractNum w:abstractNumId="7" w15:restartNumberingAfterBreak="0">
     <w:nsid w:val="2415680D"/>
     <w:multiLevelType w:val="hybridMultilevel"/>
     <w:tmpl w:val="0B8AEC42"/>
@@ -3343,7 +4430,7 @@
       </w:rPr>
     </w:lvl>
   </w:abstractNum>
-  <w:abstractNum w:abstractNumId="7" w15:restartNumberingAfterBreak="0">
+  <w:abstractNum w:abstractNumId="8" w15:restartNumberingAfterBreak="0">
     <w:nsid w:val="26361FE1"/>
     <w:multiLevelType w:val="hybridMultilevel"/>
     <w:tmpl w:val="57D01C84"/>
@@ -3456,7 +4543,120 @@
       </w:rPr>
     </w:lvl>
   </w:abstractNum>
-  <w:abstractNum w:abstractNumId="8" w15:restartNumberingAfterBreak="0">
+  <w:abstractNum w:abstractNumId="9" w15:restartNumberingAfterBreak="0">
+    <w:nsid w:val="38600966"/>
+    <w:multiLevelType w:val="hybridMultilevel"/>
+    <w:tmpl w:val="80C45D42"/>
+    <w:lvl w:ilvl="0" w:tplc="240A0001">
+      <w:start w:val="1"/>
+      <w:numFmt w:val="bullet"/>
+      <w:lvlText w:val=""/>
+      <w:lvlJc w:val="left"/>
+      <w:pPr>
+        <w:ind w:left="720" w:hanging="360"/>
+      </w:pPr>
+      <w:rPr>
+        <w:rFonts w:ascii="Symbol" w:hAnsi="Symbol" w:hint="default"/>
+      </w:rPr>
+    </w:lvl>
+    <w:lvl w:ilvl="1" w:tplc="240A0003" w:tentative="1">
+      <w:start w:val="1"/>
+      <w:numFmt w:val="bullet"/>
+      <w:lvlText w:val="o"/>
+      <w:lvlJc w:val="left"/>
+      <w:pPr>
+        <w:ind w:left="1440" w:hanging="360"/>
+      </w:pPr>
+      <w:rPr>
+        <w:rFonts w:ascii="Courier New" w:hAnsi="Courier New" w:cs="Courier New" w:hint="default"/>
+      </w:rPr>
+    </w:lvl>
+    <w:lvl w:ilvl="2" w:tplc="240A0005" w:tentative="1">
+      <w:start w:val="1"/>
+      <w:numFmt w:val="bullet"/>
+      <w:lvlText w:val=""/>
+      <w:lvlJc w:val="left"/>
+      <w:pPr>
+        <w:ind w:left="2160" w:hanging="360"/>
+      </w:pPr>
+      <w:rPr>
+        <w:rFonts w:ascii="Wingdings" w:hAnsi="Wingdings" w:hint="default"/>
+      </w:rPr>
+    </w:lvl>
+    <w:lvl w:ilvl="3" w:tplc="240A0001" w:tentative="1">
+      <w:start w:val="1"/>
+      <w:numFmt w:val="bullet"/>
+      <w:lvlText w:val=""/>
+      <w:lvlJc w:val="left"/>
+      <w:pPr>
+        <w:ind w:left="2880" w:hanging="360"/>
+      </w:pPr>
+      <w:rPr>
+        <w:rFonts w:ascii="Symbol" w:hAnsi="Symbol" w:hint="default"/>
+      </w:rPr>
+    </w:lvl>
+    <w:lvl w:ilvl="4" w:tplc="240A0003" w:tentative="1">
+      <w:start w:val="1"/>
+      <w:numFmt w:val="bullet"/>
+      <w:lvlText w:val="o"/>
+      <w:lvlJc w:val="left"/>
+      <w:pPr>
+        <w:ind w:left="3600" w:hanging="360"/>
+      </w:pPr>
+      <w:rPr>
+        <w:rFonts w:ascii="Courier New" w:hAnsi="Courier New" w:cs="Courier New" w:hint="default"/>
+      </w:rPr>
+    </w:lvl>
+    <w:lvl w:ilvl="5" w:tplc="240A0005" w:tentative="1">
+      <w:start w:val="1"/>
+      <w:numFmt w:val="bullet"/>
+      <w:lvlText w:val=""/>
+      <w:lvlJc w:val="left"/>
+      <w:pPr>
+        <w:ind w:left="4320" w:hanging="360"/>
+      </w:pPr>
+      <w:rPr>
+        <w:rFonts w:ascii="Wingdings" w:hAnsi="Wingdings" w:hint="default"/>
+      </w:rPr>
+    </w:lvl>
+    <w:lvl w:ilvl="6" w:tplc="240A0001" w:tentative="1">
+      <w:start w:val="1"/>
+      <w:numFmt w:val="bullet"/>
+      <w:lvlText w:val=""/>
+      <w:lvlJc w:val="left"/>
+      <w:pPr>
+        <w:ind w:left="5040" w:hanging="360"/>
+      </w:pPr>
+      <w:rPr>
+        <w:rFonts w:ascii="Symbol" w:hAnsi="Symbol" w:hint="default"/>
+      </w:rPr>
+    </w:lvl>
+    <w:lvl w:ilvl="7" w:tplc="240A0003" w:tentative="1">
+      <w:start w:val="1"/>
+      <w:numFmt w:val="bullet"/>
+      <w:lvlText w:val="o"/>
+      <w:lvlJc w:val="left"/>
+      <w:pPr>
+        <w:ind w:left="5760" w:hanging="360"/>
+      </w:pPr>
+      <w:rPr>
+        <w:rFonts w:ascii="Courier New" w:hAnsi="Courier New" w:cs="Courier New" w:hint="default"/>
+      </w:rPr>
+    </w:lvl>
+    <w:lvl w:ilvl="8" w:tplc="240A0005" w:tentative="1">
+      <w:start w:val="1"/>
+      <w:numFmt w:val="bullet"/>
+      <w:lvlText w:val=""/>
+      <w:lvlJc w:val="left"/>
+      <w:pPr>
+        <w:ind w:left="6480" w:hanging="360"/>
+      </w:pPr>
+      <w:rPr>
+        <w:rFonts w:ascii="Wingdings" w:hAnsi="Wingdings" w:hint="default"/>
+      </w:rPr>
+    </w:lvl>
+  </w:abstractNum>
+  <w:abstractNum w:abstractNumId="10" w15:restartNumberingAfterBreak="0">
     <w:nsid w:val="40250F51"/>
     <w:multiLevelType w:val="hybridMultilevel"/>
     <w:tmpl w:val="A8160266"/>
@@ -3568,7 +4768,7 @@
       </w:rPr>
     </w:lvl>
   </w:abstractNum>
-  <w:abstractNum w:abstractNumId="9" w15:restartNumberingAfterBreak="0">
+  <w:abstractNum w:abstractNumId="11" w15:restartNumberingAfterBreak="0">
     <w:nsid w:val="470C6E08"/>
     <w:multiLevelType w:val="hybridMultilevel"/>
     <w:tmpl w:val="E47C0206"/>
@@ -3681,7 +4881,7 @@
       </w:rPr>
     </w:lvl>
   </w:abstractNum>
-  <w:abstractNum w:abstractNumId="10" w15:restartNumberingAfterBreak="0">
+  <w:abstractNum w:abstractNumId="12" w15:restartNumberingAfterBreak="0">
     <w:nsid w:val="5BBD2212"/>
     <w:multiLevelType w:val="hybridMultilevel"/>
     <w:tmpl w:val="75547A86"/>
@@ -3794,7 +4994,7 @@
       </w:rPr>
     </w:lvl>
   </w:abstractNum>
-  <w:abstractNum w:abstractNumId="11" w15:restartNumberingAfterBreak="0">
+  <w:abstractNum w:abstractNumId="13" w15:restartNumberingAfterBreak="0">
     <w:nsid w:val="63D77DC1"/>
     <w:multiLevelType w:val="hybridMultilevel"/>
     <w:tmpl w:val="9F3EB6B8"/>
@@ -3883,7 +5083,120 @@
       </w:pPr>
     </w:lvl>
   </w:abstractNum>
-  <w:abstractNum w:abstractNumId="12" w15:restartNumberingAfterBreak="0">
+  <w:abstractNum w:abstractNumId="14" w15:restartNumberingAfterBreak="0">
+    <w:nsid w:val="71D015E9"/>
+    <w:multiLevelType w:val="hybridMultilevel"/>
+    <w:tmpl w:val="5B7AD694"/>
+    <w:lvl w:ilvl="0" w:tplc="240A0001">
+      <w:start w:val="1"/>
+      <w:numFmt w:val="bullet"/>
+      <w:lvlText w:val=""/>
+      <w:lvlJc w:val="left"/>
+      <w:pPr>
+        <w:ind w:left="720" w:hanging="360"/>
+      </w:pPr>
+      <w:rPr>
+        <w:rFonts w:ascii="Symbol" w:hAnsi="Symbol" w:hint="default"/>
+      </w:rPr>
+    </w:lvl>
+    <w:lvl w:ilvl="1" w:tplc="240A0003" w:tentative="1">
+      <w:start w:val="1"/>
+      <w:numFmt w:val="bullet"/>
+      <w:lvlText w:val="o"/>
+      <w:lvlJc w:val="left"/>
+      <w:pPr>
+        <w:ind w:left="1440" w:hanging="360"/>
+      </w:pPr>
+      <w:rPr>
+        <w:rFonts w:ascii="Courier New" w:hAnsi="Courier New" w:cs="Courier New" w:hint="default"/>
+      </w:rPr>
+    </w:lvl>
+    <w:lvl w:ilvl="2" w:tplc="240A0005" w:tentative="1">
+      <w:start w:val="1"/>
+      <w:numFmt w:val="bullet"/>
+      <w:lvlText w:val=""/>
+      <w:lvlJc w:val="left"/>
+      <w:pPr>
+        <w:ind w:left="2160" w:hanging="360"/>
+      </w:pPr>
+      <w:rPr>
+        <w:rFonts w:ascii="Wingdings" w:hAnsi="Wingdings" w:hint="default"/>
+      </w:rPr>
+    </w:lvl>
+    <w:lvl w:ilvl="3" w:tplc="240A0001" w:tentative="1">
+      <w:start w:val="1"/>
+      <w:numFmt w:val="bullet"/>
+      <w:lvlText w:val=""/>
+      <w:lvlJc w:val="left"/>
+      <w:pPr>
+        <w:ind w:left="2880" w:hanging="360"/>
+      </w:pPr>
+      <w:rPr>
+        <w:rFonts w:ascii="Symbol" w:hAnsi="Symbol" w:hint="default"/>
+      </w:rPr>
+    </w:lvl>
+    <w:lvl w:ilvl="4" w:tplc="240A0003" w:tentative="1">
+      <w:start w:val="1"/>
+      <w:numFmt w:val="bullet"/>
+      <w:lvlText w:val="o"/>
+      <w:lvlJc w:val="left"/>
+      <w:pPr>
+        <w:ind w:left="3600" w:hanging="360"/>
+      </w:pPr>
+      <w:rPr>
+        <w:rFonts w:ascii="Courier New" w:hAnsi="Courier New" w:cs="Courier New" w:hint="default"/>
+      </w:rPr>
+    </w:lvl>
+    <w:lvl w:ilvl="5" w:tplc="240A0005" w:tentative="1">
+      <w:start w:val="1"/>
+      <w:numFmt w:val="bullet"/>
+      <w:lvlText w:val=""/>
+      <w:lvlJc w:val="left"/>
+      <w:pPr>
+        <w:ind w:left="4320" w:hanging="360"/>
+      </w:pPr>
+      <w:rPr>
+        <w:rFonts w:ascii="Wingdings" w:hAnsi="Wingdings" w:hint="default"/>
+      </w:rPr>
+    </w:lvl>
+    <w:lvl w:ilvl="6" w:tplc="240A0001" w:tentative="1">
+      <w:start w:val="1"/>
+      <w:numFmt w:val="bullet"/>
+      <w:lvlText w:val=""/>
+      <w:lvlJc w:val="left"/>
+      <w:pPr>
+        <w:ind w:left="5040" w:hanging="360"/>
+      </w:pPr>
+      <w:rPr>
+        <w:rFonts w:ascii="Symbol" w:hAnsi="Symbol" w:hint="default"/>
+      </w:rPr>
+    </w:lvl>
+    <w:lvl w:ilvl="7" w:tplc="240A0003" w:tentative="1">
+      <w:start w:val="1"/>
+      <w:numFmt w:val="bullet"/>
+      <w:lvlText w:val="o"/>
+      <w:lvlJc w:val="left"/>
+      <w:pPr>
+        <w:ind w:left="5760" w:hanging="360"/>
+      </w:pPr>
+      <w:rPr>
+        <w:rFonts w:ascii="Courier New" w:hAnsi="Courier New" w:cs="Courier New" w:hint="default"/>
+      </w:rPr>
+    </w:lvl>
+    <w:lvl w:ilvl="8" w:tplc="240A0005" w:tentative="1">
+      <w:start w:val="1"/>
+      <w:numFmt w:val="bullet"/>
+      <w:lvlText w:val=""/>
+      <w:lvlJc w:val="left"/>
+      <w:pPr>
+        <w:ind w:left="6480" w:hanging="360"/>
+      </w:pPr>
+      <w:rPr>
+        <w:rFonts w:ascii="Wingdings" w:hAnsi="Wingdings" w:hint="default"/>
+      </w:rPr>
+    </w:lvl>
+  </w:abstractNum>
+  <w:abstractNum w:abstractNumId="15" w15:restartNumberingAfterBreak="0">
     <w:nsid w:val="723F1C34"/>
     <w:multiLevelType w:val="hybridMultilevel"/>
     <w:tmpl w:val="7C7635AE"/>
@@ -3969,7 +5282,7 @@
       </w:pPr>
     </w:lvl>
   </w:abstractNum>
-  <w:abstractNum w:abstractNumId="13" w15:restartNumberingAfterBreak="0">
+  <w:abstractNum w:abstractNumId="16" w15:restartNumberingAfterBreak="0">
     <w:nsid w:val="781872C0"/>
     <w:multiLevelType w:val="hybridMultilevel"/>
     <w:tmpl w:val="F20445B4"/>
@@ -4082,7 +5395,7 @@
       </w:rPr>
     </w:lvl>
   </w:abstractNum>
-  <w:abstractNum w:abstractNumId="14" w15:restartNumberingAfterBreak="0">
+  <w:abstractNum w:abstractNumId="17" w15:restartNumberingAfterBreak="0">
     <w:nsid w:val="7E611304"/>
     <w:multiLevelType w:val="hybridMultilevel"/>
     <w:tmpl w:val="A3022AF2"/>
@@ -4195,31 +5508,31 @@
     </w:lvl>
   </w:abstractNum>
   <w:num w:numId="1">
-    <w:abstractNumId w:val="9"/>
+    <w:abstractNumId w:val="11"/>
   </w:num>
   <w:num w:numId="2">
-    <w:abstractNumId w:val="6"/>
+    <w:abstractNumId w:val="7"/>
   </w:num>
   <w:num w:numId="3">
-    <w:abstractNumId w:val="7"/>
+    <w:abstractNumId w:val="8"/>
   </w:num>
   <w:num w:numId="4">
     <w:abstractNumId w:val="1"/>
   </w:num>
   <w:num w:numId="5">
-    <w:abstractNumId w:val="8"/>
+    <w:abstractNumId w:val="10"/>
   </w:num>
   <w:num w:numId="6">
-    <w:abstractNumId w:val="14"/>
+    <w:abstractNumId w:val="17"/>
   </w:num>
   <w:num w:numId="7">
     <w:abstractNumId w:val="4"/>
   </w:num>
   <w:num w:numId="8">
-    <w:abstractNumId w:val="11"/>
+    <w:abstractNumId w:val="13"/>
   </w:num>
   <w:num w:numId="9">
-    <w:abstractNumId w:val="11"/>
+    <w:abstractNumId w:val="13"/>
     <w:lvlOverride w:ilvl="0">
       <w:startOverride w:val="1"/>
     </w:lvlOverride>
@@ -4252,22 +5565,31 @@
     <w:abstractNumId w:val="3"/>
   </w:num>
   <w:num w:numId="11">
-    <w:abstractNumId w:val="5"/>
+    <w:abstractNumId w:val="6"/>
   </w:num>
   <w:num w:numId="12">
     <w:abstractNumId w:val="0"/>
   </w:num>
   <w:num w:numId="13">
-    <w:abstractNumId w:val="12"/>
+    <w:abstractNumId w:val="15"/>
   </w:num>
   <w:num w:numId="14">
     <w:abstractNumId w:val="2"/>
   </w:num>
   <w:num w:numId="15">
-    <w:abstractNumId w:val="13"/>
+    <w:abstractNumId w:val="16"/>
   </w:num>
   <w:num w:numId="16">
-    <w:abstractNumId w:val="10"/>
+    <w:abstractNumId w:val="12"/>
+  </w:num>
+  <w:num w:numId="17">
+    <w:abstractNumId w:val="14"/>
+  </w:num>
+  <w:num w:numId="18">
+    <w:abstractNumId w:val="9"/>
+  </w:num>
+  <w:num w:numId="19">
+    <w:abstractNumId w:val="5"/>
   </w:num>
 </w:numbering>
 </file>
@@ -5126,7 +6448,7 @@
 </file>
 
 <file path=customXml/itemProps1.xml><?xml version="1.0" encoding="utf-8"?>
-<ds:datastoreItem xmlns:ds="http://schemas.openxmlformats.org/officeDocument/2006/customXml" ds:itemID="{8B26F851-C0B0-4EBE-AF3E-A33D7CB60267}">
+<ds:datastoreItem xmlns:ds="http://schemas.openxmlformats.org/officeDocument/2006/customXml" ds:itemID="{3AC292D1-18C5-4A26-B22D-69622BFCE368}">
   <ds:schemaRefs>
     <ds:schemaRef ds:uri="http://schemas.openxmlformats.org/officeDocument/2006/bibliography"/>
   </ds:schemaRefs>

</xml_diff>

<commit_message>
Terminado 1 y 2 de Metodo ing y update UML
</commit_message>
<xml_diff>
--- a/Método de la ingeniería/INFORME DE INGENIERÍA.docx
+++ b/Método de la ingeniería/INFORME DE INGENIERÍA.docx
@@ -1181,7 +1181,14 @@
             <w:rStyle w:val="Hipervnculo"/>
             <w:rFonts w:ascii="Times New Roman" w:hAnsi="Times New Roman" w:cs="Times New Roman"/>
           </w:rPr>
-          <w:t>https://www.geeksforgeeks.org/graph-and-its-representations/</w:t>
+          <w:t>https://www.geeksforgeeks.org/graph-</w:t>
+        </w:r>
+        <w:r>
+          <w:rPr>
+            <w:rStyle w:val="Hipervnculo"/>
+            <w:rFonts w:ascii="Times New Roman" w:hAnsi="Times New Roman" w:cs="Times New Roman"/>
+          </w:rPr>
+          <w:t>and-its-representations/</w:t>
         </w:r>
       </w:hyperlink>
       <w:r>
@@ -1933,6 +1940,226 @@
         <w:jc w:val="both"/>
         <w:rPr>
           <w:rFonts w:ascii="Times New Roman" w:hAnsi="Times New Roman" w:cs="Times New Roman"/>
+        </w:rPr>
+      </w:pPr>
+      <w:r>
+        <w:rPr>
+          <w:rFonts w:ascii="Times New Roman" w:hAnsi="Times New Roman" w:cs="Times New Roman"/>
+        </w:rPr>
+        <w:tab/>
+        <w:t xml:space="preserve">Los arboles de recubrimiento mínimo </w:t>
+      </w:r>
+      <w:r>
+        <w:rPr>
+          <w:rFonts w:ascii="Times New Roman" w:hAnsi="Times New Roman" w:cs="Times New Roman"/>
+        </w:rPr>
+        <w:t xml:space="preserve">son subgrafos provenientes de un grafo conectado y no dirigido que tienen la función de conectar todos los </w:t>
+      </w:r>
+      <w:r>
+        <w:rPr>
+          <w:rFonts w:ascii="Times New Roman" w:hAnsi="Times New Roman" w:cs="Times New Roman"/>
+        </w:rPr>
+        <w:t>vértices</w:t>
+      </w:r>
+      <w:r>
+        <w:rPr>
+          <w:rFonts w:ascii="Times New Roman" w:hAnsi="Times New Roman" w:cs="Times New Roman"/>
+        </w:rPr>
+        <w:t xml:space="preserve">. Estos arboles buscan crear el camino de menor peso entre un </w:t>
+      </w:r>
+      <w:r>
+        <w:rPr>
+          <w:rFonts w:ascii="Times New Roman" w:hAnsi="Times New Roman" w:cs="Times New Roman"/>
+        </w:rPr>
+        <w:t>vértice</w:t>
+      </w:r>
+      <w:r>
+        <w:rPr>
+          <w:rFonts w:ascii="Times New Roman" w:hAnsi="Times New Roman" w:cs="Times New Roman"/>
+        </w:rPr>
+        <w:t xml:space="preserve"> y todos los demás mediante la suma mínima de los pesos de las aristas </w:t>
+      </w:r>
+      <w:r>
+        <w:rPr>
+          <w:rFonts w:ascii="Times New Roman" w:hAnsi="Times New Roman" w:cs="Times New Roman"/>
+        </w:rPr>
+        <w:t>del nodo. Los dos métodos que se utilizan son:</w:t>
+      </w:r>
+    </w:p>
+    <w:p>
+      <w:pPr>
+        <w:pStyle w:val="Prrafodelista"/>
+        <w:numPr>
+          <w:ilvl w:val="0"/>
+          <w:numId w:val="16"/>
+        </w:numPr>
+        <w:jc w:val="both"/>
+        <w:rPr>
+          <w:rFonts w:ascii="Times New Roman" w:hAnsi="Times New Roman" w:cs="Times New Roman"/>
+        </w:rPr>
+      </w:pPr>
+      <w:r>
+        <w:rPr>
+          <w:rFonts w:ascii="Times New Roman" w:hAnsi="Times New Roman" w:cs="Times New Roman"/>
+        </w:rPr>
+        <w:t xml:space="preserve">Prim: </w:t>
+      </w:r>
+      <w:r>
+        <w:rPr>
+          <w:rFonts w:ascii="Times New Roman" w:hAnsi="Times New Roman" w:cs="Times New Roman"/>
+        </w:rPr>
+        <w:t xml:space="preserve">Este método toma </w:t>
+      </w:r>
+      <w:r>
+        <w:rPr>
+          <w:rFonts w:ascii="Times New Roman" w:hAnsi="Times New Roman" w:cs="Times New Roman"/>
+        </w:rPr>
+        <w:t>los vértices adyacentes</w:t>
+      </w:r>
+      <w:r>
+        <w:rPr>
+          <w:rFonts w:ascii="Times New Roman" w:hAnsi="Times New Roman" w:cs="Times New Roman"/>
+        </w:rPr>
+        <w:t xml:space="preserve"> </w:t>
+      </w:r>
+      <w:r>
+        <w:rPr>
+          <w:rFonts w:ascii="Times New Roman" w:hAnsi="Times New Roman" w:cs="Times New Roman"/>
+        </w:rPr>
+        <w:t xml:space="preserve">y compara los pesos. Este método contiene una lista que mantiene la cuenta de vértices que ya han sido des cubiertos por el algoritmo y </w:t>
+      </w:r>
+      <w:proofErr w:type="gramStart"/>
+      <w:r>
+        <w:rPr>
+          <w:rFonts w:ascii="Times New Roman" w:hAnsi="Times New Roman" w:cs="Times New Roman"/>
+        </w:rPr>
+        <w:t>le</w:t>
+      </w:r>
+      <w:proofErr w:type="gramEnd"/>
+      <w:r>
+        <w:rPr>
+          <w:rFonts w:ascii="Times New Roman" w:hAnsi="Times New Roman" w:cs="Times New Roman"/>
+        </w:rPr>
+        <w:t xml:space="preserve"> asigna a todos los vértices un valor infinito y al inicial de 0, luego revisa los adyacentes y agrega el menor peso, este evalúa después si existe una ruta de menor peso, si la hay reemplaza el actual por el nuevo y repite el proceso con los nuevos nodos descubiertos.</w:t>
+      </w:r>
+    </w:p>
+    <w:p>
+      <w:pPr>
+        <w:pStyle w:val="Prrafodelista"/>
+        <w:jc w:val="both"/>
+        <w:rPr>
+          <w:rFonts w:ascii="Times New Roman" w:hAnsi="Times New Roman" w:cs="Times New Roman"/>
+        </w:rPr>
+      </w:pPr>
+    </w:p>
+    <w:p>
+      <w:pPr>
+        <w:pStyle w:val="Prrafodelista"/>
+        <w:numPr>
+          <w:ilvl w:val="0"/>
+          <w:numId w:val="16"/>
+        </w:numPr>
+        <w:jc w:val="both"/>
+        <w:rPr>
+          <w:rFonts w:ascii="Times New Roman" w:hAnsi="Times New Roman" w:cs="Times New Roman"/>
+        </w:rPr>
+      </w:pPr>
+      <w:r>
+        <w:rPr>
+          <w:rFonts w:ascii="Times New Roman" w:hAnsi="Times New Roman" w:cs="Times New Roman"/>
+        </w:rPr>
+        <w:t xml:space="preserve">Kruskal: Este método lista todos los pesos de las aristas de manera ascendente, se agrega la arista </w:t>
+      </w:r>
+      <w:r>
+        <w:rPr>
+          <w:rFonts w:ascii="Times New Roman" w:hAnsi="Times New Roman" w:cs="Times New Roman"/>
+        </w:rPr>
+        <w:t>más</w:t>
+      </w:r>
+      <w:r>
+        <w:rPr>
+          <w:rFonts w:ascii="Times New Roman" w:hAnsi="Times New Roman" w:cs="Times New Roman"/>
+        </w:rPr>
+        <w:t xml:space="preserve"> baja y se agrega, luego se toma la siguiente y se verifica que no haya un ciclo, cuando e</w:t>
+      </w:r>
+      <w:r>
+        <w:rPr>
+          <w:rFonts w:ascii="Times New Roman" w:hAnsi="Times New Roman" w:cs="Times New Roman"/>
+        </w:rPr>
+        <w:t xml:space="preserve">sta condición se cumple lo agrega al árbol. Esto se hace hasta que se recorren todas las aristas y los </w:t>
+      </w:r>
+      <w:r>
+        <w:rPr>
+          <w:rFonts w:ascii="Times New Roman" w:hAnsi="Times New Roman" w:cs="Times New Roman"/>
+        </w:rPr>
+        <w:t>vértices</w:t>
+      </w:r>
+      <w:r>
+        <w:rPr>
+          <w:rFonts w:ascii="Times New Roman" w:hAnsi="Times New Roman" w:cs="Times New Roman"/>
+        </w:rPr>
+        <w:t xml:space="preserve"> se encuentran conectados sin la existencia de un ciclo completo.</w:t>
+      </w:r>
+    </w:p>
+    <w:p>
+      <w:pPr>
+        <w:pStyle w:val="Prrafodelista"/>
+        <w:rPr>
+          <w:rFonts w:ascii="Times New Roman" w:hAnsi="Times New Roman" w:cs="Times New Roman"/>
+        </w:rPr>
+      </w:pPr>
+    </w:p>
+    <w:p>
+      <w:pPr>
+        <w:jc w:val="both"/>
+        <w:rPr>
+          <w:rFonts w:ascii="Times New Roman" w:hAnsi="Times New Roman" w:cs="Times New Roman"/>
+        </w:rPr>
+      </w:pPr>
+      <w:r>
+        <w:rPr>
+          <w:rFonts w:ascii="Times New Roman" w:hAnsi="Times New Roman" w:cs="Times New Roman"/>
+        </w:rPr>
+        <w:t xml:space="preserve">Tomado de: </w:t>
+      </w:r>
+      <w:hyperlink r:id="rId14" w:history="1">
+        <w:r>
+          <w:rPr>
+            <w:rStyle w:val="Hipervnculo"/>
+            <w:rFonts w:ascii="Times New Roman" w:hAnsi="Times New Roman" w:cs="Times New Roman"/>
+          </w:rPr>
+          <w:t>https://www.geeksforgeeks.org/kruskals-minimum-spanning-tree-algorithm-greedy-algo-2/</w:t>
+        </w:r>
+      </w:hyperlink>
+      <w:r>
+        <w:rPr>
+          <w:rFonts w:ascii="Times New Roman" w:hAnsi="Times New Roman" w:cs="Times New Roman"/>
+        </w:rPr>
+        <w:t xml:space="preserve"> y </w:t>
+      </w:r>
+      <w:hyperlink r:id="rId15" w:history="1">
+        <w:r>
+          <w:rPr>
+            <w:rStyle w:val="Hipervnculo"/>
+            <w:rFonts w:ascii="Times New Roman" w:hAnsi="Times New Roman" w:cs="Times New Roman"/>
+          </w:rPr>
+          <w:t>https://www.geeksforgeeks.org/prims-minimum-spanning-tree-mst-greedy-algo-5/</w:t>
+        </w:r>
+      </w:hyperlink>
+      <w:r>
+        <w:rPr>
+          <w:rFonts w:ascii="Times New Roman" w:hAnsi="Times New Roman" w:cs="Times New Roman"/>
+        </w:rPr>
+        <w:t xml:space="preserve"> </w:t>
+      </w:r>
+      <w:bookmarkStart w:id="0" w:name="_GoBack"/>
+      <w:bookmarkEnd w:id="0"/>
+    </w:p>
+    <w:p>
+      <w:pPr>
+        <w:jc w:val="both"/>
+        <w:rPr>
+          <w:rFonts w:ascii="Times New Roman" w:hAnsi="Times New Roman" w:cs="Times New Roman"/>
           <w:b/>
         </w:rPr>
       </w:pPr>
@@ -2175,6 +2402,7 @@
         <w:rPr>
           <w:rFonts w:ascii="Times New Roman" w:hAnsi="Times New Roman" w:cs="Times New Roman"/>
         </w:rPr>
+        <w:lastRenderedPageBreak/>
         <w:t>Grafo dirigido</w:t>
       </w:r>
     </w:p>
@@ -2322,8 +2550,6 @@
           <w:b/>
         </w:rPr>
       </w:pPr>
-      <w:bookmarkStart w:id="0" w:name="_GoBack"/>
-      <w:bookmarkEnd w:id="0"/>
     </w:p>
     <w:p>
       <w:pPr>
@@ -3350,7 +3576,7 @@
         </w:rPr>
         <w:t xml:space="preserve">Anónimo. (Desconocido). “Algoritmo de Prim”. Tomado de: </w:t>
       </w:r>
-      <w:hyperlink r:id="rId14" w:history="1">
+      <w:hyperlink r:id="rId16" w:history="1">
         <w:r>
           <w:rPr>
             <w:rStyle w:val="Hipervnculo"/>
@@ -3384,9 +3610,10 @@
           <w:sz w:val="24"/>
           <w:szCs w:val="24"/>
         </w:rPr>
+        <w:lastRenderedPageBreak/>
         <w:t xml:space="preserve">Miller, B. (2014, julio 2) “El tipo abstracto de datos grafo”. Tomado de: </w:t>
       </w:r>
-      <w:hyperlink r:id="rId15" w:history="1">
+      <w:hyperlink r:id="rId17" w:history="1">
         <w:r>
           <w:rPr>
             <w:rStyle w:val="Hipervnculo"/>
@@ -3449,7 +3676,7 @@
         </w:rPr>
         <w:t xml:space="preserve">”. Tomado de: </w:t>
       </w:r>
-      <w:hyperlink r:id="rId16" w:history="1">
+      <w:hyperlink r:id="rId18" w:history="1">
         <w:r>
           <w:rPr>
             <w:rStyle w:val="Hipervnculo"/>
@@ -3457,52 +3684,7 @@
             <w:sz w:val="24"/>
             <w:szCs w:val="24"/>
           </w:rPr>
-          <w:t>https://www.vix.com/es/mundo/190470/visitarias-una-mansion-embrujada-de-2-hectareas-conoce-la-historia-de-l</w:t>
-        </w:r>
-        <w:r>
-          <w:rPr>
-            <w:rStyle w:val="Hipervnculo"/>
-            <w:rFonts w:ascii="Times New Roman" w:hAnsi="Times New Roman" w:cs="Times New Roman"/>
-            <w:sz w:val="24"/>
-            <w:szCs w:val="24"/>
-          </w:rPr>
-          <w:t>a</w:t>
-        </w:r>
-        <w:r>
-          <w:rPr>
-            <w:rStyle w:val="Hipervnculo"/>
-            <w:rFonts w:ascii="Times New Roman" w:hAnsi="Times New Roman" w:cs="Times New Roman"/>
-            <w:sz w:val="24"/>
-            <w:szCs w:val="24"/>
-          </w:rPr>
-          <w:t>-</w:t>
-        </w:r>
-        <w:r>
-          <w:rPr>
-            <w:rStyle w:val="Hipervnculo"/>
-            <w:rFonts w:ascii="Times New Roman" w:hAnsi="Times New Roman" w:cs="Times New Roman"/>
-            <w:sz w:val="24"/>
-            <w:szCs w:val="24"/>
-          </w:rPr>
-          <w:t>mansion-w</w:t>
-        </w:r>
-        <w:r>
-          <w:rPr>
-            <w:rStyle w:val="Hipervnculo"/>
-            <w:rFonts w:ascii="Times New Roman" w:hAnsi="Times New Roman" w:cs="Times New Roman"/>
-            <w:sz w:val="24"/>
-            <w:szCs w:val="24"/>
-          </w:rPr>
-          <w:t>i</w:t>
-        </w:r>
-        <w:r>
-          <w:rPr>
-            <w:rStyle w:val="Hipervnculo"/>
-            <w:rFonts w:ascii="Times New Roman" w:hAnsi="Times New Roman" w:cs="Times New Roman"/>
-            <w:sz w:val="24"/>
-            <w:szCs w:val="24"/>
-          </w:rPr>
-          <w:t>nchester</w:t>
+          <w:t>https://www.vix.com/es/mundo/190470/visitarias-una-mansion-embrujada-de-2-hectareas-conoce-la-historia-de-la-mansion-winchester</w:t>
         </w:r>
       </w:hyperlink>
       <w:r>
@@ -3533,7 +3715,7 @@
           <w:szCs w:val="24"/>
         </w:rPr>
       </w:pPr>
-      <w:hyperlink r:id="rId17" w:history="1">
+      <w:hyperlink r:id="rId19" w:history="1">
         <w:r>
           <w:rPr>
             <w:rStyle w:val="Hipervnculo"/>
@@ -3554,7 +3736,7 @@
           <w:szCs w:val="24"/>
         </w:rPr>
       </w:pPr>
-      <w:hyperlink r:id="rId18" w:history="1">
+      <w:hyperlink r:id="rId20" w:history="1">
         <w:r>
           <w:rPr>
             <w:rStyle w:val="Hipervnculo"/>
@@ -3575,7 +3757,7 @@
       </w:r>
     </w:p>
     <w:p>
-      <w:hyperlink r:id="rId19" w:history="1">
+      <w:hyperlink r:id="rId21" w:history="1">
         <w:r>
           <w:rPr>
             <w:rStyle w:val="Hipervnculo"/>
@@ -4884,7 +5066,7 @@
   <w:abstractNum w:abstractNumId="12" w15:restartNumberingAfterBreak="0">
     <w:nsid w:val="5BBD2212"/>
     <w:multiLevelType w:val="hybridMultilevel"/>
-    <w:tmpl w:val="75547A86"/>
+    <w:tmpl w:val="B20C000C"/>
     <w:lvl w:ilvl="0" w:tplc="04090001">
       <w:start w:val="1"/>
       <w:numFmt w:val="bullet"/>
@@ -5996,7 +6178,6 @@
   <w:style w:type="character" w:default="1" w:styleId="Fuentedeprrafopredeter">
     <w:name w:val="Default Paragraph Font"/>
     <w:uiPriority w:val="1"/>
-    <w:semiHidden/>
     <w:unhideWhenUsed/>
   </w:style>
   <w:style w:type="table" w:default="1" w:styleId="Tablanormal">
@@ -6448,7 +6629,7 @@
 </file>
 
 <file path=customXml/itemProps1.xml><?xml version="1.0" encoding="utf-8"?>
-<ds:datastoreItem xmlns:ds="http://schemas.openxmlformats.org/officeDocument/2006/customXml" ds:itemID="{3AC292D1-18C5-4A26-B22D-69622BFCE368}">
+<ds:datastoreItem xmlns:ds="http://schemas.openxmlformats.org/officeDocument/2006/customXml" ds:itemID="{ACFCF2DE-F47E-40FB-ABA2-F1EAFFDDE618}">
   <ds:schemaRefs>
     <ds:schemaRef ds:uri="http://schemas.openxmlformats.org/officeDocument/2006/bibliography"/>
   </ds:schemaRefs>

</xml_diff>

<commit_message>
Terminados diseños de pruebas bfs y dfs
</commit_message>
<xml_diff>
--- a/Método de la ingeniería/INFORME DE INGENIERÍA.docx
+++ b/Método de la ingeniería/INFORME DE INGENIERÍA.docx
@@ -440,7 +440,19 @@
         <w:rPr>
           <w:rFonts w:ascii="Times New Roman" w:hAnsi="Times New Roman" w:cs="Times New Roman"/>
         </w:rPr>
-        <w:t xml:space="preserve">La mansión Winchester ha existido por una gran cantidad de tiempo y al convertirse en un museo se ha decidido implementar una renovación al tipo de planificación utilizado la mansión. Primero, se ha buscado implementar un nuevo mapa </w:t>
+        <w:t xml:space="preserve">La mansión Winchester ha existido </w:t>
+      </w:r>
+      <w:r>
+        <w:rPr>
+          <w:rFonts w:ascii="Times New Roman" w:hAnsi="Times New Roman" w:cs="Times New Roman"/>
+        </w:rPr>
+        <w:t>desde hace mucho</w:t>
+      </w:r>
+      <w:r>
+        <w:rPr>
+          <w:rFonts w:ascii="Times New Roman" w:hAnsi="Times New Roman" w:cs="Times New Roman"/>
+        </w:rPr>
+        <w:t xml:space="preserve"> tiempo y al convertirse en un museo se ha decidido implementar una renovación al tipo de planificación utilizado la mansión. Primero, se ha buscado implementar un nuevo mapa </w:t>
       </w:r>
       <w:r>
         <w:rPr>
@@ -567,7 +579,44 @@
           <w:rFonts w:ascii="Times New Roman" w:hAnsi="Times New Roman" w:cs="Times New Roman"/>
           <w:sz w:val="24"/>
         </w:rPr>
-        <w:t xml:space="preserve">El sistema debe transmitir el mensaje de cierre a todos los rincones de la casa, de manera que este llegue de la manera más rápida posible teniendo en cuenta lo que se demora cruzar de una habitación a otra, desde la entrada de la mansión. </w:t>
+        <w:t>El sistema debe transmitir el mensaje de cierre a todos los rincones de la casa, de ma</w:t>
+      </w:r>
+      <w:r>
+        <w:rPr>
+          <w:rFonts w:ascii="Times New Roman" w:hAnsi="Times New Roman" w:cs="Times New Roman"/>
+          <w:sz w:val="24"/>
+        </w:rPr>
+        <w:t>nera que este llegue de la forma</w:t>
+      </w:r>
+      <w:r>
+        <w:rPr>
+          <w:rFonts w:ascii="Times New Roman" w:hAnsi="Times New Roman" w:cs="Times New Roman"/>
+          <w:sz w:val="24"/>
+        </w:rPr>
+        <w:t xml:space="preserve"> más rápida posible teniendo en cuenta lo que se demora cruzar de</w:t>
+      </w:r>
+      <w:r>
+        <w:rPr>
+          <w:rFonts w:ascii="Times New Roman" w:hAnsi="Times New Roman" w:cs="Times New Roman"/>
+          <w:sz w:val="24"/>
+        </w:rPr>
+        <w:t xml:space="preserve"> una habitación a otra, desde </w:t>
+      </w:r>
+      <w:bookmarkStart w:id="0" w:name="_GoBack"/>
+      <w:bookmarkEnd w:id="0"/>
+      <w:r>
+        <w:rPr>
+          <w:rFonts w:ascii="Times New Roman" w:hAnsi="Times New Roman" w:cs="Times New Roman"/>
+          <w:sz w:val="24"/>
+        </w:rPr>
+        <w:t>una</w:t>
+      </w:r>
+      <w:r>
+        <w:rPr>
+          <w:rFonts w:ascii="Times New Roman" w:hAnsi="Times New Roman" w:cs="Times New Roman"/>
+          <w:sz w:val="24"/>
+        </w:rPr>
+        <w:t xml:space="preserve"> entrada de la mansión. </w:t>
       </w:r>
     </w:p>
     <w:p>
@@ -2028,14 +2077,12 @@
         </w:rPr>
         <w:t xml:space="preserve">y compara los pesos. Este método contiene una lista que mantiene la cuenta de vértices que ya han sido des cubiertos por el algoritmo y </w:t>
       </w:r>
-      <w:proofErr w:type="gramStart"/>
-      <w:r>
-        <w:rPr>
-          <w:rFonts w:ascii="Times New Roman" w:hAnsi="Times New Roman" w:cs="Times New Roman"/>
-        </w:rPr>
-        <w:t>le</w:t>
-      </w:r>
-      <w:proofErr w:type="gramEnd"/>
+      <w:r>
+        <w:rPr>
+          <w:rFonts w:ascii="Times New Roman" w:hAnsi="Times New Roman" w:cs="Times New Roman"/>
+        </w:rPr>
+        <w:t>les</w:t>
+      </w:r>
       <w:r>
         <w:rPr>
           <w:rFonts w:ascii="Times New Roman" w:hAnsi="Times New Roman" w:cs="Times New Roman"/>
@@ -2152,17 +2199,6 @@
         </w:rPr>
         <w:t xml:space="preserve"> </w:t>
       </w:r>
-      <w:bookmarkStart w:id="0" w:name="_GoBack"/>
-      <w:bookmarkEnd w:id="0"/>
-    </w:p>
-    <w:p>
-      <w:pPr>
-        <w:jc w:val="both"/>
-        <w:rPr>
-          <w:rFonts w:ascii="Times New Roman" w:hAnsi="Times New Roman" w:cs="Times New Roman"/>
-          <w:b/>
-        </w:rPr>
-      </w:pPr>
     </w:p>
     <w:p>
       <w:pPr>
@@ -2356,14 +2392,12 @@
           <w:rFonts w:ascii="Times New Roman" w:hAnsi="Times New Roman" w:cs="Times New Roman"/>
         </w:rPr>
       </w:pPr>
-      <w:proofErr w:type="spellStart"/>
-      <w:r>
-        <w:rPr>
-          <w:rFonts w:ascii="Times New Roman" w:hAnsi="Times New Roman" w:cs="Times New Roman"/>
-        </w:rPr>
-        <w:t>Multigrafo</w:t>
-      </w:r>
-      <w:proofErr w:type="spellEnd"/>
+      <w:r>
+        <w:rPr>
+          <w:rFonts w:ascii="Times New Roman" w:hAnsi="Times New Roman" w:cs="Times New Roman"/>
+        </w:rPr>
+        <w:t>Multígrafo</w:t>
+      </w:r>
     </w:p>
     <w:p>
       <w:pPr>
@@ -2402,7 +2436,6 @@
         <w:rPr>
           <w:rFonts w:ascii="Times New Roman" w:hAnsi="Times New Roman" w:cs="Times New Roman"/>
         </w:rPr>
-        <w:lastRenderedPageBreak/>
         <w:t>Grafo dirigido</w:t>
       </w:r>
     </w:p>
@@ -2418,14 +2451,13 @@
           <w:rFonts w:ascii="Times New Roman" w:hAnsi="Times New Roman" w:cs="Times New Roman"/>
         </w:rPr>
       </w:pPr>
-      <w:proofErr w:type="spellStart"/>
-      <w:r>
-        <w:rPr>
-          <w:rFonts w:ascii="Times New Roman" w:hAnsi="Times New Roman" w:cs="Times New Roman"/>
-        </w:rPr>
-        <w:t>Multigrafo</w:t>
-      </w:r>
-      <w:proofErr w:type="spellEnd"/>
+      <w:r>
+        <w:rPr>
+          <w:rFonts w:ascii="Times New Roman" w:hAnsi="Times New Roman" w:cs="Times New Roman"/>
+        </w:rPr>
+        <w:lastRenderedPageBreak/>
+        <w:t>Multígrafo</w:t>
+      </w:r>
       <w:r>
         <w:rPr>
           <w:rFonts w:ascii="Times New Roman" w:hAnsi="Times New Roman" w:cs="Times New Roman"/>
@@ -2547,7 +2579,569 @@
         <w:jc w:val="both"/>
         <w:rPr>
           <w:rFonts w:ascii="Times New Roman" w:hAnsi="Times New Roman" w:cs="Times New Roman"/>
-          <w:b/>
+        </w:rPr>
+      </w:pPr>
+      <w:r>
+        <w:rPr>
+          <w:rFonts w:ascii="Times New Roman" w:hAnsi="Times New Roman" w:cs="Times New Roman"/>
+        </w:rPr>
+        <w:t>Teniendo en cuenta que las conexiones entre las habitaciones podrían acabar siendo cíclicas, y de esta forma tendría conexiones entre los hijos de una raíz y otra; esto no debe ocurrir en un árbol, de esta manera no cumpliría los requisitos para ser un árbol. Por otro lado, un Hash Table pretende ser un diccionario, el cual puede servir para guardar el índice o clave de la habitación para acceder a ella directamente en memoria, pero no modelaría las conexiones entre habitaciones. Por lo tanto, ambas ideas quedan descartadas.</w:t>
+      </w:r>
+    </w:p>
+    <w:p>
+      <w:pPr>
+        <w:jc w:val="both"/>
+        <w:rPr>
+          <w:rFonts w:ascii="Times New Roman" w:hAnsi="Times New Roman" w:cs="Times New Roman"/>
+        </w:rPr>
+      </w:pPr>
+      <w:r>
+        <w:rPr>
+          <w:rFonts w:ascii="Times New Roman" w:hAnsi="Times New Roman" w:cs="Times New Roman"/>
+        </w:rPr>
+        <w:t>Las ideas restantes corresponden a tipos de grafos, cuyas características están descritas por la siguiente tabla:</w:t>
+      </w:r>
+    </w:p>
+    <w:tbl>
+      <w:tblPr>
+        <w:tblStyle w:val="Tablanormal5"/>
+        <w:tblW w:w="9162" w:type="dxa"/>
+        <w:tblLook w:val="04A0" w:firstRow="1" w:lastRow="0" w:firstColumn="1" w:lastColumn="0" w:noHBand="0" w:noVBand="1"/>
+      </w:tblPr>
+      <w:tblGrid>
+        <w:gridCol w:w="2569"/>
+        <w:gridCol w:w="1679"/>
+        <w:gridCol w:w="2623"/>
+        <w:gridCol w:w="2291"/>
+      </w:tblGrid>
+      <w:tr>
+        <w:trPr>
+          <w:cnfStyle w:val="100000000000" w:firstRow="1" w:lastRow="0" w:firstColumn="0" w:lastColumn="0" w:oddVBand="0" w:evenVBand="0" w:oddHBand="0" w:evenHBand="0" w:firstRowFirstColumn="0" w:firstRowLastColumn="0" w:lastRowFirstColumn="0" w:lastRowLastColumn="0"/>
+          <w:trHeight w:val="518"/>
+        </w:trPr>
+        <w:tc>
+          <w:tcPr>
+            <w:cnfStyle w:val="001000000100" w:firstRow="0" w:lastRow="0" w:firstColumn="1" w:lastColumn="0" w:oddVBand="0" w:evenVBand="0" w:oddHBand="0" w:evenHBand="0" w:firstRowFirstColumn="1" w:firstRowLastColumn="0" w:lastRowFirstColumn="0" w:lastRowLastColumn="0"/>
+            <w:tcW w:w="2569" w:type="dxa"/>
+          </w:tcPr>
+          <w:p>
+            <w:pPr>
+              <w:jc w:val="both"/>
+              <w:rPr>
+                <w:rFonts w:ascii="Times New Roman" w:hAnsi="Times New Roman" w:cs="Times New Roman"/>
+              </w:rPr>
+            </w:pPr>
+          </w:p>
+        </w:tc>
+        <w:tc>
+          <w:tcPr>
+            <w:tcW w:w="1679" w:type="dxa"/>
+          </w:tcPr>
+          <w:p>
+            <w:pPr>
+              <w:jc w:val="both"/>
+              <w:cnfStyle w:val="100000000000" w:firstRow="1" w:lastRow="0" w:firstColumn="0" w:lastColumn="0" w:oddVBand="0" w:evenVBand="0" w:oddHBand="0" w:evenHBand="0" w:firstRowFirstColumn="0" w:firstRowLastColumn="0" w:lastRowFirstColumn="0" w:lastRowLastColumn="0"/>
+              <w:rPr>
+                <w:rFonts w:ascii="Times New Roman" w:hAnsi="Times New Roman" w:cs="Times New Roman"/>
+                <w:sz w:val="22"/>
+              </w:rPr>
+            </w:pPr>
+            <w:r>
+              <w:rPr>
+                <w:rFonts w:ascii="Times New Roman" w:hAnsi="Times New Roman" w:cs="Times New Roman"/>
+                <w:sz w:val="22"/>
+              </w:rPr>
+              <w:t>Tipos de aristas</w:t>
+            </w:r>
+          </w:p>
+        </w:tc>
+        <w:tc>
+          <w:tcPr>
+            <w:tcW w:w="2623" w:type="dxa"/>
+          </w:tcPr>
+          <w:p>
+            <w:pPr>
+              <w:jc w:val="both"/>
+              <w:cnfStyle w:val="100000000000" w:firstRow="1" w:lastRow="0" w:firstColumn="0" w:lastColumn="0" w:oddVBand="0" w:evenVBand="0" w:oddHBand="0" w:evenHBand="0" w:firstRowFirstColumn="0" w:firstRowLastColumn="0" w:lastRowFirstColumn="0" w:lastRowLastColumn="0"/>
+              <w:rPr>
+                <w:rFonts w:ascii="Times New Roman" w:hAnsi="Times New Roman" w:cs="Times New Roman"/>
+                <w:sz w:val="22"/>
+              </w:rPr>
+            </w:pPr>
+            <w:r>
+              <w:rPr>
+                <w:rFonts w:ascii="Times New Roman" w:hAnsi="Times New Roman" w:cs="Times New Roman"/>
+                <w:sz w:val="22"/>
+              </w:rPr>
+              <w:t>¿Admite aristas múltiples?</w:t>
+            </w:r>
+          </w:p>
+        </w:tc>
+        <w:tc>
+          <w:tcPr>
+            <w:tcW w:w="2291" w:type="dxa"/>
+          </w:tcPr>
+          <w:p>
+            <w:pPr>
+              <w:jc w:val="both"/>
+              <w:cnfStyle w:val="100000000000" w:firstRow="1" w:lastRow="0" w:firstColumn="0" w:lastColumn="0" w:oddVBand="0" w:evenVBand="0" w:oddHBand="0" w:evenHBand="0" w:firstRowFirstColumn="0" w:firstRowLastColumn="0" w:lastRowFirstColumn="0" w:lastRowLastColumn="0"/>
+              <w:rPr>
+                <w:rFonts w:ascii="Times New Roman" w:hAnsi="Times New Roman" w:cs="Times New Roman"/>
+                <w:sz w:val="22"/>
+              </w:rPr>
+            </w:pPr>
+            <w:r>
+              <w:rPr>
+                <w:rFonts w:ascii="Times New Roman" w:hAnsi="Times New Roman" w:cs="Times New Roman"/>
+                <w:sz w:val="22"/>
+              </w:rPr>
+              <w:t>¿Admite bucles?</w:t>
+            </w:r>
+          </w:p>
+        </w:tc>
+      </w:tr>
+      <w:tr>
+        <w:trPr>
+          <w:cnfStyle w:val="000000100000" w:firstRow="0" w:lastRow="0" w:firstColumn="0" w:lastColumn="0" w:oddVBand="0" w:evenVBand="0" w:oddHBand="1" w:evenHBand="0" w:firstRowFirstColumn="0" w:firstRowLastColumn="0" w:lastRowFirstColumn="0" w:lastRowLastColumn="0"/>
+          <w:trHeight w:val="258"/>
+        </w:trPr>
+        <w:tc>
+          <w:tcPr>
+            <w:cnfStyle w:val="001000000000" w:firstRow="0" w:lastRow="0" w:firstColumn="1" w:lastColumn="0" w:oddVBand="0" w:evenVBand="0" w:oddHBand="0" w:evenHBand="0" w:firstRowFirstColumn="0" w:firstRowLastColumn="0" w:lastRowFirstColumn="0" w:lastRowLastColumn="0"/>
+            <w:tcW w:w="2569" w:type="dxa"/>
+          </w:tcPr>
+          <w:p>
+            <w:pPr>
+              <w:jc w:val="both"/>
+              <w:rPr>
+                <w:rFonts w:ascii="Times New Roman" w:hAnsi="Times New Roman" w:cs="Times New Roman"/>
+              </w:rPr>
+            </w:pPr>
+            <w:r>
+              <w:rPr>
+                <w:rFonts w:ascii="Times New Roman" w:hAnsi="Times New Roman" w:cs="Times New Roman"/>
+              </w:rPr>
+              <w:t>Grafo simple</w:t>
+            </w:r>
+          </w:p>
+        </w:tc>
+        <w:tc>
+          <w:tcPr>
+            <w:tcW w:w="1679" w:type="dxa"/>
+          </w:tcPr>
+          <w:p>
+            <w:pPr>
+              <w:jc w:val="both"/>
+              <w:cnfStyle w:val="000000100000" w:firstRow="0" w:lastRow="0" w:firstColumn="0" w:lastColumn="0" w:oddVBand="0" w:evenVBand="0" w:oddHBand="1" w:evenHBand="0" w:firstRowFirstColumn="0" w:firstRowLastColumn="0" w:lastRowFirstColumn="0" w:lastRowLastColumn="0"/>
+              <w:rPr>
+                <w:rFonts w:ascii="Times New Roman" w:hAnsi="Times New Roman" w:cs="Times New Roman"/>
+              </w:rPr>
+            </w:pPr>
+            <w:r>
+              <w:rPr>
+                <w:rFonts w:ascii="Times New Roman" w:hAnsi="Times New Roman" w:cs="Times New Roman"/>
+              </w:rPr>
+              <w:t>No dirigidas</w:t>
+            </w:r>
+          </w:p>
+        </w:tc>
+        <w:tc>
+          <w:tcPr>
+            <w:tcW w:w="2623" w:type="dxa"/>
+          </w:tcPr>
+          <w:p>
+            <w:pPr>
+              <w:jc w:val="center"/>
+              <w:cnfStyle w:val="000000100000" w:firstRow="0" w:lastRow="0" w:firstColumn="0" w:lastColumn="0" w:oddVBand="0" w:evenVBand="0" w:oddHBand="1" w:evenHBand="0" w:firstRowFirstColumn="0" w:firstRowLastColumn="0" w:lastRowFirstColumn="0" w:lastRowLastColumn="0"/>
+              <w:rPr>
+                <w:rFonts w:ascii="Times New Roman" w:hAnsi="Times New Roman" w:cs="Times New Roman"/>
+              </w:rPr>
+            </w:pPr>
+            <w:r>
+              <w:rPr>
+                <w:rFonts w:ascii="Times New Roman" w:hAnsi="Times New Roman" w:cs="Times New Roman"/>
+              </w:rPr>
+              <w:t>No</w:t>
+            </w:r>
+          </w:p>
+        </w:tc>
+        <w:tc>
+          <w:tcPr>
+            <w:tcW w:w="2291" w:type="dxa"/>
+          </w:tcPr>
+          <w:p>
+            <w:pPr>
+              <w:jc w:val="center"/>
+              <w:cnfStyle w:val="000000100000" w:firstRow="0" w:lastRow="0" w:firstColumn="0" w:lastColumn="0" w:oddVBand="0" w:evenVBand="0" w:oddHBand="1" w:evenHBand="0" w:firstRowFirstColumn="0" w:firstRowLastColumn="0" w:lastRowFirstColumn="0" w:lastRowLastColumn="0"/>
+              <w:rPr>
+                <w:rFonts w:ascii="Times New Roman" w:hAnsi="Times New Roman" w:cs="Times New Roman"/>
+              </w:rPr>
+            </w:pPr>
+            <w:r>
+              <w:rPr>
+                <w:rFonts w:ascii="Times New Roman" w:hAnsi="Times New Roman" w:cs="Times New Roman"/>
+              </w:rPr>
+              <w:t>No</w:t>
+            </w:r>
+          </w:p>
+        </w:tc>
+      </w:tr>
+      <w:tr>
+        <w:trPr>
+          <w:trHeight w:val="258"/>
+        </w:trPr>
+        <w:tc>
+          <w:tcPr>
+            <w:cnfStyle w:val="001000000000" w:firstRow="0" w:lastRow="0" w:firstColumn="1" w:lastColumn="0" w:oddVBand="0" w:evenVBand="0" w:oddHBand="0" w:evenHBand="0" w:firstRowFirstColumn="0" w:firstRowLastColumn="0" w:lastRowFirstColumn="0" w:lastRowLastColumn="0"/>
+            <w:tcW w:w="2569" w:type="dxa"/>
+          </w:tcPr>
+          <w:p>
+            <w:pPr>
+              <w:jc w:val="both"/>
+              <w:rPr>
+                <w:rFonts w:ascii="Times New Roman" w:hAnsi="Times New Roman" w:cs="Times New Roman"/>
+              </w:rPr>
+            </w:pPr>
+            <w:r>
+              <w:rPr>
+                <w:rFonts w:ascii="Times New Roman" w:hAnsi="Times New Roman" w:cs="Times New Roman"/>
+              </w:rPr>
+              <w:t>Multígrafo</w:t>
+            </w:r>
+          </w:p>
+        </w:tc>
+        <w:tc>
+          <w:tcPr>
+            <w:tcW w:w="1679" w:type="dxa"/>
+          </w:tcPr>
+          <w:p>
+            <w:pPr>
+              <w:jc w:val="both"/>
+              <w:cnfStyle w:val="000000000000" w:firstRow="0" w:lastRow="0" w:firstColumn="0" w:lastColumn="0" w:oddVBand="0" w:evenVBand="0" w:oddHBand="0" w:evenHBand="0" w:firstRowFirstColumn="0" w:firstRowLastColumn="0" w:lastRowFirstColumn="0" w:lastRowLastColumn="0"/>
+              <w:rPr>
+                <w:rFonts w:ascii="Times New Roman" w:hAnsi="Times New Roman" w:cs="Times New Roman"/>
+              </w:rPr>
+            </w:pPr>
+            <w:r>
+              <w:rPr>
+                <w:rFonts w:ascii="Times New Roman" w:hAnsi="Times New Roman" w:cs="Times New Roman"/>
+              </w:rPr>
+              <w:t>No dirigidas</w:t>
+            </w:r>
+          </w:p>
+        </w:tc>
+        <w:tc>
+          <w:tcPr>
+            <w:tcW w:w="2623" w:type="dxa"/>
+          </w:tcPr>
+          <w:p>
+            <w:pPr>
+              <w:jc w:val="center"/>
+              <w:cnfStyle w:val="000000000000" w:firstRow="0" w:lastRow="0" w:firstColumn="0" w:lastColumn="0" w:oddVBand="0" w:evenVBand="0" w:oddHBand="0" w:evenHBand="0" w:firstRowFirstColumn="0" w:firstRowLastColumn="0" w:lastRowFirstColumn="0" w:lastRowLastColumn="0"/>
+              <w:rPr>
+                <w:rFonts w:ascii="Times New Roman" w:hAnsi="Times New Roman" w:cs="Times New Roman"/>
+              </w:rPr>
+            </w:pPr>
+            <w:r>
+              <w:rPr>
+                <w:rFonts w:ascii="Times New Roman" w:hAnsi="Times New Roman" w:cs="Times New Roman"/>
+              </w:rPr>
+              <w:t>Si</w:t>
+            </w:r>
+          </w:p>
+        </w:tc>
+        <w:tc>
+          <w:tcPr>
+            <w:tcW w:w="2291" w:type="dxa"/>
+          </w:tcPr>
+          <w:p>
+            <w:pPr>
+              <w:jc w:val="center"/>
+              <w:cnfStyle w:val="000000000000" w:firstRow="0" w:lastRow="0" w:firstColumn="0" w:lastColumn="0" w:oddVBand="0" w:evenVBand="0" w:oddHBand="0" w:evenHBand="0" w:firstRowFirstColumn="0" w:firstRowLastColumn="0" w:lastRowFirstColumn="0" w:lastRowLastColumn="0"/>
+              <w:rPr>
+                <w:rFonts w:ascii="Times New Roman" w:hAnsi="Times New Roman" w:cs="Times New Roman"/>
+              </w:rPr>
+            </w:pPr>
+            <w:r>
+              <w:rPr>
+                <w:rFonts w:ascii="Times New Roman" w:hAnsi="Times New Roman" w:cs="Times New Roman"/>
+              </w:rPr>
+              <w:t>No</w:t>
+            </w:r>
+          </w:p>
+        </w:tc>
+      </w:tr>
+      <w:tr>
+        <w:trPr>
+          <w:cnfStyle w:val="000000100000" w:firstRow="0" w:lastRow="0" w:firstColumn="0" w:lastColumn="0" w:oddVBand="0" w:evenVBand="0" w:oddHBand="1" w:evenHBand="0" w:firstRowFirstColumn="0" w:firstRowLastColumn="0" w:lastRowFirstColumn="0" w:lastRowLastColumn="0"/>
+          <w:trHeight w:val="258"/>
+        </w:trPr>
+        <w:tc>
+          <w:tcPr>
+            <w:cnfStyle w:val="001000000000" w:firstRow="0" w:lastRow="0" w:firstColumn="1" w:lastColumn="0" w:oddVBand="0" w:evenVBand="0" w:oddHBand="0" w:evenHBand="0" w:firstRowFirstColumn="0" w:firstRowLastColumn="0" w:lastRowFirstColumn="0" w:lastRowLastColumn="0"/>
+            <w:tcW w:w="2569" w:type="dxa"/>
+          </w:tcPr>
+          <w:p>
+            <w:pPr>
+              <w:jc w:val="both"/>
+              <w:rPr>
+                <w:rFonts w:ascii="Times New Roman" w:hAnsi="Times New Roman" w:cs="Times New Roman"/>
+              </w:rPr>
+            </w:pPr>
+            <w:proofErr w:type="spellStart"/>
+            <w:r>
+              <w:rPr>
+                <w:rFonts w:ascii="Times New Roman" w:hAnsi="Times New Roman" w:cs="Times New Roman"/>
+              </w:rPr>
+              <w:t>Pseudografo</w:t>
+            </w:r>
+            <w:proofErr w:type="spellEnd"/>
+          </w:p>
+        </w:tc>
+        <w:tc>
+          <w:tcPr>
+            <w:tcW w:w="1679" w:type="dxa"/>
+          </w:tcPr>
+          <w:p>
+            <w:pPr>
+              <w:jc w:val="both"/>
+              <w:cnfStyle w:val="000000100000" w:firstRow="0" w:lastRow="0" w:firstColumn="0" w:lastColumn="0" w:oddVBand="0" w:evenVBand="0" w:oddHBand="1" w:evenHBand="0" w:firstRowFirstColumn="0" w:firstRowLastColumn="0" w:lastRowFirstColumn="0" w:lastRowLastColumn="0"/>
+              <w:rPr>
+                <w:rFonts w:ascii="Times New Roman" w:hAnsi="Times New Roman" w:cs="Times New Roman"/>
+              </w:rPr>
+            </w:pPr>
+            <w:r>
+              <w:rPr>
+                <w:rFonts w:ascii="Times New Roman" w:hAnsi="Times New Roman" w:cs="Times New Roman"/>
+              </w:rPr>
+              <w:t>No dirigidas</w:t>
+            </w:r>
+          </w:p>
+        </w:tc>
+        <w:tc>
+          <w:tcPr>
+            <w:tcW w:w="2623" w:type="dxa"/>
+          </w:tcPr>
+          <w:p>
+            <w:pPr>
+              <w:jc w:val="center"/>
+              <w:cnfStyle w:val="000000100000" w:firstRow="0" w:lastRow="0" w:firstColumn="0" w:lastColumn="0" w:oddVBand="0" w:evenVBand="0" w:oddHBand="1" w:evenHBand="0" w:firstRowFirstColumn="0" w:firstRowLastColumn="0" w:lastRowFirstColumn="0" w:lastRowLastColumn="0"/>
+              <w:rPr>
+                <w:rFonts w:ascii="Times New Roman" w:hAnsi="Times New Roman" w:cs="Times New Roman"/>
+              </w:rPr>
+            </w:pPr>
+            <w:r>
+              <w:rPr>
+                <w:rFonts w:ascii="Times New Roman" w:hAnsi="Times New Roman" w:cs="Times New Roman"/>
+              </w:rPr>
+              <w:t>Si</w:t>
+            </w:r>
+          </w:p>
+        </w:tc>
+        <w:tc>
+          <w:tcPr>
+            <w:tcW w:w="2291" w:type="dxa"/>
+          </w:tcPr>
+          <w:p>
+            <w:pPr>
+              <w:jc w:val="center"/>
+              <w:cnfStyle w:val="000000100000" w:firstRow="0" w:lastRow="0" w:firstColumn="0" w:lastColumn="0" w:oddVBand="0" w:evenVBand="0" w:oddHBand="1" w:evenHBand="0" w:firstRowFirstColumn="0" w:firstRowLastColumn="0" w:lastRowFirstColumn="0" w:lastRowLastColumn="0"/>
+              <w:rPr>
+                <w:rFonts w:ascii="Times New Roman" w:hAnsi="Times New Roman" w:cs="Times New Roman"/>
+              </w:rPr>
+            </w:pPr>
+            <w:r>
+              <w:rPr>
+                <w:rFonts w:ascii="Times New Roman" w:hAnsi="Times New Roman" w:cs="Times New Roman"/>
+              </w:rPr>
+              <w:t>Si</w:t>
+            </w:r>
+          </w:p>
+        </w:tc>
+      </w:tr>
+      <w:tr>
+        <w:trPr>
+          <w:trHeight w:val="258"/>
+        </w:trPr>
+        <w:tc>
+          <w:tcPr>
+            <w:cnfStyle w:val="001000000000" w:firstRow="0" w:lastRow="0" w:firstColumn="1" w:lastColumn="0" w:oddVBand="0" w:evenVBand="0" w:oddHBand="0" w:evenHBand="0" w:firstRowFirstColumn="0" w:firstRowLastColumn="0" w:lastRowFirstColumn="0" w:lastRowLastColumn="0"/>
+            <w:tcW w:w="2569" w:type="dxa"/>
+          </w:tcPr>
+          <w:p>
+            <w:pPr>
+              <w:jc w:val="both"/>
+              <w:rPr>
+                <w:rFonts w:ascii="Times New Roman" w:hAnsi="Times New Roman" w:cs="Times New Roman"/>
+              </w:rPr>
+            </w:pPr>
+            <w:r>
+              <w:rPr>
+                <w:rFonts w:ascii="Times New Roman" w:hAnsi="Times New Roman" w:cs="Times New Roman"/>
+              </w:rPr>
+              <w:t>Grafo dirigido</w:t>
+            </w:r>
+          </w:p>
+        </w:tc>
+        <w:tc>
+          <w:tcPr>
+            <w:tcW w:w="1679" w:type="dxa"/>
+          </w:tcPr>
+          <w:p>
+            <w:pPr>
+              <w:jc w:val="both"/>
+              <w:cnfStyle w:val="000000000000" w:firstRow="0" w:lastRow="0" w:firstColumn="0" w:lastColumn="0" w:oddVBand="0" w:evenVBand="0" w:oddHBand="0" w:evenHBand="0" w:firstRowFirstColumn="0" w:firstRowLastColumn="0" w:lastRowFirstColumn="0" w:lastRowLastColumn="0"/>
+              <w:rPr>
+                <w:rFonts w:ascii="Times New Roman" w:hAnsi="Times New Roman" w:cs="Times New Roman"/>
+              </w:rPr>
+            </w:pPr>
+            <w:r>
+              <w:rPr>
+                <w:rFonts w:ascii="Times New Roman" w:hAnsi="Times New Roman" w:cs="Times New Roman"/>
+              </w:rPr>
+              <w:t>Dirigidas</w:t>
+            </w:r>
+          </w:p>
+        </w:tc>
+        <w:tc>
+          <w:tcPr>
+            <w:tcW w:w="2623" w:type="dxa"/>
+          </w:tcPr>
+          <w:p>
+            <w:pPr>
+              <w:jc w:val="center"/>
+              <w:cnfStyle w:val="000000000000" w:firstRow="0" w:lastRow="0" w:firstColumn="0" w:lastColumn="0" w:oddVBand="0" w:evenVBand="0" w:oddHBand="0" w:evenHBand="0" w:firstRowFirstColumn="0" w:firstRowLastColumn="0" w:lastRowFirstColumn="0" w:lastRowLastColumn="0"/>
+              <w:rPr>
+                <w:rFonts w:ascii="Times New Roman" w:hAnsi="Times New Roman" w:cs="Times New Roman"/>
+              </w:rPr>
+            </w:pPr>
+            <w:r>
+              <w:rPr>
+                <w:rFonts w:ascii="Times New Roman" w:hAnsi="Times New Roman" w:cs="Times New Roman"/>
+              </w:rPr>
+              <w:t>No</w:t>
+            </w:r>
+          </w:p>
+        </w:tc>
+        <w:tc>
+          <w:tcPr>
+            <w:tcW w:w="2291" w:type="dxa"/>
+          </w:tcPr>
+          <w:p>
+            <w:pPr>
+              <w:jc w:val="center"/>
+              <w:cnfStyle w:val="000000000000" w:firstRow="0" w:lastRow="0" w:firstColumn="0" w:lastColumn="0" w:oddVBand="0" w:evenVBand="0" w:oddHBand="0" w:evenHBand="0" w:firstRowFirstColumn="0" w:firstRowLastColumn="0" w:lastRowFirstColumn="0" w:lastRowLastColumn="0"/>
+              <w:rPr>
+                <w:rFonts w:ascii="Times New Roman" w:hAnsi="Times New Roman" w:cs="Times New Roman"/>
+              </w:rPr>
+            </w:pPr>
+            <w:r>
+              <w:rPr>
+                <w:rFonts w:ascii="Times New Roman" w:hAnsi="Times New Roman" w:cs="Times New Roman"/>
+              </w:rPr>
+              <w:t>Si</w:t>
+            </w:r>
+          </w:p>
+        </w:tc>
+      </w:tr>
+      <w:tr>
+        <w:trPr>
+          <w:cnfStyle w:val="000000100000" w:firstRow="0" w:lastRow="0" w:firstColumn="0" w:lastColumn="0" w:oddVBand="0" w:evenVBand="0" w:oddHBand="1" w:evenHBand="0" w:firstRowFirstColumn="0" w:firstRowLastColumn="0" w:lastRowFirstColumn="0" w:lastRowLastColumn="0"/>
+          <w:trHeight w:val="258"/>
+        </w:trPr>
+        <w:tc>
+          <w:tcPr>
+            <w:cnfStyle w:val="001000000000" w:firstRow="0" w:lastRow="0" w:firstColumn="1" w:lastColumn="0" w:oddVBand="0" w:evenVBand="0" w:oddHBand="0" w:evenHBand="0" w:firstRowFirstColumn="0" w:firstRowLastColumn="0" w:lastRowFirstColumn="0" w:lastRowLastColumn="0"/>
+            <w:tcW w:w="2569" w:type="dxa"/>
+          </w:tcPr>
+          <w:p>
+            <w:pPr>
+              <w:jc w:val="both"/>
+              <w:rPr>
+                <w:rFonts w:ascii="Times New Roman" w:hAnsi="Times New Roman" w:cs="Times New Roman"/>
+              </w:rPr>
+            </w:pPr>
+            <w:r>
+              <w:rPr>
+                <w:rFonts w:ascii="Times New Roman" w:hAnsi="Times New Roman" w:cs="Times New Roman"/>
+              </w:rPr>
+              <w:t>Multígrafo</w:t>
+            </w:r>
+            <w:r>
+              <w:rPr>
+                <w:rFonts w:ascii="Times New Roman" w:hAnsi="Times New Roman" w:cs="Times New Roman"/>
+              </w:rPr>
+              <w:t xml:space="preserve"> dirigido</w:t>
+            </w:r>
+          </w:p>
+        </w:tc>
+        <w:tc>
+          <w:tcPr>
+            <w:tcW w:w="1679" w:type="dxa"/>
+          </w:tcPr>
+          <w:p>
+            <w:pPr>
+              <w:jc w:val="both"/>
+              <w:cnfStyle w:val="000000100000" w:firstRow="0" w:lastRow="0" w:firstColumn="0" w:lastColumn="0" w:oddVBand="0" w:evenVBand="0" w:oddHBand="1" w:evenHBand="0" w:firstRowFirstColumn="0" w:firstRowLastColumn="0" w:lastRowFirstColumn="0" w:lastRowLastColumn="0"/>
+              <w:rPr>
+                <w:rFonts w:ascii="Times New Roman" w:hAnsi="Times New Roman" w:cs="Times New Roman"/>
+              </w:rPr>
+            </w:pPr>
+            <w:r>
+              <w:rPr>
+                <w:rFonts w:ascii="Times New Roman" w:hAnsi="Times New Roman" w:cs="Times New Roman"/>
+              </w:rPr>
+              <w:t>Dirigidas</w:t>
+            </w:r>
+          </w:p>
+        </w:tc>
+        <w:tc>
+          <w:tcPr>
+            <w:tcW w:w="2623" w:type="dxa"/>
+          </w:tcPr>
+          <w:p>
+            <w:pPr>
+              <w:jc w:val="center"/>
+              <w:cnfStyle w:val="000000100000" w:firstRow="0" w:lastRow="0" w:firstColumn="0" w:lastColumn="0" w:oddVBand="0" w:evenVBand="0" w:oddHBand="1" w:evenHBand="0" w:firstRowFirstColumn="0" w:firstRowLastColumn="0" w:lastRowFirstColumn="0" w:lastRowLastColumn="0"/>
+              <w:rPr>
+                <w:rFonts w:ascii="Times New Roman" w:hAnsi="Times New Roman" w:cs="Times New Roman"/>
+              </w:rPr>
+            </w:pPr>
+            <w:r>
+              <w:rPr>
+                <w:rFonts w:ascii="Times New Roman" w:hAnsi="Times New Roman" w:cs="Times New Roman"/>
+              </w:rPr>
+              <w:t>Si</w:t>
+            </w:r>
+          </w:p>
+        </w:tc>
+        <w:tc>
+          <w:tcPr>
+            <w:tcW w:w="2291" w:type="dxa"/>
+          </w:tcPr>
+          <w:p>
+            <w:pPr>
+              <w:jc w:val="center"/>
+              <w:cnfStyle w:val="000000100000" w:firstRow="0" w:lastRow="0" w:firstColumn="0" w:lastColumn="0" w:oddVBand="0" w:evenVBand="0" w:oddHBand="1" w:evenHBand="0" w:firstRowFirstColumn="0" w:firstRowLastColumn="0" w:lastRowFirstColumn="0" w:lastRowLastColumn="0"/>
+              <w:rPr>
+                <w:rFonts w:ascii="Times New Roman" w:hAnsi="Times New Roman" w:cs="Times New Roman"/>
+              </w:rPr>
+            </w:pPr>
+            <w:r>
+              <w:rPr>
+                <w:rFonts w:ascii="Times New Roman" w:hAnsi="Times New Roman" w:cs="Times New Roman"/>
+              </w:rPr>
+              <w:t>Si</w:t>
+            </w:r>
+          </w:p>
+        </w:tc>
+      </w:tr>
+    </w:tbl>
+    <w:p>
+      <w:pPr>
+        <w:jc w:val="both"/>
+        <w:rPr>
+          <w:rFonts w:ascii="Times New Roman" w:hAnsi="Times New Roman" w:cs="Times New Roman"/>
         </w:rPr>
       </w:pPr>
     </w:p>
@@ -2579,6 +3173,12 @@
           <w:rFonts w:ascii="Times New Roman" w:hAnsi="Times New Roman" w:cs="Times New Roman"/>
         </w:rPr>
         <w:t xml:space="preserve">Criterio A: </w:t>
+      </w:r>
+      <w:r>
+        <w:rPr>
+          <w:rFonts w:ascii="Times New Roman" w:hAnsi="Times New Roman" w:cs="Times New Roman"/>
+        </w:rPr>
+        <w:t>Conexión entre habitaciones. La conexión entre habitaciones debe permitir llegar de una a otra, pero no necesariamente de permitir el regreso.</w:t>
       </w:r>
     </w:p>
     <w:p>
@@ -2603,8 +3203,145 @@
         <w:rPr>
           <w:rFonts w:ascii="Times New Roman" w:hAnsi="Times New Roman" w:cs="Times New Roman"/>
         </w:rPr>
-        <w:t>Valoración</w:t>
-      </w:r>
+        <w:t>Permite llegar de una habitación a otra, pero no necesariamente el regreso</w:t>
+      </w:r>
+    </w:p>
+    <w:p>
+      <w:pPr>
+        <w:pStyle w:val="Prrafodelista"/>
+        <w:numPr>
+          <w:ilvl w:val="0"/>
+          <w:numId w:val="6"/>
+        </w:numPr>
+        <w:jc w:val="both"/>
+        <w:rPr>
+          <w:rFonts w:ascii="Times New Roman" w:hAnsi="Times New Roman" w:cs="Times New Roman"/>
+        </w:rPr>
+      </w:pPr>
+      <w:r>
+        <w:rPr>
+          <w:rFonts w:ascii="Times New Roman" w:hAnsi="Times New Roman" w:cs="Times New Roman"/>
+        </w:rPr>
+        <w:t>[1] Permite llegar de una habitación a otra y viceversa.</w:t>
+      </w:r>
+    </w:p>
+    <w:p>
+      <w:pPr>
+        <w:jc w:val="both"/>
+        <w:rPr>
+          <w:rFonts w:ascii="Times New Roman" w:hAnsi="Times New Roman" w:cs="Times New Roman"/>
+        </w:rPr>
+      </w:pPr>
+      <w:r>
+        <w:rPr>
+          <w:rFonts w:ascii="Times New Roman" w:hAnsi="Times New Roman" w:cs="Times New Roman"/>
+        </w:rPr>
+        <w:t xml:space="preserve">Criterio B: </w:t>
+      </w:r>
+      <w:r>
+        <w:rPr>
+          <w:rFonts w:ascii="Times New Roman" w:hAnsi="Times New Roman" w:cs="Times New Roman"/>
+        </w:rPr>
+        <w:t>Conexión hacia sí mismo.  Permite modelar la situación en que una habitación no tiene salida, por lo tanto, su única arista adyacente es hacia el mismo vértice.</w:t>
+      </w:r>
+    </w:p>
+    <w:p>
+      <w:pPr>
+        <w:pStyle w:val="Prrafodelista"/>
+        <w:numPr>
+          <w:ilvl w:val="0"/>
+          <w:numId w:val="6"/>
+        </w:numPr>
+        <w:jc w:val="both"/>
+        <w:rPr>
+          <w:rFonts w:ascii="Times New Roman" w:hAnsi="Times New Roman" w:cs="Times New Roman"/>
+        </w:rPr>
+      </w:pPr>
+      <w:r>
+        <w:rPr>
+          <w:rFonts w:ascii="Times New Roman" w:hAnsi="Times New Roman" w:cs="Times New Roman"/>
+        </w:rPr>
+        <w:t>[3] Admite bucles</w:t>
+      </w:r>
+    </w:p>
+    <w:p>
+      <w:pPr>
+        <w:pStyle w:val="Prrafodelista"/>
+        <w:numPr>
+          <w:ilvl w:val="0"/>
+          <w:numId w:val="6"/>
+        </w:numPr>
+        <w:jc w:val="both"/>
+        <w:rPr>
+          <w:rFonts w:ascii="Times New Roman" w:hAnsi="Times New Roman" w:cs="Times New Roman"/>
+        </w:rPr>
+      </w:pPr>
+      <w:r>
+        <w:rPr>
+          <w:rFonts w:ascii="Times New Roman" w:hAnsi="Times New Roman" w:cs="Times New Roman"/>
+        </w:rPr>
+        <w:t>[1] No admite bucles</w:t>
+      </w:r>
+    </w:p>
+    <w:p>
+      <w:pPr>
+        <w:jc w:val="both"/>
+        <w:rPr>
+          <w:rFonts w:ascii="Times New Roman" w:hAnsi="Times New Roman" w:cs="Times New Roman"/>
+        </w:rPr>
+      </w:pPr>
+      <w:r>
+        <w:rPr>
+          <w:rFonts w:ascii="Times New Roman" w:hAnsi="Times New Roman" w:cs="Times New Roman"/>
+        </w:rPr>
+        <w:t>Criterio C: Aristas múltiples. Para llegar de una habitación a otra, directamente, solo existe un pasillo, por ende, no tiene aristas múltiples.</w:t>
+      </w:r>
+    </w:p>
+    <w:p>
+      <w:pPr>
+        <w:pStyle w:val="Prrafodelista"/>
+        <w:numPr>
+          <w:ilvl w:val="0"/>
+          <w:numId w:val="6"/>
+        </w:numPr>
+        <w:jc w:val="both"/>
+        <w:rPr>
+          <w:rFonts w:ascii="Times New Roman" w:hAnsi="Times New Roman" w:cs="Times New Roman"/>
+        </w:rPr>
+      </w:pPr>
+      <w:r>
+        <w:rPr>
+          <w:rFonts w:ascii="Times New Roman" w:hAnsi="Times New Roman" w:cs="Times New Roman"/>
+        </w:rPr>
+        <w:t>[3] No admite aristas múltiples</w:t>
+      </w:r>
+    </w:p>
+    <w:p>
+      <w:pPr>
+        <w:pStyle w:val="Prrafodelista"/>
+        <w:numPr>
+          <w:ilvl w:val="0"/>
+          <w:numId w:val="6"/>
+        </w:numPr>
+        <w:jc w:val="both"/>
+        <w:rPr>
+          <w:rFonts w:ascii="Times New Roman" w:hAnsi="Times New Roman" w:cs="Times New Roman"/>
+        </w:rPr>
+      </w:pPr>
+      <w:r>
+        <w:rPr>
+          <w:rFonts w:ascii="Times New Roman" w:hAnsi="Times New Roman" w:cs="Times New Roman"/>
+        </w:rPr>
+        <w:t>[1] Admite aristas múltiples</w:t>
+      </w:r>
+    </w:p>
+    <w:p>
+      <w:pPr>
+        <w:jc w:val="both"/>
+        <w:rPr>
+          <w:rFonts w:ascii="Times New Roman" w:hAnsi="Times New Roman" w:cs="Times New Roman"/>
+        </w:rPr>
+      </w:pPr>
     </w:p>
     <w:tbl>
       <w:tblPr>
@@ -2613,17 +3350,19 @@
         <w:tblLook w:val="04A0" w:firstRow="1" w:lastRow="0" w:firstColumn="1" w:lastColumn="0" w:noHBand="0" w:noVBand="1"/>
       </w:tblPr>
       <w:tblGrid>
-        <w:gridCol w:w="1471"/>
-        <w:gridCol w:w="1471"/>
-        <w:gridCol w:w="1471"/>
-        <w:gridCol w:w="1471"/>
-        <w:gridCol w:w="1472"/>
-        <w:gridCol w:w="1472"/>
+        <w:gridCol w:w="1980"/>
+        <w:gridCol w:w="1386"/>
+        <w:gridCol w:w="1683"/>
+        <w:gridCol w:w="1683"/>
+        <w:gridCol w:w="1684"/>
       </w:tblGrid>
       <w:tr>
-        <w:tc>
-          <w:tcPr>
-            <w:tcW w:w="1471" w:type="dxa"/>
+        <w:trPr>
+          <w:trHeight w:val="241"/>
+        </w:trPr>
+        <w:tc>
+          <w:tcPr>
+            <w:tcW w:w="1980" w:type="dxa"/>
           </w:tcPr>
           <w:p>
             <w:pPr>
@@ -2636,7 +3375,7 @@
         </w:tc>
         <w:tc>
           <w:tcPr>
-            <w:tcW w:w="1471" w:type="dxa"/>
+            <w:tcW w:w="1386" w:type="dxa"/>
           </w:tcPr>
           <w:p>
             <w:pPr>
@@ -2655,7 +3394,7 @@
         </w:tc>
         <w:tc>
           <w:tcPr>
-            <w:tcW w:w="1471" w:type="dxa"/>
+            <w:tcW w:w="1683" w:type="dxa"/>
           </w:tcPr>
           <w:p>
             <w:pPr>
@@ -2674,7 +3413,7 @@
         </w:tc>
         <w:tc>
           <w:tcPr>
-            <w:tcW w:w="1471" w:type="dxa"/>
+            <w:tcW w:w="1683" w:type="dxa"/>
           </w:tcPr>
           <w:p>
             <w:pPr>
@@ -2693,26 +3432,7 @@
         </w:tc>
         <w:tc>
           <w:tcPr>
-            <w:tcW w:w="1472" w:type="dxa"/>
-          </w:tcPr>
-          <w:p>
-            <w:pPr>
-              <w:jc w:val="both"/>
-              <w:rPr>
-                <w:rFonts w:ascii="Times New Roman" w:hAnsi="Times New Roman" w:cs="Times New Roman"/>
-              </w:rPr>
-            </w:pPr>
-            <w:r>
-              <w:rPr>
-                <w:rFonts w:ascii="Times New Roman" w:hAnsi="Times New Roman" w:cs="Times New Roman"/>
-              </w:rPr>
-              <w:t>Criterio D</w:t>
-            </w:r>
-          </w:p>
-        </w:tc>
-        <w:tc>
-          <w:tcPr>
-            <w:tcW w:w="1472" w:type="dxa"/>
+            <w:tcW w:w="1684" w:type="dxa"/>
           </w:tcPr>
           <w:p>
             <w:pPr>
@@ -2731,9 +3451,12 @@
         </w:tc>
       </w:tr>
       <w:tr>
-        <w:tc>
-          <w:tcPr>
-            <w:tcW w:w="1471" w:type="dxa"/>
+        <w:trPr>
+          <w:trHeight w:val="241"/>
+        </w:trPr>
+        <w:tc>
+          <w:tcPr>
+            <w:tcW w:w="1980" w:type="dxa"/>
           </w:tcPr>
           <w:p>
             <w:pPr>
@@ -2742,78 +3465,98 @@
                 <w:rFonts w:ascii="Times New Roman" w:hAnsi="Times New Roman" w:cs="Times New Roman"/>
               </w:rPr>
             </w:pPr>
-          </w:p>
-        </w:tc>
-        <w:tc>
-          <w:tcPr>
-            <w:tcW w:w="1471" w:type="dxa"/>
-          </w:tcPr>
-          <w:p>
-            <w:pPr>
-              <w:jc w:val="both"/>
-              <w:rPr>
-                <w:rFonts w:ascii="Times New Roman" w:hAnsi="Times New Roman" w:cs="Times New Roman"/>
-              </w:rPr>
-            </w:pPr>
-          </w:p>
-        </w:tc>
-        <w:tc>
-          <w:tcPr>
-            <w:tcW w:w="1471" w:type="dxa"/>
-          </w:tcPr>
-          <w:p>
-            <w:pPr>
-              <w:jc w:val="both"/>
-              <w:rPr>
-                <w:rFonts w:ascii="Times New Roman" w:hAnsi="Times New Roman" w:cs="Times New Roman"/>
-              </w:rPr>
-            </w:pPr>
-          </w:p>
-        </w:tc>
-        <w:tc>
-          <w:tcPr>
-            <w:tcW w:w="1471" w:type="dxa"/>
-          </w:tcPr>
-          <w:p>
-            <w:pPr>
-              <w:jc w:val="both"/>
-              <w:rPr>
-                <w:rFonts w:ascii="Times New Roman" w:hAnsi="Times New Roman" w:cs="Times New Roman"/>
-              </w:rPr>
-            </w:pPr>
-          </w:p>
-        </w:tc>
-        <w:tc>
-          <w:tcPr>
-            <w:tcW w:w="1472" w:type="dxa"/>
-          </w:tcPr>
-          <w:p>
-            <w:pPr>
-              <w:jc w:val="both"/>
-              <w:rPr>
-                <w:rFonts w:ascii="Times New Roman" w:hAnsi="Times New Roman" w:cs="Times New Roman"/>
-              </w:rPr>
-            </w:pPr>
-          </w:p>
-        </w:tc>
-        <w:tc>
-          <w:tcPr>
-            <w:tcW w:w="1472" w:type="dxa"/>
-          </w:tcPr>
-          <w:p>
-            <w:pPr>
-              <w:jc w:val="both"/>
-              <w:rPr>
-                <w:rFonts w:ascii="Times New Roman" w:hAnsi="Times New Roman" w:cs="Times New Roman"/>
-              </w:rPr>
-            </w:pPr>
+            <w:r>
+              <w:rPr>
+                <w:rFonts w:ascii="Times New Roman" w:hAnsi="Times New Roman" w:cs="Times New Roman"/>
+              </w:rPr>
+              <w:t>Grafo simple</w:t>
+            </w:r>
+          </w:p>
+        </w:tc>
+        <w:tc>
+          <w:tcPr>
+            <w:tcW w:w="1386" w:type="dxa"/>
+          </w:tcPr>
+          <w:p>
+            <w:pPr>
+              <w:jc w:val="center"/>
+              <w:rPr>
+                <w:rFonts w:ascii="Times New Roman" w:hAnsi="Times New Roman" w:cs="Times New Roman"/>
+              </w:rPr>
+            </w:pPr>
+            <w:r>
+              <w:rPr>
+                <w:rFonts w:ascii="Times New Roman" w:hAnsi="Times New Roman" w:cs="Times New Roman"/>
+              </w:rPr>
+              <w:t>1</w:t>
+            </w:r>
+          </w:p>
+        </w:tc>
+        <w:tc>
+          <w:tcPr>
+            <w:tcW w:w="1683" w:type="dxa"/>
+          </w:tcPr>
+          <w:p>
+            <w:pPr>
+              <w:jc w:val="center"/>
+              <w:rPr>
+                <w:rFonts w:ascii="Times New Roman" w:hAnsi="Times New Roman" w:cs="Times New Roman"/>
+              </w:rPr>
+            </w:pPr>
+            <w:r>
+              <w:rPr>
+                <w:rFonts w:ascii="Times New Roman" w:hAnsi="Times New Roman" w:cs="Times New Roman"/>
+              </w:rPr>
+              <w:t>1</w:t>
+            </w:r>
+          </w:p>
+        </w:tc>
+        <w:tc>
+          <w:tcPr>
+            <w:tcW w:w="1683" w:type="dxa"/>
+          </w:tcPr>
+          <w:p>
+            <w:pPr>
+              <w:jc w:val="center"/>
+              <w:rPr>
+                <w:rFonts w:ascii="Times New Roman" w:hAnsi="Times New Roman" w:cs="Times New Roman"/>
+              </w:rPr>
+            </w:pPr>
+            <w:r>
+              <w:rPr>
+                <w:rFonts w:ascii="Times New Roman" w:hAnsi="Times New Roman" w:cs="Times New Roman"/>
+              </w:rPr>
+              <w:t>3</w:t>
+            </w:r>
+          </w:p>
+        </w:tc>
+        <w:tc>
+          <w:tcPr>
+            <w:tcW w:w="1684" w:type="dxa"/>
+          </w:tcPr>
+          <w:p>
+            <w:pPr>
+              <w:jc w:val="center"/>
+              <w:rPr>
+                <w:rFonts w:ascii="Times New Roman" w:hAnsi="Times New Roman" w:cs="Times New Roman"/>
+              </w:rPr>
+            </w:pPr>
+            <w:r>
+              <w:rPr>
+                <w:rFonts w:ascii="Times New Roman" w:hAnsi="Times New Roman" w:cs="Times New Roman"/>
+              </w:rPr>
+              <w:t>5</w:t>
+            </w:r>
           </w:p>
         </w:tc>
       </w:tr>
       <w:tr>
-        <w:tc>
-          <w:tcPr>
-            <w:tcW w:w="1471" w:type="dxa"/>
+        <w:trPr>
+          <w:trHeight w:val="241"/>
+        </w:trPr>
+        <w:tc>
+          <w:tcPr>
+            <w:tcW w:w="1980" w:type="dxa"/>
           </w:tcPr>
           <w:p>
             <w:pPr>
@@ -2822,78 +3565,98 @@
                 <w:rFonts w:ascii="Times New Roman" w:hAnsi="Times New Roman" w:cs="Times New Roman"/>
               </w:rPr>
             </w:pPr>
-          </w:p>
-        </w:tc>
-        <w:tc>
-          <w:tcPr>
-            <w:tcW w:w="1471" w:type="dxa"/>
-          </w:tcPr>
-          <w:p>
-            <w:pPr>
-              <w:jc w:val="both"/>
-              <w:rPr>
-                <w:rFonts w:ascii="Times New Roman" w:hAnsi="Times New Roman" w:cs="Times New Roman"/>
-              </w:rPr>
-            </w:pPr>
-          </w:p>
-        </w:tc>
-        <w:tc>
-          <w:tcPr>
-            <w:tcW w:w="1471" w:type="dxa"/>
-          </w:tcPr>
-          <w:p>
-            <w:pPr>
-              <w:jc w:val="both"/>
-              <w:rPr>
-                <w:rFonts w:ascii="Times New Roman" w:hAnsi="Times New Roman" w:cs="Times New Roman"/>
-              </w:rPr>
-            </w:pPr>
-          </w:p>
-        </w:tc>
-        <w:tc>
-          <w:tcPr>
-            <w:tcW w:w="1471" w:type="dxa"/>
-          </w:tcPr>
-          <w:p>
-            <w:pPr>
-              <w:jc w:val="both"/>
-              <w:rPr>
-                <w:rFonts w:ascii="Times New Roman" w:hAnsi="Times New Roman" w:cs="Times New Roman"/>
-              </w:rPr>
-            </w:pPr>
-          </w:p>
-        </w:tc>
-        <w:tc>
-          <w:tcPr>
-            <w:tcW w:w="1472" w:type="dxa"/>
-          </w:tcPr>
-          <w:p>
-            <w:pPr>
-              <w:jc w:val="both"/>
-              <w:rPr>
-                <w:rFonts w:ascii="Times New Roman" w:hAnsi="Times New Roman" w:cs="Times New Roman"/>
-              </w:rPr>
-            </w:pPr>
-          </w:p>
-        </w:tc>
-        <w:tc>
-          <w:tcPr>
-            <w:tcW w:w="1472" w:type="dxa"/>
-          </w:tcPr>
-          <w:p>
-            <w:pPr>
-              <w:jc w:val="both"/>
-              <w:rPr>
-                <w:rFonts w:ascii="Times New Roman" w:hAnsi="Times New Roman" w:cs="Times New Roman"/>
-              </w:rPr>
-            </w:pPr>
+            <w:r>
+              <w:rPr>
+                <w:rFonts w:ascii="Times New Roman" w:hAnsi="Times New Roman" w:cs="Times New Roman"/>
+              </w:rPr>
+              <w:t>Multígrafo</w:t>
+            </w:r>
+          </w:p>
+        </w:tc>
+        <w:tc>
+          <w:tcPr>
+            <w:tcW w:w="1386" w:type="dxa"/>
+          </w:tcPr>
+          <w:p>
+            <w:pPr>
+              <w:jc w:val="center"/>
+              <w:rPr>
+                <w:rFonts w:ascii="Times New Roman" w:hAnsi="Times New Roman" w:cs="Times New Roman"/>
+              </w:rPr>
+            </w:pPr>
+            <w:r>
+              <w:rPr>
+                <w:rFonts w:ascii="Times New Roman" w:hAnsi="Times New Roman" w:cs="Times New Roman"/>
+              </w:rPr>
+              <w:t>1</w:t>
+            </w:r>
+          </w:p>
+        </w:tc>
+        <w:tc>
+          <w:tcPr>
+            <w:tcW w:w="1683" w:type="dxa"/>
+          </w:tcPr>
+          <w:p>
+            <w:pPr>
+              <w:jc w:val="center"/>
+              <w:rPr>
+                <w:rFonts w:ascii="Times New Roman" w:hAnsi="Times New Roman" w:cs="Times New Roman"/>
+              </w:rPr>
+            </w:pPr>
+            <w:r>
+              <w:rPr>
+                <w:rFonts w:ascii="Times New Roman" w:hAnsi="Times New Roman" w:cs="Times New Roman"/>
+              </w:rPr>
+              <w:t>1</w:t>
+            </w:r>
+          </w:p>
+        </w:tc>
+        <w:tc>
+          <w:tcPr>
+            <w:tcW w:w="1683" w:type="dxa"/>
+          </w:tcPr>
+          <w:p>
+            <w:pPr>
+              <w:jc w:val="center"/>
+              <w:rPr>
+                <w:rFonts w:ascii="Times New Roman" w:hAnsi="Times New Roman" w:cs="Times New Roman"/>
+              </w:rPr>
+            </w:pPr>
+            <w:r>
+              <w:rPr>
+                <w:rFonts w:ascii="Times New Roman" w:hAnsi="Times New Roman" w:cs="Times New Roman"/>
+              </w:rPr>
+              <w:t>3</w:t>
+            </w:r>
+          </w:p>
+        </w:tc>
+        <w:tc>
+          <w:tcPr>
+            <w:tcW w:w="1684" w:type="dxa"/>
+          </w:tcPr>
+          <w:p>
+            <w:pPr>
+              <w:jc w:val="center"/>
+              <w:rPr>
+                <w:rFonts w:ascii="Times New Roman" w:hAnsi="Times New Roman" w:cs="Times New Roman"/>
+              </w:rPr>
+            </w:pPr>
+            <w:r>
+              <w:rPr>
+                <w:rFonts w:ascii="Times New Roman" w:hAnsi="Times New Roman" w:cs="Times New Roman"/>
+              </w:rPr>
+              <w:t>5</w:t>
+            </w:r>
           </w:p>
         </w:tc>
       </w:tr>
       <w:tr>
-        <w:tc>
-          <w:tcPr>
-            <w:tcW w:w="1471" w:type="dxa"/>
+        <w:trPr>
+          <w:trHeight w:val="241"/>
+        </w:trPr>
+        <w:tc>
+          <w:tcPr>
+            <w:tcW w:w="1980" w:type="dxa"/>
           </w:tcPr>
           <w:p>
             <w:pPr>
@@ -2902,11 +3665,100 @@
                 <w:rFonts w:ascii="Times New Roman" w:hAnsi="Times New Roman" w:cs="Times New Roman"/>
               </w:rPr>
             </w:pPr>
-          </w:p>
-        </w:tc>
-        <w:tc>
-          <w:tcPr>
-            <w:tcW w:w="1471" w:type="dxa"/>
+            <w:proofErr w:type="spellStart"/>
+            <w:r>
+              <w:rPr>
+                <w:rFonts w:ascii="Times New Roman" w:hAnsi="Times New Roman" w:cs="Times New Roman"/>
+              </w:rPr>
+              <w:t>Pseudografo</w:t>
+            </w:r>
+            <w:proofErr w:type="spellEnd"/>
+          </w:p>
+        </w:tc>
+        <w:tc>
+          <w:tcPr>
+            <w:tcW w:w="1386" w:type="dxa"/>
+          </w:tcPr>
+          <w:p>
+            <w:pPr>
+              <w:jc w:val="center"/>
+              <w:rPr>
+                <w:rFonts w:ascii="Times New Roman" w:hAnsi="Times New Roman" w:cs="Times New Roman"/>
+              </w:rPr>
+            </w:pPr>
+            <w:r>
+              <w:rPr>
+                <w:rFonts w:ascii="Times New Roman" w:hAnsi="Times New Roman" w:cs="Times New Roman"/>
+              </w:rPr>
+              <w:t>1</w:t>
+            </w:r>
+          </w:p>
+        </w:tc>
+        <w:tc>
+          <w:tcPr>
+            <w:tcW w:w="1683" w:type="dxa"/>
+          </w:tcPr>
+          <w:p>
+            <w:pPr>
+              <w:jc w:val="center"/>
+              <w:rPr>
+                <w:rFonts w:ascii="Times New Roman" w:hAnsi="Times New Roman" w:cs="Times New Roman"/>
+              </w:rPr>
+            </w:pPr>
+            <w:r>
+              <w:rPr>
+                <w:rFonts w:ascii="Times New Roman" w:hAnsi="Times New Roman" w:cs="Times New Roman"/>
+              </w:rPr>
+              <w:t>3</w:t>
+            </w:r>
+          </w:p>
+        </w:tc>
+        <w:tc>
+          <w:tcPr>
+            <w:tcW w:w="1683" w:type="dxa"/>
+          </w:tcPr>
+          <w:p>
+            <w:pPr>
+              <w:jc w:val="center"/>
+              <w:rPr>
+                <w:rFonts w:ascii="Times New Roman" w:hAnsi="Times New Roman" w:cs="Times New Roman"/>
+              </w:rPr>
+            </w:pPr>
+            <w:r>
+              <w:rPr>
+                <w:rFonts w:ascii="Times New Roman" w:hAnsi="Times New Roman" w:cs="Times New Roman"/>
+              </w:rPr>
+              <w:t>1</w:t>
+            </w:r>
+          </w:p>
+        </w:tc>
+        <w:tc>
+          <w:tcPr>
+            <w:tcW w:w="1684" w:type="dxa"/>
+          </w:tcPr>
+          <w:p>
+            <w:pPr>
+              <w:jc w:val="center"/>
+              <w:rPr>
+                <w:rFonts w:ascii="Times New Roman" w:hAnsi="Times New Roman" w:cs="Times New Roman"/>
+              </w:rPr>
+            </w:pPr>
+            <w:r>
+              <w:rPr>
+                <w:rFonts w:ascii="Times New Roman" w:hAnsi="Times New Roman" w:cs="Times New Roman"/>
+              </w:rPr>
+              <w:t>5</w:t>
+            </w:r>
+          </w:p>
+        </w:tc>
+      </w:tr>
+      <w:tr>
+        <w:trPr>
+          <w:trHeight w:val="241"/>
+        </w:trPr>
+        <w:tc>
+          <w:tcPr>
+            <w:tcW w:w="1980" w:type="dxa"/>
           </w:tcPr>
           <w:p>
             <w:pPr>
@@ -2915,11 +3767,98 @@
                 <w:rFonts w:ascii="Times New Roman" w:hAnsi="Times New Roman" w:cs="Times New Roman"/>
               </w:rPr>
             </w:pPr>
-          </w:p>
-        </w:tc>
-        <w:tc>
-          <w:tcPr>
-            <w:tcW w:w="1471" w:type="dxa"/>
+            <w:r>
+              <w:rPr>
+                <w:rFonts w:ascii="Times New Roman" w:hAnsi="Times New Roman" w:cs="Times New Roman"/>
+              </w:rPr>
+              <w:t>Grafo dirigido</w:t>
+            </w:r>
+          </w:p>
+        </w:tc>
+        <w:tc>
+          <w:tcPr>
+            <w:tcW w:w="1386" w:type="dxa"/>
+          </w:tcPr>
+          <w:p>
+            <w:pPr>
+              <w:jc w:val="center"/>
+              <w:rPr>
+                <w:rFonts w:ascii="Times New Roman" w:hAnsi="Times New Roman" w:cs="Times New Roman"/>
+              </w:rPr>
+            </w:pPr>
+            <w:r>
+              <w:rPr>
+                <w:rFonts w:ascii="Times New Roman" w:hAnsi="Times New Roman" w:cs="Times New Roman"/>
+              </w:rPr>
+              <w:t>3</w:t>
+            </w:r>
+          </w:p>
+        </w:tc>
+        <w:tc>
+          <w:tcPr>
+            <w:tcW w:w="1683" w:type="dxa"/>
+          </w:tcPr>
+          <w:p>
+            <w:pPr>
+              <w:jc w:val="center"/>
+              <w:rPr>
+                <w:rFonts w:ascii="Times New Roman" w:hAnsi="Times New Roman" w:cs="Times New Roman"/>
+              </w:rPr>
+            </w:pPr>
+            <w:r>
+              <w:rPr>
+                <w:rFonts w:ascii="Times New Roman" w:hAnsi="Times New Roman" w:cs="Times New Roman"/>
+              </w:rPr>
+              <w:t>3</w:t>
+            </w:r>
+          </w:p>
+        </w:tc>
+        <w:tc>
+          <w:tcPr>
+            <w:tcW w:w="1683" w:type="dxa"/>
+          </w:tcPr>
+          <w:p>
+            <w:pPr>
+              <w:jc w:val="center"/>
+              <w:rPr>
+                <w:rFonts w:ascii="Times New Roman" w:hAnsi="Times New Roman" w:cs="Times New Roman"/>
+              </w:rPr>
+            </w:pPr>
+            <w:r>
+              <w:rPr>
+                <w:rFonts w:ascii="Times New Roman" w:hAnsi="Times New Roman" w:cs="Times New Roman"/>
+              </w:rPr>
+              <w:t>3</w:t>
+            </w:r>
+          </w:p>
+        </w:tc>
+        <w:tc>
+          <w:tcPr>
+            <w:tcW w:w="1684" w:type="dxa"/>
+          </w:tcPr>
+          <w:p>
+            <w:pPr>
+              <w:jc w:val="center"/>
+              <w:rPr>
+                <w:rFonts w:ascii="Times New Roman" w:hAnsi="Times New Roman" w:cs="Times New Roman"/>
+              </w:rPr>
+            </w:pPr>
+            <w:r>
+              <w:rPr>
+                <w:rFonts w:ascii="Times New Roman" w:hAnsi="Times New Roman" w:cs="Times New Roman"/>
+              </w:rPr>
+              <w:t>9</w:t>
+            </w:r>
+          </w:p>
+        </w:tc>
+      </w:tr>
+      <w:tr>
+        <w:trPr>
+          <w:trHeight w:val="231"/>
+        </w:trPr>
+        <w:tc>
+          <w:tcPr>
+            <w:tcW w:w="1980" w:type="dxa"/>
           </w:tcPr>
           <w:p>
             <w:pPr>
@@ -2928,45 +3867,94 @@
                 <w:rFonts w:ascii="Times New Roman" w:hAnsi="Times New Roman" w:cs="Times New Roman"/>
               </w:rPr>
             </w:pPr>
-          </w:p>
-        </w:tc>
-        <w:tc>
-          <w:tcPr>
-            <w:tcW w:w="1471" w:type="dxa"/>
-          </w:tcPr>
-          <w:p>
-            <w:pPr>
-              <w:jc w:val="both"/>
-              <w:rPr>
-                <w:rFonts w:ascii="Times New Roman" w:hAnsi="Times New Roman" w:cs="Times New Roman"/>
-              </w:rPr>
-            </w:pPr>
-          </w:p>
-        </w:tc>
-        <w:tc>
-          <w:tcPr>
-            <w:tcW w:w="1472" w:type="dxa"/>
-          </w:tcPr>
-          <w:p>
-            <w:pPr>
-              <w:jc w:val="both"/>
-              <w:rPr>
-                <w:rFonts w:ascii="Times New Roman" w:hAnsi="Times New Roman" w:cs="Times New Roman"/>
-              </w:rPr>
-            </w:pPr>
-          </w:p>
-        </w:tc>
-        <w:tc>
-          <w:tcPr>
-            <w:tcW w:w="1472" w:type="dxa"/>
-          </w:tcPr>
-          <w:p>
-            <w:pPr>
-              <w:jc w:val="both"/>
-              <w:rPr>
-                <w:rFonts w:ascii="Times New Roman" w:hAnsi="Times New Roman" w:cs="Times New Roman"/>
-              </w:rPr>
-            </w:pPr>
+            <w:r>
+              <w:rPr>
+                <w:rFonts w:ascii="Times New Roman" w:hAnsi="Times New Roman" w:cs="Times New Roman"/>
+              </w:rPr>
+              <w:t>Multígrafo</w:t>
+            </w:r>
+            <w:r>
+              <w:rPr>
+                <w:rFonts w:ascii="Times New Roman" w:hAnsi="Times New Roman" w:cs="Times New Roman"/>
+              </w:rPr>
+              <w:t xml:space="preserve"> dirigido</w:t>
+            </w:r>
+          </w:p>
+        </w:tc>
+        <w:tc>
+          <w:tcPr>
+            <w:tcW w:w="1386" w:type="dxa"/>
+          </w:tcPr>
+          <w:p>
+            <w:pPr>
+              <w:jc w:val="center"/>
+              <w:rPr>
+                <w:rFonts w:ascii="Times New Roman" w:hAnsi="Times New Roman" w:cs="Times New Roman"/>
+              </w:rPr>
+            </w:pPr>
+            <w:r>
+              <w:rPr>
+                <w:rFonts w:ascii="Times New Roman" w:hAnsi="Times New Roman" w:cs="Times New Roman"/>
+              </w:rPr>
+              <w:t>3</w:t>
+            </w:r>
+          </w:p>
+        </w:tc>
+        <w:tc>
+          <w:tcPr>
+            <w:tcW w:w="1683" w:type="dxa"/>
+          </w:tcPr>
+          <w:p>
+            <w:pPr>
+              <w:jc w:val="center"/>
+              <w:rPr>
+                <w:rFonts w:ascii="Times New Roman" w:hAnsi="Times New Roman" w:cs="Times New Roman"/>
+              </w:rPr>
+            </w:pPr>
+            <w:r>
+              <w:rPr>
+                <w:rFonts w:ascii="Times New Roman" w:hAnsi="Times New Roman" w:cs="Times New Roman"/>
+              </w:rPr>
+              <w:t>3</w:t>
+            </w:r>
+          </w:p>
+        </w:tc>
+        <w:tc>
+          <w:tcPr>
+            <w:tcW w:w="1683" w:type="dxa"/>
+          </w:tcPr>
+          <w:p>
+            <w:pPr>
+              <w:jc w:val="center"/>
+              <w:rPr>
+                <w:rFonts w:ascii="Times New Roman" w:hAnsi="Times New Roman" w:cs="Times New Roman"/>
+              </w:rPr>
+            </w:pPr>
+            <w:r>
+              <w:rPr>
+                <w:rFonts w:ascii="Times New Roman" w:hAnsi="Times New Roman" w:cs="Times New Roman"/>
+              </w:rPr>
+              <w:t>1</w:t>
+            </w:r>
+          </w:p>
+        </w:tc>
+        <w:tc>
+          <w:tcPr>
+            <w:tcW w:w="1684" w:type="dxa"/>
+          </w:tcPr>
+          <w:p>
+            <w:pPr>
+              <w:jc w:val="center"/>
+              <w:rPr>
+                <w:rFonts w:ascii="Times New Roman" w:hAnsi="Times New Roman" w:cs="Times New Roman"/>
+              </w:rPr>
+            </w:pPr>
+            <w:r>
+              <w:rPr>
+                <w:rFonts w:ascii="Times New Roman" w:hAnsi="Times New Roman" w:cs="Times New Roman"/>
+              </w:rPr>
+              <w:t>7</w:t>
+            </w:r>
           </w:p>
         </w:tc>
       </w:tr>
@@ -2984,6 +3972,33 @@
         <w:jc w:val="both"/>
         <w:rPr>
           <w:rFonts w:ascii="Times New Roman" w:hAnsi="Times New Roman" w:cs="Times New Roman"/>
+        </w:rPr>
+      </w:pPr>
+      <w:r>
+        <w:rPr>
+          <w:rFonts w:ascii="Times New Roman" w:hAnsi="Times New Roman" w:cs="Times New Roman"/>
+        </w:rPr>
+        <w:t xml:space="preserve">El tipo de grafo escogido para modelar la guía de la mansión es un </w:t>
+      </w:r>
+      <w:r>
+        <w:rPr>
+          <w:rFonts w:ascii="Times New Roman" w:hAnsi="Times New Roman" w:cs="Times New Roman"/>
+          <w:b/>
+        </w:rPr>
+        <w:t>grafo dirigido</w:t>
+      </w:r>
+      <w:r>
+        <w:rPr>
+          <w:rFonts w:ascii="Times New Roman" w:hAnsi="Times New Roman" w:cs="Times New Roman"/>
+        </w:rPr>
+        <w:t xml:space="preserve">, porque cumple con la capacidad de conexión restringida entre habitaciones, modelar una habitación sin salida, y no tiene múltiples conexiones entre dos habitaciones. </w:t>
+      </w:r>
+    </w:p>
+    <w:p>
+      <w:pPr>
+        <w:jc w:val="both"/>
+        <w:rPr>
+          <w:rFonts w:ascii="Times New Roman" w:hAnsi="Times New Roman" w:cs="Times New Roman"/>
           <w:b/>
         </w:rPr>
       </w:pPr>
@@ -3008,14 +4023,7 @@
           <w:rFonts w:ascii="Times New Roman" w:hAnsi="Times New Roman" w:cs="Times New Roman"/>
           <w:b/>
         </w:rPr>
-        <w:t>D</w:t>
-      </w:r>
-      <w:r>
-        <w:rPr>
-          <w:rFonts w:ascii="Times New Roman" w:hAnsi="Times New Roman" w:cs="Times New Roman"/>
-          <w:b/>
-        </w:rPr>
-        <w:t>iagrama de clases de la solución</w:t>
+        <w:t>Diagrama de clases de la solución</w:t>
       </w:r>
     </w:p>
     <w:p>
@@ -3610,7 +4618,6 @@
           <w:sz w:val="24"/>
           <w:szCs w:val="24"/>
         </w:rPr>
-        <w:lastRenderedPageBreak/>
         <w:t xml:space="preserve">Miller, B. (2014, julio 2) “El tipo abstracto de datos grafo”. Tomado de: </w:t>
       </w:r>
       <w:hyperlink r:id="rId17" w:history="1">
@@ -3695,16 +4702,6 @@
         </w:rPr>
         <w:t xml:space="preserve"> </w:t>
       </w:r>
-    </w:p>
-    <w:p>
-      <w:pPr>
-        <w:jc w:val="both"/>
-        <w:rPr>
-          <w:rFonts w:ascii="Times New Roman" w:hAnsi="Times New Roman" w:cs="Times New Roman"/>
-          <w:sz w:val="24"/>
-          <w:szCs w:val="24"/>
-        </w:rPr>
-      </w:pPr>
     </w:p>
     <w:p>
       <w:pPr>
@@ -6178,6 +7175,7 @@
   <w:style w:type="character" w:default="1" w:styleId="Fuentedeprrafopredeter">
     <w:name w:val="Default Paragraph Font"/>
     <w:uiPriority w:val="1"/>
+    <w:semiHidden/>
     <w:unhideWhenUsed/>
   </w:style>
   <w:style w:type="table" w:default="1" w:styleId="Tablanormal">
@@ -6325,6 +7323,126 @@
       <w:szCs w:val="20"/>
       <w:lang w:eastAsia="es-CO"/>
     </w:rPr>
+  </w:style>
+  <w:style w:type="table" w:styleId="Tablanormal5">
+    <w:name w:val="Plain Table 5"/>
+    <w:basedOn w:val="Tablanormal"/>
+    <w:uiPriority w:val="45"/>
+    <w:rsid w:val="000E5E9E"/>
+    <w:pPr>
+      <w:spacing w:after="0" w:line="240" w:lineRule="auto"/>
+    </w:pPr>
+    <w:tblPr>
+      <w:tblStyleRowBandSize w:val="1"/>
+      <w:tblStyleColBandSize w:val="1"/>
+    </w:tblPr>
+    <w:tblStylePr w:type="firstRow">
+      <w:rPr>
+        <w:rFonts w:asciiTheme="majorHAnsi" w:eastAsiaTheme="majorEastAsia" w:hAnsiTheme="majorHAnsi" w:cstheme="majorBidi"/>
+        <w:i/>
+        <w:iCs/>
+        <w:sz w:val="26"/>
+      </w:rPr>
+      <w:tblPr/>
+      <w:tcPr>
+        <w:tcBorders>
+          <w:bottom w:val="single" w:sz="4" w:space="0" w:color="7F7F7F" w:themeColor="text1" w:themeTint="80"/>
+        </w:tcBorders>
+        <w:shd w:val="clear" w:color="auto" w:fill="FFFFFF" w:themeFill="background1"/>
+      </w:tcPr>
+    </w:tblStylePr>
+    <w:tblStylePr w:type="lastRow">
+      <w:rPr>
+        <w:rFonts w:asciiTheme="majorHAnsi" w:eastAsiaTheme="majorEastAsia" w:hAnsiTheme="majorHAnsi" w:cstheme="majorBidi"/>
+        <w:i/>
+        <w:iCs/>
+        <w:sz w:val="26"/>
+      </w:rPr>
+      <w:tblPr/>
+      <w:tcPr>
+        <w:tcBorders>
+          <w:top w:val="single" w:sz="4" w:space="0" w:color="7F7F7F" w:themeColor="text1" w:themeTint="80"/>
+        </w:tcBorders>
+        <w:shd w:val="clear" w:color="auto" w:fill="FFFFFF" w:themeFill="background1"/>
+      </w:tcPr>
+    </w:tblStylePr>
+    <w:tblStylePr w:type="firstCol">
+      <w:pPr>
+        <w:jc w:val="right"/>
+      </w:pPr>
+      <w:rPr>
+        <w:rFonts w:asciiTheme="majorHAnsi" w:eastAsiaTheme="majorEastAsia" w:hAnsiTheme="majorHAnsi" w:cstheme="majorBidi"/>
+        <w:i/>
+        <w:iCs/>
+        <w:sz w:val="26"/>
+      </w:rPr>
+      <w:tblPr/>
+      <w:tcPr>
+        <w:tcBorders>
+          <w:right w:val="single" w:sz="4" w:space="0" w:color="7F7F7F" w:themeColor="text1" w:themeTint="80"/>
+        </w:tcBorders>
+        <w:shd w:val="clear" w:color="auto" w:fill="FFFFFF" w:themeFill="background1"/>
+      </w:tcPr>
+    </w:tblStylePr>
+    <w:tblStylePr w:type="lastCol">
+      <w:rPr>
+        <w:rFonts w:asciiTheme="majorHAnsi" w:eastAsiaTheme="majorEastAsia" w:hAnsiTheme="majorHAnsi" w:cstheme="majorBidi"/>
+        <w:i/>
+        <w:iCs/>
+        <w:sz w:val="26"/>
+      </w:rPr>
+      <w:tblPr/>
+      <w:tcPr>
+        <w:tcBorders>
+          <w:left w:val="single" w:sz="4" w:space="0" w:color="7F7F7F" w:themeColor="text1" w:themeTint="80"/>
+        </w:tcBorders>
+        <w:shd w:val="clear" w:color="auto" w:fill="FFFFFF" w:themeFill="background1"/>
+      </w:tcPr>
+    </w:tblStylePr>
+    <w:tblStylePr w:type="band1Vert">
+      <w:tblPr/>
+      <w:tcPr>
+        <w:shd w:val="clear" w:color="auto" w:fill="F2F2F2" w:themeFill="background1" w:themeFillShade="F2"/>
+      </w:tcPr>
+    </w:tblStylePr>
+    <w:tblStylePr w:type="band1Horz">
+      <w:tblPr/>
+      <w:tcPr>
+        <w:shd w:val="clear" w:color="auto" w:fill="F2F2F2" w:themeFill="background1" w:themeFillShade="F2"/>
+      </w:tcPr>
+    </w:tblStylePr>
+    <w:tblStylePr w:type="neCell">
+      <w:tblPr/>
+      <w:tcPr>
+        <w:tcBorders>
+          <w:left w:val="nil"/>
+        </w:tcBorders>
+      </w:tcPr>
+    </w:tblStylePr>
+    <w:tblStylePr w:type="nwCell">
+      <w:tblPr/>
+      <w:tcPr>
+        <w:tcBorders>
+          <w:right w:val="nil"/>
+        </w:tcBorders>
+      </w:tcPr>
+    </w:tblStylePr>
+    <w:tblStylePr w:type="seCell">
+      <w:tblPr/>
+      <w:tcPr>
+        <w:tcBorders>
+          <w:left w:val="nil"/>
+        </w:tcBorders>
+      </w:tcPr>
+    </w:tblStylePr>
+    <w:tblStylePr w:type="swCell">
+      <w:tblPr/>
+      <w:tcPr>
+        <w:tcBorders>
+          <w:right w:val="nil"/>
+        </w:tcBorders>
+      </w:tcPr>
+    </w:tblStylePr>
   </w:style>
 </w:styles>
 </file>
@@ -6629,7 +7747,7 @@
 </file>
 
 <file path=customXml/itemProps1.xml><?xml version="1.0" encoding="utf-8"?>
-<ds:datastoreItem xmlns:ds="http://schemas.openxmlformats.org/officeDocument/2006/customXml" ds:itemID="{ACFCF2DE-F47E-40FB-ABA2-F1EAFFDDE618}">
+<ds:datastoreItem xmlns:ds="http://schemas.openxmlformats.org/officeDocument/2006/customXml" ds:itemID="{3287CF80-2094-4081-AD9B-738282B74955}">
   <ds:schemaRefs>
     <ds:schemaRef ds:uri="http://schemas.openxmlformats.org/officeDocument/2006/bibliography"/>
   </ds:schemaRefs>

</xml_diff>

<commit_message>
Update Método e interfaz
</commit_message>
<xml_diff>
--- a/Método de la ingeniería/INFORME DE INGENIERÍA.docx
+++ b/Método de la ingeniería/INFORME DE INGENIERÍA.docx
@@ -600,16 +600,7 @@
           <w:rFonts w:ascii="Times New Roman" w:hAnsi="Times New Roman" w:cs="Times New Roman"/>
           <w:sz w:val="24"/>
         </w:rPr>
-        <w:t xml:space="preserve"> una habitación a otra, desde </w:t>
-      </w:r>
-      <w:bookmarkStart w:id="0" w:name="_GoBack"/>
-      <w:bookmarkEnd w:id="0"/>
-      <w:r>
-        <w:rPr>
-          <w:rFonts w:ascii="Times New Roman" w:hAnsi="Times New Roman" w:cs="Times New Roman"/>
-          <w:sz w:val="24"/>
-        </w:rPr>
-        <w:t>una</w:t>
+        <w:t xml:space="preserve"> una habitación a otra, desde una</w:t>
       </w:r>
       <w:r>
         <w:rPr>
@@ -937,16 +928,14 @@
         <w:rPr>
           <w:rFonts w:ascii="Times New Roman" w:hAnsi="Times New Roman" w:cs="Times New Roman"/>
         </w:rPr>
-        <w:t xml:space="preserve">conducen a una pared o al </w:t>
-      </w:r>
-      <w:proofErr w:type="spellStart"/>
-      <w:r>
-        <w:rPr>
-          <w:rFonts w:ascii="Times New Roman" w:hAnsi="Times New Roman" w:cs="Times New Roman"/>
-        </w:rPr>
-        <w:t>vací</w:t>
-      </w:r>
-      <w:proofErr w:type="spellEnd"/>
+        <w:t>conducen a una pared o al vací</w:t>
+      </w:r>
+      <w:r>
+        <w:rPr>
+          <w:rFonts w:ascii="Times New Roman" w:hAnsi="Times New Roman" w:cs="Times New Roman"/>
+        </w:rPr>
+        <w:t>o</w:t>
+      </w:r>
       <w:r>
         <w:rPr>
           <w:rFonts w:ascii="Times New Roman" w:hAnsi="Times New Roman" w:cs="Times New Roman"/>
@@ -1003,6 +992,77 @@
         <w:jc w:val="both"/>
         <w:rPr>
           <w:rFonts w:ascii="Times New Roman" w:hAnsi="Times New Roman" w:cs="Times New Roman"/>
+        </w:rPr>
+      </w:pPr>
+      <w:r>
+        <w:rPr>
+          <w:rFonts w:ascii="Times New Roman" w:hAnsi="Times New Roman" w:cs="Times New Roman"/>
+        </w:rPr>
+        <w:t>De lo anterior se puede abstraer que para nuestra solución se debe tomar en cuenta que:</w:t>
+      </w:r>
+    </w:p>
+    <w:p>
+      <w:pPr>
+        <w:pStyle w:val="Prrafodelista"/>
+        <w:numPr>
+          <w:ilvl w:val="0"/>
+          <w:numId w:val="20"/>
+        </w:numPr>
+        <w:jc w:val="both"/>
+        <w:rPr>
+          <w:rFonts w:ascii="Times New Roman" w:hAnsi="Times New Roman" w:cs="Times New Roman"/>
+        </w:rPr>
+      </w:pPr>
+      <w:r>
+        <w:rPr>
+          <w:rFonts w:ascii="Times New Roman" w:hAnsi="Times New Roman" w:cs="Times New Roman"/>
+        </w:rPr>
+        <w:t xml:space="preserve">Existen múltiples entradas, y por ende salidas, de la mansión a la hora de hallar el camino más corto hacia una salida. </w:t>
+      </w:r>
+    </w:p>
+    <w:p>
+      <w:pPr>
+        <w:pStyle w:val="Prrafodelista"/>
+        <w:numPr>
+          <w:ilvl w:val="0"/>
+          <w:numId w:val="20"/>
+        </w:numPr>
+        <w:jc w:val="both"/>
+        <w:rPr>
+          <w:rFonts w:ascii="Times New Roman" w:hAnsi="Times New Roman" w:cs="Times New Roman"/>
+        </w:rPr>
+      </w:pPr>
+      <w:r>
+        <w:rPr>
+          <w:rFonts w:ascii="Times New Roman" w:hAnsi="Times New Roman" w:cs="Times New Roman"/>
+        </w:rPr>
+        <w:t>Los tesoros encontrados estarían relacionados con tener alguna característica con el número 13.</w:t>
+      </w:r>
+    </w:p>
+    <w:p>
+      <w:pPr>
+        <w:pStyle w:val="Prrafodelista"/>
+        <w:numPr>
+          <w:ilvl w:val="0"/>
+          <w:numId w:val="20"/>
+        </w:numPr>
+        <w:jc w:val="both"/>
+        <w:rPr>
+          <w:rFonts w:ascii="Times New Roman" w:hAnsi="Times New Roman" w:cs="Times New Roman"/>
+        </w:rPr>
+      </w:pPr>
+      <w:r>
+        <w:rPr>
+          <w:rFonts w:ascii="Times New Roman" w:hAnsi="Times New Roman" w:cs="Times New Roman"/>
+        </w:rPr>
+        <w:t>No siempre se va a tener un camino hasta la salida</w:t>
+      </w:r>
+    </w:p>
+    <w:p>
+      <w:pPr>
+        <w:jc w:val="both"/>
+        <w:rPr>
+          <w:rFonts w:ascii="Times New Roman" w:hAnsi="Times New Roman" w:cs="Times New Roman"/>
           <w:b/>
         </w:rPr>
       </w:pPr>
@@ -1041,9 +1101,9 @@
           <w:noProof/>
         </w:rPr>
         <w:drawing>
-          <wp:inline distT="0" distB="0" distL="0" distR="0" wp14:anchorId="6DC902F4" wp14:editId="50003853">
-            <wp:extent cx="3591763" cy="1869846"/>
-            <wp:effectExtent l="0" t="0" r="8890" b="0"/>
+          <wp:inline distT="0" distB="0" distL="0" distR="0" wp14:anchorId="6DC902F4" wp14:editId="51DB0C6A">
+            <wp:extent cx="4335763" cy="2257167"/>
+            <wp:effectExtent l="0" t="0" r="8255" b="0"/>
             <wp:docPr id="1" name="Imagen 1" descr="Imagen que contiene texto, mapa&#10;&#10;Descripción generada con confianza muy alta"/>
             <wp:cNvGraphicFramePr>
               <a:graphicFrameLocks xmlns:a="http://schemas.openxmlformats.org/drawingml/2006/main" noChangeAspect="1"/>
@@ -1070,7 +1130,7 @@
                   <pic:spPr>
                     <a:xfrm>
                       <a:off x="0" y="0"/>
-                      <a:ext cx="3610697" cy="1879703"/>
+                      <a:ext cx="4377442" cy="2278865"/>
                     </a:xfrm>
                     <a:prstGeom prst="rect">
                       <a:avLst/>
@@ -1133,6 +1193,7 @@
           <w:rFonts w:ascii="Times New Roman" w:hAnsi="Times New Roman" w:cs="Times New Roman"/>
           <w:b/>
         </w:rPr>
+        <w:lastRenderedPageBreak/>
         <w:t>Grafo</w:t>
       </w:r>
     </w:p>
@@ -1221,7 +1282,6 @@
         <w:rPr>
           <w:rFonts w:ascii="Times New Roman" w:hAnsi="Times New Roman" w:cs="Times New Roman"/>
         </w:rPr>
-        <w:lastRenderedPageBreak/>
         <w:t xml:space="preserve"> Tomado de </w:t>
       </w:r>
       <w:hyperlink r:id="rId7" w:history="1">
@@ -1707,6 +1767,7 @@
         <w:rPr>
           <w:rFonts w:ascii="Times New Roman" w:hAnsi="Times New Roman" w:cs="Times New Roman"/>
         </w:rPr>
+        <w:lastRenderedPageBreak/>
         <w:t>Bellman-Ford</w:t>
       </w:r>
       <w:r>
@@ -1812,7 +1873,6 @@
         <w:rPr>
           <w:rFonts w:ascii="Times New Roman" w:hAnsi="Times New Roman" w:cs="Times New Roman"/>
         </w:rPr>
-        <w:lastRenderedPageBreak/>
         <w:t xml:space="preserve">Tomado de </w:t>
       </w:r>
       <w:hyperlink r:id="rId12" w:history="1">
@@ -2325,6 +2385,7 @@
         <w:rPr>
           <w:rFonts w:ascii="Times New Roman" w:hAnsi="Times New Roman" w:cs="Times New Roman"/>
         </w:rPr>
+        <w:lastRenderedPageBreak/>
         <w:t>Caminos para llegar a la salida.</w:t>
       </w:r>
     </w:p>
@@ -2366,7 +2427,7 @@
         <w:pStyle w:val="Prrafodelista"/>
         <w:numPr>
           <w:ilvl w:val="0"/>
-          <w:numId w:val="19"/>
+          <w:numId w:val="22"/>
         </w:numPr>
         <w:jc w:val="both"/>
         <w:rPr>
@@ -2385,7 +2446,7 @@
         <w:pStyle w:val="Prrafodelista"/>
         <w:numPr>
           <w:ilvl w:val="0"/>
-          <w:numId w:val="19"/>
+          <w:numId w:val="22"/>
         </w:numPr>
         <w:jc w:val="both"/>
         <w:rPr>
@@ -2404,28 +2465,26 @@
         <w:pStyle w:val="Prrafodelista"/>
         <w:numPr>
           <w:ilvl w:val="0"/>
-          <w:numId w:val="19"/>
+          <w:numId w:val="22"/>
         </w:numPr>
         <w:jc w:val="both"/>
         <w:rPr>
           <w:rFonts w:ascii="Times New Roman" w:hAnsi="Times New Roman" w:cs="Times New Roman"/>
         </w:rPr>
       </w:pPr>
-      <w:proofErr w:type="spellStart"/>
       <w:r>
         <w:rPr>
           <w:rFonts w:ascii="Times New Roman" w:hAnsi="Times New Roman" w:cs="Times New Roman"/>
         </w:rPr>
         <w:t>Pseudografo</w:t>
       </w:r>
-      <w:proofErr w:type="spellEnd"/>
     </w:p>
     <w:p>
       <w:pPr>
         <w:pStyle w:val="Prrafodelista"/>
         <w:numPr>
           <w:ilvl w:val="0"/>
-          <w:numId w:val="19"/>
+          <w:numId w:val="22"/>
         </w:numPr>
         <w:jc w:val="both"/>
         <w:rPr>
@@ -2444,7 +2503,7 @@
         <w:pStyle w:val="Prrafodelista"/>
         <w:numPr>
           <w:ilvl w:val="0"/>
-          <w:numId w:val="19"/>
+          <w:numId w:val="22"/>
         </w:numPr>
         <w:jc w:val="both"/>
         <w:rPr>
@@ -2455,7 +2514,6 @@
         <w:rPr>
           <w:rFonts w:ascii="Times New Roman" w:hAnsi="Times New Roman" w:cs="Times New Roman"/>
         </w:rPr>
-        <w:lastRenderedPageBreak/>
         <w:t>Multígrafo</w:t>
       </w:r>
       <w:r>
@@ -2470,7 +2528,7 @@
         <w:pStyle w:val="Prrafodelista"/>
         <w:numPr>
           <w:ilvl w:val="0"/>
-          <w:numId w:val="19"/>
+          <w:numId w:val="22"/>
         </w:numPr>
         <w:jc w:val="both"/>
         <w:rPr>
@@ -2489,7 +2547,7 @@
         <w:pStyle w:val="Prrafodelista"/>
         <w:numPr>
           <w:ilvl w:val="0"/>
-          <w:numId w:val="19"/>
+          <w:numId w:val="22"/>
         </w:numPr>
         <w:jc w:val="both"/>
         <w:rPr>
@@ -2524,9 +2582,75 @@
         <w:jc w:val="both"/>
         <w:rPr>
           <w:rFonts w:ascii="Times New Roman" w:hAnsi="Times New Roman" w:cs="Times New Roman"/>
-          <w:b/>
-        </w:rPr>
-      </w:pPr>
+        </w:rPr>
+      </w:pPr>
+      <w:r>
+        <w:rPr>
+          <w:rFonts w:ascii="Times New Roman" w:hAnsi="Times New Roman" w:cs="Times New Roman"/>
+        </w:rPr>
+        <w:t>Se realizó una lluvia de ideas para manejar la recolección de tesoros dentro de la guía de la mansión:</w:t>
+      </w:r>
+    </w:p>
+    <w:p>
+      <w:pPr>
+        <w:pStyle w:val="Prrafodelista"/>
+        <w:numPr>
+          <w:ilvl w:val="0"/>
+          <w:numId w:val="21"/>
+        </w:numPr>
+        <w:jc w:val="both"/>
+        <w:rPr>
+          <w:rFonts w:ascii="Times New Roman" w:hAnsi="Times New Roman" w:cs="Times New Roman"/>
+        </w:rPr>
+      </w:pPr>
+      <w:r>
+        <w:rPr>
+          <w:rFonts w:ascii="Times New Roman" w:hAnsi="Times New Roman" w:cs="Times New Roman"/>
+        </w:rPr>
+        <w:t>Los tesoros son generados aleatoriamente dentro de las habitaciones de la mansión y …}</w:t>
+      </w:r>
+    </w:p>
+    <w:p>
+      <w:pPr>
+        <w:pStyle w:val="Prrafodelista"/>
+        <w:numPr>
+          <w:ilvl w:val="0"/>
+          <w:numId w:val="21"/>
+        </w:numPr>
+        <w:jc w:val="both"/>
+        <w:rPr>
+          <w:rFonts w:ascii="Times New Roman" w:hAnsi="Times New Roman" w:cs="Times New Roman"/>
+        </w:rPr>
+      </w:pPr>
+      <w:r>
+        <w:rPr>
+          <w:rFonts w:ascii="Times New Roman" w:hAnsi="Times New Roman" w:cs="Times New Roman"/>
+        </w:rPr>
+        <w:t xml:space="preserve">Los tesoros serían guardados en un </w:t>
+      </w:r>
+      <w:proofErr w:type="spellStart"/>
+      <w:r>
+        <w:rPr>
+          <w:rFonts w:ascii="Times New Roman" w:hAnsi="Times New Roman" w:cs="Times New Roman"/>
+        </w:rPr>
+        <w:t>HashMap</w:t>
+      </w:r>
+      <w:proofErr w:type="spellEnd"/>
+    </w:p>
+    <w:p>
+      <w:pPr>
+        <w:pStyle w:val="Prrafodelista"/>
+        <w:numPr>
+          <w:ilvl w:val="0"/>
+          <w:numId w:val="21"/>
+        </w:numPr>
+        <w:jc w:val="both"/>
+        <w:rPr>
+          <w:rFonts w:ascii="Times New Roman" w:hAnsi="Times New Roman" w:cs="Times New Roman"/>
+        </w:rPr>
+      </w:pPr>
+      <w:bookmarkStart w:id="0" w:name="_GoBack"/>
+      <w:bookmarkEnd w:id="0"/>
     </w:p>
     <w:p>
       <w:pPr>
@@ -2888,14 +3012,12 @@
                 <w:rFonts w:ascii="Times New Roman" w:hAnsi="Times New Roman" w:cs="Times New Roman"/>
               </w:rPr>
             </w:pPr>
-            <w:proofErr w:type="spellStart"/>
             <w:r>
               <w:rPr>
                 <w:rFonts w:ascii="Times New Roman" w:hAnsi="Times New Roman" w:cs="Times New Roman"/>
               </w:rPr>
               <w:t>Pseudografo</w:t>
             </w:r>
-            <w:proofErr w:type="spellEnd"/>
           </w:p>
         </w:tc>
         <w:tc>
@@ -3158,6 +3280,31 @@
           <w:rFonts w:ascii="Times New Roman" w:hAnsi="Times New Roman" w:cs="Times New Roman"/>
           <w:b/>
         </w:rPr>
+        <w:t>Para la recolección de tesoros</w:t>
+      </w:r>
+    </w:p>
+    <w:p>
+      <w:pPr>
+        <w:jc w:val="both"/>
+        <w:rPr>
+          <w:rFonts w:ascii="Times New Roman" w:hAnsi="Times New Roman" w:cs="Times New Roman"/>
+          <w:b/>
+        </w:rPr>
+      </w:pPr>
+    </w:p>
+    <w:p>
+      <w:pPr>
+        <w:jc w:val="both"/>
+        <w:rPr>
+          <w:rFonts w:ascii="Times New Roman" w:hAnsi="Times New Roman" w:cs="Times New Roman"/>
+          <w:b/>
+        </w:rPr>
+      </w:pPr>
+      <w:r>
+        <w:rPr>
+          <w:rFonts w:ascii="Times New Roman" w:hAnsi="Times New Roman" w:cs="Times New Roman"/>
+          <w:b/>
+        </w:rPr>
         <w:t>Paso 5: Evaluación o selección de la mejor solución (Criterios y selección)</w:t>
       </w:r>
     </w:p>
@@ -3172,6 +3319,7 @@
         <w:rPr>
           <w:rFonts w:ascii="Times New Roman" w:hAnsi="Times New Roman" w:cs="Times New Roman"/>
         </w:rPr>
+        <w:lastRenderedPageBreak/>
         <w:t xml:space="preserve">Criterio A: </w:t>
       </w:r>
       <w:r>
@@ -3665,14 +3813,12 @@
                 <w:rFonts w:ascii="Times New Roman" w:hAnsi="Times New Roman" w:cs="Times New Roman"/>
               </w:rPr>
             </w:pPr>
-            <w:proofErr w:type="spellStart"/>
             <w:r>
               <w:rPr>
                 <w:rFonts w:ascii="Times New Roman" w:hAnsi="Times New Roman" w:cs="Times New Roman"/>
               </w:rPr>
               <w:t>Pseudografo</w:t>
             </w:r>
-            <w:proofErr w:type="spellEnd"/>
           </w:p>
         </w:tc>
         <w:tc>
@@ -4582,6 +4728,7 @@
           <w:sz w:val="24"/>
           <w:szCs w:val="24"/>
         </w:rPr>
+        <w:lastRenderedPageBreak/>
         <w:t xml:space="preserve">Anónimo. (Desconocido). “Algoritmo de Prim”. Tomado de: </w:t>
       </w:r>
       <w:hyperlink r:id="rId16" w:history="1">
@@ -4649,16 +4796,14 @@
           <w:szCs w:val="24"/>
         </w:rPr>
       </w:pPr>
-      <w:proofErr w:type="spellStart"/>
       <w:r>
         <w:rPr>
           <w:rFonts w:ascii="Times New Roman" w:hAnsi="Times New Roman" w:cs="Times New Roman"/>
           <w:sz w:val="24"/>
           <w:szCs w:val="24"/>
         </w:rPr>
-        <w:t>Peréz</w:t>
-      </w:r>
-      <w:proofErr w:type="spellEnd"/>
+        <w:t>Pérez</w:t>
+      </w:r>
       <w:r>
         <w:rPr>
           <w:rFonts w:ascii="Times New Roman" w:hAnsi="Times New Roman" w:cs="Times New Roman"/>
@@ -4754,15 +4899,53 @@
       </w:r>
     </w:p>
     <w:p>
+      <w:pPr>
+        <w:jc w:val="both"/>
+        <w:rPr>
+          <w:rFonts w:ascii="Times New Roman" w:hAnsi="Times New Roman" w:cs="Times New Roman"/>
+          <w:sz w:val="24"/>
+        </w:rPr>
+      </w:pPr>
       <w:hyperlink r:id="rId21" w:history="1">
         <w:r>
           <w:rPr>
             <w:rStyle w:val="Hipervnculo"/>
+            <w:rFonts w:ascii="Times New Roman" w:hAnsi="Times New Roman" w:cs="Times New Roman"/>
+            <w:sz w:val="24"/>
+          </w:rPr>
+          <w:t>https://www.programiz.com/dsa/prim-algorithm</w:t>
+        </w:r>
+      </w:hyperlink>
+      <w:r>
+        <w:rPr>
+          <w:rFonts w:ascii="Times New Roman" w:hAnsi="Times New Roman" w:cs="Times New Roman"/>
+          <w:sz w:val="24"/>
+        </w:rPr>
+        <w:t xml:space="preserve"> </w:t>
+      </w:r>
+    </w:p>
+    <w:p>
+      <w:pPr>
+        <w:rPr>
+          <w:rFonts w:ascii="Times New Roman" w:hAnsi="Times New Roman" w:cs="Times New Roman"/>
+          <w:sz w:val="24"/>
+        </w:rPr>
+      </w:pPr>
+      <w:hyperlink r:id="rId22" w:history="1">
+        <w:r>
+          <w:rPr>
+            <w:rStyle w:val="Hipervnculo"/>
+            <w:rFonts w:ascii="Times New Roman" w:hAnsi="Times New Roman" w:cs="Times New Roman"/>
+            <w:sz w:val="24"/>
           </w:rPr>
           <w:t>http://www.ma.uva.es/~antonio/Industriales/Apuntes_05-06/LabM/B_T-Grafos.pdf</w:t>
         </w:r>
       </w:hyperlink>
       <w:r>
+        <w:rPr>
+          <w:rFonts w:ascii="Times New Roman" w:hAnsi="Times New Roman" w:cs="Times New Roman"/>
+          <w:sz w:val="24"/>
+        </w:rPr>
         <w:t xml:space="preserve"> </w:t>
       </w:r>
     </w:p>
@@ -4779,6 +4962,119 @@
 <file path=word/numbering.xml><?xml version="1.0" encoding="utf-8"?>
 <w:numbering xmlns:wpc="http://schemas.microsoft.com/office/word/2010/wordprocessingCanvas" xmlns:cx="http://schemas.microsoft.com/office/drawing/2014/chartex" xmlns:cx1="http://schemas.microsoft.com/office/drawing/2015/9/8/chartex" xmlns:cx2="http://schemas.microsoft.com/office/drawing/2015/10/21/chartex" xmlns:cx3="http://schemas.microsoft.com/office/drawing/2016/5/9/chartex" xmlns:cx4="http://schemas.microsoft.com/office/drawing/2016/5/10/chartex" xmlns:cx5="http://schemas.microsoft.com/office/drawing/2016/5/11/chartex" xmlns:cx6="http://schemas.microsoft.com/office/drawing/2016/5/12/chartex" xmlns:cx7="http://schemas.microsoft.com/office/drawing/2016/5/13/chartex" xmlns:cx8="http://schemas.microsoft.com/office/drawing/2016/5/14/chartex" xmlns:mc="http://schemas.openxmlformats.org/markup-compatibility/2006" xmlns:aink="http://schemas.microsoft.com/office/drawing/2016/ink" xmlns:am3d="http://schemas.microsoft.com/office/drawing/2017/model3d" xmlns:o="urn:schemas-microsoft-com:office:office" xmlns:r="http://schemas.openxmlformats.org/officeDocument/2006/relationships" xmlns:m="http://schemas.openxmlformats.org/officeDocument/2006/math" xmlns:v="urn:schemas-microsoft-com:vml" xmlns:wp14="http://schemas.microsoft.com/office/word/2010/wordprocessingDrawing" xmlns:wp="http://schemas.openxmlformats.org/drawingml/2006/wordprocessingDrawing" xmlns:w10="urn:schemas-microsoft-com:office:word" xmlns:w="http://schemas.openxmlformats.org/wordprocessingml/2006/main" xmlns:w14="http://schemas.microsoft.com/office/word/2010/wordml" xmlns:w15="http://schemas.microsoft.com/office/word/2012/wordml" xmlns:w16cid="http://schemas.microsoft.com/office/word/2016/wordml/cid" xmlns:w16se="http://schemas.microsoft.com/office/word/2015/wordml/symex" xmlns:wpg="http://schemas.microsoft.com/office/word/2010/wordprocessingGroup" xmlns:wpi="http://schemas.microsoft.com/office/word/2010/wordprocessingInk" xmlns:wne="http://schemas.microsoft.com/office/word/2006/wordml" xmlns:wps="http://schemas.microsoft.com/office/word/2010/wordprocessingShape" mc:Ignorable="w14 w15 w16se w16cid wp14">
   <w:abstractNum w:abstractNumId="0" w15:restartNumberingAfterBreak="0">
+    <w:nsid w:val="02CC7354"/>
+    <w:multiLevelType w:val="hybridMultilevel"/>
+    <w:tmpl w:val="739ECD2E"/>
+    <w:lvl w:ilvl="0" w:tplc="240A0001">
+      <w:start w:val="1"/>
+      <w:numFmt w:val="bullet"/>
+      <w:lvlText w:val=""/>
+      <w:lvlJc w:val="left"/>
+      <w:pPr>
+        <w:ind w:left="720" w:hanging="360"/>
+      </w:pPr>
+      <w:rPr>
+        <w:rFonts w:ascii="Symbol" w:hAnsi="Symbol" w:hint="default"/>
+      </w:rPr>
+    </w:lvl>
+    <w:lvl w:ilvl="1" w:tplc="240A0003" w:tentative="1">
+      <w:start w:val="1"/>
+      <w:numFmt w:val="bullet"/>
+      <w:lvlText w:val="o"/>
+      <w:lvlJc w:val="left"/>
+      <w:pPr>
+        <w:ind w:left="1440" w:hanging="360"/>
+      </w:pPr>
+      <w:rPr>
+        <w:rFonts w:ascii="Courier New" w:hAnsi="Courier New" w:cs="Courier New" w:hint="default"/>
+      </w:rPr>
+    </w:lvl>
+    <w:lvl w:ilvl="2" w:tplc="240A0005" w:tentative="1">
+      <w:start w:val="1"/>
+      <w:numFmt w:val="bullet"/>
+      <w:lvlText w:val=""/>
+      <w:lvlJc w:val="left"/>
+      <w:pPr>
+        <w:ind w:left="2160" w:hanging="360"/>
+      </w:pPr>
+      <w:rPr>
+        <w:rFonts w:ascii="Wingdings" w:hAnsi="Wingdings" w:hint="default"/>
+      </w:rPr>
+    </w:lvl>
+    <w:lvl w:ilvl="3" w:tplc="240A0001" w:tentative="1">
+      <w:start w:val="1"/>
+      <w:numFmt w:val="bullet"/>
+      <w:lvlText w:val=""/>
+      <w:lvlJc w:val="left"/>
+      <w:pPr>
+        <w:ind w:left="2880" w:hanging="360"/>
+      </w:pPr>
+      <w:rPr>
+        <w:rFonts w:ascii="Symbol" w:hAnsi="Symbol" w:hint="default"/>
+      </w:rPr>
+    </w:lvl>
+    <w:lvl w:ilvl="4" w:tplc="240A0003" w:tentative="1">
+      <w:start w:val="1"/>
+      <w:numFmt w:val="bullet"/>
+      <w:lvlText w:val="o"/>
+      <w:lvlJc w:val="left"/>
+      <w:pPr>
+        <w:ind w:left="3600" w:hanging="360"/>
+      </w:pPr>
+      <w:rPr>
+        <w:rFonts w:ascii="Courier New" w:hAnsi="Courier New" w:cs="Courier New" w:hint="default"/>
+      </w:rPr>
+    </w:lvl>
+    <w:lvl w:ilvl="5" w:tplc="240A0005" w:tentative="1">
+      <w:start w:val="1"/>
+      <w:numFmt w:val="bullet"/>
+      <w:lvlText w:val=""/>
+      <w:lvlJc w:val="left"/>
+      <w:pPr>
+        <w:ind w:left="4320" w:hanging="360"/>
+      </w:pPr>
+      <w:rPr>
+        <w:rFonts w:ascii="Wingdings" w:hAnsi="Wingdings" w:hint="default"/>
+      </w:rPr>
+    </w:lvl>
+    <w:lvl w:ilvl="6" w:tplc="240A0001" w:tentative="1">
+      <w:start w:val="1"/>
+      <w:numFmt w:val="bullet"/>
+      <w:lvlText w:val=""/>
+      <w:lvlJc w:val="left"/>
+      <w:pPr>
+        <w:ind w:left="5040" w:hanging="360"/>
+      </w:pPr>
+      <w:rPr>
+        <w:rFonts w:ascii="Symbol" w:hAnsi="Symbol" w:hint="default"/>
+      </w:rPr>
+    </w:lvl>
+    <w:lvl w:ilvl="7" w:tplc="240A0003" w:tentative="1">
+      <w:start w:val="1"/>
+      <w:numFmt w:val="bullet"/>
+      <w:lvlText w:val="o"/>
+      <w:lvlJc w:val="left"/>
+      <w:pPr>
+        <w:ind w:left="5760" w:hanging="360"/>
+      </w:pPr>
+      <w:rPr>
+        <w:rFonts w:ascii="Courier New" w:hAnsi="Courier New" w:cs="Courier New" w:hint="default"/>
+      </w:rPr>
+    </w:lvl>
+    <w:lvl w:ilvl="8" w:tplc="240A0005" w:tentative="1">
+      <w:start w:val="1"/>
+      <w:numFmt w:val="bullet"/>
+      <w:lvlText w:val=""/>
+      <w:lvlJc w:val="left"/>
+      <w:pPr>
+        <w:ind w:left="6480" w:hanging="360"/>
+      </w:pPr>
+      <w:rPr>
+        <w:rFonts w:ascii="Wingdings" w:hAnsi="Wingdings" w:hint="default"/>
+      </w:rPr>
+    </w:lvl>
+  </w:abstractNum>
+  <w:abstractNum w:abstractNumId="1" w15:restartNumberingAfterBreak="0">
     <w:nsid w:val="0F2835F4"/>
     <w:multiLevelType w:val="hybridMultilevel"/>
     <w:tmpl w:val="1CB0D096"/>
@@ -4867,7 +5163,7 @@
       </w:pPr>
     </w:lvl>
   </w:abstractNum>
-  <w:abstractNum w:abstractNumId="1" w15:restartNumberingAfterBreak="0">
+  <w:abstractNum w:abstractNumId="2" w15:restartNumberingAfterBreak="0">
     <w:nsid w:val="120635D5"/>
     <w:multiLevelType w:val="hybridMultilevel"/>
     <w:tmpl w:val="1EFACEEC"/>
@@ -4979,7 +5275,7 @@
       </w:rPr>
     </w:lvl>
   </w:abstractNum>
-  <w:abstractNum w:abstractNumId="2" w15:restartNumberingAfterBreak="0">
+  <w:abstractNum w:abstractNumId="3" w15:restartNumberingAfterBreak="0">
     <w:nsid w:val="12271E47"/>
     <w:multiLevelType w:val="hybridMultilevel"/>
     <w:tmpl w:val="734EDE96"/>
@@ -5092,7 +5388,120 @@
       </w:rPr>
     </w:lvl>
   </w:abstractNum>
-  <w:abstractNum w:abstractNumId="3" w15:restartNumberingAfterBreak="0">
+  <w:abstractNum w:abstractNumId="4" w15:restartNumberingAfterBreak="0">
+    <w:nsid w:val="12F73E11"/>
+    <w:multiLevelType w:val="hybridMultilevel"/>
+    <w:tmpl w:val="85488706"/>
+    <w:lvl w:ilvl="0" w:tplc="240A000F">
+      <w:start w:val="1"/>
+      <w:numFmt w:val="decimal"/>
+      <w:lvlText w:val="%1."/>
+      <w:lvlJc w:val="left"/>
+      <w:pPr>
+        <w:ind w:left="720" w:hanging="360"/>
+      </w:pPr>
+      <w:rPr>
+        <w:rFonts w:hint="default"/>
+      </w:rPr>
+    </w:lvl>
+    <w:lvl w:ilvl="1" w:tplc="240A0003" w:tentative="1">
+      <w:start w:val="1"/>
+      <w:numFmt w:val="bullet"/>
+      <w:lvlText w:val="o"/>
+      <w:lvlJc w:val="left"/>
+      <w:pPr>
+        <w:ind w:left="1440" w:hanging="360"/>
+      </w:pPr>
+      <w:rPr>
+        <w:rFonts w:ascii="Courier New" w:hAnsi="Courier New" w:cs="Courier New" w:hint="default"/>
+      </w:rPr>
+    </w:lvl>
+    <w:lvl w:ilvl="2" w:tplc="240A0005" w:tentative="1">
+      <w:start w:val="1"/>
+      <w:numFmt w:val="bullet"/>
+      <w:lvlText w:val=""/>
+      <w:lvlJc w:val="left"/>
+      <w:pPr>
+        <w:ind w:left="2160" w:hanging="360"/>
+      </w:pPr>
+      <w:rPr>
+        <w:rFonts w:ascii="Wingdings" w:hAnsi="Wingdings" w:hint="default"/>
+      </w:rPr>
+    </w:lvl>
+    <w:lvl w:ilvl="3" w:tplc="240A0001" w:tentative="1">
+      <w:start w:val="1"/>
+      <w:numFmt w:val="bullet"/>
+      <w:lvlText w:val=""/>
+      <w:lvlJc w:val="left"/>
+      <w:pPr>
+        <w:ind w:left="2880" w:hanging="360"/>
+      </w:pPr>
+      <w:rPr>
+        <w:rFonts w:ascii="Symbol" w:hAnsi="Symbol" w:hint="default"/>
+      </w:rPr>
+    </w:lvl>
+    <w:lvl w:ilvl="4" w:tplc="240A0003" w:tentative="1">
+      <w:start w:val="1"/>
+      <w:numFmt w:val="bullet"/>
+      <w:lvlText w:val="o"/>
+      <w:lvlJc w:val="left"/>
+      <w:pPr>
+        <w:ind w:left="3600" w:hanging="360"/>
+      </w:pPr>
+      <w:rPr>
+        <w:rFonts w:ascii="Courier New" w:hAnsi="Courier New" w:cs="Courier New" w:hint="default"/>
+      </w:rPr>
+    </w:lvl>
+    <w:lvl w:ilvl="5" w:tplc="240A0005" w:tentative="1">
+      <w:start w:val="1"/>
+      <w:numFmt w:val="bullet"/>
+      <w:lvlText w:val=""/>
+      <w:lvlJc w:val="left"/>
+      <w:pPr>
+        <w:ind w:left="4320" w:hanging="360"/>
+      </w:pPr>
+      <w:rPr>
+        <w:rFonts w:ascii="Wingdings" w:hAnsi="Wingdings" w:hint="default"/>
+      </w:rPr>
+    </w:lvl>
+    <w:lvl w:ilvl="6" w:tplc="240A0001" w:tentative="1">
+      <w:start w:val="1"/>
+      <w:numFmt w:val="bullet"/>
+      <w:lvlText w:val=""/>
+      <w:lvlJc w:val="left"/>
+      <w:pPr>
+        <w:ind w:left="5040" w:hanging="360"/>
+      </w:pPr>
+      <w:rPr>
+        <w:rFonts w:ascii="Symbol" w:hAnsi="Symbol" w:hint="default"/>
+      </w:rPr>
+    </w:lvl>
+    <w:lvl w:ilvl="7" w:tplc="240A0003" w:tentative="1">
+      <w:start w:val="1"/>
+      <w:numFmt w:val="bullet"/>
+      <w:lvlText w:val="o"/>
+      <w:lvlJc w:val="left"/>
+      <w:pPr>
+        <w:ind w:left="5760" w:hanging="360"/>
+      </w:pPr>
+      <w:rPr>
+        <w:rFonts w:ascii="Courier New" w:hAnsi="Courier New" w:cs="Courier New" w:hint="default"/>
+      </w:rPr>
+    </w:lvl>
+    <w:lvl w:ilvl="8" w:tplc="240A0005" w:tentative="1">
+      <w:start w:val="1"/>
+      <w:numFmt w:val="bullet"/>
+      <w:lvlText w:val=""/>
+      <w:lvlJc w:val="left"/>
+      <w:pPr>
+        <w:ind w:left="6480" w:hanging="360"/>
+      </w:pPr>
+      <w:rPr>
+        <w:rFonts w:ascii="Wingdings" w:hAnsi="Wingdings" w:hint="default"/>
+      </w:rPr>
+    </w:lvl>
+  </w:abstractNum>
+  <w:abstractNum w:abstractNumId="5" w15:restartNumberingAfterBreak="0">
     <w:nsid w:val="1AA55CF9"/>
     <w:multiLevelType w:val="hybridMultilevel"/>
     <w:tmpl w:val="9F3EB6B8"/>
@@ -5181,7 +5590,7 @@
       </w:pPr>
     </w:lvl>
   </w:abstractNum>
-  <w:abstractNum w:abstractNumId="4" w15:restartNumberingAfterBreak="0">
+  <w:abstractNum w:abstractNumId="6" w15:restartNumberingAfterBreak="0">
     <w:nsid w:val="1D476884"/>
     <w:multiLevelType w:val="hybridMultilevel"/>
     <w:tmpl w:val="B346F720"/>
@@ -5294,7 +5703,7 @@
       </w:rPr>
     </w:lvl>
   </w:abstractNum>
-  <w:abstractNum w:abstractNumId="5" w15:restartNumberingAfterBreak="0">
+  <w:abstractNum w:abstractNumId="7" w15:restartNumberingAfterBreak="0">
     <w:nsid w:val="22374B93"/>
     <w:multiLevelType w:val="hybridMultilevel"/>
     <w:tmpl w:val="F4DA1034"/>
@@ -5407,7 +5816,7 @@
       </w:rPr>
     </w:lvl>
   </w:abstractNum>
-  <w:abstractNum w:abstractNumId="6" w15:restartNumberingAfterBreak="0">
+  <w:abstractNum w:abstractNumId="8" w15:restartNumberingAfterBreak="0">
     <w:nsid w:val="234E1AA4"/>
     <w:multiLevelType w:val="hybridMultilevel"/>
     <w:tmpl w:val="A642DD5A"/>
@@ -5496,7 +5905,7 @@
       </w:pPr>
     </w:lvl>
   </w:abstractNum>
-  <w:abstractNum w:abstractNumId="7" w15:restartNumberingAfterBreak="0">
+  <w:abstractNum w:abstractNumId="9" w15:restartNumberingAfterBreak="0">
     <w:nsid w:val="2415680D"/>
     <w:multiLevelType w:val="hybridMultilevel"/>
     <w:tmpl w:val="0B8AEC42"/>
@@ -5609,7 +6018,7 @@
       </w:rPr>
     </w:lvl>
   </w:abstractNum>
-  <w:abstractNum w:abstractNumId="8" w15:restartNumberingAfterBreak="0">
+  <w:abstractNum w:abstractNumId="10" w15:restartNumberingAfterBreak="0">
     <w:nsid w:val="26361FE1"/>
     <w:multiLevelType w:val="hybridMultilevel"/>
     <w:tmpl w:val="57D01C84"/>
@@ -5722,7 +6131,7 @@
       </w:rPr>
     </w:lvl>
   </w:abstractNum>
-  <w:abstractNum w:abstractNumId="9" w15:restartNumberingAfterBreak="0">
+  <w:abstractNum w:abstractNumId="11" w15:restartNumberingAfterBreak="0">
     <w:nsid w:val="38600966"/>
     <w:multiLevelType w:val="hybridMultilevel"/>
     <w:tmpl w:val="80C45D42"/>
@@ -5835,7 +6244,7 @@
       </w:rPr>
     </w:lvl>
   </w:abstractNum>
-  <w:abstractNum w:abstractNumId="10" w15:restartNumberingAfterBreak="0">
+  <w:abstractNum w:abstractNumId="12" w15:restartNumberingAfterBreak="0">
     <w:nsid w:val="40250F51"/>
     <w:multiLevelType w:val="hybridMultilevel"/>
     <w:tmpl w:val="A8160266"/>
@@ -5947,7 +6356,7 @@
       </w:rPr>
     </w:lvl>
   </w:abstractNum>
-  <w:abstractNum w:abstractNumId="11" w15:restartNumberingAfterBreak="0">
+  <w:abstractNum w:abstractNumId="13" w15:restartNumberingAfterBreak="0">
     <w:nsid w:val="470C6E08"/>
     <w:multiLevelType w:val="hybridMultilevel"/>
     <w:tmpl w:val="E47C0206"/>
@@ -6060,7 +6469,93 @@
       </w:rPr>
     </w:lvl>
   </w:abstractNum>
-  <w:abstractNum w:abstractNumId="12" w15:restartNumberingAfterBreak="0">
+  <w:abstractNum w:abstractNumId="14" w15:restartNumberingAfterBreak="0">
+    <w:nsid w:val="510C05CE"/>
+    <w:multiLevelType w:val="hybridMultilevel"/>
+    <w:tmpl w:val="A1F230CC"/>
+    <w:lvl w:ilvl="0" w:tplc="240A000F">
+      <w:start w:val="1"/>
+      <w:numFmt w:val="decimal"/>
+      <w:lvlText w:val="%1."/>
+      <w:lvlJc w:val="left"/>
+      <w:pPr>
+        <w:ind w:left="720" w:hanging="360"/>
+      </w:pPr>
+    </w:lvl>
+    <w:lvl w:ilvl="1" w:tplc="240A0019" w:tentative="1">
+      <w:start w:val="1"/>
+      <w:numFmt w:val="lowerLetter"/>
+      <w:lvlText w:val="%2."/>
+      <w:lvlJc w:val="left"/>
+      <w:pPr>
+        <w:ind w:left="1440" w:hanging="360"/>
+      </w:pPr>
+    </w:lvl>
+    <w:lvl w:ilvl="2" w:tplc="240A001B" w:tentative="1">
+      <w:start w:val="1"/>
+      <w:numFmt w:val="lowerRoman"/>
+      <w:lvlText w:val="%3."/>
+      <w:lvlJc w:val="right"/>
+      <w:pPr>
+        <w:ind w:left="2160" w:hanging="180"/>
+      </w:pPr>
+    </w:lvl>
+    <w:lvl w:ilvl="3" w:tplc="240A000F" w:tentative="1">
+      <w:start w:val="1"/>
+      <w:numFmt w:val="decimal"/>
+      <w:lvlText w:val="%4."/>
+      <w:lvlJc w:val="left"/>
+      <w:pPr>
+        <w:ind w:left="2880" w:hanging="360"/>
+      </w:pPr>
+    </w:lvl>
+    <w:lvl w:ilvl="4" w:tplc="240A0019" w:tentative="1">
+      <w:start w:val="1"/>
+      <w:numFmt w:val="lowerLetter"/>
+      <w:lvlText w:val="%5."/>
+      <w:lvlJc w:val="left"/>
+      <w:pPr>
+        <w:ind w:left="3600" w:hanging="360"/>
+      </w:pPr>
+    </w:lvl>
+    <w:lvl w:ilvl="5" w:tplc="240A001B" w:tentative="1">
+      <w:start w:val="1"/>
+      <w:numFmt w:val="lowerRoman"/>
+      <w:lvlText w:val="%6."/>
+      <w:lvlJc w:val="right"/>
+      <w:pPr>
+        <w:ind w:left="4320" w:hanging="180"/>
+      </w:pPr>
+    </w:lvl>
+    <w:lvl w:ilvl="6" w:tplc="240A000F" w:tentative="1">
+      <w:start w:val="1"/>
+      <w:numFmt w:val="decimal"/>
+      <w:lvlText w:val="%7."/>
+      <w:lvlJc w:val="left"/>
+      <w:pPr>
+        <w:ind w:left="5040" w:hanging="360"/>
+      </w:pPr>
+    </w:lvl>
+    <w:lvl w:ilvl="7" w:tplc="240A0019" w:tentative="1">
+      <w:start w:val="1"/>
+      <w:numFmt w:val="lowerLetter"/>
+      <w:lvlText w:val="%8."/>
+      <w:lvlJc w:val="left"/>
+      <w:pPr>
+        <w:ind w:left="5760" w:hanging="360"/>
+      </w:pPr>
+    </w:lvl>
+    <w:lvl w:ilvl="8" w:tplc="240A001B" w:tentative="1">
+      <w:start w:val="1"/>
+      <w:numFmt w:val="lowerRoman"/>
+      <w:lvlText w:val="%9."/>
+      <w:lvlJc w:val="right"/>
+      <w:pPr>
+        <w:ind w:left="6480" w:hanging="180"/>
+      </w:pPr>
+    </w:lvl>
+  </w:abstractNum>
+  <w:abstractNum w:abstractNumId="15" w15:restartNumberingAfterBreak="0">
     <w:nsid w:val="5BBD2212"/>
     <w:multiLevelType w:val="hybridMultilevel"/>
     <w:tmpl w:val="B20C000C"/>
@@ -6173,7 +6668,7 @@
       </w:rPr>
     </w:lvl>
   </w:abstractNum>
-  <w:abstractNum w:abstractNumId="13" w15:restartNumberingAfterBreak="0">
+  <w:abstractNum w:abstractNumId="16" w15:restartNumberingAfterBreak="0">
     <w:nsid w:val="63D77DC1"/>
     <w:multiLevelType w:val="hybridMultilevel"/>
     <w:tmpl w:val="9F3EB6B8"/>
@@ -6262,7 +6757,7 @@
       </w:pPr>
     </w:lvl>
   </w:abstractNum>
-  <w:abstractNum w:abstractNumId="14" w15:restartNumberingAfterBreak="0">
+  <w:abstractNum w:abstractNumId="17" w15:restartNumberingAfterBreak="0">
     <w:nsid w:val="71D015E9"/>
     <w:multiLevelType w:val="hybridMultilevel"/>
     <w:tmpl w:val="5B7AD694"/>
@@ -6375,7 +6870,7 @@
       </w:rPr>
     </w:lvl>
   </w:abstractNum>
-  <w:abstractNum w:abstractNumId="15" w15:restartNumberingAfterBreak="0">
+  <w:abstractNum w:abstractNumId="18" w15:restartNumberingAfterBreak="0">
     <w:nsid w:val="723F1C34"/>
     <w:multiLevelType w:val="hybridMultilevel"/>
     <w:tmpl w:val="7C7635AE"/>
@@ -6461,7 +6956,7 @@
       </w:pPr>
     </w:lvl>
   </w:abstractNum>
-  <w:abstractNum w:abstractNumId="16" w15:restartNumberingAfterBreak="0">
+  <w:abstractNum w:abstractNumId="19" w15:restartNumberingAfterBreak="0">
     <w:nsid w:val="781872C0"/>
     <w:multiLevelType w:val="hybridMultilevel"/>
     <w:tmpl w:val="F20445B4"/>
@@ -6574,7 +7069,7 @@
       </w:rPr>
     </w:lvl>
   </w:abstractNum>
-  <w:abstractNum w:abstractNumId="17" w15:restartNumberingAfterBreak="0">
+  <w:abstractNum w:abstractNumId="20" w15:restartNumberingAfterBreak="0">
     <w:nsid w:val="7E611304"/>
     <w:multiLevelType w:val="hybridMultilevel"/>
     <w:tmpl w:val="A3022AF2"/>
@@ -6687,31 +7182,31 @@
     </w:lvl>
   </w:abstractNum>
   <w:num w:numId="1">
-    <w:abstractNumId w:val="11"/>
+    <w:abstractNumId w:val="13"/>
   </w:num>
   <w:num w:numId="2">
-    <w:abstractNumId w:val="7"/>
+    <w:abstractNumId w:val="9"/>
   </w:num>
   <w:num w:numId="3">
-    <w:abstractNumId w:val="8"/>
+    <w:abstractNumId w:val="10"/>
   </w:num>
   <w:num w:numId="4">
-    <w:abstractNumId w:val="1"/>
+    <w:abstractNumId w:val="2"/>
   </w:num>
   <w:num w:numId="5">
-    <w:abstractNumId w:val="10"/>
+    <w:abstractNumId w:val="12"/>
   </w:num>
   <w:num w:numId="6">
-    <w:abstractNumId w:val="17"/>
+    <w:abstractNumId w:val="20"/>
   </w:num>
   <w:num w:numId="7">
-    <w:abstractNumId w:val="4"/>
+    <w:abstractNumId w:val="6"/>
   </w:num>
   <w:num w:numId="8">
-    <w:abstractNumId w:val="13"/>
+    <w:abstractNumId w:val="16"/>
   </w:num>
   <w:num w:numId="9">
-    <w:abstractNumId w:val="13"/>
+    <w:abstractNumId w:val="16"/>
     <w:lvlOverride w:ilvl="0">
       <w:startOverride w:val="1"/>
     </w:lvlOverride>
@@ -6741,34 +7236,43 @@
     </w:lvlOverride>
   </w:num>
   <w:num w:numId="10">
+    <w:abstractNumId w:val="5"/>
+  </w:num>
+  <w:num w:numId="11">
+    <w:abstractNumId w:val="8"/>
+  </w:num>
+  <w:num w:numId="12">
+    <w:abstractNumId w:val="1"/>
+  </w:num>
+  <w:num w:numId="13">
+    <w:abstractNumId w:val="18"/>
+  </w:num>
+  <w:num w:numId="14">
     <w:abstractNumId w:val="3"/>
   </w:num>
-  <w:num w:numId="11">
-    <w:abstractNumId w:val="6"/>
+  <w:num w:numId="15">
+    <w:abstractNumId w:val="19"/>
   </w:num>
-  <w:num w:numId="12">
+  <w:num w:numId="16">
+    <w:abstractNumId w:val="15"/>
+  </w:num>
+  <w:num w:numId="17">
+    <w:abstractNumId w:val="17"/>
+  </w:num>
+  <w:num w:numId="18">
+    <w:abstractNumId w:val="11"/>
+  </w:num>
+  <w:num w:numId="19">
+    <w:abstractNumId w:val="7"/>
+  </w:num>
+  <w:num w:numId="20">
     <w:abstractNumId w:val="0"/>
   </w:num>
-  <w:num w:numId="13">
-    <w:abstractNumId w:val="15"/>
-  </w:num>
-  <w:num w:numId="14">
-    <w:abstractNumId w:val="2"/>
-  </w:num>
-  <w:num w:numId="15">
-    <w:abstractNumId w:val="16"/>
-  </w:num>
-  <w:num w:numId="16">
-    <w:abstractNumId w:val="12"/>
-  </w:num>
-  <w:num w:numId="17">
+  <w:num w:numId="21">
     <w:abstractNumId w:val="14"/>
   </w:num>
-  <w:num w:numId="18">
-    <w:abstractNumId w:val="9"/>
-  </w:num>
-  <w:num w:numId="19">
-    <w:abstractNumId w:val="5"/>
+  <w:num w:numId="22">
+    <w:abstractNumId w:val="4"/>
   </w:num>
 </w:numbering>
 </file>
@@ -7747,7 +8251,7 @@
 </file>
 
 <file path=customXml/itemProps1.xml><?xml version="1.0" encoding="utf-8"?>
-<ds:datastoreItem xmlns:ds="http://schemas.openxmlformats.org/officeDocument/2006/customXml" ds:itemID="{3287CF80-2094-4081-AD9B-738282B74955}">
+<ds:datastoreItem xmlns:ds="http://schemas.openxmlformats.org/officeDocument/2006/customXml" ds:itemID="{C884B256-7066-4790-9D7E-87ECBFD04AF7}">
   <ds:schemaRefs>
     <ds:schemaRef ds:uri="http://schemas.openxmlformats.org/officeDocument/2006/bibliography"/>
   </ds:schemaRefs>

</xml_diff>

<commit_message>
Added eliminar y añadir pasillo y habitación
</commit_message>
<xml_diff>
--- a/Método de la ingeniería/INFORME DE INGENIERÍA.docx
+++ b/Método de la ingeniería/INFORME DE INGENIERÍA.docx
@@ -482,7 +482,15 @@
         <w:rPr>
           <w:rFonts w:ascii="Times New Roman" w:hAnsi="Times New Roman" w:cs="Times New Roman"/>
         </w:rPr>
-        <w:t xml:space="preserve">, han decidido modificar el sistema de inventario de la mansión ya que se han descubierto las misteriosas desapariciones de objetos valiosos de algunas habitaciones y así evitar la perdida de estos valiosos objetos. Inclusive, se ha tomado en cuenta que la mansión al tener una gran antigüedad se requiere la demolición y reconstrucción o </w:t>
+        <w:t>, han decidido modificar el sistema de inventario de la mansión ya que se han descubierto las misteriosas desapariciones de objetos valiosos de algunas habitaciones y así evitar la perdida de estos valiosos objetos. Inclusive, se ha tomado en cuenta que la mansión al tener una gran antigüe</w:t>
+      </w:r>
+      <w:bookmarkStart w:id="0" w:name="_GoBack"/>
+      <w:bookmarkEnd w:id="0"/>
+      <w:r>
+        <w:rPr>
+          <w:rFonts w:ascii="Times New Roman" w:hAnsi="Times New Roman" w:cs="Times New Roman"/>
+        </w:rPr>
+        <w:t xml:space="preserve">dad se requiere la demolición y reconstrucción o </w:t>
       </w:r>
       <w:r>
         <w:rPr>
@@ -661,7 +669,21 @@
           <w:rFonts w:ascii="Times New Roman" w:hAnsi="Times New Roman" w:cs="Times New Roman"/>
           <w:sz w:val="24"/>
         </w:rPr>
-        <w:t xml:space="preserve">Dado el indicador de la habitación se debe eliminar la habitación del mapa. Si la habitación contenía tesoros, estos deben quedar en el registro de tesoros encontrados. </w:t>
+        <w:t>Dado el indicador de la habitación se debe eliminar la habitación del mapa. Si la habitación contenía tesoros, estos deben quedar en el</w:t>
+      </w:r>
+      <w:r>
+        <w:rPr>
+          <w:rFonts w:ascii="Times New Roman" w:hAnsi="Times New Roman" w:cs="Times New Roman"/>
+          <w:sz w:val="24"/>
+        </w:rPr>
+        <w:t xml:space="preserve"> registrados en el museo</w:t>
+      </w:r>
+      <w:r>
+        <w:rPr>
+          <w:rFonts w:ascii="Times New Roman" w:hAnsi="Times New Roman" w:cs="Times New Roman"/>
+          <w:sz w:val="24"/>
+        </w:rPr>
+        <w:t xml:space="preserve">. </w:t>
       </w:r>
     </w:p>
     <w:p>
@@ -682,7 +704,7 @@
           <w:rFonts w:ascii="Times New Roman" w:hAnsi="Times New Roman" w:cs="Times New Roman"/>
           <w:sz w:val="24"/>
         </w:rPr>
-        <w:t>Dado el indicador de la habitación se deben registrar tesoros encontrados. Se debe añadir el nombre y el valor del tesoro y la habitación a la cual pertenece. Si la habitación es eliminada el tesoro quedará solo en el registro y será enviado al museo.</w:t>
+        <w:t>Dado el indicador de dos habitaciones se deben añadir un pasillo entre ella de la siguiente manera: primera habitación indica desde dónde, segunda habitación indica hasta donde y el tiempo de minutos que toma cruzar el pasillo entre ambas habitaciones.</w:t>
       </w:r>
     </w:p>
     <w:p>
@@ -703,6 +725,63 @@
           <w:rFonts w:ascii="Times New Roman" w:hAnsi="Times New Roman" w:cs="Times New Roman"/>
           <w:sz w:val="24"/>
         </w:rPr>
+        <w:t>Dado el indicador de dos habitaciones se debe eliminar el pasillo que exista entre ellas. Si no existe ningún pasillo se muestra un mensaje de alerta.</w:t>
+      </w:r>
+    </w:p>
+    <w:p>
+      <w:pPr>
+        <w:pStyle w:val="Prrafodelista"/>
+        <w:numPr>
+          <w:ilvl w:val="0"/>
+          <w:numId w:val="13"/>
+        </w:numPr>
+        <w:jc w:val="both"/>
+        <w:rPr>
+          <w:rFonts w:ascii="Times New Roman" w:hAnsi="Times New Roman" w:cs="Times New Roman"/>
+          <w:sz w:val="24"/>
+        </w:rPr>
+      </w:pPr>
+      <w:r>
+        <w:rPr>
+          <w:rFonts w:ascii="Times New Roman" w:hAnsi="Times New Roman" w:cs="Times New Roman"/>
+          <w:sz w:val="24"/>
+        </w:rPr>
+        <w:t>Dado el indicador de la habitación se deben registrar tesoros encontrados. Se debe añadir el nombre y el valor del tesoro y la habitación a la cual perten</w:t>
+      </w:r>
+      <w:r>
+        <w:rPr>
+          <w:rFonts w:ascii="Times New Roman" w:hAnsi="Times New Roman" w:cs="Times New Roman"/>
+          <w:sz w:val="24"/>
+        </w:rPr>
+        <w:t>ece</w:t>
+      </w:r>
+      <w:r>
+        <w:rPr>
+          <w:rFonts w:ascii="Times New Roman" w:hAnsi="Times New Roman" w:cs="Times New Roman"/>
+          <w:sz w:val="24"/>
+        </w:rPr>
+        <w:t>.</w:t>
+      </w:r>
+    </w:p>
+    <w:p>
+      <w:pPr>
+        <w:pStyle w:val="Prrafodelista"/>
+        <w:numPr>
+          <w:ilvl w:val="0"/>
+          <w:numId w:val="13"/>
+        </w:numPr>
+        <w:jc w:val="both"/>
+        <w:rPr>
+          <w:rFonts w:ascii="Times New Roman" w:hAnsi="Times New Roman" w:cs="Times New Roman"/>
+          <w:sz w:val="24"/>
+        </w:rPr>
+      </w:pPr>
+      <w:r>
+        <w:rPr>
+          <w:rFonts w:ascii="Times New Roman" w:hAnsi="Times New Roman" w:cs="Times New Roman"/>
+          <w:sz w:val="24"/>
+        </w:rPr>
+        <w:lastRenderedPageBreak/>
         <w:t xml:space="preserve">Visualizar los tesoros encontrados, ya sea que aún pertenezcan a la habitación o que pertenezcan al museo. Se debe mostrar su nombre, valor, habitación a la que pertenece o, en su defecto, que pertenece al museo. </w:t>
       </w:r>
     </w:p>
@@ -711,24 +790,14 @@
         <w:jc w:val="both"/>
         <w:rPr>
           <w:rFonts w:ascii="Times New Roman" w:hAnsi="Times New Roman" w:cs="Times New Roman"/>
-          <w:sz w:val="24"/>
-        </w:rPr>
-      </w:pPr>
-    </w:p>
-    <w:p>
-      <w:pPr>
-        <w:jc w:val="both"/>
-        <w:rPr>
-          <w:rFonts w:ascii="Times New Roman" w:hAnsi="Times New Roman" w:cs="Times New Roman"/>
-          <w:b/>
-        </w:rPr>
-      </w:pPr>
-      <w:r>
-        <w:rPr>
-          <w:rFonts w:ascii="Times New Roman" w:hAnsi="Times New Roman" w:cs="Times New Roman"/>
-          <w:b/>
-        </w:rPr>
-        <w:lastRenderedPageBreak/>
+          <w:b/>
+        </w:rPr>
+      </w:pPr>
+      <w:r>
+        <w:rPr>
+          <w:rFonts w:ascii="Times New Roman" w:hAnsi="Times New Roman" w:cs="Times New Roman"/>
+          <w:b/>
+        </w:rPr>
         <w:t>Paso 2: Recopilación de la información</w:t>
       </w:r>
     </w:p>
@@ -1165,6 +1234,7 @@
         <w:rPr>
           <w:rFonts w:ascii="Times New Roman" w:hAnsi="Times New Roman" w:cs="Times New Roman"/>
         </w:rPr>
+        <w:lastRenderedPageBreak/>
         <w:t xml:space="preserve">Donde se puede </w:t>
       </w:r>
       <w:r>
@@ -1205,7 +1275,6 @@
           <w:rFonts w:ascii="Times New Roman" w:hAnsi="Times New Roman" w:cs="Times New Roman"/>
           <w:b/>
         </w:rPr>
-        <w:lastRenderedPageBreak/>
         <w:t>Grafo</w:t>
       </w:r>
     </w:p>
@@ -1730,7 +1799,14 @@
         <w:rPr>
           <w:rFonts w:ascii="Times New Roman" w:hAnsi="Times New Roman" w:cs="Times New Roman"/>
         </w:rPr>
-        <w:t>, y se empieza a recorrer cada vértice sumando sus pesos y asignándoselos al mismo, y evalúa si otro nodo por otro lado llega a ese mismo vértice y evalúa cual es menor. Al final arma un árbol con los caminos más bajos desde el nodo elegido.</w:t>
+        <w:t xml:space="preserve">, y se empieza a recorrer cada vértice sumando sus pesos y </w:t>
+      </w:r>
+      <w:r>
+        <w:rPr>
+          <w:rFonts w:ascii="Times New Roman" w:hAnsi="Times New Roman" w:cs="Times New Roman"/>
+        </w:rPr>
+        <w:lastRenderedPageBreak/>
+        <w:t>asignándoselos al mismo, y evalúa si otro nodo por otro lado llega a ese mismo vértice y evalúa cual es menor. Al final arma un árbol con los caminos más bajos desde el nodo elegido.</w:t>
       </w:r>
     </w:p>
     <w:p>
@@ -1779,7 +1855,6 @@
         <w:rPr>
           <w:rFonts w:ascii="Times New Roman" w:hAnsi="Times New Roman" w:cs="Times New Roman"/>
         </w:rPr>
-        <w:lastRenderedPageBreak/>
         <w:t>Bellman-Ford</w:t>
       </w:r>
       <w:r>
@@ -2340,6 +2415,7 @@
         <w:rPr>
           <w:rFonts w:ascii="Times New Roman" w:hAnsi="Times New Roman" w:cs="Times New Roman"/>
         </w:rPr>
+        <w:lastRenderedPageBreak/>
         <w:t>Un punto donde guardar el objeto habitación.</w:t>
       </w:r>
     </w:p>
@@ -2397,7 +2473,6 @@
         <w:rPr>
           <w:rFonts w:ascii="Times New Roman" w:hAnsi="Times New Roman" w:cs="Times New Roman"/>
         </w:rPr>
-        <w:lastRenderedPageBreak/>
         <w:t>Caminos para llegar a la salida.</w:t>
       </w:r>
     </w:p>
@@ -2741,8 +2816,6 @@
         </w:rPr>
         <w:t>Crear un grafo para mostrar la distribución de los tesoros.</w:t>
       </w:r>
-      <w:bookmarkStart w:id="0" w:name="_GoBack"/>
-      <w:bookmarkEnd w:id="0"/>
     </w:p>
     <w:p>
       <w:pPr>
@@ -2989,6 +3062,7 @@
               <w:rPr>
                 <w:rFonts w:ascii="Times New Roman" w:hAnsi="Times New Roman" w:cs="Times New Roman"/>
               </w:rPr>
+              <w:lastRenderedPageBreak/>
               <w:t>Grafo simple</w:t>
             </w:r>
           </w:p>
@@ -3331,7 +3405,6 @@
               <w:rPr>
                 <w:rFonts w:ascii="Times New Roman" w:hAnsi="Times New Roman" w:cs="Times New Roman"/>
               </w:rPr>
-              <w:lastRenderedPageBreak/>
               <w:t>Multígrafo</w:t>
             </w:r>
             <w:r>
@@ -4371,6 +4444,7 @@
           <w:rFonts w:ascii="Times New Roman" w:hAnsi="Times New Roman" w:cs="Times New Roman"/>
           <w:b/>
         </w:rPr>
+        <w:lastRenderedPageBreak/>
         <w:t>Diagrama de objetos</w:t>
       </w:r>
     </w:p>
@@ -4429,7 +4503,6 @@
               <w:rPr>
                 <w:rFonts w:ascii="Times New Roman" w:hAnsi="Times New Roman" w:cs="Times New Roman"/>
               </w:rPr>
-              <w:lastRenderedPageBreak/>
               <w:t xml:space="preserve">Prueba 1: </w:t>
             </w:r>
           </w:p>
@@ -8428,7 +8501,7 @@
 </file>
 
 <file path=customXml/itemProps1.xml><?xml version="1.0" encoding="utf-8"?>
-<ds:datastoreItem xmlns:ds="http://schemas.openxmlformats.org/officeDocument/2006/customXml" ds:itemID="{50C90FDF-BA1A-4FA2-B8AD-4ED0674A2EAC}">
+<ds:datastoreItem xmlns:ds="http://schemas.openxmlformats.org/officeDocument/2006/customXml" ds:itemID="{6682110C-B381-415F-AD99-2CDCC56C6D37}">
   <ds:schemaRefs>
     <ds:schemaRef ds:uri="http://schemas.openxmlformats.org/officeDocument/2006/bibliography"/>
   </ds:schemaRefs>

</xml_diff>

<commit_message>
Terminada documentación de Mansion
</commit_message>
<xml_diff>
--- a/Método de la ingeniería/INFORME DE INGENIERÍA.docx
+++ b/Método de la ingeniería/INFORME DE INGENIERÍA.docx
@@ -518,7 +518,19 @@
         <w:rPr>
           <w:rFonts w:ascii="Times New Roman" w:hAnsi="Times New Roman" w:cs="Times New Roman"/>
         </w:rPr>
-        <w:t xml:space="preserve">logre mantenerse abierto al publico y no imponer algún tipo de riesgo a cualquier visitante. Por </w:t>
+        <w:t xml:space="preserve">logre mantenerse abierto al </w:t>
+      </w:r>
+      <w:r>
+        <w:rPr>
+          <w:rFonts w:ascii="Times New Roman" w:hAnsi="Times New Roman" w:cs="Times New Roman"/>
+        </w:rPr>
+        <w:t>público</w:t>
+      </w:r>
+      <w:r>
+        <w:rPr>
+          <w:rFonts w:ascii="Times New Roman" w:hAnsi="Times New Roman" w:cs="Times New Roman"/>
+        </w:rPr>
+        <w:t xml:space="preserve"> y no imponer algún tipo de riesgo a cualquier visitante. Por </w:t>
       </w:r>
       <w:r>
         <w:rPr>
@@ -1385,58 +1397,31 @@
         <w:rPr>
           <w:rFonts w:ascii="Times New Roman" w:hAnsi="Times New Roman" w:cs="Times New Roman"/>
         </w:rPr>
-        <w:t xml:space="preserve"> Un grafo se considera conexo cuando se encuentra completamente conectado y no existe mas de un grafo, el no conexo esta separado en dos subgrafos.</w:t>
-      </w:r>
-    </w:p>
-    <w:p>
-      <w:pPr>
-        <w:jc w:val="both"/>
-        <w:rPr>
-          <w:rFonts w:ascii="Times New Roman" w:hAnsi="Times New Roman" w:cs="Times New Roman"/>
-        </w:rPr>
-      </w:pPr>
-      <w:r>
-        <w:rPr>
-          <w:rFonts w:ascii="Times New Roman" w:hAnsi="Times New Roman" w:cs="Times New Roman"/>
-        </w:rPr>
-        <w:t xml:space="preserve"> Tomado de </w:t>
-      </w:r>
-      <w:hyperlink r:id="rId9" w:history="1">
-        <w:r>
-          <w:rPr>
-            <w:rStyle w:val="Hipervnculo"/>
-            <w:rFonts w:ascii="Times New Roman" w:hAnsi="Times New Roman" w:cs="Times New Roman"/>
-          </w:rPr>
-          <w:t>https://www.geeksforgeeks.org/graph-</w:t>
-        </w:r>
-        <w:r>
-          <w:rPr>
-            <w:rStyle w:val="Hipervnculo"/>
-            <w:rFonts w:ascii="Times New Roman" w:hAnsi="Times New Roman" w:cs="Times New Roman"/>
-          </w:rPr>
-          <w:t>and-its-representations/</w:t>
-        </w:r>
-      </w:hyperlink>
-      <w:r>
-        <w:rPr>
-          <w:rFonts w:ascii="Times New Roman" w:hAnsi="Times New Roman" w:cs="Times New Roman"/>
-        </w:rPr>
-        <w:t xml:space="preserve"> &amp; </w:t>
-      </w:r>
-      <w:hyperlink r:id="rId10" w:history="1">
-        <w:r>
-          <w:rPr>
-            <w:rStyle w:val="Hipervnculo"/>
-            <w:rFonts w:ascii="Times New Roman" w:hAnsi="Times New Roman" w:cs="Times New Roman"/>
-          </w:rPr>
-          <w:t>https://www.geeksforgeeks.org/graph-data-structure-and-algorithms/</w:t>
-        </w:r>
-      </w:hyperlink>
-      <w:r>
-        <w:rPr>
-          <w:rFonts w:ascii="Times New Roman" w:hAnsi="Times New Roman" w:cs="Times New Roman"/>
-        </w:rPr>
-        <w:t xml:space="preserve"> </w:t>
+        <w:t xml:space="preserve"> Un grafo se considera conexo cuando se encuentra completamente conectado y no existe </w:t>
+      </w:r>
+      <w:r>
+        <w:rPr>
+          <w:rFonts w:ascii="Times New Roman" w:hAnsi="Times New Roman" w:cs="Times New Roman"/>
+        </w:rPr>
+        <w:t>más</w:t>
+      </w:r>
+      <w:r>
+        <w:rPr>
+          <w:rFonts w:ascii="Times New Roman" w:hAnsi="Times New Roman" w:cs="Times New Roman"/>
+        </w:rPr>
+        <w:t xml:space="preserve"> de un grafo, el no conexo </w:t>
+      </w:r>
+      <w:r>
+        <w:rPr>
+          <w:rFonts w:ascii="Times New Roman" w:hAnsi="Times New Roman" w:cs="Times New Roman"/>
+        </w:rPr>
+        <w:t>está</w:t>
+      </w:r>
+      <w:r>
+        <w:rPr>
+          <w:rFonts w:ascii="Times New Roman" w:hAnsi="Times New Roman" w:cs="Times New Roman"/>
+        </w:rPr>
+        <w:t xml:space="preserve"> separado en dos subgrafos.</w:t>
       </w:r>
     </w:p>
     <w:p>
@@ -1568,28 +1553,15 @@
         <w:jc w:val="both"/>
         <w:rPr>
           <w:rFonts w:ascii="Times New Roman" w:hAnsi="Times New Roman" w:cs="Times New Roman"/>
-        </w:rPr>
-      </w:pPr>
-      <w:r>
-        <w:rPr>
-          <w:rFonts w:ascii="Times New Roman" w:hAnsi="Times New Roman" w:cs="Times New Roman"/>
-        </w:rPr>
-        <w:t xml:space="preserve">Tomado de </w:t>
-      </w:r>
-      <w:hyperlink r:id="rId11" w:history="1">
-        <w:r>
-          <w:rPr>
-            <w:rStyle w:val="Hipervnculo"/>
-            <w:rFonts w:ascii="Times New Roman" w:hAnsi="Times New Roman" w:cs="Times New Roman"/>
-          </w:rPr>
-          <w:t>https://www.geeksforgeeks.org/depth-first-search-or-dfs-for-a-graph/</w:t>
-        </w:r>
-      </w:hyperlink>
-      <w:r>
-        <w:rPr>
-          <w:rFonts w:ascii="Times New Roman" w:hAnsi="Times New Roman" w:cs="Times New Roman"/>
-        </w:rPr>
-        <w:t xml:space="preserve"> </w:t>
+          <w:b/>
+        </w:rPr>
+      </w:pPr>
+      <w:r>
+        <w:rPr>
+          <w:rFonts w:ascii="Times New Roman" w:hAnsi="Times New Roman" w:cs="Times New Roman"/>
+          <w:b/>
+        </w:rPr>
+        <w:t>BFS</w:t>
       </w:r>
     </w:p>
     <w:p>
@@ -1597,72 +1569,39 @@
         <w:jc w:val="both"/>
         <w:rPr>
           <w:rFonts w:ascii="Times New Roman" w:hAnsi="Times New Roman" w:cs="Times New Roman"/>
-          <w:b/>
-        </w:rPr>
-      </w:pPr>
-      <w:r>
-        <w:rPr>
-          <w:rFonts w:ascii="Times New Roman" w:hAnsi="Times New Roman" w:cs="Times New Roman"/>
-          <w:b/>
-        </w:rPr>
-        <w:t>BFS</w:t>
-      </w:r>
-    </w:p>
-    <w:p>
-      <w:pPr>
-        <w:jc w:val="both"/>
-        <w:rPr>
-          <w:rFonts w:ascii="Times New Roman" w:hAnsi="Times New Roman" w:cs="Times New Roman"/>
-        </w:rPr>
-      </w:pPr>
+        </w:rPr>
+      </w:pPr>
+      <w:r>
+        <w:rPr>
+          <w:rFonts w:ascii="Times New Roman" w:hAnsi="Times New Roman" w:cs="Times New Roman"/>
+        </w:rPr>
+        <w:t xml:space="preserve">BFS o Breath First Search, </w:t>
+      </w:r>
+      <w:r>
+        <w:rPr>
+          <w:rFonts w:ascii="Times New Roman" w:hAnsi="Times New Roman" w:cs="Times New Roman"/>
+        </w:rPr>
+        <w:t>es un algoritmo que</w:t>
+      </w:r>
+      <w:r>
+        <w:rPr>
+          <w:rFonts w:ascii="Times New Roman" w:hAnsi="Times New Roman" w:cs="Times New Roman"/>
+        </w:rPr>
+        <w:t xml:space="preserve"> </w:t>
+      </w:r>
+      <w:r>
+        <w:rPr>
+          <w:rFonts w:ascii="Times New Roman" w:hAnsi="Times New Roman" w:cs="Times New Roman"/>
+        </w:rPr>
+        <w:t xml:space="preserve">recorre desde un nodo inicial A, a todos los demás, sin repetir visitas. Este algoritmo recorre todos los nodos adyacentes antes de seguir bajando niveles dentro de cada nodo. Este método utiliza un arreglo booleano que mantiene un chequeo de los nodos </w:t>
+      </w:r>
       <w:r>
         <w:rPr>
           <w:rFonts w:ascii="Times New Roman" w:hAnsi="Times New Roman" w:cs="Times New Roman"/>
         </w:rPr>
         <w:lastRenderedPageBreak/>
-        <w:t xml:space="preserve">BFS o Breath First Search, </w:t>
-      </w:r>
-      <w:r>
-        <w:rPr>
-          <w:rFonts w:ascii="Times New Roman" w:hAnsi="Times New Roman" w:cs="Times New Roman"/>
-        </w:rPr>
-        <w:t>es un algoritmo que</w:t>
-      </w:r>
-      <w:r>
-        <w:rPr>
-          <w:rFonts w:ascii="Times New Roman" w:hAnsi="Times New Roman" w:cs="Times New Roman"/>
-        </w:rPr>
-        <w:t xml:space="preserve"> </w:t>
-      </w:r>
-      <w:r>
-        <w:rPr>
-          <w:rFonts w:ascii="Times New Roman" w:hAnsi="Times New Roman" w:cs="Times New Roman"/>
-        </w:rPr>
-        <w:t>recorre desde un nodo inicial A, a todos los demás, sin repetir visitas. Este algoritmo recorre todos los nodos adyacentes antes de seguir bajando niveles dentro de cada nodo. Este método utiliza un arreglo booleano que mantiene un chequeo de los nodos o vértices ya visitados por la búsqueda. Al final se retorna un árbol con los órdenes de los vértices mediante su nivel de adyacencia.</w:t>
-      </w:r>
-    </w:p>
-    <w:p>
-      <w:pPr>
-        <w:jc w:val="both"/>
-        <w:rPr>
-          <w:rFonts w:ascii="Times New Roman" w:hAnsi="Times New Roman" w:cs="Times New Roman"/>
-        </w:rPr>
-      </w:pPr>
-      <w:r>
-        <w:rPr>
-          <w:rFonts w:ascii="Times New Roman" w:hAnsi="Times New Roman" w:cs="Times New Roman"/>
-        </w:rPr>
-        <w:t xml:space="preserve">Tomado de </w:t>
-      </w:r>
-      <w:hyperlink r:id="rId12" w:history="1">
-        <w:r>
-          <w:rPr>
-            <w:rStyle w:val="Hipervnculo"/>
-            <w:rFonts w:ascii="Times New Roman" w:hAnsi="Times New Roman" w:cs="Times New Roman"/>
-          </w:rPr>
-          <w:t>https://www.geeksforgeeks.org/breadth-first-search-or-bfs-for-a-graph/</w:t>
-        </w:r>
-      </w:hyperlink>
+        <w:t>o vértices ya visitados por la búsqueda. Al final se retorna un árbol con los órdenes de los vértices mediante su nivel de adyacencia.</w:t>
+      </w:r>
       <w:r>
         <w:rPr>
           <w:rFonts w:ascii="Times New Roman" w:hAnsi="Times New Roman" w:cs="Times New Roman"/>
@@ -1716,7 +1655,7 @@
         <w:rPr>
           <w:rFonts w:ascii="Times New Roman" w:hAnsi="Times New Roman" w:cs="Times New Roman"/>
         </w:rPr>
-        <w:t>Disjtrak</w:t>
+        <w:t>Dijkstra</w:t>
       </w:r>
       <w:r>
         <w:rPr>
@@ -1753,36 +1692,6 @@
           <w:rFonts w:ascii="Times New Roman" w:hAnsi="Times New Roman" w:cs="Times New Roman"/>
         </w:rPr>
         <w:t>, y se empieza a recorrer cada vértice sumando sus pesos y asignándoselos al mismo, y evalúa si otro nodo por otro lado llega a ese mismo vértice y evalúa cual es menor. Al final arma un árbol con los caminos más bajos desde el nodo elegido.</w:t>
-      </w:r>
-    </w:p>
-    <w:p>
-      <w:pPr>
-        <w:ind w:left="360"/>
-        <w:jc w:val="both"/>
-        <w:rPr>
-          <w:rFonts w:ascii="Times New Roman" w:hAnsi="Times New Roman" w:cs="Times New Roman"/>
-        </w:rPr>
-      </w:pPr>
-      <w:r>
-        <w:rPr>
-          <w:rFonts w:ascii="Times New Roman" w:hAnsi="Times New Roman" w:cs="Times New Roman"/>
-        </w:rPr>
-        <w:t xml:space="preserve">Tomado de </w:t>
-      </w:r>
-      <w:hyperlink r:id="rId13" w:history="1">
-        <w:r>
-          <w:rPr>
-            <w:rStyle w:val="Hipervnculo"/>
-            <w:rFonts w:ascii="Times New Roman" w:hAnsi="Times New Roman" w:cs="Times New Roman"/>
-          </w:rPr>
-          <w:t>https://www.geeksforgeeks.org/dijkstras-shortest-path-algorithm-greedy-algo-7/</w:t>
-        </w:r>
-      </w:hyperlink>
-      <w:r>
-        <w:rPr>
-          <w:rFonts w:ascii="Times New Roman" w:hAnsi="Times New Roman" w:cs="Times New Roman"/>
-        </w:rPr>
-        <w:t xml:space="preserve"> </w:t>
       </w:r>
     </w:p>
     <w:p>
@@ -1892,36 +1801,19 @@
         <w:rPr>
           <w:rFonts w:ascii="Times New Roman" w:hAnsi="Times New Roman" w:cs="Times New Roman"/>
         </w:rPr>
-        <w:t>Este método maneja los pesos negativos a través de una comparación en la cual la distancia de V es mayor a la distancia de U mas la arista entre UV, existe un valor negativo.</w:t>
-      </w:r>
-    </w:p>
-    <w:p>
-      <w:pPr>
-        <w:jc w:val="both"/>
-        <w:rPr>
-          <w:rFonts w:ascii="Times New Roman" w:hAnsi="Times New Roman" w:cs="Times New Roman"/>
-        </w:rPr>
-      </w:pPr>
-      <w:r>
-        <w:rPr>
-          <w:rFonts w:ascii="Times New Roman" w:hAnsi="Times New Roman" w:cs="Times New Roman"/>
-        </w:rPr>
-        <w:t xml:space="preserve">Tomado de </w:t>
-      </w:r>
-      <w:hyperlink r:id="rId14" w:history="1">
-        <w:r>
-          <w:rPr>
-            <w:rStyle w:val="Hipervnculo"/>
-            <w:rFonts w:ascii="Times New Roman" w:hAnsi="Times New Roman" w:cs="Times New Roman"/>
-          </w:rPr>
-          <w:t>https://www.geeksforgeeks.org/bellman-ford-algorithm-dp-23/</w:t>
-        </w:r>
-      </w:hyperlink>
-      <w:r>
-        <w:rPr>
-          <w:rFonts w:ascii="Times New Roman" w:hAnsi="Times New Roman" w:cs="Times New Roman"/>
-        </w:rPr>
-        <w:t xml:space="preserve"> </w:t>
+        <w:t xml:space="preserve">Este método maneja los pesos negativos a través de una comparación en la cual la distancia de V es mayor a la distancia de U </w:t>
+      </w:r>
+      <w:r>
+        <w:rPr>
+          <w:rFonts w:ascii="Times New Roman" w:hAnsi="Times New Roman" w:cs="Times New Roman"/>
+        </w:rPr>
+        <w:t>más</w:t>
+      </w:r>
+      <w:r>
+        <w:rPr>
+          <w:rFonts w:ascii="Times New Roman" w:hAnsi="Times New Roman" w:cs="Times New Roman"/>
+        </w:rPr>
+        <w:t xml:space="preserve"> la arista entre UV, existe un valor negativo.</w:t>
       </w:r>
     </w:p>
     <w:p>
@@ -1946,7 +1838,19 @@
         <w:rPr>
           <w:rFonts w:ascii="Times New Roman" w:hAnsi="Times New Roman" w:cs="Times New Roman"/>
         </w:rPr>
-        <w:t xml:space="preserve">: este método genera un bosque de arboles </w:t>
+        <w:t xml:space="preserve">: este método genera un bosque de </w:t>
+      </w:r>
+      <w:r>
+        <w:rPr>
+          <w:rFonts w:ascii="Times New Roman" w:hAnsi="Times New Roman" w:cs="Times New Roman"/>
+        </w:rPr>
+        <w:t>árboles</w:t>
+      </w:r>
+      <w:r>
+        <w:rPr>
+          <w:rFonts w:ascii="Times New Roman" w:hAnsi="Times New Roman" w:cs="Times New Roman"/>
+        </w:rPr>
+        <w:t xml:space="preserve"> </w:t>
       </w:r>
       <w:r>
         <w:rPr>
@@ -2011,32 +1915,32 @@
     </w:p>
     <w:p>
       <w:pPr>
-        <w:pStyle w:val="Prrafodelista"/>
         <w:jc w:val="both"/>
         <w:rPr>
           <w:rFonts w:ascii="Times New Roman" w:hAnsi="Times New Roman" w:cs="Times New Roman"/>
-        </w:rPr>
-      </w:pPr>
-      <w:r>
-        <w:rPr>
-          <w:rFonts w:ascii="Times New Roman" w:hAnsi="Times New Roman" w:cs="Times New Roman"/>
-        </w:rPr>
-        <w:t xml:space="preserve">Tomado de </w:t>
-      </w:r>
-      <w:hyperlink r:id="rId15" w:history="1">
-        <w:r>
-          <w:rPr>
-            <w:rStyle w:val="Hipervnculo"/>
-            <w:rFonts w:ascii="Times New Roman" w:hAnsi="Times New Roman" w:cs="Times New Roman"/>
-          </w:rPr>
-          <w:t>https://www.geeksforgeeks.org/floyd-warshall-algorithm-dp-16/</w:t>
-        </w:r>
-      </w:hyperlink>
-      <w:r>
-        <w:rPr>
-          <w:rFonts w:ascii="Times New Roman" w:hAnsi="Times New Roman" w:cs="Times New Roman"/>
+          <w:b/>
+        </w:rPr>
+      </w:pPr>
+      <w:r>
+        <w:rPr>
+          <w:rFonts w:ascii="Times New Roman" w:hAnsi="Times New Roman" w:cs="Times New Roman"/>
+          <w:b/>
+        </w:rPr>
+        <w:t>Arboles de Recubrimiento</w:t>
+      </w:r>
+      <w:r>
+        <w:rPr>
+          <w:rFonts w:ascii="Times New Roman" w:hAnsi="Times New Roman" w:cs="Times New Roman"/>
+          <w:b/>
         </w:rPr>
         <w:t xml:space="preserve"> </w:t>
+      </w:r>
+      <w:r>
+        <w:rPr>
+          <w:rFonts w:ascii="Times New Roman" w:hAnsi="Times New Roman" w:cs="Times New Roman"/>
+          <w:b/>
+        </w:rPr>
+        <w:t>mínimo</w:t>
       </w:r>
     </w:p>
     <w:p>
@@ -2044,43 +1948,12 @@
         <w:jc w:val="both"/>
         <w:rPr>
           <w:rFonts w:ascii="Times New Roman" w:hAnsi="Times New Roman" w:cs="Times New Roman"/>
-          <w:b/>
-        </w:rPr>
-      </w:pPr>
-      <w:r>
-        <w:rPr>
-          <w:rFonts w:ascii="Times New Roman" w:hAnsi="Times New Roman" w:cs="Times New Roman"/>
-          <w:b/>
-        </w:rPr>
-        <w:t>Arboles de Recubrimiento</w:t>
-      </w:r>
-      <w:r>
-        <w:rPr>
-          <w:rFonts w:ascii="Times New Roman" w:hAnsi="Times New Roman" w:cs="Times New Roman"/>
-          <w:b/>
-        </w:rPr>
-        <w:t xml:space="preserve"> </w:t>
-      </w:r>
-      <w:r>
-        <w:rPr>
-          <w:rFonts w:ascii="Times New Roman" w:hAnsi="Times New Roman" w:cs="Times New Roman"/>
-          <w:b/>
-        </w:rPr>
-        <w:t>mínimo</w:t>
-      </w:r>
-    </w:p>
-    <w:p>
-      <w:pPr>
-        <w:jc w:val="both"/>
-        <w:rPr>
-          <w:rFonts w:ascii="Times New Roman" w:hAnsi="Times New Roman" w:cs="Times New Roman"/>
-        </w:rPr>
-      </w:pPr>
-      <w:r>
-        <w:rPr>
-          <w:rFonts w:ascii="Times New Roman" w:hAnsi="Times New Roman" w:cs="Times New Roman"/>
-        </w:rPr>
-        <w:tab/>
+        </w:rPr>
+      </w:pPr>
+      <w:r>
+        <w:rPr>
+          <w:rFonts w:ascii="Times New Roman" w:hAnsi="Times New Roman" w:cs="Times New Roman"/>
+        </w:rPr>
         <w:t xml:space="preserve">Los arboles de recubrimiento mínimo </w:t>
       </w:r>
       <w:r>
@@ -2099,7 +1972,19 @@
         <w:rPr>
           <w:rFonts w:ascii="Times New Roman" w:hAnsi="Times New Roman" w:cs="Times New Roman"/>
         </w:rPr>
-        <w:t xml:space="preserve">. Estos arboles buscan crear el camino de menor peso entre un </w:t>
+        <w:t xml:space="preserve">. Estos </w:t>
+      </w:r>
+      <w:r>
+        <w:rPr>
+          <w:rFonts w:ascii="Times New Roman" w:hAnsi="Times New Roman" w:cs="Times New Roman"/>
+        </w:rPr>
+        <w:t>árboles</w:t>
+      </w:r>
+      <w:r>
+        <w:rPr>
+          <w:rFonts w:ascii="Times New Roman" w:hAnsi="Times New Roman" w:cs="Times New Roman"/>
+        </w:rPr>
+        <w:t xml:space="preserve"> buscan crear el camino de menor peso entre un </w:t>
       </w:r>
       <w:r>
         <w:rPr>
@@ -2172,7 +2057,19 @@
         <w:rPr>
           <w:rFonts w:ascii="Times New Roman" w:hAnsi="Times New Roman" w:cs="Times New Roman"/>
         </w:rPr>
-        <w:t xml:space="preserve"> asigna a todos los vértices un valor infinito y al inicial de 0, luego revisa los adyacentes y agrega el menor peso, este evalúa después si existe una ruta de menor peso, si la hay reemplaza el actual por el nuevo y repite el proceso con los nuevos nodos descubiertos.</w:t>
+        <w:t xml:space="preserve"> asigna a todos los vértices un valor infinito y </w:t>
+      </w:r>
+      <w:r>
+        <w:rPr>
+          <w:rFonts w:ascii="Times New Roman" w:hAnsi="Times New Roman" w:cs="Times New Roman"/>
+        </w:rPr>
+        <w:t>a la inicial</w:t>
+      </w:r>
+      <w:r>
+        <w:rPr>
+          <w:rFonts w:ascii="Times New Roman" w:hAnsi="Times New Roman" w:cs="Times New Roman"/>
+        </w:rPr>
+        <w:t xml:space="preserve"> de 0, luego revisa los adyacentes y agrega el menor peso, este evalúa después si existe una ruta de menor peso, si la hay reemplaza el actual por el nuevo y repite el proceso con los nuevos nodos descubiertos.</w:t>
       </w:r>
     </w:p>
     <w:p>
@@ -2200,7 +2097,6 @@
         <w:rPr>
           <w:rFonts w:ascii="Times New Roman" w:hAnsi="Times New Roman" w:cs="Times New Roman"/>
         </w:rPr>
-        <w:lastRenderedPageBreak/>
         <w:t xml:space="preserve">Kruskal: Este método lista todos los pesos de las aristas de manera ascendente, se agrega la arista </w:t>
       </w:r>
       <w:r>
@@ -2232,58 +2128,6 @@
           <w:rFonts w:ascii="Times New Roman" w:hAnsi="Times New Roman" w:cs="Times New Roman"/>
         </w:rPr>
         <w:t xml:space="preserve"> se encuentran conectados sin la existencia de un ciclo completo.</w:t>
-      </w:r>
-    </w:p>
-    <w:p>
-      <w:pPr>
-        <w:pStyle w:val="Prrafodelista"/>
-        <w:rPr>
-          <w:rFonts w:ascii="Times New Roman" w:hAnsi="Times New Roman" w:cs="Times New Roman"/>
-        </w:rPr>
-      </w:pPr>
-    </w:p>
-    <w:p>
-      <w:pPr>
-        <w:jc w:val="both"/>
-        <w:rPr>
-          <w:rFonts w:ascii="Times New Roman" w:hAnsi="Times New Roman" w:cs="Times New Roman"/>
-        </w:rPr>
-      </w:pPr>
-      <w:r>
-        <w:rPr>
-          <w:rFonts w:ascii="Times New Roman" w:hAnsi="Times New Roman" w:cs="Times New Roman"/>
-        </w:rPr>
-        <w:t xml:space="preserve">Tomado de: </w:t>
-      </w:r>
-      <w:hyperlink r:id="rId16" w:history="1">
-        <w:r>
-          <w:rPr>
-            <w:rStyle w:val="Hipervnculo"/>
-            <w:rFonts w:ascii="Times New Roman" w:hAnsi="Times New Roman" w:cs="Times New Roman"/>
-          </w:rPr>
-          <w:t>https://www.geeksforgeeks.org/kruskals-minimum-spanning-tree-algorithm-greedy-algo-2/</w:t>
-        </w:r>
-      </w:hyperlink>
-      <w:r>
-        <w:rPr>
-          <w:rFonts w:ascii="Times New Roman" w:hAnsi="Times New Roman" w:cs="Times New Roman"/>
-        </w:rPr>
-        <w:t xml:space="preserve"> y </w:t>
-      </w:r>
-      <w:hyperlink r:id="rId17" w:history="1">
-        <w:r>
-          <w:rPr>
-            <w:rStyle w:val="Hipervnculo"/>
-            <w:rFonts w:ascii="Times New Roman" w:hAnsi="Times New Roman" w:cs="Times New Roman"/>
-          </w:rPr>
-          <w:t>https://www.geeksforgeeks.org/prims-minimum-spanning-tree-mst-greedy-algo-5/</w:t>
-        </w:r>
-      </w:hyperlink>
-      <w:r>
-        <w:rPr>
-          <w:rFonts w:ascii="Times New Roman" w:hAnsi="Times New Roman" w:cs="Times New Roman"/>
-        </w:rPr>
-        <w:t xml:space="preserve"> </w:t>
       </w:r>
     </w:p>
     <w:p>
@@ -2354,6 +2198,7 @@
         <w:rPr>
           <w:rFonts w:ascii="Times New Roman" w:hAnsi="Times New Roman" w:cs="Times New Roman"/>
         </w:rPr>
+        <w:lastRenderedPageBreak/>
         <w:t>Un punto donde guardar el objeto habitación.</w:t>
       </w:r>
     </w:p>
@@ -2840,7 +2685,6 @@
           <w:rFonts w:ascii="Times New Roman" w:hAnsi="Times New Roman" w:cs="Times New Roman"/>
           <w:b/>
         </w:rPr>
-        <w:lastRenderedPageBreak/>
         <w:t xml:space="preserve">Paso 4: Transición de ideas a los diseños preliminares </w:t>
       </w:r>
     </w:p>
@@ -3626,44 +3470,13 @@
         <w:rPr>
           <w:rFonts w:ascii="Times New Roman" w:hAnsi="Times New Roman" w:cs="Times New Roman"/>
         </w:rPr>
-        <w:lastRenderedPageBreak/>
         <w:t>Utilizar una pila para ir guardando los te</w:t>
       </w:r>
       <w:r>
         <w:rPr>
           <w:rFonts w:ascii="Times New Roman" w:hAnsi="Times New Roman" w:cs="Times New Roman"/>
         </w:rPr>
-        <w:t xml:space="preserve">soros encontrados en la mansión </w:t>
-      </w:r>
-      <w:r>
-        <w:rPr>
-          <w:rFonts w:ascii="Times New Roman" w:hAnsi="Times New Roman" w:cs="Times New Roman"/>
-        </w:rPr>
-        <w:t xml:space="preserve">porque así se van almacenando conforme se vayan encontrando tesoros en la </w:t>
-      </w:r>
-      <w:r>
-        <w:rPr>
-          <w:rFonts w:ascii="Times New Roman" w:hAnsi="Times New Roman" w:cs="Times New Roman"/>
-        </w:rPr>
-        <w:t>mansión</w:t>
-      </w:r>
-      <w:r>
-        <w:rPr>
-          <w:rFonts w:ascii="Times New Roman" w:hAnsi="Times New Roman" w:cs="Times New Roman"/>
-        </w:rPr>
-        <w:t xml:space="preserve">. Esto quiere decir que la pila donde se acumulan los tesoros pertenece a la </w:t>
-      </w:r>
-      <w:r>
-        <w:rPr>
-          <w:rFonts w:ascii="Times New Roman" w:hAnsi="Times New Roman" w:cs="Times New Roman"/>
-        </w:rPr>
-        <w:t>mansión</w:t>
-      </w:r>
-      <w:r>
-        <w:rPr>
-          <w:rFonts w:ascii="Times New Roman" w:hAnsi="Times New Roman" w:cs="Times New Roman"/>
-        </w:rPr>
-        <w:t>.</w:t>
+        <w:t>soros encontrados en la mansión porque así se van almacenando conforme se vayan encontrando tesoros en la mansión. Esto quiere decir que la pila donde se acumulan los tesoros pertenece a la mansión.</w:t>
       </w:r>
     </w:p>
     <w:p>
@@ -3798,6 +3611,7 @@
         <w:rPr>
           <w:rFonts w:ascii="Times New Roman" w:hAnsi="Times New Roman" w:cs="Times New Roman"/>
         </w:rPr>
+        <w:lastRenderedPageBreak/>
         <w:t>[3] Admite bucles</w:t>
       </w:r>
     </w:p>
@@ -4548,13 +4362,7 @@
         <w:rPr>
           <w:rFonts w:ascii="Times New Roman" w:hAnsi="Times New Roman" w:cs="Times New Roman"/>
         </w:rPr>
-        <w:t xml:space="preserve">Criterio A: </w:t>
-      </w:r>
-      <w:r>
-        <w:rPr>
-          <w:rFonts w:ascii="Times New Roman" w:hAnsi="Times New Roman" w:cs="Times New Roman"/>
-        </w:rPr>
-        <w:t>Técnica del experto: Los tesoros pertenecen a quien, según la técnica del experto deben pertenecer.</w:t>
+        <w:t>Criterio A: Técnica del experto: Los tesoros pertenecen a quien, según la técnica del experto deben pertenecer.</w:t>
       </w:r>
     </w:p>
     <w:p>
@@ -4713,7 +4521,6 @@
         <w:rPr>
           <w:rFonts w:ascii="Times New Roman" w:hAnsi="Times New Roman" w:cs="Times New Roman"/>
         </w:rPr>
-        <w:lastRenderedPageBreak/>
         <w:t xml:space="preserve">Criterio C: </w:t>
       </w:r>
       <w:r>
@@ -4758,13 +4565,7 @@
         <w:rPr>
           <w:rFonts w:ascii="Times New Roman" w:hAnsi="Times New Roman" w:cs="Times New Roman"/>
         </w:rPr>
-        <w:t xml:space="preserve">[1] Al extraer los datos </w:t>
-      </w:r>
-      <w:r>
-        <w:rPr>
-          <w:rFonts w:ascii="Times New Roman" w:hAnsi="Times New Roman" w:cs="Times New Roman"/>
-        </w:rPr>
-        <w:t>se altera la estructura usada</w:t>
+        <w:t>[1] Al extraer los datos se altera la estructura usada</w:t>
       </w:r>
     </w:p>
     <w:p>
@@ -5234,6 +5035,7 @@
               <w:rPr>
                 <w:rFonts w:ascii="Times New Roman" w:hAnsi="Times New Roman" w:cs="Times New Roman"/>
               </w:rPr>
+              <w:lastRenderedPageBreak/>
               <w:t>ABB</w:t>
             </w:r>
           </w:p>
@@ -6399,7 +6201,7 @@
                           </pic:cNvPicPr>
                         </pic:nvPicPr>
                         <pic:blipFill>
-                          <a:blip r:embed="rId18">
+                          <a:blip r:embed="rId9">
                             <a:extLst>
                               <a:ext uri="{28A0092B-C50C-407E-A947-70E740481C1C}">
                                 <a14:useLocalDpi xmlns:a14="http://schemas.microsoft.com/office/drawing/2010/main" val="0"/>
@@ -7047,7 +6849,6 @@
               <w:rPr>
                 <w:lang w:val="en-US"/>
               </w:rPr>
-              <w:lastRenderedPageBreak/>
               <w:t xml:space="preserve">removeVertex                 Graph x Vertex </w:t>
             </w:r>
             <w:r>
@@ -7468,6 +7269,7 @@
               <w:rPr>
                 <w:lang w:val="en-US"/>
               </w:rPr>
+              <w:lastRenderedPageBreak/>
               <w:t>dfs                                      Graph</w:t>
             </w:r>
             <w:r>
@@ -8583,7 +8385,6 @@
               <w:rPr>
                 <w:rFonts w:eastAsiaTheme="minorEastAsia"/>
               </w:rPr>
-              <w:lastRenderedPageBreak/>
               <w:t>Post: e</w:t>
             </w:r>
             <w:r>
@@ -8690,7 +8491,6 @@
                 <w:b/>
                 <w:lang w:val="en-US"/>
               </w:rPr>
-              <w:lastRenderedPageBreak/>
               <w:t>getNeighbors(G</w:t>
             </w:r>
             <w:r>
@@ -9073,6 +8873,7 @@
               <w:rPr>
                 <w:rFonts w:eastAsiaTheme="minorEastAsia"/>
               </w:rPr>
+              <w:lastRenderedPageBreak/>
               <w:t>Pre:</w:t>
             </w:r>
             <w:r>
@@ -9160,6 +8961,7 @@
                 <w:rFonts w:eastAsiaTheme="minorEastAsia"/>
                 <w:b/>
               </w:rPr>
+              <w:lastRenderedPageBreak/>
               <w:t>isInGraph</w:t>
             </w:r>
             <w:r>
@@ -10076,7 +9878,6 @@
               <w:rPr>
                 <w:rFonts w:eastAsiaTheme="minorEastAsia"/>
               </w:rPr>
-              <w:lastRenderedPageBreak/>
               <w:t xml:space="preserve">Pre: s </w:t>
             </w:r>
             <m:oMath>
@@ -10160,7 +9961,6 @@
                 <w:rFonts w:eastAsiaTheme="minorEastAsia"/>
                 <w:b/>
               </w:rPr>
-              <w:lastRenderedPageBreak/>
               <w:t>dfs(Graph g)</w:t>
             </w:r>
           </w:p>
@@ -10449,6 +10249,7 @@
               <w:rPr>
                 <w:rFonts w:eastAsiaTheme="minorEastAsia"/>
               </w:rPr>
+              <w:lastRenderedPageBreak/>
               <w:t xml:space="preserve">Pre: </w:t>
             </w:r>
           </w:p>
@@ -10512,6 +10313,7 @@
                 <w:b/>
                 <w:lang w:val="en-US"/>
               </w:rPr>
+              <w:lastRenderedPageBreak/>
               <w:t>prim(Graph g, Vertex r)</w:t>
             </w:r>
           </w:p>
@@ -10957,7 +10759,6 @@
         <w:rPr>
           <w:noProof/>
         </w:rPr>
-        <w:lastRenderedPageBreak/>
         <w:drawing>
           <wp:inline distT="0" distB="0" distL="0" distR="0" wp14:anchorId="556E6CAE" wp14:editId="3C8E35E3">
             <wp:extent cx="5612130" cy="2983170"/>
@@ -10976,7 +10777,7 @@
                     </pic:cNvPicPr>
                   </pic:nvPicPr>
                   <pic:blipFill>
-                    <a:blip r:embed="rId19" cstate="print">
+                    <a:blip r:embed="rId10" cstate="print">
                       <a:extLst>
                         <a:ext uri="{28A0092B-C50C-407E-A947-70E740481C1C}">
                           <a14:useLocalDpi xmlns:a14="http://schemas.microsoft.com/office/drawing/2010/main" val="0"/>
@@ -11055,6 +10856,7 @@
           <w:noProof/>
           <w:sz w:val="24"/>
         </w:rPr>
+        <w:lastRenderedPageBreak/>
         <w:drawing>
           <wp:inline distT="0" distB="0" distL="0" distR="0" wp14:anchorId="0F1F7A9B" wp14:editId="581914F2">
             <wp:extent cx="5612130" cy="3873126"/>
@@ -11071,7 +10873,7 @@
                     <pic:cNvPicPr/>
                   </pic:nvPicPr>
                   <pic:blipFill>
-                    <a:blip r:embed="rId20">
+                    <a:blip r:embed="rId11">
                       <a:extLst>
                         <a:ext uri="{28A0092B-C50C-407E-A947-70E740481C1C}">
                           <a14:useLocalDpi xmlns:a14="http://schemas.microsoft.com/office/drawing/2010/main" val="0"/>
@@ -11144,7 +10946,6 @@
           <w:rFonts w:ascii="Times New Roman" w:hAnsi="Times New Roman" w:cs="Times New Roman"/>
           <w:b/>
         </w:rPr>
-        <w:lastRenderedPageBreak/>
         <w:t>Diseño de casos de pruebas unitarias</w:t>
       </w:r>
     </w:p>
@@ -11808,6 +11609,7 @@
               <w:rPr>
                 <w:rFonts w:ascii="Times New Roman" w:hAnsi="Times New Roman" w:cs="Times New Roman"/>
               </w:rPr>
+              <w:lastRenderedPageBreak/>
               <w:t>Graph</w:t>
             </w:r>
           </w:p>
@@ -11977,7 +11779,6 @@
                 <w:rFonts w:ascii="Times New Roman" w:hAnsi="Times New Roman" w:cs="Times New Roman"/>
               </w:rPr>
             </w:pPr>
-            <w:bookmarkStart w:id="0" w:name="_GoBack"/>
             <w:r>
               <w:rPr>
                 <w:rFonts w:ascii="Times New Roman" w:hAnsi="Times New Roman" w:cs="Times New Roman"/>
@@ -12139,7 +11940,6 @@
           </w:p>
         </w:tc>
       </w:tr>
-      <w:bookmarkEnd w:id="0"/>
       <w:tr>
         <w:tc>
           <w:tcPr>
@@ -13318,6 +13118,7 @@
               <w:rPr>
                 <w:rFonts w:ascii="Times New Roman" w:hAnsi="Times New Roman" w:cs="Times New Roman"/>
               </w:rPr>
+              <w:lastRenderedPageBreak/>
               <w:t>7 es un vértice aislado.</w:t>
             </w:r>
           </w:p>
@@ -13347,6 +13148,7 @@
               <w:rPr>
                 <w:rFonts w:ascii="Times New Roman" w:hAnsi="Times New Roman" w:cs="Times New Roman"/>
               </w:rPr>
+              <w:lastRenderedPageBreak/>
               <w:t>Graph</w:t>
             </w:r>
           </w:p>
@@ -13928,7 +13730,6 @@
               <w:rPr>
                 <w:rFonts w:ascii="Times New Roman" w:hAnsi="Times New Roman" w:cs="Times New Roman"/>
               </w:rPr>
-              <w:lastRenderedPageBreak/>
               <w:t>Graph</w:t>
             </w:r>
           </w:p>
@@ -14522,6 +14323,7 @@
               <w:rPr>
                 <w:rFonts w:ascii="Times New Roman" w:hAnsi="Times New Roman" w:cs="Times New Roman"/>
               </w:rPr>
+              <w:lastRenderedPageBreak/>
               <w:t>Graph</w:t>
             </w:r>
           </w:p>
@@ -15124,7 +14926,6 @@
               <w:rPr>
                 <w:rFonts w:ascii="Times New Roman" w:hAnsi="Times New Roman" w:cs="Times New Roman"/>
               </w:rPr>
-              <w:lastRenderedPageBreak/>
               <w:t>Graph</w:t>
             </w:r>
           </w:p>
@@ -15757,6 +15558,7 @@
               <w:rPr>
                 <w:rFonts w:ascii="Times New Roman" w:hAnsi="Times New Roman" w:cs="Times New Roman"/>
               </w:rPr>
+              <w:lastRenderedPageBreak/>
               <w:t>1,2,5,7</w:t>
             </w:r>
           </w:p>
@@ -15874,6 +15676,7 @@
               <w:rPr>
                 <w:rFonts w:ascii="Times New Roman" w:hAnsi="Times New Roman" w:cs="Times New Roman"/>
               </w:rPr>
+              <w:lastRenderedPageBreak/>
               <w:t>X=1</w:t>
             </w:r>
           </w:p>
@@ -16392,7 +16195,7 @@
                           <pic:cNvPicPr/>
                         </pic:nvPicPr>
                         <pic:blipFill rotWithShape="1">
-                          <a:blip r:embed="rId21"/>
+                          <a:blip r:embed="rId12"/>
                           <a:srcRect l="35972" t="54956" r="39796" b="29432"/>
                           <a:stretch/>
                         </pic:blipFill>
@@ -16470,7 +16273,6 @@
                 <w:rFonts w:ascii="Times New Roman" w:hAnsi="Times New Roman" w:cs="Times New Roman"/>
                 <w:noProof/>
               </w:rPr>
-              <w:lastRenderedPageBreak/>
               <w:drawing>
                 <wp:inline distT="0" distB="0" distL="0" distR="0" wp14:anchorId="5C3AB1D7" wp14:editId="52C579FE">
                   <wp:extent cx="1338126" cy="588396"/>
@@ -16487,7 +16289,7 @@
                           <pic:cNvPicPr/>
                         </pic:nvPicPr>
                         <pic:blipFill>
-                          <a:blip r:embed="rId22">
+                          <a:blip r:embed="rId13">
                             <a:extLst>
                               <a:ext uri="{28A0092B-C50C-407E-A947-70E740481C1C}">
                                 <a14:useLocalDpi xmlns:a14="http://schemas.microsoft.com/office/drawing/2010/main" val="0"/>
@@ -16532,7 +16334,6 @@
               <w:rPr>
                 <w:rFonts w:ascii="Times New Roman" w:hAnsi="Times New Roman" w:cs="Times New Roman"/>
               </w:rPr>
-              <w:lastRenderedPageBreak/>
               <w:t>Graph</w:t>
             </w:r>
           </w:p>
@@ -16593,7 +16394,7 @@
                           <pic:cNvPicPr/>
                         </pic:nvPicPr>
                         <pic:blipFill rotWithShape="1">
-                          <a:blip r:embed="rId23"/>
+                          <a:blip r:embed="rId14"/>
                           <a:srcRect l="37246" t="51567" r="41281" b="22658"/>
                           <a:stretch/>
                         </pic:blipFill>
@@ -16967,7 +16768,14 @@
               <w:rPr>
                 <w:rFonts w:ascii="Times New Roman" w:hAnsi="Times New Roman" w:cs="Times New Roman"/>
               </w:rPr>
-              <w:t>Se tiene el siguiente grafo dirigido no ponderado</w:t>
+              <w:t xml:space="preserve">Se tiene el siguiente grafo dirigido no </w:t>
+            </w:r>
+            <w:r>
+              <w:rPr>
+                <w:rFonts w:ascii="Times New Roman" w:hAnsi="Times New Roman" w:cs="Times New Roman"/>
+              </w:rPr>
+              <w:lastRenderedPageBreak/>
+              <w:t>ponderado</w:t>
             </w:r>
             <w:r>
               <w:rPr>
@@ -16989,7 +16797,7 @@
                           <pic:cNvPicPr/>
                         </pic:nvPicPr>
                         <pic:blipFill rotWithShape="1">
-                          <a:blip r:embed="rId24"/>
+                          <a:blip r:embed="rId15"/>
                           <a:srcRect l="44488" t="42586" r="28302" b="26157"/>
                           <a:stretch/>
                         </pic:blipFill>
@@ -17033,6 +16841,7 @@
               <w:rPr>
                 <w:rFonts w:ascii="Times New Roman" w:hAnsi="Times New Roman" w:cs="Times New Roman"/>
               </w:rPr>
+              <w:lastRenderedPageBreak/>
               <w:t>Ninguna</w:t>
             </w:r>
           </w:p>
@@ -17066,6 +16875,7 @@
               <w:rPr>
                 <w:noProof/>
               </w:rPr>
+              <w:lastRenderedPageBreak/>
               <w:drawing>
                 <wp:inline distT="0" distB="0" distL="0" distR="0" wp14:anchorId="5F0BC00C" wp14:editId="60D3861E">
                   <wp:extent cx="1781093" cy="1074026"/>
@@ -17082,7 +16892,7 @@
                           <pic:cNvPicPr/>
                         </pic:nvPicPr>
                         <pic:blipFill rotWithShape="1">
-                          <a:blip r:embed="rId25"/>
+                          <a:blip r:embed="rId16"/>
                           <a:srcRect l="44488" t="43847" r="27315" b="25911"/>
                           <a:stretch/>
                         </pic:blipFill>
@@ -17128,6 +16938,7 @@
               <w:rPr>
                 <w:rFonts w:ascii="Times New Roman" w:hAnsi="Times New Roman" w:cs="Times New Roman"/>
               </w:rPr>
+              <w:lastRenderedPageBreak/>
               <w:t>Graph</w:t>
             </w:r>
           </w:p>
@@ -17313,7 +17124,7 @@
                           <pic:cNvPicPr/>
                         </pic:nvPicPr>
                         <pic:blipFill rotWithShape="1">
-                          <a:blip r:embed="rId23"/>
+                          <a:blip r:embed="rId14"/>
                           <a:srcRect l="37246" t="51567" r="41281" b="22658"/>
                           <a:stretch/>
                         </pic:blipFill>
@@ -17540,7 +17351,6 @@
               <w:rPr>
                 <w:rFonts w:ascii="Times New Roman" w:hAnsi="Times New Roman" w:cs="Times New Roman"/>
               </w:rPr>
-              <w:lastRenderedPageBreak/>
               <w:t>Clase</w:t>
             </w:r>
           </w:p>
@@ -17692,7 +17502,7 @@
                           <pic:cNvPicPr/>
                         </pic:nvPicPr>
                         <pic:blipFill rotWithShape="1">
-                          <a:blip r:embed="rId26"/>
+                          <a:blip r:embed="rId17"/>
                           <a:srcRect l="19891" t="50620" r="36508" b="15874"/>
                           <a:stretch/>
                         </pic:blipFill>
@@ -17945,7 +17755,14 @@
               <w:rPr>
                 <w:rFonts w:ascii="Times New Roman" w:hAnsi="Times New Roman" w:cs="Times New Roman"/>
               </w:rPr>
-              <w:t>El vértice tiene valor Chicago</w:t>
+              <w:t xml:space="preserve">El vértice tiene </w:t>
+            </w:r>
+            <w:r>
+              <w:rPr>
+                <w:rFonts w:ascii="Times New Roman" w:hAnsi="Times New Roman" w:cs="Times New Roman"/>
+              </w:rPr>
+              <w:lastRenderedPageBreak/>
+              <w:t>valor Chicago</w:t>
             </w:r>
           </w:p>
         </w:tc>
@@ -17964,7 +17781,15 @@
               <w:rPr>
                 <w:rFonts w:ascii="Times New Roman" w:hAnsi="Times New Roman" w:cs="Times New Roman"/>
               </w:rPr>
-              <w:t>El camino mínimo entre Chicago y Los Ángeles es la arista que los conecta.</w:t>
+              <w:lastRenderedPageBreak/>
+              <w:t xml:space="preserve">El camino mínimo </w:t>
+            </w:r>
+            <w:r>
+              <w:rPr>
+                <w:rFonts w:ascii="Times New Roman" w:hAnsi="Times New Roman" w:cs="Times New Roman"/>
+              </w:rPr>
+              <w:lastRenderedPageBreak/>
+              <w:t>entre Chicago y Los Ángeles es la arista que los conecta.</w:t>
             </w:r>
           </w:p>
         </w:tc>
@@ -17985,6 +17810,7 @@
               <w:rPr>
                 <w:rFonts w:ascii="Times New Roman" w:hAnsi="Times New Roman" w:cs="Times New Roman"/>
               </w:rPr>
+              <w:lastRenderedPageBreak/>
               <w:t>Graph</w:t>
             </w:r>
           </w:p>
@@ -18337,7 +18163,6 @@
               <w:rPr>
                 <w:noProof/>
               </w:rPr>
-              <w:lastRenderedPageBreak/>
               <w:drawing>
                 <wp:inline distT="0" distB="0" distL="0" distR="0" wp14:anchorId="23F45C71" wp14:editId="708B14E5">
                   <wp:extent cx="1114418" cy="1208598"/>
@@ -18354,7 +18179,7 @@
                           <pic:cNvPicPr/>
                         </pic:nvPicPr>
                         <pic:blipFill rotWithShape="1">
-                          <a:blip r:embed="rId27"/>
+                          <a:blip r:embed="rId18"/>
                           <a:srcRect l="53272" t="48887" r="36666" b="31703"/>
                           <a:stretch/>
                         </pic:blipFill>
@@ -18398,7 +18223,6 @@
               <w:rPr>
                 <w:rFonts w:ascii="Times New Roman" w:hAnsi="Times New Roman" w:cs="Times New Roman"/>
               </w:rPr>
-              <w:lastRenderedPageBreak/>
               <w:t>Ninguna</w:t>
             </w:r>
           </w:p>
@@ -18432,7 +18256,6 @@
               <w:rPr>
                 <w:noProof/>
               </w:rPr>
-              <w:lastRenderedPageBreak/>
               <w:drawing>
                 <wp:inline distT="0" distB="0" distL="0" distR="0" wp14:anchorId="22AD77B9" wp14:editId="73D6C8A6">
                   <wp:extent cx="1112809" cy="1234206"/>
@@ -18449,7 +18272,7 @@
                           <pic:cNvPicPr/>
                         </pic:nvPicPr>
                         <pic:blipFill rotWithShape="1">
-                          <a:blip r:embed="rId28"/>
+                          <a:blip r:embed="rId19"/>
                           <a:srcRect l="58373" t="42336" r="26040" b="26917"/>
                           <a:stretch/>
                         </pic:blipFill>
@@ -18495,7 +18318,6 @@
               <w:rPr>
                 <w:rFonts w:ascii="Times New Roman" w:hAnsi="Times New Roman" w:cs="Times New Roman"/>
               </w:rPr>
-              <w:lastRenderedPageBreak/>
               <w:t>Graph</w:t>
             </w:r>
           </w:p>
@@ -18564,7 +18386,7 @@
                           <pic:cNvPicPr/>
                         </pic:nvPicPr>
                         <pic:blipFill rotWithShape="1">
-                          <a:blip r:embed="rId29"/>
+                          <a:blip r:embed="rId20"/>
                           <a:srcRect l="48455" t="46871" r="32128" b="21365"/>
                           <a:stretch/>
                         </pic:blipFill>
@@ -19073,7 +18895,7 @@
                           <pic:cNvPicPr/>
                         </pic:nvPicPr>
                         <pic:blipFill rotWithShape="1">
-                          <a:blip r:embed="rId30"/>
+                          <a:blip r:embed="rId21"/>
                           <a:srcRect l="48455" t="47628" r="32132" b="21624"/>
                           <a:stretch/>
                         </pic:blipFill>
@@ -20275,7 +20097,7 @@
                           <pic:cNvPicPr/>
                         </pic:nvPicPr>
                         <pic:blipFill rotWithShape="1">
-                          <a:blip r:embed="rId31"/>
+                          <a:blip r:embed="rId22"/>
                           <a:srcRect l="12907" t="29734" r="71963" b="47874"/>
                           <a:stretch/>
                         </pic:blipFill>
@@ -20377,7 +20199,7 @@
                           <pic:cNvPicPr/>
                         </pic:nvPicPr>
                         <pic:blipFill rotWithShape="1">
-                          <a:blip r:embed="rId32"/>
+                          <a:blip r:embed="rId23"/>
                           <a:srcRect l="12907" t="44231" r="71845" b="35266"/>
                           <a:stretch/>
                         </pic:blipFill>
@@ -20478,7 +20300,6 @@
               <w:rPr>
                 <w:noProof/>
               </w:rPr>
-              <w:lastRenderedPageBreak/>
               <w:drawing>
                 <wp:inline distT="0" distB="0" distL="0" distR="0" wp14:anchorId="5829E827" wp14:editId="5ABBF4E9">
                   <wp:extent cx="2102586" cy="1540475"/>
@@ -20495,7 +20316,7 @@
                           <pic:cNvPicPr/>
                         </pic:nvPicPr>
                         <pic:blipFill rotWithShape="1">
-                          <a:blip r:embed="rId33"/>
+                          <a:blip r:embed="rId24"/>
                           <a:srcRect l="48586" t="49894" r="32768" b="25809"/>
                           <a:stretch/>
                         </pic:blipFill>
@@ -20539,7 +20360,6 @@
               <w:rPr>
                 <w:rFonts w:ascii="Times New Roman" w:hAnsi="Times New Roman" w:cs="Times New Roman"/>
               </w:rPr>
-              <w:lastRenderedPageBreak/>
               <w:t>Ninguna</w:t>
             </w:r>
           </w:p>
@@ -20574,7 +20394,6 @@
                 <w:rFonts w:ascii="Times New Roman" w:hAnsi="Times New Roman" w:cs="Times New Roman"/>
                 <w:noProof/>
               </w:rPr>
-              <w:lastRenderedPageBreak/>
               <w:drawing>
                 <wp:inline distT="0" distB="0" distL="0" distR="0" wp14:anchorId="77AF7931" wp14:editId="21C931E2">
                   <wp:extent cx="1700500" cy="1210962"/>
@@ -20591,7 +20410,7 @@
                           <pic:cNvPicPr/>
                         </pic:nvPicPr>
                         <pic:blipFill>
-                          <a:blip r:embed="rId34">
+                          <a:blip r:embed="rId25">
                             <a:extLst>
                               <a:ext uri="{28A0092B-C50C-407E-A947-70E740481C1C}">
                                 <a14:useLocalDpi xmlns:a14="http://schemas.microsoft.com/office/drawing/2010/main" val="0"/>
@@ -20636,7 +20455,6 @@
               <w:rPr>
                 <w:rFonts w:ascii="Times New Roman" w:hAnsi="Times New Roman" w:cs="Times New Roman"/>
               </w:rPr>
-              <w:lastRenderedPageBreak/>
               <w:t>Graph</w:t>
             </w:r>
           </w:p>
@@ -20708,7 +20526,7 @@
                           <pic:cNvPicPr/>
                         </pic:nvPicPr>
                         <pic:blipFill rotWithShape="1">
-                          <a:blip r:embed="rId35"/>
+                          <a:blip r:embed="rId26"/>
                           <a:srcRect l="36416" t="47255" r="43193" b="27412"/>
                           <a:stretch/>
                         </pic:blipFill>
@@ -20810,7 +20628,7 @@
                           <pic:cNvPicPr/>
                         </pic:nvPicPr>
                         <pic:blipFill rotWithShape="1">
-                          <a:blip r:embed="rId36"/>
+                          <a:blip r:embed="rId27"/>
                           <a:srcRect l="61504" t="33686" r="17357" b="39666"/>
                           <a:stretch/>
                         </pic:blipFill>
@@ -21110,6 +20928,7 @@
               <w:rPr>
                 <w:rFonts w:ascii="Times New Roman" w:hAnsi="Times New Roman" w:cs="Times New Roman"/>
               </w:rPr>
+              <w:lastRenderedPageBreak/>
               <w:t>Graph</w:t>
             </w:r>
           </w:p>
@@ -21418,7 +21237,7 @@
                           <pic:cNvPicPr/>
                         </pic:nvPicPr>
                         <pic:blipFill rotWithShape="1">
-                          <a:blip r:embed="rId37"/>
+                          <a:blip r:embed="rId28"/>
                           <a:srcRect l="20403" t="53521" r="42011" b="17754"/>
                           <a:stretch/>
                         </pic:blipFill>
@@ -21466,7 +21285,6 @@
         <w:rPr>
           <w:rFonts w:ascii="Times New Roman" w:hAnsi="Times New Roman" w:cs="Times New Roman"/>
         </w:rPr>
-        <w:lastRenderedPageBreak/>
         <w:t>Escenario 1:</w:t>
       </w:r>
     </w:p>
@@ -21496,7 +21314,7 @@
                     <pic:cNvPicPr/>
                   </pic:nvPicPr>
                   <pic:blipFill rotWithShape="1">
-                    <a:blip r:embed="rId37"/>
+                    <a:blip r:embed="rId28"/>
                     <a:srcRect l="20994" t="16448" r="42020" b="56395"/>
                     <a:stretch/>
                   </pic:blipFill>
@@ -22026,6 +21844,7 @@
               <w:rPr>
                 <w:rFonts w:ascii="Times New Roman" w:hAnsi="Times New Roman" w:cs="Times New Roman"/>
               </w:rPr>
+              <w:lastRenderedPageBreak/>
               <w:t>Mansion</w:t>
             </w:r>
           </w:p>
@@ -22639,14 +22458,7 @@
               <w:rPr>
                 <w:rFonts w:ascii="Times New Roman" w:hAnsi="Times New Roman" w:cs="Times New Roman"/>
               </w:rPr>
-              <w:t xml:space="preserve">El hashMap de las habitaciones es de tamaño 2. La </w:t>
-            </w:r>
-            <w:r>
-              <w:rPr>
-                <w:rFonts w:ascii="Times New Roman" w:hAnsi="Times New Roman" w:cs="Times New Roman"/>
-              </w:rPr>
-              <w:lastRenderedPageBreak/>
-              <w:t>habitación no pertenece al HashMap mapRooms.</w:t>
+              <w:t>El hashMap de las habitaciones es de tamaño 2. La habitación no pertenece al HashMap mapRooms.</w:t>
             </w:r>
           </w:p>
         </w:tc>
@@ -22667,7 +22479,6 @@
               <w:rPr>
                 <w:rFonts w:ascii="Times New Roman" w:hAnsi="Times New Roman" w:cs="Times New Roman"/>
               </w:rPr>
-              <w:lastRenderedPageBreak/>
               <w:t>Mansion</w:t>
             </w:r>
           </w:p>
@@ -23271,11 +23082,13 @@
               <w:jc w:val="both"/>
               <w:rPr>
                 <w:rFonts w:ascii="Times New Roman" w:hAnsi="Times New Roman" w:cs="Times New Roman"/>
-              </w:rPr>
-            </w:pPr>
-            <w:r>
-              <w:rPr>
-                <w:rFonts w:ascii="Times New Roman" w:hAnsi="Times New Roman" w:cs="Times New Roman"/>
+                <w:lang w:val="en-US"/>
+              </w:rPr>
+            </w:pPr>
+            <w:r>
+              <w:rPr>
+                <w:rFonts w:ascii="Times New Roman" w:hAnsi="Times New Roman" w:cs="Times New Roman"/>
+                <w:lang w:val="en-US"/>
               </w:rPr>
               <w:t>-Main exit, true</w:t>
             </w:r>
@@ -23285,11 +23098,13 @@
               <w:jc w:val="both"/>
               <w:rPr>
                 <w:rFonts w:ascii="Times New Roman" w:hAnsi="Times New Roman" w:cs="Times New Roman"/>
-              </w:rPr>
-            </w:pPr>
-            <w:r>
-              <w:rPr>
-                <w:rFonts w:ascii="Times New Roman" w:hAnsi="Times New Roman" w:cs="Times New Roman"/>
+                <w:lang w:val="en-US"/>
+              </w:rPr>
+            </w:pPr>
+            <w:r>
+              <w:rPr>
+                <w:rFonts w:ascii="Times New Roman" w:hAnsi="Times New Roman" w:cs="Times New Roman"/>
+                <w:lang w:val="en-US"/>
               </w:rPr>
               <w:t>- Room, false</w:t>
             </w:r>
@@ -23299,11 +23114,13 @@
               <w:jc w:val="both"/>
               <w:rPr>
                 <w:rFonts w:ascii="Times New Roman" w:hAnsi="Times New Roman" w:cs="Times New Roman"/>
-              </w:rPr>
-            </w:pPr>
-            <w:r>
-              <w:rPr>
-                <w:rFonts w:ascii="Times New Roman" w:hAnsi="Times New Roman" w:cs="Times New Roman"/>
+                <w:lang w:val="en-US"/>
+              </w:rPr>
+            </w:pPr>
+            <w:r>
+              <w:rPr>
+                <w:rFonts w:ascii="Times New Roman" w:hAnsi="Times New Roman" w:cs="Times New Roman"/>
+                <w:lang w:val="en-US"/>
               </w:rPr>
               <w:t>-Kitchen, false</w:t>
             </w:r>
@@ -23327,13 +23144,11 @@
               <w:jc w:val="both"/>
               <w:rPr>
                 <w:rFonts w:ascii="Times New Roman" w:hAnsi="Times New Roman" w:cs="Times New Roman"/>
-                <w:lang w:val="en-US"/>
-              </w:rPr>
-            </w:pPr>
-            <w:r>
-              <w:rPr>
-                <w:rFonts w:ascii="Times New Roman" w:hAnsi="Times New Roman" w:cs="Times New Roman"/>
-                <w:lang w:val="en-US"/>
+              </w:rPr>
+            </w:pPr>
+            <w:r>
+              <w:rPr>
+                <w:rFonts w:ascii="Times New Roman" w:hAnsi="Times New Roman" w:cs="Times New Roman"/>
               </w:rPr>
               <w:t>(Main exit, Room, 1)</w:t>
             </w:r>
@@ -23572,6 +23387,7 @@
                 <w:rFonts w:ascii="Times New Roman" w:hAnsi="Times New Roman" w:cs="Times New Roman"/>
                 <w:lang w:val="en-US"/>
               </w:rPr>
+              <w:lastRenderedPageBreak/>
               <w:t>Time: 3</w:t>
             </w:r>
           </w:p>
@@ -23591,6 +23407,7 @@
               <w:rPr>
                 <w:rFonts w:ascii="Times New Roman" w:hAnsi="Times New Roman" w:cs="Times New Roman"/>
               </w:rPr>
+              <w:lastRenderedPageBreak/>
               <w:t>Main exit y Kitchen son adyacentes.</w:t>
             </w:r>
           </w:p>
@@ -23605,6 +23422,7 @@
               <w:rPr>
                 <w:rFonts w:ascii="Times New Roman" w:hAnsi="Times New Roman" w:cs="Times New Roman"/>
               </w:rPr>
+              <w:lastRenderedPageBreak/>
               <w:t>Kitchen y Main exit no son adyacentes.</w:t>
             </w:r>
           </w:p>
@@ -23634,6 +23452,7 @@
               <w:rPr>
                 <w:rFonts w:ascii="Times New Roman" w:hAnsi="Times New Roman" w:cs="Times New Roman"/>
               </w:rPr>
+              <w:lastRenderedPageBreak/>
               <w:t>Mansion</w:t>
             </w:r>
           </w:p>
@@ -23698,6 +23517,7 @@
             <w:r>
               <w:rPr>
                 <w:rFonts w:ascii="Times New Roman" w:hAnsi="Times New Roman" w:cs="Times New Roman"/>
+                <w:lang w:val="en-US"/>
               </w:rPr>
               <w:t>Room</w:t>
             </w:r>
@@ -24214,7 +24034,6 @@
               <w:rPr>
                 <w:rFonts w:ascii="Times New Roman" w:hAnsi="Times New Roman" w:cs="Times New Roman"/>
               </w:rPr>
-              <w:lastRenderedPageBreak/>
               <w:t xml:space="preserve">Prueba </w:t>
             </w:r>
             <w:r>
@@ -24399,11 +24218,13 @@
               <w:jc w:val="both"/>
               <w:rPr>
                 <w:rFonts w:ascii="Times New Roman" w:hAnsi="Times New Roman" w:cs="Times New Roman"/>
-              </w:rPr>
-            </w:pPr>
-            <w:r>
-              <w:rPr>
-                <w:rFonts w:ascii="Times New Roman" w:hAnsi="Times New Roman" w:cs="Times New Roman"/>
+                <w:lang w:val="en-US"/>
+              </w:rPr>
+            </w:pPr>
+            <w:r>
+              <w:rPr>
+                <w:rFonts w:ascii="Times New Roman" w:hAnsi="Times New Roman" w:cs="Times New Roman"/>
+                <w:lang w:val="en-US"/>
               </w:rPr>
               <w:t>-Main exit, true</w:t>
             </w:r>
@@ -24413,11 +24234,13 @@
               <w:jc w:val="both"/>
               <w:rPr>
                 <w:rFonts w:ascii="Times New Roman" w:hAnsi="Times New Roman" w:cs="Times New Roman"/>
-              </w:rPr>
-            </w:pPr>
-            <w:r>
-              <w:rPr>
-                <w:rFonts w:ascii="Times New Roman" w:hAnsi="Times New Roman" w:cs="Times New Roman"/>
+                <w:lang w:val="en-US"/>
+              </w:rPr>
+            </w:pPr>
+            <w:r>
+              <w:rPr>
+                <w:rFonts w:ascii="Times New Roman" w:hAnsi="Times New Roman" w:cs="Times New Roman"/>
+                <w:lang w:val="en-US"/>
               </w:rPr>
               <w:t>-Room, false</w:t>
             </w:r>
@@ -24427,11 +24250,13 @@
               <w:jc w:val="both"/>
               <w:rPr>
                 <w:rFonts w:ascii="Times New Roman" w:hAnsi="Times New Roman" w:cs="Times New Roman"/>
-              </w:rPr>
-            </w:pPr>
-            <w:r>
-              <w:rPr>
-                <w:rFonts w:ascii="Times New Roman" w:hAnsi="Times New Roman" w:cs="Times New Roman"/>
+                <w:lang w:val="en-US"/>
+              </w:rPr>
+            </w:pPr>
+            <w:r>
+              <w:rPr>
+                <w:rFonts w:ascii="Times New Roman" w:hAnsi="Times New Roman" w:cs="Times New Roman"/>
+                <w:lang w:val="en-US"/>
               </w:rPr>
               <w:t>-Kitchen, false</w:t>
             </w:r>
@@ -24455,13 +24280,11 @@
               <w:jc w:val="both"/>
               <w:rPr>
                 <w:rFonts w:ascii="Times New Roman" w:hAnsi="Times New Roman" w:cs="Times New Roman"/>
-                <w:lang w:val="en-US"/>
-              </w:rPr>
-            </w:pPr>
-            <w:r>
-              <w:rPr>
-                <w:rFonts w:ascii="Times New Roman" w:hAnsi="Times New Roman" w:cs="Times New Roman"/>
-                <w:lang w:val="en-US"/>
+              </w:rPr>
+            </w:pPr>
+            <w:r>
+              <w:rPr>
+                <w:rFonts w:ascii="Times New Roman" w:hAnsi="Times New Roman" w:cs="Times New Roman"/>
               </w:rPr>
               <w:t>(Main exit, Room, 1)</w:t>
             </w:r>
@@ -25019,6 +24842,7 @@
                 <w:rFonts w:ascii="Times New Roman" w:hAnsi="Times New Roman" w:cs="Times New Roman"/>
                 <w:lang w:val="en-US"/>
               </w:rPr>
+              <w:lastRenderedPageBreak/>
               <w:t>Mansion</w:t>
             </w:r>
           </w:p>
@@ -25597,7 +25421,6 @@
               <w:rPr>
                 <w:noProof/>
               </w:rPr>
-              <w:lastRenderedPageBreak/>
               <w:drawing>
                 <wp:inline distT="0" distB="0" distL="0" distR="0" wp14:anchorId="5F7A47DD" wp14:editId="7123C37F">
                   <wp:extent cx="1367624" cy="1257816"/>
@@ -25614,7 +25437,7 @@
                           <pic:cNvPicPr/>
                         </pic:nvPicPr>
                         <pic:blipFill rotWithShape="1">
-                          <a:blip r:embed="rId29"/>
+                          <a:blip r:embed="rId20"/>
                           <a:srcRect l="48455" t="46871" r="32128" b="21365"/>
                           <a:stretch/>
                         </pic:blipFill>
@@ -25680,7 +25503,6 @@
               <w:rPr>
                 <w:rFonts w:ascii="Times New Roman" w:hAnsi="Times New Roman" w:cs="Times New Roman"/>
               </w:rPr>
-              <w:lastRenderedPageBreak/>
               <w:t>Room: 2</w:t>
             </w:r>
           </w:p>
@@ -26238,6 +26060,7 @@
               <w:rPr>
                 <w:rFonts w:ascii="Times New Roman" w:hAnsi="Times New Roman" w:cs="Times New Roman"/>
               </w:rPr>
+              <w:lastRenderedPageBreak/>
               <w:t>El mismo que en el caso 1</w:t>
             </w:r>
           </w:p>
@@ -26712,7 +26535,6 @@
               <w:rPr>
                 <w:rFonts w:ascii="Times New Roman" w:hAnsi="Times New Roman" w:cs="Times New Roman"/>
               </w:rPr>
-              <w:lastRenderedPageBreak/>
               <w:t>Prueba 6: Verifica que el método shortestPath encuentra el camino más corto entre una habitación y otra.</w:t>
             </w:r>
           </w:p>
@@ -26901,7 +26723,7 @@
                           <pic:cNvPicPr/>
                         </pic:nvPicPr>
                         <pic:blipFill rotWithShape="1">
-                          <a:blip r:embed="rId21"/>
+                          <a:blip r:embed="rId12"/>
                           <a:srcRect l="35972" t="54956" r="39796" b="29432"/>
                           <a:stretch/>
                         </pic:blipFill>
@@ -28040,7 +27862,7 @@
                           <pic:cNvPicPr/>
                         </pic:nvPicPr>
                         <pic:blipFill rotWithShape="1">
-                          <a:blip r:embed="rId35"/>
+                          <a:blip r:embed="rId26"/>
                           <a:srcRect l="36416" t="47255" r="43193" b="27412"/>
                           <a:stretch/>
                         </pic:blipFill>
@@ -28257,7 +28079,6 @@
               <w:rPr>
                 <w:rFonts w:ascii="Times New Roman" w:hAnsi="Times New Roman" w:cs="Times New Roman"/>
               </w:rPr>
-              <w:lastRenderedPageBreak/>
               <w:t>Mansion</w:t>
             </w:r>
           </w:p>
@@ -28347,7 +28168,7 @@
                           <pic:cNvPicPr/>
                         </pic:nvPicPr>
                         <pic:blipFill rotWithShape="1">
-                          <a:blip r:embed="rId37"/>
+                          <a:blip r:embed="rId28"/>
                           <a:srcRect l="20994" t="16448" r="42020" b="56395"/>
                           <a:stretch/>
                         </pic:blipFill>
@@ -28731,11 +28552,13 @@
               <w:jc w:val="both"/>
               <w:rPr>
                 <w:rFonts w:ascii="Times New Roman" w:hAnsi="Times New Roman" w:cs="Times New Roman"/>
-              </w:rPr>
-            </w:pPr>
-            <w:r>
-              <w:rPr>
-                <w:rFonts w:ascii="Times New Roman" w:hAnsi="Times New Roman" w:cs="Times New Roman"/>
+                <w:lang w:val="en-US"/>
+              </w:rPr>
+            </w:pPr>
+            <w:r>
+              <w:rPr>
+                <w:rFonts w:ascii="Times New Roman" w:hAnsi="Times New Roman" w:cs="Times New Roman"/>
+                <w:lang w:val="en-US"/>
               </w:rPr>
               <w:t>-Main exit, true</w:t>
             </w:r>
@@ -28745,11 +28568,13 @@
               <w:jc w:val="both"/>
               <w:rPr>
                 <w:rFonts w:ascii="Times New Roman" w:hAnsi="Times New Roman" w:cs="Times New Roman"/>
-              </w:rPr>
-            </w:pPr>
-            <w:r>
-              <w:rPr>
-                <w:rFonts w:ascii="Times New Roman" w:hAnsi="Times New Roman" w:cs="Times New Roman"/>
+                <w:lang w:val="en-US"/>
+              </w:rPr>
+            </w:pPr>
+            <w:r>
+              <w:rPr>
+                <w:rFonts w:ascii="Times New Roman" w:hAnsi="Times New Roman" w:cs="Times New Roman"/>
+                <w:lang w:val="en-US"/>
               </w:rPr>
               <w:t>-Room, false</w:t>
             </w:r>
@@ -28759,11 +28584,13 @@
               <w:jc w:val="both"/>
               <w:rPr>
                 <w:rFonts w:ascii="Times New Roman" w:hAnsi="Times New Roman" w:cs="Times New Roman"/>
-              </w:rPr>
-            </w:pPr>
-            <w:r>
-              <w:rPr>
-                <w:rFonts w:ascii="Times New Roman" w:hAnsi="Times New Roman" w:cs="Times New Roman"/>
+                <w:lang w:val="en-US"/>
+              </w:rPr>
+            </w:pPr>
+            <w:r>
+              <w:rPr>
+                <w:rFonts w:ascii="Times New Roman" w:hAnsi="Times New Roman" w:cs="Times New Roman"/>
+                <w:lang w:val="en-US"/>
               </w:rPr>
               <w:t>-Kitchen, false</w:t>
             </w:r>
@@ -29247,6 +29074,7 @@
               <w:rPr>
                 <w:rFonts w:ascii="Times New Roman" w:hAnsi="Times New Roman" w:cs="Times New Roman"/>
               </w:rPr>
+              <w:lastRenderedPageBreak/>
               <w:t>Mansion</w:t>
             </w:r>
           </w:p>
@@ -29909,11 +29737,13 @@
               <w:jc w:val="both"/>
               <w:rPr>
                 <w:rFonts w:ascii="Times New Roman" w:hAnsi="Times New Roman" w:cs="Times New Roman"/>
-              </w:rPr>
-            </w:pPr>
-            <w:r>
-              <w:rPr>
-                <w:rFonts w:ascii="Times New Roman" w:hAnsi="Times New Roman" w:cs="Times New Roman"/>
+                <w:lang w:val="en-US"/>
+              </w:rPr>
+            </w:pPr>
+            <w:r>
+              <w:rPr>
+                <w:rFonts w:ascii="Times New Roman" w:hAnsi="Times New Roman" w:cs="Times New Roman"/>
+                <w:lang w:val="en-US"/>
               </w:rPr>
               <w:t>-Main exit, true</w:t>
             </w:r>
@@ -29923,11 +29753,13 @@
               <w:jc w:val="both"/>
               <w:rPr>
                 <w:rFonts w:ascii="Times New Roman" w:hAnsi="Times New Roman" w:cs="Times New Roman"/>
-              </w:rPr>
-            </w:pPr>
-            <w:r>
-              <w:rPr>
-                <w:rFonts w:ascii="Times New Roman" w:hAnsi="Times New Roman" w:cs="Times New Roman"/>
+                <w:lang w:val="en-US"/>
+              </w:rPr>
+            </w:pPr>
+            <w:r>
+              <w:rPr>
+                <w:rFonts w:ascii="Times New Roman" w:hAnsi="Times New Roman" w:cs="Times New Roman"/>
+                <w:lang w:val="en-US"/>
               </w:rPr>
               <w:t>-Room, false</w:t>
             </w:r>
@@ -29937,11 +29769,13 @@
               <w:jc w:val="both"/>
               <w:rPr>
                 <w:rFonts w:ascii="Times New Roman" w:hAnsi="Times New Roman" w:cs="Times New Roman"/>
-              </w:rPr>
-            </w:pPr>
-            <w:r>
-              <w:rPr>
-                <w:rFonts w:ascii="Times New Roman" w:hAnsi="Times New Roman" w:cs="Times New Roman"/>
+                <w:lang w:val="en-US"/>
+              </w:rPr>
+            </w:pPr>
+            <w:r>
+              <w:rPr>
+                <w:rFonts w:ascii="Times New Roman" w:hAnsi="Times New Roman" w:cs="Times New Roman"/>
+                <w:lang w:val="en-US"/>
               </w:rPr>
               <w:t>-Kitchen, false</w:t>
             </w:r>
@@ -30534,12 +30368,12 @@
         </w:tc>
       </w:tr>
     </w:tbl>
-    <w:p/>
     <w:p>
       <w:pPr>
         <w:jc w:val="both"/>
         <w:rPr>
           <w:rFonts w:ascii="Times New Roman" w:hAnsi="Times New Roman" w:cs="Times New Roman"/>
+          <w:b/>
         </w:rPr>
       </w:pPr>
     </w:p>
@@ -30551,83 +30385,22 @@
           <w:b/>
         </w:rPr>
       </w:pPr>
+      <w:bookmarkStart w:id="0" w:name="_GoBack"/>
+      <w:bookmarkEnd w:id="0"/>
+      <w:r>
+        <w:rPr>
+          <w:rFonts w:ascii="Times New Roman" w:hAnsi="Times New Roman" w:cs="Times New Roman"/>
+          <w:b/>
+        </w:rPr>
+        <w:lastRenderedPageBreak/>
+        <w:t xml:space="preserve">Bibliografía </w:t>
+      </w:r>
     </w:p>
     <w:p>
       <w:pPr>
         <w:jc w:val="both"/>
         <w:rPr>
           <w:rFonts w:ascii="Times New Roman" w:hAnsi="Times New Roman" w:cs="Times New Roman"/>
-          <w:b/>
-        </w:rPr>
-      </w:pPr>
-    </w:p>
-    <w:p>
-      <w:pPr>
-        <w:jc w:val="both"/>
-        <w:rPr>
-          <w:rFonts w:ascii="Times New Roman" w:hAnsi="Times New Roman" w:cs="Times New Roman"/>
-          <w:b/>
-        </w:rPr>
-      </w:pPr>
-    </w:p>
-    <w:p>
-      <w:pPr>
-        <w:jc w:val="both"/>
-        <w:rPr>
-          <w:rFonts w:ascii="Times New Roman" w:hAnsi="Times New Roman" w:cs="Times New Roman"/>
-          <w:b/>
-        </w:rPr>
-      </w:pPr>
-    </w:p>
-    <w:p>
-      <w:pPr>
-        <w:jc w:val="both"/>
-        <w:rPr>
-          <w:rFonts w:ascii="Times New Roman" w:hAnsi="Times New Roman" w:cs="Times New Roman"/>
-          <w:b/>
-        </w:rPr>
-      </w:pPr>
-    </w:p>
-    <w:p>
-      <w:pPr>
-        <w:jc w:val="both"/>
-        <w:rPr>
-          <w:rFonts w:ascii="Times New Roman" w:hAnsi="Times New Roman" w:cs="Times New Roman"/>
-          <w:b/>
-        </w:rPr>
-      </w:pPr>
-    </w:p>
-    <w:p>
-      <w:pPr>
-        <w:jc w:val="both"/>
-        <w:rPr>
-          <w:rFonts w:ascii="Times New Roman" w:hAnsi="Times New Roman" w:cs="Times New Roman"/>
-          <w:b/>
-        </w:rPr>
-      </w:pPr>
-    </w:p>
-    <w:p>
-      <w:pPr>
-        <w:jc w:val="both"/>
-        <w:rPr>
-          <w:rFonts w:ascii="Times New Roman" w:hAnsi="Times New Roman" w:cs="Times New Roman"/>
-          <w:b/>
-        </w:rPr>
-      </w:pPr>
-      <w:r>
-        <w:rPr>
-          <w:rFonts w:ascii="Times New Roman" w:hAnsi="Times New Roman" w:cs="Times New Roman"/>
-          <w:b/>
-        </w:rPr>
-        <w:lastRenderedPageBreak/>
-        <w:t xml:space="preserve">Bibliografía </w:t>
-      </w:r>
-    </w:p>
-    <w:p>
-      <w:pPr>
-        <w:jc w:val="both"/>
-        <w:rPr>
-          <w:rFonts w:ascii="Times New Roman" w:hAnsi="Times New Roman" w:cs="Times New Roman"/>
           <w:sz w:val="24"/>
         </w:rPr>
       </w:pPr>
@@ -30639,7 +30412,7 @@
         </w:rPr>
         <w:t xml:space="preserve">Anónimo. (Desconocido). “Algoritmo de Prim”. Tomado de: </w:t>
       </w:r>
-      <w:hyperlink r:id="rId38" w:history="1">
+      <w:hyperlink r:id="rId29" w:history="1">
         <w:r>
           <w:rPr>
             <w:rStyle w:val="Hipervnculo"/>
@@ -30680,7 +30453,7 @@
         </w:rPr>
         <w:t xml:space="preserve">“Bellma-Ford Algorithm | DP-23”. Tomado de: </w:t>
       </w:r>
-      <w:hyperlink r:id="rId39" w:history="1">
+      <w:hyperlink r:id="rId30" w:history="1">
         <w:r>
           <w:rPr>
             <w:rStyle w:val="Hipervnculo"/>
@@ -30745,7 +30518,7 @@
         </w:rPr>
         <w:t xml:space="preserve">Tomado de: </w:t>
       </w:r>
-      <w:hyperlink r:id="rId40" w:history="1">
+      <w:hyperlink r:id="rId31" w:history="1">
         <w:r>
           <w:rPr>
             <w:rStyle w:val="Hipervnculo"/>
@@ -30802,7 +30575,7 @@
         </w:rPr>
         <w:t xml:space="preserve">Tomado de: </w:t>
       </w:r>
-      <w:hyperlink r:id="rId41" w:history="1">
+      <w:hyperlink r:id="rId32" w:history="1">
         <w:r>
           <w:rPr>
             <w:rStyle w:val="Hipervnculo"/>
@@ -30835,7 +30608,7 @@
         </w:rPr>
         <w:t xml:space="preserve">“Dijkstra´s shortest path algorithm | Greed Algo-7”. Tomado de: </w:t>
       </w:r>
-      <w:hyperlink r:id="rId42" w:history="1">
+      <w:hyperlink r:id="rId33" w:history="1">
         <w:r>
           <w:rPr>
             <w:rStyle w:val="Hipervnculo"/>
@@ -30868,7 +30641,7 @@
         </w:rPr>
         <w:t xml:space="preserve">“Floyd Warshall Algorithm | DP-16”. Tomado de: </w:t>
       </w:r>
-      <w:hyperlink r:id="rId43" w:history="1">
+      <w:hyperlink r:id="rId34" w:history="1">
         <w:r>
           <w:rPr>
             <w:rStyle w:val="Hipervnculo"/>
@@ -30917,7 +30690,7 @@
         </w:rPr>
         <w:t xml:space="preserve">Tomado de: </w:t>
       </w:r>
-      <w:hyperlink r:id="rId44" w:history="1">
+      <w:hyperlink r:id="rId35" w:history="1">
         <w:r>
           <w:rPr>
             <w:rStyle w:val="Hipervnculo"/>
@@ -30964,7 +30737,7 @@
         </w:rPr>
         <w:t xml:space="preserve">Tomado de: </w:t>
       </w:r>
-      <w:hyperlink r:id="rId45" w:history="1">
+      <w:hyperlink r:id="rId36" w:history="1">
         <w:r>
           <w:rPr>
             <w:rStyle w:val="Hipervnculo"/>
@@ -31006,7 +30779,7 @@
         </w:rPr>
         <w:t xml:space="preserve">Tomado de: </w:t>
       </w:r>
-      <w:hyperlink r:id="rId46" w:history="1">
+      <w:hyperlink r:id="rId37" w:history="1">
         <w:r>
           <w:rPr>
             <w:rStyle w:val="Hipervnculo"/>
@@ -31042,7 +30815,7 @@
         </w:rPr>
         <w:t xml:space="preserve">Anónimo. (Mayo 09 del 2018). “La tenebrosa historia de la casa Winchester (+Video)” Tomado de: </w:t>
       </w:r>
-      <w:hyperlink r:id="rId47" w:history="1">
+      <w:hyperlink r:id="rId38" w:history="1">
         <w:r>
           <w:rPr>
             <w:rStyle w:val="Hipervnculo"/>
@@ -31102,7 +30875,7 @@
         </w:rPr>
         <w:t xml:space="preserve"> </w:t>
       </w:r>
-      <w:hyperlink r:id="rId48" w:history="1">
+      <w:hyperlink r:id="rId39" w:history="1">
         <w:r>
           <w:rPr>
             <w:rStyle w:val="Hipervnculo"/>
@@ -31154,7 +30927,7 @@
       <w:r>
         <w:t xml:space="preserve"> </w:t>
       </w:r>
-      <w:hyperlink r:id="rId49" w:history="1">
+      <w:hyperlink r:id="rId40" w:history="1">
         <w:r>
           <w:rPr>
             <w:rStyle w:val="Hipervnculo"/>
@@ -31203,7 +30976,7 @@
         </w:rPr>
         <w:t>Tomado de:</w:t>
       </w:r>
-      <w:hyperlink r:id="rId50" w:history="1">
+      <w:hyperlink r:id="rId41" w:history="1">
         <w:r>
           <w:rPr>
             <w:rStyle w:val="Hipervnculo"/>
@@ -31230,7 +31003,7 @@
         </w:rPr>
         <w:t>Anónimo. (Desconocido). “Teoría de Grafos”. Tomado de:</w:t>
       </w:r>
-      <w:hyperlink r:id="rId51" w:history="1">
+      <w:hyperlink r:id="rId42" w:history="1">
         <w:r>
           <w:rPr>
             <w:rStyle w:val="Hipervnculo"/>
@@ -31265,7 +31038,7 @@
         </w:rPr>
         <w:t xml:space="preserve">Miller, B. (2014, julio 2) “El tipo abstracto de datos grafo”. Tomado de: </w:t>
       </w:r>
-      <w:hyperlink r:id="rId52" w:history="1">
+      <w:hyperlink r:id="rId43" w:history="1">
         <w:r>
           <w:rPr>
             <w:rStyle w:val="Hipervnculo"/>
@@ -31319,7 +31092,7 @@
         </w:rPr>
         <w:t xml:space="preserve">”. Tomado de: </w:t>
       </w:r>
-      <w:hyperlink r:id="rId53" w:history="1">
+      <w:hyperlink r:id="rId44" w:history="1">
         <w:r>
           <w:rPr>
             <w:rStyle w:val="Hipervnculo"/>
@@ -35193,7 +34966,7 @@
 </file>
 
 <file path=customXml/itemProps1.xml><?xml version="1.0" encoding="utf-8"?>
-<ds:datastoreItem xmlns:ds="http://schemas.openxmlformats.org/officeDocument/2006/customXml" ds:itemID="{2896007C-C947-4B57-97E9-EDEC9E2EB1C7}">
+<ds:datastoreItem xmlns:ds="http://schemas.openxmlformats.org/officeDocument/2006/customXml" ds:itemID="{84F20434-F942-4C5D-BCA7-DF9450D87B7B}">
   <ds:schemaRefs>
     <ds:schemaRef ds:uri="http://schemas.openxmlformats.org/officeDocument/2006/bibliography"/>
   </ds:schemaRefs>

</xml_diff>